<commit_message>
Added - Person, Player, Position & main classes
</commit_message>
<xml_diff>
--- a/ProjectOne/Project1.docx
+++ b/ProjectOne/Project1.docx
@@ -819,6 +819,30 @@
       </w:pPr>
       <w:r>
         <w:lastRenderedPageBreak/>
+        <w:t>Position (Enum)</w:t>
+      </w:r>
+    </w:p>
+    <w:p>
+      <w:pPr>
+        <w:pStyle w:val="ListParagraph"/>
+        <w:numPr>
+          <w:ilvl w:val="1"/>
+          <w:numId w:val="1"/>
+        </w:numPr>
+      </w:pPr>
+      <w:r>
+        <w:t>Pitcher, Catcher, FirstBase, SecondBase,ShortStop, ThirdBase, LeftField, RightField, CenterField</w:t>
+      </w:r>
+    </w:p>
+    <w:p>
+      <w:pPr>
+        <w:pStyle w:val="ListParagraph"/>
+        <w:numPr>
+          <w:ilvl w:val="0"/>
+          <w:numId w:val="1"/>
+        </w:numPr>
+      </w:pPr>
+      <w:r>
         <w:t>GameScore</w:t>
       </w:r>
     </w:p>

</xml_diff>

<commit_message>
Updated Person, Player & added PhoneCarrier.  Updated word doc to show UserStories & better formatting.  .gitignore file updated to exclude .tmp
</commit_message>
<xml_diff>
--- a/ProjectOne/Project1.docx
+++ b/ProjectOne/Project1.docx
@@ -3,9 +3,465 @@
 <w:document xmlns:ve="http://schemas.openxmlformats.org/markup-compatibility/2006" xmlns:o="urn:schemas-microsoft-com:office:office" xmlns:r="http://schemas.openxmlformats.org/officeDocument/2006/relationships" xmlns:m="http://schemas.openxmlformats.org/officeDocument/2006/math" xmlns:v="urn:schemas-microsoft-com:vml" xmlns:wp="http://schemas.openxmlformats.org/drawingml/2006/wordprocessingDrawing" xmlns:w10="urn:schemas-microsoft-com:office:word" xmlns:w="http://schemas.openxmlformats.org/wordprocessingml/2006/main" xmlns:wne="http://schemas.microsoft.com/office/word/2006/wordml">
   <w:body>
     <w:p>
-      <w:r>
+      <w:pPr>
+        <w:jc w:val="center"/>
+        <w:rPr>
+          <w:rFonts w:ascii="Arial" w:hAnsi="Arial" w:cs="Arial"/>
+          <w:b/>
+          <w:color w:val="548DD4" w:themeColor="text2" w:themeTint="99"/>
+          <w:sz w:val="44"/>
+          <w:u w:val="single"/>
+        </w:rPr>
+      </w:pPr>
+      <w:r>
+        <w:rPr>
+          <w:rFonts w:ascii="Arial" w:hAnsi="Arial" w:cs="Arial"/>
+          <w:b/>
+          <w:color w:val="548DD4" w:themeColor="text2" w:themeTint="99"/>
+          <w:sz w:val="44"/>
+          <w:u w:val="single"/>
+        </w:rPr>
+        <w:t>COACH ASSISTANT</w:t>
+      </w:r>
+    </w:p>
+    <w:p>
+      <w:pPr>
+        <w:jc w:val="center"/>
+        <w:rPr>
+          <w:i/>
+          <w:sz w:val="20"/>
+        </w:rPr>
+      </w:pPr>
+      <w:r>
+        <w:rPr>
+          <w:i/>
+          <w:sz w:val="20"/>
+        </w:rPr>
+        <w:t xml:space="preserve">A little league web app to assist coaches </w:t>
+      </w:r>
+      <w:r>
+        <w:rPr>
+          <w:i/>
+          <w:sz w:val="20"/>
+        </w:rPr>
+        <w:br/>
+        <w:t>and families during season</w:t>
+      </w:r>
+    </w:p>
+    <w:sdt>
+      <w:sdtPr>
+        <w:id w:val="632958299"/>
+        <w:docPartObj>
+          <w:docPartGallery w:val="Table of Contents"/>
+          <w:docPartUnique/>
+        </w:docPartObj>
+      </w:sdtPr>
+      <w:sdtEndPr>
+        <w:rPr>
+          <w:rFonts w:asciiTheme="minorHAnsi" w:eastAsiaTheme="minorHAnsi" w:hAnsiTheme="minorHAnsi" w:cstheme="minorBidi"/>
+          <w:b w:val="0"/>
+          <w:bCs w:val="0"/>
+          <w:color w:val="auto"/>
+          <w:sz w:val="22"/>
+          <w:szCs w:val="22"/>
+        </w:rPr>
+      </w:sdtEndPr>
+      <w:sdtContent>
+        <w:p>
+          <w:pPr>
+            <w:pStyle w:val="TOCHeading"/>
+          </w:pPr>
+          <w:r>
+            <w:t>Contents</w:t>
+          </w:r>
+        </w:p>
+        <w:p>
+          <w:pPr>
+            <w:pStyle w:val="TOC1"/>
+            <w:tabs>
+              <w:tab w:val="right" w:leader="dot" w:pos="9350"/>
+            </w:tabs>
+            <w:rPr>
+              <w:rFonts w:eastAsiaTheme="minorEastAsia"/>
+              <w:noProof/>
+            </w:rPr>
+          </w:pPr>
+          <w:r>
+            <w:fldChar w:fldCharType="begin"/>
+          </w:r>
+          <w:r>
+            <w:instrText xml:space="preserve"> TOC \o "1-3" \h \z \u </w:instrText>
+          </w:r>
+          <w:r>
+            <w:fldChar w:fldCharType="separate"/>
+          </w:r>
+          <w:hyperlink w:anchor="_Toc38641648" w:history="1">
+            <w:r>
+              <w:rPr>
+                <w:rStyle w:val="Hyperlink"/>
+                <w:noProof/>
+              </w:rPr>
+              <w:t>REQUIREMENTS</w:t>
+            </w:r>
+            <w:r>
+              <w:rPr>
+                <w:noProof/>
+                <w:webHidden/>
+              </w:rPr>
+              <w:tab/>
+            </w:r>
+            <w:r>
+              <w:rPr>
+                <w:noProof/>
+                <w:webHidden/>
+              </w:rPr>
+              <w:fldChar w:fldCharType="begin"/>
+            </w:r>
+            <w:r>
+              <w:rPr>
+                <w:noProof/>
+                <w:webHidden/>
+              </w:rPr>
+              <w:instrText xml:space="preserve"> PAGEREF _Toc38641648 \h </w:instrText>
+            </w:r>
+            <w:r>
+              <w:rPr>
+                <w:noProof/>
+                <w:webHidden/>
+              </w:rPr>
+            </w:r>
+            <w:r>
+              <w:rPr>
+                <w:noProof/>
+                <w:webHidden/>
+              </w:rPr>
+              <w:fldChar w:fldCharType="separate"/>
+            </w:r>
+            <w:r>
+              <w:rPr>
+                <w:noProof/>
+                <w:webHidden/>
+              </w:rPr>
+              <w:t>2</w:t>
+            </w:r>
+            <w:r>
+              <w:rPr>
+                <w:noProof/>
+                <w:webHidden/>
+              </w:rPr>
+              <w:fldChar w:fldCharType="end"/>
+            </w:r>
+          </w:hyperlink>
+        </w:p>
+        <w:p>
+          <w:pPr>
+            <w:pStyle w:val="TOC1"/>
+            <w:tabs>
+              <w:tab w:val="right" w:leader="dot" w:pos="9350"/>
+            </w:tabs>
+            <w:rPr>
+              <w:rFonts w:eastAsiaTheme="minorEastAsia"/>
+              <w:noProof/>
+            </w:rPr>
+          </w:pPr>
+          <w:hyperlink w:anchor="_Toc38641649" w:history="1">
+            <w:r>
+              <w:rPr>
+                <w:rStyle w:val="Hyperlink"/>
+                <w:noProof/>
+              </w:rPr>
+              <w:t>TOPIC IDEAS:</w:t>
+            </w:r>
+            <w:r>
+              <w:rPr>
+                <w:noProof/>
+                <w:webHidden/>
+              </w:rPr>
+              <w:tab/>
+            </w:r>
+            <w:r>
+              <w:rPr>
+                <w:noProof/>
+                <w:webHidden/>
+              </w:rPr>
+              <w:fldChar w:fldCharType="begin"/>
+            </w:r>
+            <w:r>
+              <w:rPr>
+                <w:noProof/>
+                <w:webHidden/>
+              </w:rPr>
+              <w:instrText xml:space="preserve"> PAGEREF _Toc38641649 \h </w:instrText>
+            </w:r>
+            <w:r>
+              <w:rPr>
+                <w:noProof/>
+                <w:webHidden/>
+              </w:rPr>
+            </w:r>
+            <w:r>
+              <w:rPr>
+                <w:noProof/>
+                <w:webHidden/>
+              </w:rPr>
+              <w:fldChar w:fldCharType="separate"/>
+            </w:r>
+            <w:r>
+              <w:rPr>
+                <w:noProof/>
+                <w:webHidden/>
+              </w:rPr>
+              <w:t>2</w:t>
+            </w:r>
+            <w:r>
+              <w:rPr>
+                <w:noProof/>
+                <w:webHidden/>
+              </w:rPr>
+              <w:fldChar w:fldCharType="end"/>
+            </w:r>
+          </w:hyperlink>
+        </w:p>
+        <w:p>
+          <w:pPr>
+            <w:pStyle w:val="TOC1"/>
+            <w:tabs>
+              <w:tab w:val="right" w:leader="dot" w:pos="9350"/>
+            </w:tabs>
+            <w:rPr>
+              <w:rFonts w:eastAsiaTheme="minorEastAsia"/>
+              <w:noProof/>
+            </w:rPr>
+          </w:pPr>
+          <w:hyperlink w:anchor="_Toc38641650" w:history="1">
+            <w:r>
+              <w:rPr>
+                <w:rStyle w:val="Hyperlink"/>
+                <w:noProof/>
+              </w:rPr>
+              <w:t>CLASSES &amp; METHODS</w:t>
+            </w:r>
+            <w:r>
+              <w:rPr>
+                <w:noProof/>
+                <w:webHidden/>
+              </w:rPr>
+              <w:tab/>
+            </w:r>
+            <w:r>
+              <w:rPr>
+                <w:noProof/>
+                <w:webHidden/>
+              </w:rPr>
+              <w:fldChar w:fldCharType="begin"/>
+            </w:r>
+            <w:r>
+              <w:rPr>
+                <w:noProof/>
+                <w:webHidden/>
+              </w:rPr>
+              <w:instrText xml:space="preserve"> PAGEREF _Toc38641650 \h </w:instrText>
+            </w:r>
+            <w:r>
+              <w:rPr>
+                <w:noProof/>
+                <w:webHidden/>
+              </w:rPr>
+            </w:r>
+            <w:r>
+              <w:rPr>
+                <w:noProof/>
+                <w:webHidden/>
+              </w:rPr>
+              <w:fldChar w:fldCharType="separate"/>
+            </w:r>
+            <w:r>
+              <w:rPr>
+                <w:noProof/>
+                <w:webHidden/>
+              </w:rPr>
+              <w:t>2</w:t>
+            </w:r>
+            <w:r>
+              <w:rPr>
+                <w:noProof/>
+                <w:webHidden/>
+              </w:rPr>
+              <w:fldChar w:fldCharType="end"/>
+            </w:r>
+          </w:hyperlink>
+        </w:p>
+        <w:p>
+          <w:pPr>
+            <w:pStyle w:val="TOC2"/>
+            <w:tabs>
+              <w:tab w:val="right" w:leader="dot" w:pos="9350"/>
+            </w:tabs>
+            <w:rPr>
+              <w:rFonts w:eastAsiaTheme="minorEastAsia"/>
+              <w:noProof/>
+            </w:rPr>
+          </w:pPr>
+          <w:hyperlink w:anchor="_Toc38641651" w:history="1">
+            <w:r>
+              <w:rPr>
+                <w:rStyle w:val="Hyperlink"/>
+                <w:noProof/>
+              </w:rPr>
+              <w:t>MODEL:</w:t>
+            </w:r>
+            <w:r>
+              <w:rPr>
+                <w:noProof/>
+                <w:webHidden/>
+              </w:rPr>
+              <w:tab/>
+            </w:r>
+            <w:r>
+              <w:rPr>
+                <w:noProof/>
+                <w:webHidden/>
+              </w:rPr>
+              <w:fldChar w:fldCharType="begin"/>
+            </w:r>
+            <w:r>
+              <w:rPr>
+                <w:noProof/>
+                <w:webHidden/>
+              </w:rPr>
+              <w:instrText xml:space="preserve"> PAGEREF _Toc38641651 \h </w:instrText>
+            </w:r>
+            <w:r>
+              <w:rPr>
+                <w:noProof/>
+                <w:webHidden/>
+              </w:rPr>
+            </w:r>
+            <w:r>
+              <w:rPr>
+                <w:noProof/>
+                <w:webHidden/>
+              </w:rPr>
+              <w:fldChar w:fldCharType="separate"/>
+            </w:r>
+            <w:r>
+              <w:rPr>
+                <w:noProof/>
+                <w:webHidden/>
+              </w:rPr>
+              <w:t>2</w:t>
+            </w:r>
+            <w:r>
+              <w:rPr>
+                <w:noProof/>
+                <w:webHidden/>
+              </w:rPr>
+              <w:fldChar w:fldCharType="end"/>
+            </w:r>
+          </w:hyperlink>
+        </w:p>
+        <w:p>
+          <w:pPr>
+            <w:pStyle w:val="TOC2"/>
+            <w:tabs>
+              <w:tab w:val="right" w:leader="dot" w:pos="9350"/>
+            </w:tabs>
+            <w:rPr>
+              <w:rFonts w:eastAsiaTheme="minorEastAsia"/>
+              <w:noProof/>
+            </w:rPr>
+          </w:pPr>
+          <w:hyperlink w:anchor="_Toc38641652" w:history="1">
+            <w:r>
+              <w:rPr>
+                <w:rStyle w:val="Hyperlink"/>
+                <w:noProof/>
+              </w:rPr>
+              <w:t>METHODS:</w:t>
+            </w:r>
+            <w:r>
+              <w:rPr>
+                <w:noProof/>
+                <w:webHidden/>
+              </w:rPr>
+              <w:tab/>
+            </w:r>
+            <w:r>
+              <w:rPr>
+                <w:noProof/>
+                <w:webHidden/>
+              </w:rPr>
+              <w:fldChar w:fldCharType="begin"/>
+            </w:r>
+            <w:r>
+              <w:rPr>
+                <w:noProof/>
+                <w:webHidden/>
+              </w:rPr>
+              <w:instrText xml:space="preserve"> PAGEREF _Toc38641652 \h </w:instrText>
+            </w:r>
+            <w:r>
+              <w:rPr>
+                <w:noProof/>
+                <w:webHidden/>
+              </w:rPr>
+            </w:r>
+            <w:r>
+              <w:rPr>
+                <w:noProof/>
+                <w:webHidden/>
+              </w:rPr>
+              <w:fldChar w:fldCharType="separate"/>
+            </w:r>
+            <w:r>
+              <w:rPr>
+                <w:noProof/>
+                <w:webHidden/>
+              </w:rPr>
+              <w:t>3</w:t>
+            </w:r>
+            <w:r>
+              <w:rPr>
+                <w:noProof/>
+                <w:webHidden/>
+              </w:rPr>
+              <w:fldChar w:fldCharType="end"/>
+            </w:r>
+          </w:hyperlink>
+        </w:p>
+        <w:p>
+          <w:r>
+            <w:fldChar w:fldCharType="end"/>
+          </w:r>
+        </w:p>
+      </w:sdtContent>
+    </w:sdt>
+    <w:p/>
+    <w:p/>
+    <w:p/>
+    <w:p/>
+    <w:p/>
+    <w:p/>
+    <w:p/>
+    <w:p/>
+    <w:p/>
+    <w:p/>
+    <w:p/>
+    <w:p/>
+    <w:p/>
+    <w:p/>
+    <w:p/>
+    <w:p/>
+    <w:p>
+      <w:pPr>
+        <w:pStyle w:val="Heading1"/>
+      </w:pPr>
+      <w:bookmarkStart w:id="0" w:name="_Toc38641648"/>
+      <w:r>
+        <w:lastRenderedPageBreak/>
         <w:t>REQUIREMENTS</w:t>
       </w:r>
+      <w:bookmarkEnd w:id="0"/>
     </w:p>
     <w:p>
       <w:pPr>
@@ -80,8 +536,19 @@
           <w:sz w:val="20"/>
           <w:szCs w:val="20"/>
         </w:rPr>
-        <w:t>-Servlets</w:t>
-      </w:r>
+        <w:t>-</w:t>
+      </w:r>
+      <w:proofErr w:type="spellStart"/>
+      <w:r>
+        <w:rPr>
+          <w:rFonts w:ascii="inherit" w:eastAsia="Times New Roman" w:hAnsi="inherit" w:cs="Courier New"/>
+          <w:color w:val="1D1C1D"/>
+          <w:sz w:val="20"/>
+          <w:szCs w:val="20"/>
+        </w:rPr>
+        <w:t>Servlets</w:t>
+      </w:r>
+      <w:proofErr w:type="spellEnd"/>
     </w:p>
     <w:p>
       <w:pPr>
@@ -194,8 +661,19 @@
           <w:sz w:val="20"/>
           <w:szCs w:val="20"/>
         </w:rPr>
-        <w:t>-HTML/CSS/Javascript</w:t>
-      </w:r>
+        <w:t>-HTML/CSS/</w:t>
+      </w:r>
+      <w:proofErr w:type="spellStart"/>
+      <w:r>
+        <w:rPr>
+          <w:rFonts w:ascii="inherit" w:eastAsia="Times New Roman" w:hAnsi="inherit" w:cs="Courier New"/>
+          <w:color w:val="1D1C1D"/>
+          <w:sz w:val="20"/>
+          <w:szCs w:val="20"/>
+        </w:rPr>
+        <w:t>Javascript</w:t>
+      </w:r>
+      <w:proofErr w:type="spellEnd"/>
     </w:p>
     <w:p>
       <w:pPr>
@@ -308,8 +786,19 @@
           <w:sz w:val="20"/>
           <w:szCs w:val="20"/>
         </w:rPr>
-        <w:t>-JUnit</w:t>
-      </w:r>
+        <w:t>-</w:t>
+      </w:r>
+      <w:proofErr w:type="spellStart"/>
+      <w:r>
+        <w:rPr>
+          <w:rFonts w:ascii="inherit" w:eastAsia="Times New Roman" w:hAnsi="inherit" w:cs="Courier New"/>
+          <w:color w:val="1D1C1D"/>
+          <w:sz w:val="20"/>
+          <w:szCs w:val="20"/>
+        </w:rPr>
+        <w:t>JUnit</w:t>
+      </w:r>
+      <w:proofErr w:type="spellEnd"/>
     </w:p>
     <w:p>
       <w:pPr>
@@ -453,6 +942,7 @@
           <w:szCs w:val="20"/>
         </w:rPr>
       </w:pPr>
+      <w:proofErr w:type="spellStart"/>
       <w:r>
         <w:rPr>
           <w:rFonts w:ascii="inherit" w:eastAsia="Times New Roman" w:hAnsi="inherit" w:cs="Courier New"/>
@@ -462,6 +952,7 @@
         </w:rPr>
         <w:t>IntelliJ</w:t>
       </w:r>
+      <w:proofErr w:type="spellEnd"/>
     </w:p>
     <w:p>
       <w:pPr>
@@ -498,8 +989,19 @@
           <w:sz w:val="20"/>
           <w:szCs w:val="20"/>
         </w:rPr>
-        <w:t>-DBeaver</w:t>
-      </w:r>
+        <w:t>-</w:t>
+      </w:r>
+      <w:proofErr w:type="spellStart"/>
+      <w:r>
+        <w:rPr>
+          <w:rFonts w:ascii="inherit" w:eastAsia="Times New Roman" w:hAnsi="inherit" w:cs="Courier New"/>
+          <w:color w:val="1D1C1D"/>
+          <w:sz w:val="20"/>
+          <w:szCs w:val="20"/>
+        </w:rPr>
+        <w:t>DBeaver</w:t>
+      </w:r>
+      <w:proofErr w:type="spellEnd"/>
     </w:p>
     <w:p>
       <w:pPr>
@@ -570,22 +1072,82 @@
     </w:p>
     <w:p/>
     <w:p>
-      <w:r>
-        <w:t>TOPIC IDEAS:</w:t>
-      </w:r>
+      <w:bookmarkStart w:id="1" w:name="_Toc38641649"/>
+      <w:r>
+        <w:rPr>
+          <w:rStyle w:val="Heading1Char"/>
+        </w:rPr>
+        <w:t>TOPIC IDEAS</w:t>
+      </w:r>
+      <w:proofErr w:type="gramStart"/>
+      <w:r>
+        <w:rPr>
+          <w:rStyle w:val="Heading1Char"/>
+        </w:rPr>
+        <w:t>:</w:t>
+      </w:r>
+      <w:bookmarkEnd w:id="1"/>
+      <w:proofErr w:type="gramEnd"/>
       <w:r>
         <w:br/>
-        <w:t>Little League App – an app that houses the leagues(Roster of players &amp; coach), players(contact info, kids age/birthdate, parentsnames &amp; address), Schedule, scores for the league &amp; current league ladder.</w:t>
-      </w:r>
-      <w:r>
-        <w:t xml:space="preserve">  App will allow for both Coaches and Players to signup to the leagues, split the leagues into appropriate teams – and kick off a league schedule for playing.  Leagues will be able to be renamed after creation</w:t>
+        <w:t>Little League App – an app that houses the leagues(Roster of players &amp; coach), players(contact info, kids age/</w:t>
+      </w:r>
+      <w:proofErr w:type="spellStart"/>
+      <w:r>
+        <w:t>birthdate</w:t>
+      </w:r>
+      <w:proofErr w:type="spellEnd"/>
+      <w:r>
+        <w:t xml:space="preserve">, </w:t>
+      </w:r>
+      <w:proofErr w:type="spellStart"/>
+      <w:r>
+        <w:t>parentsnames</w:t>
+      </w:r>
+      <w:proofErr w:type="spellEnd"/>
+      <w:r>
+        <w:t xml:space="preserve"> &amp; address), Schedule, scores for the league &amp; current league ladder.</w:t>
+      </w:r>
+      <w:r>
+        <w:t xml:space="preserve">  App will allow for both Coaches and Players to </w:t>
+      </w:r>
+      <w:proofErr w:type="spellStart"/>
+      <w:r>
+        <w:t>signup</w:t>
+      </w:r>
+      <w:proofErr w:type="spellEnd"/>
+      <w:r>
+        <w:t xml:space="preserve"> to the </w:t>
+      </w:r>
+      <w:proofErr w:type="gramStart"/>
+      <w:r>
+        <w:t>leagues,</w:t>
+      </w:r>
+      <w:proofErr w:type="gramEnd"/>
+      <w:r>
+        <w:t xml:space="preserve"> split the leagues into appropriate teams – and kick off a league schedule for playing.  Leagues will be able to be renamed after creation</w:t>
       </w:r>
     </w:p>
     <w:p/>
     <w:p>
+      <w:pPr>
+        <w:pStyle w:val="Heading1"/>
+      </w:pPr>
+      <w:bookmarkStart w:id="2" w:name="_Toc38641650"/>
+      <w:r>
+        <w:t>CLASSES &amp; METHODS</w:t>
+      </w:r>
+      <w:bookmarkEnd w:id="2"/>
+    </w:p>
+    <w:p>
+      <w:pPr>
+        <w:pStyle w:val="Heading2"/>
+      </w:pPr>
+      <w:bookmarkStart w:id="3" w:name="_Toc38641651"/>
       <w:r>
         <w:t>MODEL:</w:t>
       </w:r>
+      <w:bookmarkEnd w:id="3"/>
     </w:p>
     <w:p>
       <w:pPr>
@@ -680,7 +1242,15 @@
         </w:numPr>
       </w:pPr>
       <w:r>
-        <w:t>Schedule[](scheduledDay)</w:t>
+        <w:t>Schedule[](</w:t>
+      </w:r>
+      <w:proofErr w:type="spellStart"/>
+      <w:r>
+        <w:t>scheduledDay</w:t>
+      </w:r>
+      <w:proofErr w:type="spellEnd"/>
+      <w:r>
+        <w:t>)</w:t>
       </w:r>
     </w:p>
     <w:p>
@@ -691,8 +1261,21 @@
           <w:numId w:val="1"/>
         </w:numPr>
       </w:pPr>
-      <w:r>
-        <w:t>GameScores[] (gameScore)</w:t>
+      <w:proofErr w:type="spellStart"/>
+      <w:r>
+        <w:t>GameScores</w:t>
+      </w:r>
+      <w:proofErr w:type="spellEnd"/>
+      <w:r>
+        <w:t>[] (</w:t>
+      </w:r>
+      <w:proofErr w:type="spellStart"/>
+      <w:r>
+        <w:t>gameScore</w:t>
+      </w:r>
+      <w:proofErr w:type="spellEnd"/>
+      <w:r>
+        <w:t>)</w:t>
       </w:r>
     </w:p>
     <w:p>
@@ -757,6 +1340,31 @@
           <w:numId w:val="1"/>
         </w:numPr>
       </w:pPr>
+      <w:proofErr w:type="spellStart"/>
+      <w:r>
+        <w:t>Phonecarrier</w:t>
+      </w:r>
+      <w:proofErr w:type="spellEnd"/>
+      <w:r>
+        <w:t>(</w:t>
+      </w:r>
+      <w:proofErr w:type="spellStart"/>
+      <w:r>
+        <w:t>PhoneCarrier</w:t>
+      </w:r>
+      <w:proofErr w:type="spellEnd"/>
+      <w:r>
+        <w:t>)</w:t>
+      </w:r>
+    </w:p>
+    <w:p>
+      <w:pPr>
+        <w:pStyle w:val="ListParagraph"/>
+        <w:numPr>
+          <w:ilvl w:val="1"/>
+          <w:numId w:val="1"/>
+        </w:numPr>
+      </w:pPr>
       <w:r>
         <w:t>Team(team)</w:t>
       </w:r>
@@ -782,6 +1390,7 @@
         </w:numPr>
       </w:pPr>
       <w:r>
+        <w:lastRenderedPageBreak/>
         <w:t>Parent (string)</w:t>
       </w:r>
     </w:p>
@@ -794,7 +1403,15 @@
         </w:numPr>
       </w:pPr>
       <w:r>
-        <w:t>Age(int)</w:t>
+        <w:t>Age(</w:t>
+      </w:r>
+      <w:proofErr w:type="spellStart"/>
+      <w:r>
+        <w:t>int</w:t>
+      </w:r>
+      <w:proofErr w:type="spellEnd"/>
+      <w:r>
+        <w:t>)</w:t>
       </w:r>
     </w:p>
     <w:p>
@@ -806,7 +1423,15 @@
         </w:numPr>
       </w:pPr>
       <w:r>
-        <w:t>Position (Enum)</w:t>
+        <w:t>Position (</w:t>
+      </w:r>
+      <w:proofErr w:type="spellStart"/>
+      <w:r>
+        <w:t>Enum</w:t>
+      </w:r>
+      <w:proofErr w:type="spellEnd"/>
+      <w:r>
+        <w:t>)</w:t>
       </w:r>
     </w:p>
     <w:p>
@@ -818,8 +1443,15 @@
         </w:numPr>
       </w:pPr>
       <w:r>
-        <w:lastRenderedPageBreak/>
-        <w:t>Position (Enum)</w:t>
+        <w:t>Position (</w:t>
+      </w:r>
+      <w:proofErr w:type="spellStart"/>
+      <w:r>
+        <w:t>Enum</w:t>
+      </w:r>
+      <w:proofErr w:type="spellEnd"/>
+      <w:r>
+        <w:t>)</w:t>
       </w:r>
     </w:p>
     <w:p>
@@ -831,8 +1463,53 @@
         </w:numPr>
       </w:pPr>
       <w:r>
-        <w:t>Pitcher, Catcher, FirstBase, SecondBase,ShortStop, ThirdBase, LeftField, RightField, CenterField</w:t>
-      </w:r>
+        <w:t xml:space="preserve">Pitcher, Catcher, </w:t>
+      </w:r>
+      <w:proofErr w:type="spellStart"/>
+      <w:r>
+        <w:t>FirstBase</w:t>
+      </w:r>
+      <w:proofErr w:type="spellEnd"/>
+      <w:r>
+        <w:t xml:space="preserve">, </w:t>
+      </w:r>
+      <w:proofErr w:type="spellStart"/>
+      <w:r>
+        <w:t>SecondBase,ShortStop</w:t>
+      </w:r>
+      <w:proofErr w:type="spellEnd"/>
+      <w:r>
+        <w:t xml:space="preserve">, </w:t>
+      </w:r>
+      <w:proofErr w:type="spellStart"/>
+      <w:r>
+        <w:t>ThirdBase</w:t>
+      </w:r>
+      <w:proofErr w:type="spellEnd"/>
+      <w:r>
+        <w:t xml:space="preserve">, </w:t>
+      </w:r>
+      <w:proofErr w:type="spellStart"/>
+      <w:r>
+        <w:t>LeftField</w:t>
+      </w:r>
+      <w:proofErr w:type="spellEnd"/>
+      <w:r>
+        <w:t xml:space="preserve">, </w:t>
+      </w:r>
+      <w:proofErr w:type="spellStart"/>
+      <w:r>
+        <w:t>RightField</w:t>
+      </w:r>
+      <w:proofErr w:type="spellEnd"/>
+      <w:r>
+        <w:t xml:space="preserve">, </w:t>
+      </w:r>
+      <w:proofErr w:type="spellStart"/>
+      <w:r>
+        <w:t>CenterField</w:t>
+      </w:r>
+      <w:proofErr w:type="spellEnd"/>
     </w:p>
     <w:p>
       <w:pPr>
@@ -842,8 +1519,21 @@
           <w:numId w:val="1"/>
         </w:numPr>
       </w:pPr>
-      <w:r>
-        <w:t>GameScore</w:t>
+      <w:proofErr w:type="spellStart"/>
+      <w:r>
+        <w:t>PhoneCarrier</w:t>
+      </w:r>
+      <w:proofErr w:type="spellEnd"/>
+      <w:r>
+        <w:t>(</w:t>
+      </w:r>
+      <w:proofErr w:type="spellStart"/>
+      <w:r>
+        <w:t>Enum</w:t>
+      </w:r>
+      <w:proofErr w:type="spellEnd"/>
+      <w:r>
+        <w:t>)</w:t>
       </w:r>
     </w:p>
     <w:p>
@@ -854,9 +1544,33 @@
           <w:numId w:val="1"/>
         </w:numPr>
       </w:pPr>
-      <w:r>
-        <w:t>Score(int)</w:t>
-      </w:r>
+      <w:proofErr w:type="spellStart"/>
+      <w:r>
+        <w:t>TMobile</w:t>
+      </w:r>
+      <w:proofErr w:type="spellEnd"/>
+      <w:r>
+        <w:t xml:space="preserve">, Virgin, Cingular, Sprint, Verizon, </w:t>
+      </w:r>
+      <w:proofErr w:type="spellStart"/>
+      <w:r>
+        <w:t>GoogleFi</w:t>
+      </w:r>
+      <w:proofErr w:type="spellEnd"/>
+    </w:p>
+    <w:p>
+      <w:pPr>
+        <w:pStyle w:val="ListParagraph"/>
+        <w:numPr>
+          <w:ilvl w:val="0"/>
+          <w:numId w:val="1"/>
+        </w:numPr>
+      </w:pPr>
+      <w:proofErr w:type="spellStart"/>
+      <w:r>
+        <w:t>GameScore</w:t>
+      </w:r>
+      <w:proofErr w:type="spellEnd"/>
     </w:p>
     <w:p>
       <w:pPr>
@@ -867,7 +1581,15 @@
         </w:numPr>
       </w:pPr>
       <w:r>
-        <w:t>Win(Boolean)</w:t>
+        <w:t>Score(</w:t>
+      </w:r>
+      <w:proofErr w:type="spellStart"/>
+      <w:r>
+        <w:t>int</w:t>
+      </w:r>
+      <w:proofErr w:type="spellEnd"/>
+      <w:r>
+        <w:t>)</w:t>
       </w:r>
     </w:p>
     <w:p>
@@ -879,7 +1601,24 @@
         </w:numPr>
       </w:pPr>
       <w:r>
-        <w:t>DayPlayed(string)</w:t>
+        <w:t>Win(Boolean)</w:t>
+      </w:r>
+    </w:p>
+    <w:p>
+      <w:pPr>
+        <w:pStyle w:val="ListParagraph"/>
+        <w:numPr>
+          <w:ilvl w:val="1"/>
+          <w:numId w:val="1"/>
+        </w:numPr>
+      </w:pPr>
+      <w:proofErr w:type="spellStart"/>
+      <w:r>
+        <w:t>DayPlayed</w:t>
+      </w:r>
+      <w:proofErr w:type="spellEnd"/>
+      <w:r>
+        <w:t>(string)</w:t>
       </w:r>
     </w:p>
     <w:p>
@@ -895,9 +1634,14 @@
       </w:pPr>
     </w:p>
     <w:p>
+      <w:pPr>
+        <w:pStyle w:val="Heading2"/>
+      </w:pPr>
+      <w:bookmarkStart w:id="4" w:name="_Toc38641652"/>
       <w:r>
         <w:t>METHODS:</w:t>
       </w:r>
+      <w:bookmarkEnd w:id="4"/>
     </w:p>
     <w:p>
       <w:pPr>
@@ -979,9 +1723,11 @@
           <w:numId w:val="2"/>
         </w:numPr>
       </w:pPr>
+      <w:proofErr w:type="spellStart"/>
       <w:r>
         <w:t>RenameTeam</w:t>
       </w:r>
+      <w:proofErr w:type="spellEnd"/>
     </w:p>
     <w:p>
       <w:pPr>
@@ -991,8 +1737,13 @@
           <w:numId w:val="2"/>
         </w:numPr>
       </w:pPr>
-      <w:r>
-        <w:t>RecordScoreOnDay – record the score from a game on a particular day</w:t>
+      <w:proofErr w:type="spellStart"/>
+      <w:r>
+        <w:t>RecordScoreOnDay</w:t>
+      </w:r>
+      <w:proofErr w:type="spellEnd"/>
+      <w:r>
+        <w:t xml:space="preserve"> – record the score from a game on a particular day</w:t>
       </w:r>
       <w:r>
         <w:t xml:space="preserve"> and mark as a win or loss</w:t>
@@ -1006,12 +1757,196 @@
           <w:numId w:val="2"/>
         </w:numPr>
       </w:pPr>
-      <w:r>
-        <w:t xml:space="preserve">AddSponsor </w:t>
-      </w:r>
+      <w:proofErr w:type="spellStart"/>
+      <w:r>
+        <w:t>AddSponsor</w:t>
+      </w:r>
+      <w:proofErr w:type="spellEnd"/>
+      <w:r>
+        <w:t xml:space="preserve"> </w:t>
+      </w:r>
+    </w:p>
+    <w:p/>
+    <w:p/>
+    <w:p>
+      <w:pPr>
+        <w:pStyle w:val="Heading1"/>
+      </w:pPr>
+      <w:r>
+        <w:t>USER STORIES</w:t>
+      </w:r>
+    </w:p>
+    <w:p>
+      <w:pPr>
+        <w:pStyle w:val="Heading2"/>
+      </w:pPr>
+      <w:r>
+        <w:t>League</w:t>
+      </w:r>
+    </w:p>
+    <w:p>
+      <w:pPr>
+        <w:pStyle w:val="ListParagraph"/>
+        <w:numPr>
+          <w:ilvl w:val="0"/>
+          <w:numId w:val="3"/>
+        </w:numPr>
+      </w:pPr>
+      <w:r>
+        <w:t>A league administrator needs to start a league season</w:t>
+      </w:r>
+    </w:p>
+    <w:p>
+      <w:pPr>
+        <w:pStyle w:val="ListParagraph"/>
+        <w:numPr>
+          <w:ilvl w:val="1"/>
+          <w:numId w:val="3"/>
+        </w:numPr>
+      </w:pPr>
+      <w:r>
+        <w:t>Software will check to see if enough players have registered for this season to fulfill at least 3 teams (min 27 players) &amp; enough coaches (min 3)</w:t>
+      </w:r>
+    </w:p>
+    <w:p>
+      <w:pPr>
+        <w:pStyle w:val="ListParagraph"/>
+        <w:numPr>
+          <w:ilvl w:val="1"/>
+          <w:numId w:val="3"/>
+        </w:numPr>
+      </w:pPr>
+      <w:r>
+        <w:lastRenderedPageBreak/>
+        <w:t>Software splits players into even distribution (random selection) into however many coaches are registered for the season.</w:t>
+      </w:r>
+    </w:p>
+    <w:p>
+      <w:pPr>
+        <w:pStyle w:val="ListParagraph"/>
+        <w:numPr>
+          <w:ilvl w:val="1"/>
+          <w:numId w:val="3"/>
+        </w:numPr>
+      </w:pPr>
+      <w:r>
+        <w:t>Teams are established (Coach + roster) and a default team name is given.</w:t>
+      </w:r>
+      <w:r>
+        <w:t xml:space="preserve">  An SMS message is sent to the coach and each player that a season has been setup with a date to confirm to the coach for final roster.</w:t>
+      </w:r>
+    </w:p>
+    <w:p>
+      <w:pPr>
+        <w:pStyle w:val="ListParagraph"/>
+        <w:numPr>
+          <w:ilvl w:val="2"/>
+          <w:numId w:val="3"/>
+        </w:numPr>
+      </w:pPr>
+      <w:r>
+        <w:t>Manual/automatic reminder via admin portal to coaches</w:t>
+      </w:r>
+    </w:p>
+    <w:p>
+      <w:pPr>
+        <w:pStyle w:val="ListParagraph"/>
+        <w:numPr>
+          <w:ilvl w:val="1"/>
+          <w:numId w:val="3"/>
+        </w:numPr>
+      </w:pPr>
+      <w:r>
+        <w:t>Coach is then able to confirm final roster on web portal of everyone joining the team</w:t>
+      </w:r>
+    </w:p>
+    <w:p>
+      <w:pPr>
+        <w:pStyle w:val="ListParagraph"/>
+        <w:numPr>
+          <w:ilvl w:val="2"/>
+          <w:numId w:val="3"/>
+        </w:numPr>
+      </w:pPr>
+      <w:r>
+        <w:t>Allows for dropping players or registering new player</w:t>
+      </w:r>
+    </w:p>
+    <w:p>
+      <w:pPr>
+        <w:pStyle w:val="ListParagraph"/>
+        <w:numPr>
+          <w:ilvl w:val="2"/>
+          <w:numId w:val="3"/>
+        </w:numPr>
+      </w:pPr>
+      <w:r>
+        <w:t>Allows for renaming of the team</w:t>
+      </w:r>
+    </w:p>
+    <w:p>
+      <w:pPr>
+        <w:pStyle w:val="ListParagraph"/>
+        <w:numPr>
+          <w:ilvl w:val="1"/>
+          <w:numId w:val="3"/>
+        </w:numPr>
+      </w:pPr>
+      <w:r>
+        <w:t>FINALLY – backend creates a schedule for the season</w:t>
+      </w:r>
+    </w:p>
+    <w:p>
+      <w:pPr>
+        <w:pStyle w:val="ListParagraph"/>
+        <w:numPr>
+          <w:ilvl w:val="2"/>
+          <w:numId w:val="3"/>
+        </w:numPr>
+      </w:pPr>
+      <w:r>
+        <w:t xml:space="preserve">11 weeks </w:t>
+      </w:r>
+    </w:p>
+    <w:p>
+      <w:pPr>
+        <w:pStyle w:val="ListParagraph"/>
+        <w:numPr>
+          <w:ilvl w:val="2"/>
+          <w:numId w:val="3"/>
+        </w:numPr>
+      </w:pPr>
+      <w:r>
+        <w:t xml:space="preserve">Different </w:t>
+      </w:r>
+      <w:proofErr w:type="spellStart"/>
+      <w:r>
+        <w:t>playdays</w:t>
+      </w:r>
+      <w:proofErr w:type="spellEnd"/>
+      <w:r>
+        <w:t xml:space="preserve"> pitting 2 teams together so that everyone plays </w:t>
+      </w:r>
+      <w:proofErr w:type="spellStart"/>
+      <w:r>
+        <w:t>eachother</w:t>
+      </w:r>
+      <w:proofErr w:type="spellEnd"/>
+      <w:r>
+        <w:t xml:space="preserve"> a fair/even amount of times each week changes</w:t>
+      </w:r>
+    </w:p>
+    <w:p>
+      <w:pPr>
+        <w:pStyle w:val="ListParagraph"/>
+        <w:numPr>
+          <w:ilvl w:val="0"/>
+          <w:numId w:val="3"/>
+        </w:numPr>
+      </w:pPr>
     </w:p>
     <w:sectPr>
-      <w:headerReference w:type="default" r:id="rId7"/>
+      <w:headerReference w:type="default" r:id="rId8"/>
       <w:pgSz w:w="12240" w:h="15840"/>
       <w:pgMar w:top="1440" w:right="1440" w:bottom="1440" w:left="1440" w:header="720" w:footer="720" w:gutter="0"/>
       <w:cols w:space="720"/>
@@ -1073,13 +2008,65 @@
 
 <file path=word/header1.xml><?xml version="1.0" encoding="utf-8"?>
 <w:hdr xmlns:ve="http://schemas.openxmlformats.org/markup-compatibility/2006" xmlns:o="urn:schemas-microsoft-com:office:office" xmlns:r="http://schemas.openxmlformats.org/officeDocument/2006/relationships" xmlns:m="http://schemas.openxmlformats.org/officeDocument/2006/math" xmlns:v="urn:schemas-microsoft-com:vml" xmlns:wp="http://schemas.openxmlformats.org/drawingml/2006/wordprocessingDrawing" xmlns:w10="urn:schemas-microsoft-com:office:word" xmlns:w="http://schemas.openxmlformats.org/wordprocessingml/2006/main" xmlns:wne="http://schemas.microsoft.com/office/word/2006/wordml">
+  <w:tbl>
+    <w:tblPr>
+      <w:tblStyle w:val="TableGrid"/>
+      <w:tblW w:w="0" w:type="auto"/>
+      <w:tblBorders>
+        <w:top w:val="none" w:sz="0" w:space="0" w:color="auto"/>
+        <w:left w:val="none" w:sz="0" w:space="0" w:color="auto"/>
+        <w:bottom w:val="none" w:sz="0" w:space="0" w:color="auto"/>
+        <w:right w:val="none" w:sz="0" w:space="0" w:color="auto"/>
+        <w:insideH w:val="none" w:sz="0" w:space="0" w:color="auto"/>
+        <w:insideV w:val="none" w:sz="0" w:space="0" w:color="auto"/>
+      </w:tblBorders>
+      <w:tblLook w:val="04A0"/>
+    </w:tblPr>
+    <w:tblGrid>
+      <w:gridCol w:w="4788"/>
+      <w:gridCol w:w="4788"/>
+    </w:tblGrid>
+    <w:tr>
+      <w:tc>
+        <w:tcPr>
+          <w:tcW w:w="4788" w:type="dxa"/>
+        </w:tcPr>
+        <w:p>
+          <w:pPr>
+            <w:pStyle w:val="Header"/>
+          </w:pPr>
+          <w:r>
+            <w:t xml:space="preserve">PROJECT 1 – DUEDATE: FRIDAY </w:t>
+          </w:r>
+          <w:r>
+            <w:t>May 8th</w:t>
+          </w:r>
+        </w:p>
+      </w:tc>
+      <w:tc>
+        <w:tcPr>
+          <w:tcW w:w="4788" w:type="dxa"/>
+        </w:tcPr>
+        <w:p>
+          <w:pPr>
+            <w:pStyle w:val="Header"/>
+            <w:jc w:val="right"/>
+          </w:pPr>
+          <w:r>
+            <w:t>Gregory Cox</w:t>
+          </w:r>
+          <w:r>
+            <w:br/>
+            <w:t>Daniel Wallace</w:t>
+          </w:r>
+        </w:p>
+      </w:tc>
+    </w:tr>
+  </w:tbl>
   <w:p>
     <w:pPr>
       <w:pStyle w:val="Header"/>
     </w:pPr>
-    <w:r>
-      <w:t>PROJECT 1 – DUEDATE: FRIDAY week 5</w:t>
-    </w:r>
   </w:p>
 </w:hdr>
 </file>
@@ -1087,6 +2074,92 @@
 <file path=word/numbering.xml><?xml version="1.0" encoding="utf-8"?>
 <w:numbering xmlns:ve="http://schemas.openxmlformats.org/markup-compatibility/2006" xmlns:o="urn:schemas-microsoft-com:office:office" xmlns:r="http://schemas.openxmlformats.org/officeDocument/2006/relationships" xmlns:m="http://schemas.openxmlformats.org/officeDocument/2006/math" xmlns:v="urn:schemas-microsoft-com:vml" xmlns:wp="http://schemas.openxmlformats.org/drawingml/2006/wordprocessingDrawing" xmlns:w10="urn:schemas-microsoft-com:office:word" xmlns:w="http://schemas.openxmlformats.org/wordprocessingml/2006/main" xmlns:wne="http://schemas.microsoft.com/office/word/2006/wordml">
   <w:abstractNum w:abstractNumId="0">
+    <w:nsid w:val="11F762D5"/>
+    <w:multiLevelType w:val="hybridMultilevel"/>
+    <w:tmpl w:val="7DD278AC"/>
+    <w:lvl w:ilvl="0" w:tplc="0409000F">
+      <w:start w:val="1"/>
+      <w:numFmt w:val="decimal"/>
+      <w:lvlText w:val="%1."/>
+      <w:lvlJc w:val="left"/>
+      <w:pPr>
+        <w:ind w:left="720" w:hanging="360"/>
+      </w:pPr>
+    </w:lvl>
+    <w:lvl w:ilvl="1" w:tplc="04090019">
+      <w:start w:val="1"/>
+      <w:numFmt w:val="lowerLetter"/>
+      <w:lvlText w:val="%2."/>
+      <w:lvlJc w:val="left"/>
+      <w:pPr>
+        <w:ind w:left="1440" w:hanging="360"/>
+      </w:pPr>
+    </w:lvl>
+    <w:lvl w:ilvl="2" w:tplc="0409001B">
+      <w:start w:val="1"/>
+      <w:numFmt w:val="lowerRoman"/>
+      <w:lvlText w:val="%3."/>
+      <w:lvlJc w:val="right"/>
+      <w:pPr>
+        <w:ind w:left="2160" w:hanging="180"/>
+      </w:pPr>
+    </w:lvl>
+    <w:lvl w:ilvl="3" w:tplc="0409000F">
+      <w:start w:val="1"/>
+      <w:numFmt w:val="decimal"/>
+      <w:lvlText w:val="%4."/>
+      <w:lvlJc w:val="left"/>
+      <w:pPr>
+        <w:ind w:left="2880" w:hanging="360"/>
+      </w:pPr>
+    </w:lvl>
+    <w:lvl w:ilvl="4" w:tplc="04090019" w:tentative="1">
+      <w:start w:val="1"/>
+      <w:numFmt w:val="lowerLetter"/>
+      <w:lvlText w:val="%5."/>
+      <w:lvlJc w:val="left"/>
+      <w:pPr>
+        <w:ind w:left="3600" w:hanging="360"/>
+      </w:pPr>
+    </w:lvl>
+    <w:lvl w:ilvl="5" w:tplc="0409001B" w:tentative="1">
+      <w:start w:val="1"/>
+      <w:numFmt w:val="lowerRoman"/>
+      <w:lvlText w:val="%6."/>
+      <w:lvlJc w:val="right"/>
+      <w:pPr>
+        <w:ind w:left="4320" w:hanging="180"/>
+      </w:pPr>
+    </w:lvl>
+    <w:lvl w:ilvl="6" w:tplc="0409000F" w:tentative="1">
+      <w:start w:val="1"/>
+      <w:numFmt w:val="decimal"/>
+      <w:lvlText w:val="%7."/>
+      <w:lvlJc w:val="left"/>
+      <w:pPr>
+        <w:ind w:left="5040" w:hanging="360"/>
+      </w:pPr>
+    </w:lvl>
+    <w:lvl w:ilvl="7" w:tplc="04090019" w:tentative="1">
+      <w:start w:val="1"/>
+      <w:numFmt w:val="lowerLetter"/>
+      <w:lvlText w:val="%8."/>
+      <w:lvlJc w:val="left"/>
+      <w:pPr>
+        <w:ind w:left="5760" w:hanging="360"/>
+      </w:pPr>
+    </w:lvl>
+    <w:lvl w:ilvl="8" w:tplc="0409001B" w:tentative="1">
+      <w:start w:val="1"/>
+      <w:numFmt w:val="lowerRoman"/>
+      <w:lvlText w:val="%9."/>
+      <w:lvlJc w:val="right"/>
+      <w:pPr>
+        <w:ind w:left="6480" w:hanging="180"/>
+      </w:pPr>
+    </w:lvl>
+  </w:abstractNum>
+  <w:abstractNum w:abstractNumId="1">
     <w:nsid w:val="53B16944"/>
     <w:multiLevelType w:val="hybridMultilevel"/>
     <w:tmpl w:val="660088D2"/>
@@ -1199,7 +2272,7 @@
       </w:rPr>
     </w:lvl>
   </w:abstractNum>
-  <w:abstractNum w:abstractNumId="1">
+  <w:abstractNum w:abstractNumId="2">
     <w:nsid w:val="730715C7"/>
     <w:multiLevelType w:val="hybridMultilevel"/>
     <w:tmpl w:val="47AE35D6"/>
@@ -1313,10 +2386,13 @@
     </w:lvl>
   </w:abstractNum>
   <w:num w:numId="1">
-    <w:abstractNumId w:val="0"/>
+    <w:abstractNumId w:val="1"/>
   </w:num>
   <w:num w:numId="2">
-    <w:abstractNumId w:val="1"/>
+    <w:abstractNumId w:val="2"/>
+  </w:num>
+  <w:num w:numId="3">
+    <w:abstractNumId w:val="0"/>
   </w:num>
 </w:numbering>
 </file>
@@ -1482,6 +2558,53 @@
     <w:qFormat/>
     <w:rsid w:val="00232FE8"/>
   </w:style>
+  <w:style w:type="paragraph" w:styleId="Heading1">
+    <w:name w:val="heading 1"/>
+    <w:basedOn w:val="Normal"/>
+    <w:next w:val="Normal"/>
+    <w:link w:val="Heading1Char"/>
+    <w:uiPriority w:val="9"/>
+    <w:qFormat/>
+    <w:rsid w:val="00075199"/>
+    <w:pPr>
+      <w:keepNext/>
+      <w:keepLines/>
+      <w:spacing w:before="480" w:after="0"/>
+      <w:outlineLvl w:val="0"/>
+    </w:pPr>
+    <w:rPr>
+      <w:rFonts w:asciiTheme="majorHAnsi" w:eastAsiaTheme="majorEastAsia" w:hAnsiTheme="majorHAnsi" w:cstheme="majorBidi"/>
+      <w:b/>
+      <w:bCs/>
+      <w:color w:val="365F91" w:themeColor="accent1" w:themeShade="BF"/>
+      <w:sz w:val="28"/>
+      <w:szCs w:val="28"/>
+    </w:rPr>
+  </w:style>
+  <w:style w:type="paragraph" w:styleId="Heading2">
+    <w:name w:val="heading 2"/>
+    <w:basedOn w:val="Normal"/>
+    <w:next w:val="Normal"/>
+    <w:link w:val="Heading2Char"/>
+    <w:uiPriority w:val="9"/>
+    <w:unhideWhenUsed/>
+    <w:qFormat/>
+    <w:rsid w:val="00075199"/>
+    <w:pPr>
+      <w:keepNext/>
+      <w:keepLines/>
+      <w:spacing w:before="200" w:after="0"/>
+      <w:outlineLvl w:val="1"/>
+    </w:pPr>
+    <w:rPr>
+      <w:rFonts w:asciiTheme="majorHAnsi" w:eastAsiaTheme="majorEastAsia" w:hAnsiTheme="majorHAnsi" w:cstheme="majorBidi"/>
+      <w:b/>
+      <w:bCs/>
+      <w:color w:val="4F81BD" w:themeColor="accent1"/>
+      <w:sz w:val="26"/>
+      <w:szCs w:val="26"/>
+    </w:rPr>
+  </w:style>
   <w:style w:type="character" w:default="1" w:styleId="DefaultParagraphFont">
     <w:name w:val="Default Paragraph Font"/>
     <w:uiPriority w:val="1"/>
@@ -1574,7 +2697,6 @@
     <w:basedOn w:val="Normal"/>
     <w:link w:val="HeaderChar"/>
     <w:uiPriority w:val="99"/>
-    <w:semiHidden/>
     <w:unhideWhenUsed/>
     <w:rsid w:val="00C1081F"/>
     <w:pPr>
@@ -1590,7 +2712,6 @@
     <w:basedOn w:val="DefaultParagraphFont"/>
     <w:link w:val="Header"/>
     <w:uiPriority w:val="99"/>
-    <w:semiHidden/>
     <w:rsid w:val="00C1081F"/>
   </w:style>
   <w:style w:type="paragraph" w:styleId="Footer">
@@ -1616,6 +2737,141 @@
     <w:uiPriority w:val="99"/>
     <w:semiHidden/>
     <w:rsid w:val="00C1081F"/>
+  </w:style>
+  <w:style w:type="table" w:styleId="TableGrid">
+    <w:name w:val="Table Grid"/>
+    <w:basedOn w:val="TableNormal"/>
+    <w:uiPriority w:val="59"/>
+    <w:rsid w:val="000C2E2F"/>
+    <w:pPr>
+      <w:spacing w:after="0" w:line="240" w:lineRule="auto"/>
+    </w:pPr>
+    <w:tblPr>
+      <w:tblInd w:w="0" w:type="dxa"/>
+      <w:tblBorders>
+        <w:top w:val="single" w:sz="4" w:space="0" w:color="auto"/>
+        <w:left w:val="single" w:sz="4" w:space="0" w:color="auto"/>
+        <w:bottom w:val="single" w:sz="4" w:space="0" w:color="auto"/>
+        <w:right w:val="single" w:sz="4" w:space="0" w:color="auto"/>
+        <w:insideH w:val="single" w:sz="4" w:space="0" w:color="auto"/>
+        <w:insideV w:val="single" w:sz="4" w:space="0" w:color="auto"/>
+      </w:tblBorders>
+      <w:tblCellMar>
+        <w:top w:w="0" w:type="dxa"/>
+        <w:left w:w="108" w:type="dxa"/>
+        <w:bottom w:w="0" w:type="dxa"/>
+        <w:right w:w="108" w:type="dxa"/>
+      </w:tblCellMar>
+    </w:tblPr>
+  </w:style>
+  <w:style w:type="character" w:customStyle="1" w:styleId="Heading1Char">
+    <w:name w:val="Heading 1 Char"/>
+    <w:basedOn w:val="DefaultParagraphFont"/>
+    <w:link w:val="Heading1"/>
+    <w:uiPriority w:val="9"/>
+    <w:rsid w:val="00075199"/>
+    <w:rPr>
+      <w:rFonts w:asciiTheme="majorHAnsi" w:eastAsiaTheme="majorEastAsia" w:hAnsiTheme="majorHAnsi" w:cstheme="majorBidi"/>
+      <w:b/>
+      <w:bCs/>
+      <w:color w:val="365F91" w:themeColor="accent1" w:themeShade="BF"/>
+      <w:sz w:val="28"/>
+      <w:szCs w:val="28"/>
+    </w:rPr>
+  </w:style>
+  <w:style w:type="character" w:customStyle="1" w:styleId="Heading2Char">
+    <w:name w:val="Heading 2 Char"/>
+    <w:basedOn w:val="DefaultParagraphFont"/>
+    <w:link w:val="Heading2"/>
+    <w:uiPriority w:val="9"/>
+    <w:rsid w:val="00075199"/>
+    <w:rPr>
+      <w:rFonts w:asciiTheme="majorHAnsi" w:eastAsiaTheme="majorEastAsia" w:hAnsiTheme="majorHAnsi" w:cstheme="majorBidi"/>
+      <w:b/>
+      <w:bCs/>
+      <w:color w:val="4F81BD" w:themeColor="accent1"/>
+      <w:sz w:val="26"/>
+      <w:szCs w:val="26"/>
+    </w:rPr>
+  </w:style>
+  <w:style w:type="paragraph" w:styleId="TOCHeading">
+    <w:name w:val="TOC Heading"/>
+    <w:basedOn w:val="Heading1"/>
+    <w:next w:val="Normal"/>
+    <w:uiPriority w:val="39"/>
+    <w:semiHidden/>
+    <w:unhideWhenUsed/>
+    <w:qFormat/>
+    <w:rsid w:val="00075199"/>
+    <w:pPr>
+      <w:outlineLvl w:val="9"/>
+    </w:pPr>
+  </w:style>
+  <w:style w:type="paragraph" w:styleId="TOC1">
+    <w:name w:val="toc 1"/>
+    <w:basedOn w:val="Normal"/>
+    <w:next w:val="Normal"/>
+    <w:autoRedefine/>
+    <w:uiPriority w:val="39"/>
+    <w:unhideWhenUsed/>
+    <w:rsid w:val="00075199"/>
+    <w:pPr>
+      <w:spacing w:after="100"/>
+    </w:pPr>
+  </w:style>
+  <w:style w:type="paragraph" w:styleId="TOC2">
+    <w:name w:val="toc 2"/>
+    <w:basedOn w:val="Normal"/>
+    <w:next w:val="Normal"/>
+    <w:autoRedefine/>
+    <w:uiPriority w:val="39"/>
+    <w:unhideWhenUsed/>
+    <w:rsid w:val="00075199"/>
+    <w:pPr>
+      <w:spacing w:after="100"/>
+      <w:ind w:left="220"/>
+    </w:pPr>
+  </w:style>
+  <w:style w:type="character" w:styleId="Hyperlink">
+    <w:name w:val="Hyperlink"/>
+    <w:basedOn w:val="DefaultParagraphFont"/>
+    <w:uiPriority w:val="99"/>
+    <w:unhideWhenUsed/>
+    <w:rsid w:val="00075199"/>
+    <w:rPr>
+      <w:color w:val="0000FF" w:themeColor="hyperlink"/>
+      <w:u w:val="single"/>
+    </w:rPr>
+  </w:style>
+  <w:style w:type="paragraph" w:styleId="BalloonText">
+    <w:name w:val="Balloon Text"/>
+    <w:basedOn w:val="Normal"/>
+    <w:link w:val="BalloonTextChar"/>
+    <w:uiPriority w:val="99"/>
+    <w:semiHidden/>
+    <w:unhideWhenUsed/>
+    <w:rsid w:val="00075199"/>
+    <w:pPr>
+      <w:spacing w:after="0" w:line="240" w:lineRule="auto"/>
+    </w:pPr>
+    <w:rPr>
+      <w:rFonts w:ascii="Tahoma" w:hAnsi="Tahoma" w:cs="Tahoma"/>
+      <w:sz w:val="16"/>
+      <w:szCs w:val="16"/>
+    </w:rPr>
+  </w:style>
+  <w:style w:type="character" w:customStyle="1" w:styleId="BalloonTextChar">
+    <w:name w:val="Balloon Text Char"/>
+    <w:basedOn w:val="DefaultParagraphFont"/>
+    <w:link w:val="BalloonText"/>
+    <w:uiPriority w:val="99"/>
+    <w:semiHidden/>
+    <w:rsid w:val="00075199"/>
+    <w:rPr>
+      <w:rFonts w:ascii="Tahoma" w:hAnsi="Tahoma" w:cs="Tahoma"/>
+      <w:sz w:val="16"/>
+      <w:szCs w:val="16"/>
+    </w:rPr>
   </w:style>
 </w:styles>
 </file>
@@ -1901,4 +3157,16 @@
   <a:objectDefaults/>
   <a:extraClrSchemeLst/>
 </a:theme>
+</file>
+
+<file path=customXml/item1.xml><?xml version="1.0" encoding="utf-8"?>
+<b:Sources xmlns:b="http://schemas.openxmlformats.org/officeDocument/2006/bibliography" xmlns="http://schemas.openxmlformats.org/officeDocument/2006/bibliography" SelectedStyle="\APA.XSL" StyleName="APA Fifth Edition"/>
+</file>
+
+<file path=customXml/itemProps1.xml><?xml version="1.0" encoding="utf-8"?>
+<ds:datastoreItem xmlns:ds="http://schemas.openxmlformats.org/officeDocument/2006/customXml" ds:itemID="{B2E1FAA6-CAE5-4C53-B3B9-99E0978328E9}">
+  <ds:schemaRefs>
+    <ds:schemaRef ds:uri="http://schemas.openxmlformats.org/officeDocument/2006/bibliography"/>
+  </ds:schemaRefs>
+</ds:datastoreItem>
 </file>
</xml_diff>

<commit_message>
User Registration page for JScript coding practice.  Updated Project1.docx for user stories
</commit_message>
<xml_diff>
--- a/ProjectOne/Project1.docx
+++ b/ProjectOne/Project1.docx
@@ -536,19 +536,8 @@
           <w:sz w:val="20"/>
           <w:szCs w:val="20"/>
         </w:rPr>
-        <w:t>-</w:t>
-      </w:r>
-      <w:proofErr w:type="spellStart"/>
-      <w:r>
-        <w:rPr>
-          <w:rFonts w:ascii="inherit" w:eastAsia="Times New Roman" w:hAnsi="inherit" w:cs="Courier New"/>
-          <w:color w:val="1D1C1D"/>
-          <w:sz w:val="20"/>
-          <w:szCs w:val="20"/>
-        </w:rPr>
-        <w:t>Servlets</w:t>
-      </w:r>
-      <w:proofErr w:type="spellEnd"/>
+        <w:t>-Servlets</w:t>
+      </w:r>
     </w:p>
     <w:p>
       <w:pPr>
@@ -661,19 +650,8 @@
           <w:sz w:val="20"/>
           <w:szCs w:val="20"/>
         </w:rPr>
-        <w:t>-HTML/CSS/</w:t>
-      </w:r>
-      <w:proofErr w:type="spellStart"/>
-      <w:r>
-        <w:rPr>
-          <w:rFonts w:ascii="inherit" w:eastAsia="Times New Roman" w:hAnsi="inherit" w:cs="Courier New"/>
-          <w:color w:val="1D1C1D"/>
-          <w:sz w:val="20"/>
-          <w:szCs w:val="20"/>
-        </w:rPr>
-        <w:t>Javascript</w:t>
-      </w:r>
-      <w:proofErr w:type="spellEnd"/>
+        <w:t>-HTML/CSS/Javascript</w:t>
+      </w:r>
     </w:p>
     <w:p>
       <w:pPr>
@@ -786,19 +764,8 @@
           <w:sz w:val="20"/>
           <w:szCs w:val="20"/>
         </w:rPr>
-        <w:t>-</w:t>
-      </w:r>
-      <w:proofErr w:type="spellStart"/>
-      <w:r>
-        <w:rPr>
-          <w:rFonts w:ascii="inherit" w:eastAsia="Times New Roman" w:hAnsi="inherit" w:cs="Courier New"/>
-          <w:color w:val="1D1C1D"/>
-          <w:sz w:val="20"/>
-          <w:szCs w:val="20"/>
-        </w:rPr>
-        <w:t>JUnit</w:t>
-      </w:r>
-      <w:proofErr w:type="spellEnd"/>
+        <w:t>-JUnit</w:t>
+      </w:r>
     </w:p>
     <w:p>
       <w:pPr>
@@ -942,7 +909,6 @@
           <w:szCs w:val="20"/>
         </w:rPr>
       </w:pPr>
-      <w:proofErr w:type="spellStart"/>
       <w:r>
         <w:rPr>
           <w:rFonts w:ascii="inherit" w:eastAsia="Times New Roman" w:hAnsi="inherit" w:cs="Courier New"/>
@@ -952,7 +918,6 @@
         </w:rPr>
         <w:t>IntelliJ</w:t>
       </w:r>
-      <w:proofErr w:type="spellEnd"/>
     </w:p>
     <w:p>
       <w:pPr>
@@ -989,19 +954,8 @@
           <w:sz w:val="20"/>
           <w:szCs w:val="20"/>
         </w:rPr>
-        <w:t>-</w:t>
-      </w:r>
-      <w:proofErr w:type="spellStart"/>
-      <w:r>
-        <w:rPr>
-          <w:rFonts w:ascii="inherit" w:eastAsia="Times New Roman" w:hAnsi="inherit" w:cs="Courier New"/>
-          <w:color w:val="1D1C1D"/>
-          <w:sz w:val="20"/>
-          <w:szCs w:val="20"/>
-        </w:rPr>
-        <w:t>DBeaver</w:t>
-      </w:r>
-      <w:proofErr w:type="spellEnd"/>
+        <w:t>-DBeaver</w:t>
+      </w:r>
     </w:p>
     <w:p>
       <w:pPr>
@@ -1077,55 +1031,21 @@
         <w:rPr>
           <w:rStyle w:val="Heading1Char"/>
         </w:rPr>
-        <w:t>TOPIC IDEAS</w:t>
-      </w:r>
-      <w:proofErr w:type="gramStart"/>
-      <w:r>
-        <w:rPr>
-          <w:rStyle w:val="Heading1Char"/>
-        </w:rPr>
-        <w:t>:</w:t>
+        <w:t>TOPIC IDEAS:</w:t>
       </w:r>
       <w:bookmarkEnd w:id="1"/>
-      <w:proofErr w:type="gramEnd"/>
       <w:r>
         <w:br/>
-        <w:t>Little League App – an app that houses the leagues(Roster of players &amp; coach), players(contact info, kids age/</w:t>
-      </w:r>
-      <w:proofErr w:type="spellStart"/>
-      <w:r>
-        <w:t>birthdate</w:t>
-      </w:r>
-      <w:proofErr w:type="spellEnd"/>
-      <w:r>
-        <w:t xml:space="preserve">, </w:t>
-      </w:r>
-      <w:proofErr w:type="spellStart"/>
-      <w:r>
-        <w:t>parentsnames</w:t>
-      </w:r>
-      <w:proofErr w:type="spellEnd"/>
-      <w:r>
-        <w:t xml:space="preserve"> &amp; address), Schedule, scores for the league &amp; current league ladder.</w:t>
-      </w:r>
-      <w:r>
-        <w:t xml:space="preserve">  App will allow for both Coaches and Players to </w:t>
-      </w:r>
-      <w:proofErr w:type="spellStart"/>
-      <w:r>
-        <w:t>signup</w:t>
-      </w:r>
-      <w:proofErr w:type="spellEnd"/>
-      <w:r>
-        <w:t xml:space="preserve"> to the </w:t>
-      </w:r>
-      <w:proofErr w:type="gramStart"/>
-      <w:r>
-        <w:t>leagues,</w:t>
-      </w:r>
-      <w:proofErr w:type="gramEnd"/>
-      <w:r>
-        <w:t xml:space="preserve"> split the leagues into appropriate teams – and kick off a league schedule for playing.  Leagues will be able to be renamed after creation</w:t>
+        <w:t>Little League App – an app that houses the leagues(Roster of players &amp; coach), players(contact info, kids age/birthdate, parentsnames &amp; address), Schedule, scores for the league &amp; current league ladder.</w:t>
+      </w:r>
+      <w:r>
+        <w:t xml:space="preserve">  App will allow for both Coaches and Players to signup to the leagues, split the leagues into appropriate teams – and kick off a league schedule for playing.  </w:t>
+      </w:r>
+      <w:r>
+        <w:t>Teams</w:t>
+      </w:r>
+      <w:r>
+        <w:t xml:space="preserve"> will be able to be renamed after creation</w:t>
       </w:r>
     </w:p>
     <w:p/>
@@ -1242,15 +1162,7 @@
         </w:numPr>
       </w:pPr>
       <w:r>
-        <w:t>Schedule[](</w:t>
-      </w:r>
-      <w:proofErr w:type="spellStart"/>
-      <w:r>
-        <w:t>scheduledDay</w:t>
-      </w:r>
-      <w:proofErr w:type="spellEnd"/>
-      <w:r>
-        <w:t>)</w:t>
+        <w:t>Schedule[](scheduledDay)</w:t>
       </w:r>
     </w:p>
     <w:p>
@@ -1261,21 +1173,8 @@
           <w:numId w:val="1"/>
         </w:numPr>
       </w:pPr>
-      <w:proofErr w:type="spellStart"/>
-      <w:r>
-        <w:t>GameScores</w:t>
-      </w:r>
-      <w:proofErr w:type="spellEnd"/>
-      <w:r>
-        <w:t>[] (</w:t>
-      </w:r>
-      <w:proofErr w:type="spellStart"/>
-      <w:r>
-        <w:t>gameScore</w:t>
-      </w:r>
-      <w:proofErr w:type="spellEnd"/>
-      <w:r>
-        <w:t>)</w:t>
+      <w:r>
+        <w:t>GameScores[] (gameScore)</w:t>
       </w:r>
     </w:p>
     <w:p>
@@ -1340,21 +1239,20 @@
           <w:numId w:val="1"/>
         </w:numPr>
       </w:pPr>
-      <w:proofErr w:type="spellStart"/>
-      <w:r>
-        <w:t>Phonecarrier</w:t>
-      </w:r>
-      <w:proofErr w:type="spellEnd"/>
-      <w:r>
-        <w:t>(</w:t>
-      </w:r>
-      <w:proofErr w:type="spellStart"/>
-      <w:r>
-        <w:t>PhoneCarrier</w:t>
-      </w:r>
-      <w:proofErr w:type="spellEnd"/>
-      <w:r>
-        <w:t>)</w:t>
+      <w:r>
+        <w:t>Phonecarrier(PhoneCarrier)</w:t>
+      </w:r>
+    </w:p>
+    <w:p>
+      <w:pPr>
+        <w:pStyle w:val="ListParagraph"/>
+        <w:numPr>
+          <w:ilvl w:val="1"/>
+          <w:numId w:val="1"/>
+        </w:numPr>
+      </w:pPr>
+      <w:r>
+        <w:t>allowTextNotifs(Boolean)</w:t>
       </w:r>
     </w:p>
     <w:p>
@@ -1378,6 +1276,7 @@
         </w:numPr>
       </w:pPr>
       <w:r>
+        <w:lastRenderedPageBreak/>
         <w:t>Player (extends person)</w:t>
       </w:r>
     </w:p>
@@ -1390,7 +1289,6 @@
         </w:numPr>
       </w:pPr>
       <w:r>
-        <w:lastRenderedPageBreak/>
         <w:t>Parent (string)</w:t>
       </w:r>
     </w:p>
@@ -1403,15 +1301,7 @@
         </w:numPr>
       </w:pPr>
       <w:r>
-        <w:t>Age(</w:t>
-      </w:r>
-      <w:proofErr w:type="spellStart"/>
-      <w:r>
-        <w:t>int</w:t>
-      </w:r>
-      <w:proofErr w:type="spellEnd"/>
-      <w:r>
-        <w:t>)</w:t>
+        <w:t>Age(int)</w:t>
       </w:r>
     </w:p>
     <w:p>
@@ -1423,15 +1313,7 @@
         </w:numPr>
       </w:pPr>
       <w:r>
-        <w:t>Position (</w:t>
-      </w:r>
-      <w:proofErr w:type="spellStart"/>
-      <w:r>
-        <w:t>Enum</w:t>
-      </w:r>
-      <w:proofErr w:type="spellEnd"/>
-      <w:r>
-        <w:t>)</w:t>
+        <w:t>Position (Enum)</w:t>
       </w:r>
     </w:p>
     <w:p>
@@ -1443,15 +1325,7 @@
         </w:numPr>
       </w:pPr>
       <w:r>
-        <w:t>Position (</w:t>
-      </w:r>
-      <w:proofErr w:type="spellStart"/>
-      <w:r>
-        <w:t>Enum</w:t>
-      </w:r>
-      <w:proofErr w:type="spellEnd"/>
-      <w:r>
-        <w:t>)</w:t>
+        <w:t>Position (Enum)</w:t>
       </w:r>
     </w:p>
     <w:p>
@@ -1463,53 +1337,8 @@
         </w:numPr>
       </w:pPr>
       <w:r>
-        <w:t xml:space="preserve">Pitcher, Catcher, </w:t>
-      </w:r>
-      <w:proofErr w:type="spellStart"/>
-      <w:r>
-        <w:t>FirstBase</w:t>
-      </w:r>
-      <w:proofErr w:type="spellEnd"/>
-      <w:r>
-        <w:t xml:space="preserve">, </w:t>
-      </w:r>
-      <w:proofErr w:type="spellStart"/>
-      <w:r>
-        <w:t>SecondBase,ShortStop</w:t>
-      </w:r>
-      <w:proofErr w:type="spellEnd"/>
-      <w:r>
-        <w:t xml:space="preserve">, </w:t>
-      </w:r>
-      <w:proofErr w:type="spellStart"/>
-      <w:r>
-        <w:t>ThirdBase</w:t>
-      </w:r>
-      <w:proofErr w:type="spellEnd"/>
-      <w:r>
-        <w:t xml:space="preserve">, </w:t>
-      </w:r>
-      <w:proofErr w:type="spellStart"/>
-      <w:r>
-        <w:t>LeftField</w:t>
-      </w:r>
-      <w:proofErr w:type="spellEnd"/>
-      <w:r>
-        <w:t xml:space="preserve">, </w:t>
-      </w:r>
-      <w:proofErr w:type="spellStart"/>
-      <w:r>
-        <w:t>RightField</w:t>
-      </w:r>
-      <w:proofErr w:type="spellEnd"/>
-      <w:r>
-        <w:t xml:space="preserve">, </w:t>
-      </w:r>
-      <w:proofErr w:type="spellStart"/>
-      <w:r>
-        <w:t>CenterField</w:t>
-      </w:r>
-      <w:proofErr w:type="spellEnd"/>
+        <w:t>Pitcher, Catcher, FirstBase, SecondBase,ShortStop, ThirdBase, LeftField, RightField, CenterField</w:t>
+      </w:r>
     </w:p>
     <w:p>
       <w:pPr>
@@ -1519,21 +1348,8 @@
           <w:numId w:val="1"/>
         </w:numPr>
       </w:pPr>
-      <w:proofErr w:type="spellStart"/>
-      <w:r>
-        <w:t>PhoneCarrier</w:t>
-      </w:r>
-      <w:proofErr w:type="spellEnd"/>
-      <w:r>
-        <w:t>(</w:t>
-      </w:r>
-      <w:proofErr w:type="spellStart"/>
-      <w:r>
-        <w:t>Enum</w:t>
-      </w:r>
-      <w:proofErr w:type="spellEnd"/>
-      <w:r>
-        <w:t>)</w:t>
+      <w:r>
+        <w:t>PhoneCarrier(Enum)</w:t>
       </w:r>
     </w:p>
     <w:p>
@@ -1544,19 +1360,9 @@
           <w:numId w:val="1"/>
         </w:numPr>
       </w:pPr>
-      <w:proofErr w:type="spellStart"/>
-      <w:r>
-        <w:t>TMobile</w:t>
-      </w:r>
-      <w:proofErr w:type="spellEnd"/>
-      <w:r>
-        <w:t xml:space="preserve">, Virgin, Cingular, Sprint, Verizon, </w:t>
-      </w:r>
-      <w:proofErr w:type="spellStart"/>
-      <w:r>
-        <w:t>GoogleFi</w:t>
-      </w:r>
-      <w:proofErr w:type="spellEnd"/>
+      <w:r>
+        <w:t>TMobile, Virgin, Cingular, Sprint, Verizon, GoogleFi</w:t>
+      </w:r>
     </w:p>
     <w:p>
       <w:pPr>
@@ -1566,11 +1372,9 @@
           <w:numId w:val="1"/>
         </w:numPr>
       </w:pPr>
-      <w:proofErr w:type="spellStart"/>
       <w:r>
         <w:t>GameScore</w:t>
       </w:r>
-      <w:proofErr w:type="spellEnd"/>
     </w:p>
     <w:p>
       <w:pPr>
@@ -1581,15 +1385,7 @@
         </w:numPr>
       </w:pPr>
       <w:r>
-        <w:t>Score(</w:t>
-      </w:r>
-      <w:proofErr w:type="spellStart"/>
-      <w:r>
-        <w:t>int</w:t>
-      </w:r>
-      <w:proofErr w:type="spellEnd"/>
-      <w:r>
-        <w:t>)</w:t>
+        <w:t>Score(int)</w:t>
       </w:r>
     </w:p>
     <w:p>
@@ -1612,13 +1408,8 @@
           <w:numId w:val="1"/>
         </w:numPr>
       </w:pPr>
-      <w:proofErr w:type="spellStart"/>
-      <w:r>
-        <w:t>DayPlayed</w:t>
-      </w:r>
-      <w:proofErr w:type="spellEnd"/>
-      <w:r>
-        <w:t>(string)</w:t>
+      <w:r>
+        <w:t>DayPlayed(string)</w:t>
       </w:r>
     </w:p>
     <w:p>
@@ -1723,11 +1514,9 @@
           <w:numId w:val="2"/>
         </w:numPr>
       </w:pPr>
-      <w:proofErr w:type="spellStart"/>
       <w:r>
         <w:t>RenameTeam</w:t>
       </w:r>
-      <w:proofErr w:type="spellEnd"/>
     </w:p>
     <w:p>
       <w:pPr>
@@ -1737,13 +1526,8 @@
           <w:numId w:val="2"/>
         </w:numPr>
       </w:pPr>
-      <w:proofErr w:type="spellStart"/>
-      <w:r>
-        <w:t>RecordScoreOnDay</w:t>
-      </w:r>
-      <w:proofErr w:type="spellEnd"/>
-      <w:r>
-        <w:t xml:space="preserve"> – record the score from a game on a particular day</w:t>
+      <w:r>
+        <w:t>RecordScoreOnDay – record the score from a game on a particular day</w:t>
       </w:r>
       <w:r>
         <w:t xml:space="preserve"> and mark as a win or loss</w:t>
@@ -1757,13 +1541,8 @@
           <w:numId w:val="2"/>
         </w:numPr>
       </w:pPr>
-      <w:proofErr w:type="spellStart"/>
-      <w:r>
-        <w:t>AddSponsor</w:t>
-      </w:r>
-      <w:proofErr w:type="spellEnd"/>
-      <w:r>
-        <w:t xml:space="preserve"> </w:t>
+      <w:r>
+        <w:t xml:space="preserve">AddSponsor </w:t>
       </w:r>
     </w:p>
     <w:p/>
@@ -1805,6 +1584,7 @@
         </w:numPr>
       </w:pPr>
       <w:r>
+        <w:lastRenderedPageBreak/>
         <w:t>Software will check to see if enough players have registered for this season to fulfill at least 3 teams (min 27 players) &amp; enough coaches (min 3)</w:t>
       </w:r>
     </w:p>
@@ -1817,7 +1597,6 @@
         </w:numPr>
       </w:pPr>
       <w:r>
-        <w:lastRenderedPageBreak/>
         <w:t>Software splits players into even distribution (random selection) into however many coaches are registered for the season.</w:t>
       </w:r>
     </w:p>
@@ -1917,23 +1696,7 @@
         </w:numPr>
       </w:pPr>
       <w:r>
-        <w:t xml:space="preserve">Different </w:t>
-      </w:r>
-      <w:proofErr w:type="spellStart"/>
-      <w:r>
-        <w:t>playdays</w:t>
-      </w:r>
-      <w:proofErr w:type="spellEnd"/>
-      <w:r>
-        <w:t xml:space="preserve"> pitting 2 teams together so that everyone plays </w:t>
-      </w:r>
-      <w:proofErr w:type="spellStart"/>
-      <w:r>
-        <w:t>eachother</w:t>
-      </w:r>
-      <w:proofErr w:type="spellEnd"/>
-      <w:r>
-        <w:t xml:space="preserve"> a fair/even amount of times each week changes</w:t>
+        <w:t>Different playdays pitting 2 teams together so that everyone plays eachother a fair/even amount of times each week changes</w:t>
       </w:r>
     </w:p>
     <w:p>
@@ -1944,6 +1707,65 @@
           <w:numId w:val="3"/>
         </w:numPr>
       </w:pPr>
+      <w:r>
+        <w:t>A User needs to register on the site</w:t>
+      </w:r>
+    </w:p>
+    <w:p>
+      <w:pPr>
+        <w:pStyle w:val="ListParagraph"/>
+        <w:numPr>
+          <w:ilvl w:val="1"/>
+          <w:numId w:val="3"/>
+        </w:numPr>
+      </w:pPr>
+      <w:r>
+        <w:t>User goes to home page and clicks ‘Register New User’</w:t>
+      </w:r>
+    </w:p>
+    <w:p>
+      <w:pPr>
+        <w:pStyle w:val="ListParagraph"/>
+        <w:numPr>
+          <w:ilvl w:val="1"/>
+          <w:numId w:val="3"/>
+        </w:numPr>
+      </w:pPr>
+      <w:r>
+        <w:t>A Registration page pops up where user is able to select as a coach/player and pertinent fields are populated into the form.  Submission stores the user into the database in the appropriate table (Coach/Player) and their information.</w:t>
+      </w:r>
+    </w:p>
+    <w:p>
+      <w:pPr>
+        <w:pStyle w:val="ListParagraph"/>
+        <w:numPr>
+          <w:ilvl w:val="1"/>
+          <w:numId w:val="3"/>
+        </w:numPr>
+      </w:pPr>
+      <w:r>
+        <w:t>A Test SMS message is sent to their phone if they opt to have SMS messaging</w:t>
+      </w:r>
+    </w:p>
+    <w:p>
+      <w:pPr>
+        <w:pStyle w:val="Heading2"/>
+      </w:pPr>
+      <w:r>
+        <w:t>TEAM</w:t>
+      </w:r>
+    </w:p>
+    <w:p>
+      <w:pPr>
+        <w:pStyle w:val="ListParagraph"/>
+        <w:numPr>
+          <w:ilvl w:val="0"/>
+          <w:numId w:val="3"/>
+        </w:numPr>
+      </w:pPr>
+      <w:r>
+        <w:t>A Coach</w:t>
+      </w:r>
     </w:p>
     <w:sectPr>
       <w:headerReference w:type="default" r:id="rId8"/>
@@ -2076,7 +1898,7 @@
   <w:abstractNum w:abstractNumId="0">
     <w:nsid w:val="11F762D5"/>
     <w:multiLevelType w:val="hybridMultilevel"/>
-    <w:tmpl w:val="7DD278AC"/>
+    <w:tmpl w:val="4ED2208E"/>
     <w:lvl w:ilvl="0" w:tplc="0409000F">
       <w:start w:val="1"/>
       <w:numFmt w:val="decimal"/>
@@ -3164,7 +2986,7 @@
 </file>
 
 <file path=customXml/itemProps1.xml><?xml version="1.0" encoding="utf-8"?>
-<ds:datastoreItem xmlns:ds="http://schemas.openxmlformats.org/officeDocument/2006/customXml" ds:itemID="{B2E1FAA6-CAE5-4C53-B3B9-99E0978328E9}">
+<ds:datastoreItem xmlns:ds="http://schemas.openxmlformats.org/officeDocument/2006/customXml" ds:itemID="{C2F18B2F-05DE-4974-8A3B-B466B85CD5F4}">
   <ds:schemaRefs>
     <ds:schemaRef ds:uri="http://schemas.openxmlformats.org/officeDocument/2006/bibliography"/>
   </ds:schemaRefs>

</xml_diff>

<commit_message>
One more user story added
</commit_message>
<xml_diff>
--- a/ProjectOne/Project1.docx
+++ b/ProjectOne/Project1.docx
@@ -95,7 +95,7 @@
           <w:r>
             <w:fldChar w:fldCharType="separate"/>
           </w:r>
-          <w:hyperlink w:anchor="_Toc38641648" w:history="1">
+          <w:hyperlink w:anchor="_Toc38730555" w:history="1">
             <w:r>
               <w:rPr>
                 <w:rStyle w:val="Hyperlink"/>
@@ -122,7 +122,7 @@
                 <w:noProof/>
                 <w:webHidden/>
               </w:rPr>
-              <w:instrText xml:space="preserve"> PAGEREF _Toc38641648 \h </w:instrText>
+              <w:instrText xml:space="preserve"> PAGEREF _Toc38730555 \h </w:instrText>
             </w:r>
             <w:r>
               <w:rPr>
@@ -164,7 +164,7 @@
               <w:noProof/>
             </w:rPr>
           </w:pPr>
-          <w:hyperlink w:anchor="_Toc38641649" w:history="1">
+          <w:hyperlink w:anchor="_Toc38730556" w:history="1">
             <w:r>
               <w:rPr>
                 <w:rStyle w:val="Hyperlink"/>
@@ -191,7 +191,7 @@
                 <w:noProof/>
                 <w:webHidden/>
               </w:rPr>
-              <w:instrText xml:space="preserve"> PAGEREF _Toc38641649 \h </w:instrText>
+              <w:instrText xml:space="preserve"> PAGEREF _Toc38730556 \h </w:instrText>
             </w:r>
             <w:r>
               <w:rPr>
@@ -233,7 +233,7 @@
               <w:noProof/>
             </w:rPr>
           </w:pPr>
-          <w:hyperlink w:anchor="_Toc38641650" w:history="1">
+          <w:hyperlink w:anchor="_Toc38730557" w:history="1">
             <w:r>
               <w:rPr>
                 <w:rStyle w:val="Hyperlink"/>
@@ -260,7 +260,7 @@
                 <w:noProof/>
                 <w:webHidden/>
               </w:rPr>
-              <w:instrText xml:space="preserve"> PAGEREF _Toc38641650 \h </w:instrText>
+              <w:instrText xml:space="preserve"> PAGEREF _Toc38730557 \h </w:instrText>
             </w:r>
             <w:r>
               <w:rPr>
@@ -302,7 +302,7 @@
               <w:noProof/>
             </w:rPr>
           </w:pPr>
-          <w:hyperlink w:anchor="_Toc38641651" w:history="1">
+          <w:hyperlink w:anchor="_Toc38730558" w:history="1">
             <w:r>
               <w:rPr>
                 <w:rStyle w:val="Hyperlink"/>
@@ -329,7 +329,7 @@
                 <w:noProof/>
                 <w:webHidden/>
               </w:rPr>
-              <w:instrText xml:space="preserve"> PAGEREF _Toc38641651 \h </w:instrText>
+              <w:instrText xml:space="preserve"> PAGEREF _Toc38730558 \h </w:instrText>
             </w:r>
             <w:r>
               <w:rPr>
@@ -371,7 +371,7 @@
               <w:noProof/>
             </w:rPr>
           </w:pPr>
-          <w:hyperlink w:anchor="_Toc38641652" w:history="1">
+          <w:hyperlink w:anchor="_Toc38730559" w:history="1">
             <w:r>
               <w:rPr>
                 <w:rStyle w:val="Hyperlink"/>
@@ -398,7 +398,7 @@
                 <w:noProof/>
                 <w:webHidden/>
               </w:rPr>
-              <w:instrText xml:space="preserve"> PAGEREF _Toc38641652 \h </w:instrText>
+              <w:instrText xml:space="preserve"> PAGEREF _Toc38730559 \h </w:instrText>
             </w:r>
             <w:r>
               <w:rPr>
@@ -419,6 +419,227 @@
                 <w:webHidden/>
               </w:rPr>
               <w:t>3</w:t>
+            </w:r>
+            <w:r>
+              <w:rPr>
+                <w:noProof/>
+                <w:webHidden/>
+              </w:rPr>
+              <w:fldChar w:fldCharType="end"/>
+            </w:r>
+          </w:hyperlink>
+        </w:p>
+        <w:p>
+          <w:pPr>
+            <w:pStyle w:val="TOC1"/>
+            <w:tabs>
+              <w:tab w:val="right" w:leader="dot" w:pos="9350"/>
+            </w:tabs>
+            <w:rPr>
+              <w:rFonts w:eastAsiaTheme="minorEastAsia"/>
+              <w:noProof/>
+            </w:rPr>
+          </w:pPr>
+          <w:hyperlink w:anchor="_Toc38730560" w:history="1">
+            <w:r>
+              <w:rPr>
+                <w:rStyle w:val="Hyperlink"/>
+                <w:noProof/>
+              </w:rPr>
+              <w:t>USER STORIES</w:t>
+            </w:r>
+            <w:r>
+              <w:rPr>
+                <w:noProof/>
+                <w:webHidden/>
+              </w:rPr>
+              <w:tab/>
+            </w:r>
+            <w:r>
+              <w:rPr>
+                <w:noProof/>
+                <w:webHidden/>
+              </w:rPr>
+              <w:fldChar w:fldCharType="begin"/>
+            </w:r>
+            <w:r>
+              <w:rPr>
+                <w:noProof/>
+                <w:webHidden/>
+              </w:rPr>
+              <w:instrText xml:space="preserve"> PAGEREF _Toc38730560 \h </w:instrText>
+            </w:r>
+            <w:r>
+              <w:rPr>
+                <w:noProof/>
+                <w:webHidden/>
+              </w:rPr>
+            </w:r>
+            <w:r>
+              <w:rPr>
+                <w:noProof/>
+                <w:webHidden/>
+              </w:rPr>
+              <w:fldChar w:fldCharType="separate"/>
+            </w:r>
+            <w:r>
+              <w:rPr>
+                <w:noProof/>
+                <w:webHidden/>
+              </w:rPr>
+              <w:t>4</w:t>
+            </w:r>
+            <w:r>
+              <w:rPr>
+                <w:noProof/>
+                <w:webHidden/>
+              </w:rPr>
+              <w:fldChar w:fldCharType="end"/>
+            </w:r>
+          </w:hyperlink>
+        </w:p>
+        <w:p>
+          <w:pPr>
+            <w:pStyle w:val="TOC2"/>
+            <w:tabs>
+              <w:tab w:val="right" w:leader="dot" w:pos="9350"/>
+            </w:tabs>
+            <w:rPr>
+              <w:rFonts w:eastAsiaTheme="minorEastAsia"/>
+              <w:noProof/>
+            </w:rPr>
+          </w:pPr>
+          <w:hyperlink w:anchor="_Toc38730561" w:history="1">
+            <w:r>
+              <w:rPr>
+                <w:rStyle w:val="Hyperlink"/>
+                <w:noProof/>
+              </w:rPr>
+              <w:t>League</w:t>
+            </w:r>
+            <w:r>
+              <w:rPr>
+                <w:noProof/>
+                <w:webHidden/>
+              </w:rPr>
+              <w:tab/>
+            </w:r>
+            <w:r>
+              <w:rPr>
+                <w:noProof/>
+                <w:webHidden/>
+              </w:rPr>
+              <w:fldChar w:fldCharType="begin"/>
+            </w:r>
+            <w:r>
+              <w:rPr>
+                <w:noProof/>
+                <w:webHidden/>
+              </w:rPr>
+              <w:instrText xml:space="preserve"> PAGEREF _Toc38730561 \h </w:instrText>
+            </w:r>
+            <w:r>
+              <w:rPr>
+                <w:noProof/>
+                <w:webHidden/>
+              </w:rPr>
+            </w:r>
+            <w:r>
+              <w:rPr>
+                <w:noProof/>
+                <w:webHidden/>
+              </w:rPr>
+              <w:fldChar w:fldCharType="separate"/>
+            </w:r>
+            <w:r>
+              <w:rPr>
+                <w:noProof/>
+                <w:webHidden/>
+              </w:rPr>
+              <w:t>4</w:t>
+            </w:r>
+            <w:r>
+              <w:rPr>
+                <w:noProof/>
+                <w:webHidden/>
+              </w:rPr>
+              <w:fldChar w:fldCharType="end"/>
+            </w:r>
+          </w:hyperlink>
+        </w:p>
+        <w:p>
+          <w:pPr>
+            <w:pStyle w:val="TOC2"/>
+            <w:tabs>
+              <w:tab w:val="right" w:leader="dot" w:pos="9350"/>
+            </w:tabs>
+            <w:rPr>
+              <w:rFonts w:eastAsiaTheme="minorEastAsia"/>
+              <w:noProof/>
+            </w:rPr>
+          </w:pPr>
+          <w:hyperlink w:anchor="_Toc38730562" w:history="1">
+            <w:r>
+              <w:rPr>
+                <w:rStyle w:val="Hyperlink"/>
+                <w:noProof/>
+              </w:rPr>
+              <w:t>TE</w:t>
+            </w:r>
+            <w:r>
+              <w:rPr>
+                <w:rStyle w:val="Hyperlink"/>
+                <w:noProof/>
+              </w:rPr>
+              <w:t>A</w:t>
+            </w:r>
+            <w:r>
+              <w:rPr>
+                <w:rStyle w:val="Hyperlink"/>
+                <w:noProof/>
+              </w:rPr>
+              <w:t>M</w:t>
+            </w:r>
+            <w:r>
+              <w:rPr>
+                <w:noProof/>
+                <w:webHidden/>
+              </w:rPr>
+              <w:tab/>
+            </w:r>
+            <w:r>
+              <w:rPr>
+                <w:noProof/>
+                <w:webHidden/>
+              </w:rPr>
+              <w:fldChar w:fldCharType="begin"/>
+            </w:r>
+            <w:r>
+              <w:rPr>
+                <w:noProof/>
+                <w:webHidden/>
+              </w:rPr>
+              <w:instrText xml:space="preserve"> PAGEREF _Toc38730562 \h </w:instrText>
+            </w:r>
+            <w:r>
+              <w:rPr>
+                <w:noProof/>
+                <w:webHidden/>
+              </w:rPr>
+            </w:r>
+            <w:r>
+              <w:rPr>
+                <w:noProof/>
+                <w:webHidden/>
+              </w:rPr>
+              <w:fldChar w:fldCharType="separate"/>
+            </w:r>
+            <w:r>
+              <w:rPr>
+                <w:noProof/>
+                <w:webHidden/>
+              </w:rPr>
+              <w:t>4</w:t>
             </w:r>
             <w:r>
               <w:rPr>
@@ -456,9 +677,8 @@
       <w:pPr>
         <w:pStyle w:val="Heading1"/>
       </w:pPr>
-      <w:bookmarkStart w:id="0" w:name="_Toc38641648"/>
-      <w:r>
-        <w:lastRenderedPageBreak/>
+      <w:bookmarkStart w:id="0" w:name="_Toc38730555"/>
+      <w:r>
         <w:t>REQUIREMENTS</w:t>
       </w:r>
       <w:bookmarkEnd w:id="0"/>
@@ -1026,7 +1246,7 @@
     </w:p>
     <w:p/>
     <w:p>
-      <w:bookmarkStart w:id="1" w:name="_Toc38641649"/>
+      <w:bookmarkStart w:id="1" w:name="_Toc38730556"/>
       <w:r>
         <w:rPr>
           <w:rStyle w:val="Heading1Char"/>
@@ -1053,7 +1273,7 @@
       <w:pPr>
         <w:pStyle w:val="Heading1"/>
       </w:pPr>
-      <w:bookmarkStart w:id="2" w:name="_Toc38641650"/>
+      <w:bookmarkStart w:id="2" w:name="_Toc38730557"/>
       <w:r>
         <w:t>CLASSES &amp; METHODS</w:t>
       </w:r>
@@ -1063,7 +1283,7 @@
       <w:pPr>
         <w:pStyle w:val="Heading2"/>
       </w:pPr>
-      <w:bookmarkStart w:id="3" w:name="_Toc38641651"/>
+      <w:bookmarkStart w:id="3" w:name="_Toc38730558"/>
       <w:r>
         <w:t>MODEL:</w:t>
       </w:r>
@@ -1222,6 +1442,7 @@
         </w:numPr>
       </w:pPr>
       <w:r>
+        <w:lastRenderedPageBreak/>
         <w:t>Phone(Numeric(10)</w:t>
       </w:r>
       <w:r>
@@ -1276,7 +1497,6 @@
         </w:numPr>
       </w:pPr>
       <w:r>
-        <w:lastRenderedPageBreak/>
         <w:t>Player (extends person)</w:t>
       </w:r>
     </w:p>
@@ -1428,7 +1648,7 @@
       <w:pPr>
         <w:pStyle w:val="Heading2"/>
       </w:pPr>
-      <w:bookmarkStart w:id="4" w:name="_Toc38641652"/>
+      <w:bookmarkStart w:id="4" w:name="_Toc38730559"/>
       <w:r>
         <w:t>METHODS:</w:t>
       </w:r>
@@ -1551,17 +1771,22 @@
       <w:pPr>
         <w:pStyle w:val="Heading1"/>
       </w:pPr>
-      <w:r>
+      <w:bookmarkStart w:id="5" w:name="_Toc38730560"/>
+      <w:r>
+        <w:lastRenderedPageBreak/>
         <w:t>USER STORIES</w:t>
       </w:r>
+      <w:bookmarkEnd w:id="5"/>
     </w:p>
     <w:p>
       <w:pPr>
         <w:pStyle w:val="Heading2"/>
       </w:pPr>
+      <w:bookmarkStart w:id="6" w:name="_Toc38730561"/>
       <w:r>
         <w:t>League</w:t>
       </w:r>
+      <w:bookmarkEnd w:id="6"/>
     </w:p>
     <w:p>
       <w:pPr>
@@ -1584,7 +1809,6 @@
         </w:numPr>
       </w:pPr>
       <w:r>
-        <w:lastRenderedPageBreak/>
         <w:t>Software will check to see if enough players have registered for this season to fulfill at least 3 teams (min 27 players) &amp; enough coaches (min 3)</w:t>
       </w:r>
     </w:p>
@@ -1703,6 +1927,18 @@
       <w:pPr>
         <w:pStyle w:val="ListParagraph"/>
         <w:numPr>
+          <w:ilvl w:val="2"/>
+          <w:numId w:val="3"/>
+        </w:numPr>
+      </w:pPr>
+      <w:r>
+        <w:t>Season is now recorded (year date) in the database table</w:t>
+      </w:r>
+    </w:p>
+    <w:p>
+      <w:pPr>
+        <w:pStyle w:val="ListParagraph"/>
+        <w:numPr>
           <w:ilvl w:val="0"/>
           <w:numId w:val="3"/>
         </w:numPr>
@@ -1751,9 +1987,11 @@
       <w:pPr>
         <w:pStyle w:val="Heading2"/>
       </w:pPr>
+      <w:bookmarkStart w:id="7" w:name="_Toc38730562"/>
       <w:r>
         <w:t>TEAM</w:t>
       </w:r>
+      <w:bookmarkEnd w:id="7"/>
     </w:p>
     <w:p>
       <w:pPr>
@@ -1765,6 +2003,69 @@
       </w:pPr>
       <w:r>
         <w:t>A Coach</w:t>
+      </w:r>
+      <w:r>
+        <w:t xml:space="preserve"> is notified that a season is about to start (SMS Text/Email).  The coach needs to confirm their roster and submit on the portal.</w:t>
+      </w:r>
+    </w:p>
+    <w:p>
+      <w:pPr>
+        <w:pStyle w:val="ListParagraph"/>
+        <w:numPr>
+          <w:ilvl w:val="1"/>
+          <w:numId w:val="3"/>
+        </w:numPr>
+      </w:pPr>
+      <w:r>
+        <w:t>Coach logs into the Coach Assistant portal &amp; visits the “Confirm Season Roster” page</w:t>
+      </w:r>
+    </w:p>
+    <w:p>
+      <w:pPr>
+        <w:pStyle w:val="ListParagraph"/>
+        <w:numPr>
+          <w:ilvl w:val="1"/>
+          <w:numId w:val="3"/>
+        </w:numPr>
+      </w:pPr>
+      <w:r>
+        <w:t>Coach is allowed to remove players that have replied no, and manually add players to the team if need be (user must be registered first in the system).</w:t>
+      </w:r>
+    </w:p>
+    <w:p>
+      <w:pPr>
+        <w:pStyle w:val="ListParagraph"/>
+        <w:numPr>
+          <w:ilvl w:val="2"/>
+          <w:numId w:val="3"/>
+        </w:numPr>
+      </w:pPr>
+      <w:r>
+        <w:t>Pulls up a drop down list of available NON TEAMED players in dbase</w:t>
+      </w:r>
+    </w:p>
+    <w:p>
+      <w:pPr>
+        <w:pStyle w:val="ListParagraph"/>
+        <w:numPr>
+          <w:ilvl w:val="1"/>
+          <w:numId w:val="3"/>
+        </w:numPr>
+      </w:pPr>
+      <w:r>
+        <w:t>Once the changes are made, coach can CONFIRM SUBMIT at bottom of page.</w:t>
+      </w:r>
+    </w:p>
+    <w:p>
+      <w:pPr>
+        <w:pStyle w:val="ListParagraph"/>
+        <w:numPr>
+          <w:ilvl w:val="1"/>
+          <w:numId w:val="3"/>
+        </w:numPr>
+      </w:pPr>
+      <w:r>
+        <w:t>Team is now fully registered in database and is ready to begin season</w:t>
       </w:r>
     </w:p>
     <w:sectPr>
@@ -2986,7 +3287,7 @@
 </file>
 
 <file path=customXml/itemProps1.xml><?xml version="1.0" encoding="utf-8"?>
-<ds:datastoreItem xmlns:ds="http://schemas.openxmlformats.org/officeDocument/2006/customXml" ds:itemID="{C2F18B2F-05DE-4974-8A3B-B466B85CD5F4}">
+<ds:datastoreItem xmlns:ds="http://schemas.openxmlformats.org/officeDocument/2006/customXml" ds:itemID="{D662D3BD-A371-4368-B7AE-E741602E91E8}">
   <ds:schemaRefs>
     <ds:schemaRef ds:uri="http://schemas.openxmlformats.org/officeDocument/2006/bibliography"/>
   </ds:schemaRefs>

</xml_diff>

<commit_message>
Revert "Merge branch 'Daniel_Wallace' of https://gitlab.com/revature_batches/2004-apr06-java into Daniel_Wallace"
This reverts commit 175e70e45876b3f6c384bbd1f7fcc0b64001fe49, reversing
changes made to 992738475444c37c51dd414ac97f74e4db8dc297.
</commit_message>
<xml_diff>
--- a/ProjectOne/Project1.docx
+++ b/ProjectOne/Project1.docx
@@ -95,7 +95,7 @@
           <w:r>
             <w:fldChar w:fldCharType="separate"/>
           </w:r>
-          <w:hyperlink w:anchor="_Toc38730555" w:history="1">
+          <w:hyperlink w:anchor="_Toc38641648" w:history="1">
             <w:r>
               <w:rPr>
                 <w:rStyle w:val="Hyperlink"/>
@@ -122,7 +122,7 @@
                 <w:noProof/>
                 <w:webHidden/>
               </w:rPr>
-              <w:instrText xml:space="preserve"> PAGEREF _Toc38730555 \h </w:instrText>
+              <w:instrText xml:space="preserve"> PAGEREF _Toc38641648 \h </w:instrText>
             </w:r>
             <w:r>
               <w:rPr>
@@ -164,7 +164,7 @@
               <w:noProof/>
             </w:rPr>
           </w:pPr>
-          <w:hyperlink w:anchor="_Toc38730556" w:history="1">
+          <w:hyperlink w:anchor="_Toc38641649" w:history="1">
             <w:r>
               <w:rPr>
                 <w:rStyle w:val="Hyperlink"/>
@@ -191,7 +191,7 @@
                 <w:noProof/>
                 <w:webHidden/>
               </w:rPr>
-              <w:instrText xml:space="preserve"> PAGEREF _Toc38730556 \h </w:instrText>
+              <w:instrText xml:space="preserve"> PAGEREF _Toc38641649 \h </w:instrText>
             </w:r>
             <w:r>
               <w:rPr>
@@ -233,7 +233,7 @@
               <w:noProof/>
             </w:rPr>
           </w:pPr>
-          <w:hyperlink w:anchor="_Toc38730557" w:history="1">
+          <w:hyperlink w:anchor="_Toc38641650" w:history="1">
             <w:r>
               <w:rPr>
                 <w:rStyle w:val="Hyperlink"/>
@@ -260,7 +260,7 @@
                 <w:noProof/>
                 <w:webHidden/>
               </w:rPr>
-              <w:instrText xml:space="preserve"> PAGEREF _Toc38730557 \h </w:instrText>
+              <w:instrText xml:space="preserve"> PAGEREF _Toc38641650 \h </w:instrText>
             </w:r>
             <w:r>
               <w:rPr>
@@ -302,7 +302,7 @@
               <w:noProof/>
             </w:rPr>
           </w:pPr>
-          <w:hyperlink w:anchor="_Toc38730558" w:history="1">
+          <w:hyperlink w:anchor="_Toc38641651" w:history="1">
             <w:r>
               <w:rPr>
                 <w:rStyle w:val="Hyperlink"/>
@@ -329,7 +329,7 @@
                 <w:noProof/>
                 <w:webHidden/>
               </w:rPr>
-              <w:instrText xml:space="preserve"> PAGEREF _Toc38730558 \h </w:instrText>
+              <w:instrText xml:space="preserve"> PAGEREF _Toc38641651 \h </w:instrText>
             </w:r>
             <w:r>
               <w:rPr>
@@ -371,7 +371,7 @@
               <w:noProof/>
             </w:rPr>
           </w:pPr>
-          <w:hyperlink w:anchor="_Toc38730559" w:history="1">
+          <w:hyperlink w:anchor="_Toc38641652" w:history="1">
             <w:r>
               <w:rPr>
                 <w:rStyle w:val="Hyperlink"/>
@@ -398,7 +398,7 @@
                 <w:noProof/>
                 <w:webHidden/>
               </w:rPr>
-              <w:instrText xml:space="preserve"> PAGEREF _Toc38730559 \h </w:instrText>
+              <w:instrText xml:space="preserve"> PAGEREF _Toc38641652 \h </w:instrText>
             </w:r>
             <w:r>
               <w:rPr>
@@ -419,227 +419,6 @@
                 <w:webHidden/>
               </w:rPr>
               <w:t>3</w:t>
-            </w:r>
-            <w:r>
-              <w:rPr>
-                <w:noProof/>
-                <w:webHidden/>
-              </w:rPr>
-              <w:fldChar w:fldCharType="end"/>
-            </w:r>
-          </w:hyperlink>
-        </w:p>
-        <w:p>
-          <w:pPr>
-            <w:pStyle w:val="TOC1"/>
-            <w:tabs>
-              <w:tab w:val="right" w:leader="dot" w:pos="9350"/>
-            </w:tabs>
-            <w:rPr>
-              <w:rFonts w:eastAsiaTheme="minorEastAsia"/>
-              <w:noProof/>
-            </w:rPr>
-          </w:pPr>
-          <w:hyperlink w:anchor="_Toc38730560" w:history="1">
-            <w:r>
-              <w:rPr>
-                <w:rStyle w:val="Hyperlink"/>
-                <w:noProof/>
-              </w:rPr>
-              <w:t>USER STORIES</w:t>
-            </w:r>
-            <w:r>
-              <w:rPr>
-                <w:noProof/>
-                <w:webHidden/>
-              </w:rPr>
-              <w:tab/>
-            </w:r>
-            <w:r>
-              <w:rPr>
-                <w:noProof/>
-                <w:webHidden/>
-              </w:rPr>
-              <w:fldChar w:fldCharType="begin"/>
-            </w:r>
-            <w:r>
-              <w:rPr>
-                <w:noProof/>
-                <w:webHidden/>
-              </w:rPr>
-              <w:instrText xml:space="preserve"> PAGEREF _Toc38730560 \h </w:instrText>
-            </w:r>
-            <w:r>
-              <w:rPr>
-                <w:noProof/>
-                <w:webHidden/>
-              </w:rPr>
-            </w:r>
-            <w:r>
-              <w:rPr>
-                <w:noProof/>
-                <w:webHidden/>
-              </w:rPr>
-              <w:fldChar w:fldCharType="separate"/>
-            </w:r>
-            <w:r>
-              <w:rPr>
-                <w:noProof/>
-                <w:webHidden/>
-              </w:rPr>
-              <w:t>4</w:t>
-            </w:r>
-            <w:r>
-              <w:rPr>
-                <w:noProof/>
-                <w:webHidden/>
-              </w:rPr>
-              <w:fldChar w:fldCharType="end"/>
-            </w:r>
-          </w:hyperlink>
-        </w:p>
-        <w:p>
-          <w:pPr>
-            <w:pStyle w:val="TOC2"/>
-            <w:tabs>
-              <w:tab w:val="right" w:leader="dot" w:pos="9350"/>
-            </w:tabs>
-            <w:rPr>
-              <w:rFonts w:eastAsiaTheme="minorEastAsia"/>
-              <w:noProof/>
-            </w:rPr>
-          </w:pPr>
-          <w:hyperlink w:anchor="_Toc38730561" w:history="1">
-            <w:r>
-              <w:rPr>
-                <w:rStyle w:val="Hyperlink"/>
-                <w:noProof/>
-              </w:rPr>
-              <w:t>League</w:t>
-            </w:r>
-            <w:r>
-              <w:rPr>
-                <w:noProof/>
-                <w:webHidden/>
-              </w:rPr>
-              <w:tab/>
-            </w:r>
-            <w:r>
-              <w:rPr>
-                <w:noProof/>
-                <w:webHidden/>
-              </w:rPr>
-              <w:fldChar w:fldCharType="begin"/>
-            </w:r>
-            <w:r>
-              <w:rPr>
-                <w:noProof/>
-                <w:webHidden/>
-              </w:rPr>
-              <w:instrText xml:space="preserve"> PAGEREF _Toc38730561 \h </w:instrText>
-            </w:r>
-            <w:r>
-              <w:rPr>
-                <w:noProof/>
-                <w:webHidden/>
-              </w:rPr>
-            </w:r>
-            <w:r>
-              <w:rPr>
-                <w:noProof/>
-                <w:webHidden/>
-              </w:rPr>
-              <w:fldChar w:fldCharType="separate"/>
-            </w:r>
-            <w:r>
-              <w:rPr>
-                <w:noProof/>
-                <w:webHidden/>
-              </w:rPr>
-              <w:t>4</w:t>
-            </w:r>
-            <w:r>
-              <w:rPr>
-                <w:noProof/>
-                <w:webHidden/>
-              </w:rPr>
-              <w:fldChar w:fldCharType="end"/>
-            </w:r>
-          </w:hyperlink>
-        </w:p>
-        <w:p>
-          <w:pPr>
-            <w:pStyle w:val="TOC2"/>
-            <w:tabs>
-              <w:tab w:val="right" w:leader="dot" w:pos="9350"/>
-            </w:tabs>
-            <w:rPr>
-              <w:rFonts w:eastAsiaTheme="minorEastAsia"/>
-              <w:noProof/>
-            </w:rPr>
-          </w:pPr>
-          <w:hyperlink w:anchor="_Toc38730562" w:history="1">
-            <w:r>
-              <w:rPr>
-                <w:rStyle w:val="Hyperlink"/>
-                <w:noProof/>
-              </w:rPr>
-              <w:t>TE</w:t>
-            </w:r>
-            <w:r>
-              <w:rPr>
-                <w:rStyle w:val="Hyperlink"/>
-                <w:noProof/>
-              </w:rPr>
-              <w:t>A</w:t>
-            </w:r>
-            <w:r>
-              <w:rPr>
-                <w:rStyle w:val="Hyperlink"/>
-                <w:noProof/>
-              </w:rPr>
-              <w:t>M</w:t>
-            </w:r>
-            <w:r>
-              <w:rPr>
-                <w:noProof/>
-                <w:webHidden/>
-              </w:rPr>
-              <w:tab/>
-            </w:r>
-            <w:r>
-              <w:rPr>
-                <w:noProof/>
-                <w:webHidden/>
-              </w:rPr>
-              <w:fldChar w:fldCharType="begin"/>
-            </w:r>
-            <w:r>
-              <w:rPr>
-                <w:noProof/>
-                <w:webHidden/>
-              </w:rPr>
-              <w:instrText xml:space="preserve"> PAGEREF _Toc38730562 \h </w:instrText>
-            </w:r>
-            <w:r>
-              <w:rPr>
-                <w:noProof/>
-                <w:webHidden/>
-              </w:rPr>
-            </w:r>
-            <w:r>
-              <w:rPr>
-                <w:noProof/>
-                <w:webHidden/>
-              </w:rPr>
-              <w:fldChar w:fldCharType="separate"/>
-            </w:r>
-            <w:r>
-              <w:rPr>
-                <w:noProof/>
-                <w:webHidden/>
-              </w:rPr>
-              <w:t>4</w:t>
             </w:r>
             <w:r>
               <w:rPr>
@@ -677,8 +456,9 @@
       <w:pPr>
         <w:pStyle w:val="Heading1"/>
       </w:pPr>
-      <w:bookmarkStart w:id="0" w:name="_Toc38730555"/>
-      <w:r>
+      <w:bookmarkStart w:id="0" w:name="_Toc38641648"/>
+      <w:r>
+        <w:lastRenderedPageBreak/>
         <w:t>REQUIREMENTS</w:t>
       </w:r>
       <w:bookmarkEnd w:id="0"/>
@@ -756,8 +536,19 @@
           <w:sz w:val="20"/>
           <w:szCs w:val="20"/>
         </w:rPr>
-        <w:t>-Servlets</w:t>
-      </w:r>
+        <w:t>-</w:t>
+      </w:r>
+      <w:proofErr w:type="spellStart"/>
+      <w:r>
+        <w:rPr>
+          <w:rFonts w:ascii="inherit" w:eastAsia="Times New Roman" w:hAnsi="inherit" w:cs="Courier New"/>
+          <w:color w:val="1D1C1D"/>
+          <w:sz w:val="20"/>
+          <w:szCs w:val="20"/>
+        </w:rPr>
+        <w:t>Servlets</w:t>
+      </w:r>
+      <w:proofErr w:type="spellEnd"/>
     </w:p>
     <w:p>
       <w:pPr>
@@ -870,8 +661,19 @@
           <w:sz w:val="20"/>
           <w:szCs w:val="20"/>
         </w:rPr>
-        <w:t>-HTML/CSS/Javascript</w:t>
-      </w:r>
+        <w:t>-HTML/CSS/</w:t>
+      </w:r>
+      <w:proofErr w:type="spellStart"/>
+      <w:r>
+        <w:rPr>
+          <w:rFonts w:ascii="inherit" w:eastAsia="Times New Roman" w:hAnsi="inherit" w:cs="Courier New"/>
+          <w:color w:val="1D1C1D"/>
+          <w:sz w:val="20"/>
+          <w:szCs w:val="20"/>
+        </w:rPr>
+        <w:t>Javascript</w:t>
+      </w:r>
+      <w:proofErr w:type="spellEnd"/>
     </w:p>
     <w:p>
       <w:pPr>
@@ -984,8 +786,19 @@
           <w:sz w:val="20"/>
           <w:szCs w:val="20"/>
         </w:rPr>
-        <w:t>-JUnit</w:t>
-      </w:r>
+        <w:t>-</w:t>
+      </w:r>
+      <w:proofErr w:type="spellStart"/>
+      <w:r>
+        <w:rPr>
+          <w:rFonts w:ascii="inherit" w:eastAsia="Times New Roman" w:hAnsi="inherit" w:cs="Courier New"/>
+          <w:color w:val="1D1C1D"/>
+          <w:sz w:val="20"/>
+          <w:szCs w:val="20"/>
+        </w:rPr>
+        <w:t>JUnit</w:t>
+      </w:r>
+      <w:proofErr w:type="spellEnd"/>
     </w:p>
     <w:p>
       <w:pPr>
@@ -1129,6 +942,7 @@
           <w:szCs w:val="20"/>
         </w:rPr>
       </w:pPr>
+      <w:proofErr w:type="spellStart"/>
       <w:r>
         <w:rPr>
           <w:rFonts w:ascii="inherit" w:eastAsia="Times New Roman" w:hAnsi="inherit" w:cs="Courier New"/>
@@ -1138,6 +952,7 @@
         </w:rPr>
         <w:t>IntelliJ</w:t>
       </w:r>
+      <w:proofErr w:type="spellEnd"/>
     </w:p>
     <w:p>
       <w:pPr>
@@ -1174,8 +989,19 @@
           <w:sz w:val="20"/>
           <w:szCs w:val="20"/>
         </w:rPr>
-        <w:t>-DBeaver</w:t>
-      </w:r>
+        <w:t>-</w:t>
+      </w:r>
+      <w:proofErr w:type="spellStart"/>
+      <w:r>
+        <w:rPr>
+          <w:rFonts w:ascii="inherit" w:eastAsia="Times New Roman" w:hAnsi="inherit" w:cs="Courier New"/>
+          <w:color w:val="1D1C1D"/>
+          <w:sz w:val="20"/>
+          <w:szCs w:val="20"/>
+        </w:rPr>
+        <w:t>DBeaver</w:t>
+      </w:r>
+      <w:proofErr w:type="spellEnd"/>
     </w:p>
     <w:p>
       <w:pPr>
@@ -1246,26 +1072,60 @@
     </w:p>
     <w:p/>
     <w:p>
-      <w:bookmarkStart w:id="1" w:name="_Toc38730556"/>
+      <w:bookmarkStart w:id="1" w:name="_Toc38641649"/>
       <w:r>
         <w:rPr>
           <w:rStyle w:val="Heading1Char"/>
         </w:rPr>
-        <w:t>TOPIC IDEAS:</w:t>
+        <w:t>TOPIC IDEAS</w:t>
+      </w:r>
+      <w:proofErr w:type="gramStart"/>
+      <w:r>
+        <w:rPr>
+          <w:rStyle w:val="Heading1Char"/>
+        </w:rPr>
+        <w:t>:</w:t>
       </w:r>
       <w:bookmarkEnd w:id="1"/>
+      <w:proofErr w:type="gramEnd"/>
       <w:r>
         <w:br/>
-        <w:t>Little League App – an app that houses the leagues(Roster of players &amp; coach), players(contact info, kids age/birthdate, parentsnames &amp; address), Schedule, scores for the league &amp; current league ladder.</w:t>
-      </w:r>
-      <w:r>
-        <w:t xml:space="preserve">  App will allow for both Coaches and Players to signup to the leagues, split the leagues into appropriate teams – and kick off a league schedule for playing.  </w:t>
-      </w:r>
-      <w:r>
-        <w:t>Teams</w:t>
-      </w:r>
-      <w:r>
-        <w:t xml:space="preserve"> will be able to be renamed after creation</w:t>
+        <w:t>Little League App – an app that houses the leagues(Roster of players &amp; coach), players(contact info, kids age/</w:t>
+      </w:r>
+      <w:proofErr w:type="spellStart"/>
+      <w:r>
+        <w:t>birthdate</w:t>
+      </w:r>
+      <w:proofErr w:type="spellEnd"/>
+      <w:r>
+        <w:t xml:space="preserve">, </w:t>
+      </w:r>
+      <w:proofErr w:type="spellStart"/>
+      <w:r>
+        <w:t>parentsnames</w:t>
+      </w:r>
+      <w:proofErr w:type="spellEnd"/>
+      <w:r>
+        <w:t xml:space="preserve"> &amp; address), Schedule, scores for the league &amp; current league ladder.</w:t>
+      </w:r>
+      <w:r>
+        <w:t xml:space="preserve">  App will allow for both Coaches and Players to </w:t>
+      </w:r>
+      <w:proofErr w:type="spellStart"/>
+      <w:r>
+        <w:t>signup</w:t>
+      </w:r>
+      <w:proofErr w:type="spellEnd"/>
+      <w:r>
+        <w:t xml:space="preserve"> to the </w:t>
+      </w:r>
+      <w:proofErr w:type="gramStart"/>
+      <w:r>
+        <w:t>leagues,</w:t>
+      </w:r>
+      <w:proofErr w:type="gramEnd"/>
+      <w:r>
+        <w:t xml:space="preserve"> split the leagues into appropriate teams – and kick off a league schedule for playing.  Leagues will be able to be renamed after creation</w:t>
       </w:r>
     </w:p>
     <w:p/>
@@ -1273,7 +1133,7 @@
       <w:pPr>
         <w:pStyle w:val="Heading1"/>
       </w:pPr>
-      <w:bookmarkStart w:id="2" w:name="_Toc38730557"/>
+      <w:bookmarkStart w:id="2" w:name="_Toc38641650"/>
       <w:r>
         <w:t>CLASSES &amp; METHODS</w:t>
       </w:r>
@@ -1283,7 +1143,7 @@
       <w:pPr>
         <w:pStyle w:val="Heading2"/>
       </w:pPr>
-      <w:bookmarkStart w:id="3" w:name="_Toc38730558"/>
+      <w:bookmarkStart w:id="3" w:name="_Toc38641651"/>
       <w:r>
         <w:t>MODEL:</w:t>
       </w:r>
@@ -1382,7 +1242,15 @@
         </w:numPr>
       </w:pPr>
       <w:r>
-        <w:t>Schedule[](scheduledDay)</w:t>
+        <w:t>Schedule[](</w:t>
+      </w:r>
+      <w:proofErr w:type="spellStart"/>
+      <w:r>
+        <w:t>scheduledDay</w:t>
+      </w:r>
+      <w:proofErr w:type="spellEnd"/>
+      <w:r>
+        <w:t>)</w:t>
       </w:r>
     </w:p>
     <w:p>
@@ -1393,8 +1261,21 @@
           <w:numId w:val="1"/>
         </w:numPr>
       </w:pPr>
-      <w:r>
-        <w:t>GameScores[] (gameScore)</w:t>
+      <w:proofErr w:type="spellStart"/>
+      <w:r>
+        <w:t>GameScores</w:t>
+      </w:r>
+      <w:proofErr w:type="spellEnd"/>
+      <w:r>
+        <w:t>[] (</w:t>
+      </w:r>
+      <w:proofErr w:type="spellStart"/>
+      <w:r>
+        <w:t>gameScore</w:t>
+      </w:r>
+      <w:proofErr w:type="spellEnd"/>
+      <w:r>
+        <w:t>)</w:t>
       </w:r>
     </w:p>
     <w:p>
@@ -1442,7 +1323,6 @@
         </w:numPr>
       </w:pPr>
       <w:r>
-        <w:lastRenderedPageBreak/>
         <w:t>Phone(Numeric(10)</w:t>
       </w:r>
       <w:r>
@@ -1460,8 +1340,21 @@
           <w:numId w:val="1"/>
         </w:numPr>
       </w:pPr>
-      <w:r>
-        <w:t>Phonecarrier(PhoneCarrier)</w:t>
+      <w:proofErr w:type="spellStart"/>
+      <w:r>
+        <w:t>Phonecarrier</w:t>
+      </w:r>
+      <w:proofErr w:type="spellEnd"/>
+      <w:r>
+        <w:t>(</w:t>
+      </w:r>
+      <w:proofErr w:type="spellStart"/>
+      <w:r>
+        <w:t>PhoneCarrier</w:t>
+      </w:r>
+      <w:proofErr w:type="spellEnd"/>
+      <w:r>
+        <w:t>)</w:t>
       </w:r>
     </w:p>
     <w:p>
@@ -1473,7 +1366,19 @@
         </w:numPr>
       </w:pPr>
       <w:r>
-        <w:t>allowTextNotifs(Boolean)</w:t>
+        <w:t>Team(team)</w:t>
+      </w:r>
+    </w:p>
+    <w:p>
+      <w:pPr>
+        <w:pStyle w:val="ListParagraph"/>
+        <w:numPr>
+          <w:ilvl w:val="0"/>
+          <w:numId w:val="1"/>
+        </w:numPr>
+      </w:pPr>
+      <w:r>
+        <w:t>Player (extends person)</w:t>
       </w:r>
     </w:p>
     <w:p>
@@ -1485,7 +1390,48 @@
         </w:numPr>
       </w:pPr>
       <w:r>
-        <w:t>Team(team)</w:t>
+        <w:lastRenderedPageBreak/>
+        <w:t>Parent (string)</w:t>
+      </w:r>
+    </w:p>
+    <w:p>
+      <w:pPr>
+        <w:pStyle w:val="ListParagraph"/>
+        <w:numPr>
+          <w:ilvl w:val="1"/>
+          <w:numId w:val="1"/>
+        </w:numPr>
+      </w:pPr>
+      <w:r>
+        <w:t>Age(</w:t>
+      </w:r>
+      <w:proofErr w:type="spellStart"/>
+      <w:r>
+        <w:t>int</w:t>
+      </w:r>
+      <w:proofErr w:type="spellEnd"/>
+      <w:r>
+        <w:t>)</w:t>
+      </w:r>
+    </w:p>
+    <w:p>
+      <w:pPr>
+        <w:pStyle w:val="ListParagraph"/>
+        <w:numPr>
+          <w:ilvl w:val="1"/>
+          <w:numId w:val="1"/>
+        </w:numPr>
+      </w:pPr>
+      <w:r>
+        <w:t>Position (</w:t>
+      </w:r>
+      <w:proofErr w:type="spellStart"/>
+      <w:r>
+        <w:t>Enum</w:t>
+      </w:r>
+      <w:proofErr w:type="spellEnd"/>
+      <w:r>
+        <w:t>)</w:t>
       </w:r>
     </w:p>
     <w:p>
@@ -1497,7 +1443,15 @@
         </w:numPr>
       </w:pPr>
       <w:r>
-        <w:t>Player (extends person)</w:t>
+        <w:t>Position (</w:t>
+      </w:r>
+      <w:proofErr w:type="spellStart"/>
+      <w:r>
+        <w:t>Enum</w:t>
+      </w:r>
+      <w:proofErr w:type="spellEnd"/>
+      <w:r>
+        <w:t>)</w:t>
       </w:r>
     </w:p>
     <w:p>
@@ -1509,7 +1463,77 @@
         </w:numPr>
       </w:pPr>
       <w:r>
-        <w:t>Parent (string)</w:t>
+        <w:t xml:space="preserve">Pitcher, Catcher, </w:t>
+      </w:r>
+      <w:proofErr w:type="spellStart"/>
+      <w:r>
+        <w:t>FirstBase</w:t>
+      </w:r>
+      <w:proofErr w:type="spellEnd"/>
+      <w:r>
+        <w:t xml:space="preserve">, </w:t>
+      </w:r>
+      <w:proofErr w:type="spellStart"/>
+      <w:r>
+        <w:t>SecondBase,ShortStop</w:t>
+      </w:r>
+      <w:proofErr w:type="spellEnd"/>
+      <w:r>
+        <w:t xml:space="preserve">, </w:t>
+      </w:r>
+      <w:proofErr w:type="spellStart"/>
+      <w:r>
+        <w:t>ThirdBase</w:t>
+      </w:r>
+      <w:proofErr w:type="spellEnd"/>
+      <w:r>
+        <w:t xml:space="preserve">, </w:t>
+      </w:r>
+      <w:proofErr w:type="spellStart"/>
+      <w:r>
+        <w:t>LeftField</w:t>
+      </w:r>
+      <w:proofErr w:type="spellEnd"/>
+      <w:r>
+        <w:t xml:space="preserve">, </w:t>
+      </w:r>
+      <w:proofErr w:type="spellStart"/>
+      <w:r>
+        <w:t>RightField</w:t>
+      </w:r>
+      <w:proofErr w:type="spellEnd"/>
+      <w:r>
+        <w:t xml:space="preserve">, </w:t>
+      </w:r>
+      <w:proofErr w:type="spellStart"/>
+      <w:r>
+        <w:t>CenterField</w:t>
+      </w:r>
+      <w:proofErr w:type="spellEnd"/>
+    </w:p>
+    <w:p>
+      <w:pPr>
+        <w:pStyle w:val="ListParagraph"/>
+        <w:numPr>
+          <w:ilvl w:val="0"/>
+          <w:numId w:val="1"/>
+        </w:numPr>
+      </w:pPr>
+      <w:proofErr w:type="spellStart"/>
+      <w:r>
+        <w:t>PhoneCarrier</w:t>
+      </w:r>
+      <w:proofErr w:type="spellEnd"/>
+      <w:r>
+        <w:t>(</w:t>
+      </w:r>
+      <w:proofErr w:type="spellStart"/>
+      <w:r>
+        <w:t>Enum</w:t>
+      </w:r>
+      <w:proofErr w:type="spellEnd"/>
+      <w:r>
+        <w:t>)</w:t>
       </w:r>
     </w:p>
     <w:p>
@@ -1520,9 +1544,33 @@
           <w:numId w:val="1"/>
         </w:numPr>
       </w:pPr>
-      <w:r>
-        <w:t>Age(int)</w:t>
-      </w:r>
+      <w:proofErr w:type="spellStart"/>
+      <w:r>
+        <w:t>TMobile</w:t>
+      </w:r>
+      <w:proofErr w:type="spellEnd"/>
+      <w:r>
+        <w:t xml:space="preserve">, Virgin, Cingular, Sprint, Verizon, </w:t>
+      </w:r>
+      <w:proofErr w:type="spellStart"/>
+      <w:r>
+        <w:t>GoogleFi</w:t>
+      </w:r>
+      <w:proofErr w:type="spellEnd"/>
+    </w:p>
+    <w:p>
+      <w:pPr>
+        <w:pStyle w:val="ListParagraph"/>
+        <w:numPr>
+          <w:ilvl w:val="0"/>
+          <w:numId w:val="1"/>
+        </w:numPr>
+      </w:pPr>
+      <w:proofErr w:type="spellStart"/>
+      <w:r>
+        <w:t>GameScore</w:t>
+      </w:r>
+      <w:proofErr w:type="spellEnd"/>
     </w:p>
     <w:p>
       <w:pPr>
@@ -1533,19 +1581,15 @@
         </w:numPr>
       </w:pPr>
       <w:r>
-        <w:t>Position (Enum)</w:t>
-      </w:r>
-    </w:p>
-    <w:p>
-      <w:pPr>
-        <w:pStyle w:val="ListParagraph"/>
-        <w:numPr>
-          <w:ilvl w:val="0"/>
-          <w:numId w:val="1"/>
-        </w:numPr>
-      </w:pPr>
-      <w:r>
-        <w:t>Position (Enum)</w:t>
+        <w:t>Score(</w:t>
+      </w:r>
+      <w:proofErr w:type="spellStart"/>
+      <w:r>
+        <w:t>int</w:t>
+      </w:r>
+      <w:proofErr w:type="spellEnd"/>
+      <w:r>
+        <w:t>)</w:t>
       </w:r>
     </w:p>
     <w:p>
@@ -1557,19 +1601,7 @@
         </w:numPr>
       </w:pPr>
       <w:r>
-        <w:t>Pitcher, Catcher, FirstBase, SecondBase,ShortStop, ThirdBase, LeftField, RightField, CenterField</w:t>
-      </w:r>
-    </w:p>
-    <w:p>
-      <w:pPr>
-        <w:pStyle w:val="ListParagraph"/>
-        <w:numPr>
-          <w:ilvl w:val="0"/>
-          <w:numId w:val="1"/>
-        </w:numPr>
-      </w:pPr>
-      <w:r>
-        <w:t>PhoneCarrier(Enum)</w:t>
+        <w:t>Win(Boolean)</w:t>
       </w:r>
     </w:p>
     <w:p>
@@ -1580,56 +1612,13 @@
           <w:numId w:val="1"/>
         </w:numPr>
       </w:pPr>
-      <w:r>
-        <w:t>TMobile, Virgin, Cingular, Sprint, Verizon, GoogleFi</w:t>
-      </w:r>
-    </w:p>
-    <w:p>
-      <w:pPr>
-        <w:pStyle w:val="ListParagraph"/>
-        <w:numPr>
-          <w:ilvl w:val="0"/>
-          <w:numId w:val="1"/>
-        </w:numPr>
-      </w:pPr>
-      <w:r>
-        <w:t>GameScore</w:t>
-      </w:r>
-    </w:p>
-    <w:p>
-      <w:pPr>
-        <w:pStyle w:val="ListParagraph"/>
-        <w:numPr>
-          <w:ilvl w:val="1"/>
-          <w:numId w:val="1"/>
-        </w:numPr>
-      </w:pPr>
-      <w:r>
-        <w:t>Score(int)</w:t>
-      </w:r>
-    </w:p>
-    <w:p>
-      <w:pPr>
-        <w:pStyle w:val="ListParagraph"/>
-        <w:numPr>
-          <w:ilvl w:val="1"/>
-          <w:numId w:val="1"/>
-        </w:numPr>
-      </w:pPr>
-      <w:r>
-        <w:t>Win(Boolean)</w:t>
-      </w:r>
-    </w:p>
-    <w:p>
-      <w:pPr>
-        <w:pStyle w:val="ListParagraph"/>
-        <w:numPr>
-          <w:ilvl w:val="1"/>
-          <w:numId w:val="1"/>
-        </w:numPr>
-      </w:pPr>
-      <w:r>
-        <w:t>DayPlayed(string)</w:t>
+      <w:proofErr w:type="spellStart"/>
+      <w:r>
+        <w:t>DayPlayed</w:t>
+      </w:r>
+      <w:proofErr w:type="spellEnd"/>
+      <w:r>
+        <w:t>(string)</w:t>
       </w:r>
     </w:p>
     <w:p>
@@ -1648,7 +1637,7 @@
       <w:pPr>
         <w:pStyle w:val="Heading2"/>
       </w:pPr>
-      <w:bookmarkStart w:id="4" w:name="_Toc38730559"/>
+      <w:bookmarkStart w:id="4" w:name="_Toc38641652"/>
       <w:r>
         <w:t>METHODS:</w:t>
       </w:r>
@@ -1734,9 +1723,11 @@
           <w:numId w:val="2"/>
         </w:numPr>
       </w:pPr>
+      <w:proofErr w:type="spellStart"/>
       <w:r>
         <w:t>RenameTeam</w:t>
       </w:r>
+      <w:proofErr w:type="spellEnd"/>
     </w:p>
     <w:p>
       <w:pPr>
@@ -1746,8 +1737,13 @@
           <w:numId w:val="2"/>
         </w:numPr>
       </w:pPr>
-      <w:r>
-        <w:t>RecordScoreOnDay – record the score from a game on a particular day</w:t>
+      <w:proofErr w:type="spellStart"/>
+      <w:r>
+        <w:t>RecordScoreOnDay</w:t>
+      </w:r>
+      <w:proofErr w:type="spellEnd"/>
+      <w:r>
+        <w:t xml:space="preserve"> – record the score from a game on a particular day</w:t>
       </w:r>
       <w:r>
         <w:t xml:space="preserve"> and mark as a win or loss</w:t>
@@ -1761,8 +1757,13 @@
           <w:numId w:val="2"/>
         </w:numPr>
       </w:pPr>
-      <w:r>
-        <w:t xml:space="preserve">AddSponsor </w:t>
+      <w:proofErr w:type="spellStart"/>
+      <w:r>
+        <w:t>AddSponsor</w:t>
+      </w:r>
+      <w:proofErr w:type="spellEnd"/>
+      <w:r>
+        <w:t xml:space="preserve"> </w:t>
       </w:r>
     </w:p>
     <w:p/>
@@ -1771,22 +1772,17 @@
       <w:pPr>
         <w:pStyle w:val="Heading1"/>
       </w:pPr>
-      <w:bookmarkStart w:id="5" w:name="_Toc38730560"/>
-      <w:r>
-        <w:lastRenderedPageBreak/>
+      <w:r>
         <w:t>USER STORIES</w:t>
       </w:r>
-      <w:bookmarkEnd w:id="5"/>
     </w:p>
     <w:p>
       <w:pPr>
         <w:pStyle w:val="Heading2"/>
       </w:pPr>
-      <w:bookmarkStart w:id="6" w:name="_Toc38730561"/>
       <w:r>
         <w:t>League</w:t>
       </w:r>
-      <w:bookmarkEnd w:id="6"/>
     </w:p>
     <w:p>
       <w:pPr>
@@ -1821,6 +1817,7 @@
         </w:numPr>
       </w:pPr>
       <w:r>
+        <w:lastRenderedPageBreak/>
         <w:t>Software splits players into even distribution (random selection) into however many coaches are registered for the season.</w:t>
       </w:r>
     </w:p>
@@ -1920,19 +1917,23 @@
         </w:numPr>
       </w:pPr>
       <w:r>
-        <w:t>Different playdays pitting 2 teams together so that everyone plays eachother a fair/even amount of times each week changes</w:t>
-      </w:r>
-    </w:p>
-    <w:p>
-      <w:pPr>
-        <w:pStyle w:val="ListParagraph"/>
-        <w:numPr>
-          <w:ilvl w:val="2"/>
-          <w:numId w:val="3"/>
-        </w:numPr>
-      </w:pPr>
-      <w:r>
-        <w:t>Season is now recorded (year date) in the database table</w:t>
+        <w:t xml:space="preserve">Different </w:t>
+      </w:r>
+      <w:proofErr w:type="spellStart"/>
+      <w:r>
+        <w:t>playdays</w:t>
+      </w:r>
+      <w:proofErr w:type="spellEnd"/>
+      <w:r>
+        <w:t xml:space="preserve"> pitting 2 teams together so that everyone plays </w:t>
+      </w:r>
+      <w:proofErr w:type="spellStart"/>
+      <w:r>
+        <w:t>eachother</w:t>
+      </w:r>
+      <w:proofErr w:type="spellEnd"/>
+      <w:r>
+        <w:t xml:space="preserve"> a fair/even amount of times each week changes</w:t>
       </w:r>
     </w:p>
     <w:p>
@@ -1943,130 +1944,6 @@
           <w:numId w:val="3"/>
         </w:numPr>
       </w:pPr>
-      <w:r>
-        <w:t>A User needs to register on the site</w:t>
-      </w:r>
-    </w:p>
-    <w:p>
-      <w:pPr>
-        <w:pStyle w:val="ListParagraph"/>
-        <w:numPr>
-          <w:ilvl w:val="1"/>
-          <w:numId w:val="3"/>
-        </w:numPr>
-      </w:pPr>
-      <w:r>
-        <w:t>User goes to home page and clicks ‘Register New User’</w:t>
-      </w:r>
-    </w:p>
-    <w:p>
-      <w:pPr>
-        <w:pStyle w:val="ListParagraph"/>
-        <w:numPr>
-          <w:ilvl w:val="1"/>
-          <w:numId w:val="3"/>
-        </w:numPr>
-      </w:pPr>
-      <w:r>
-        <w:t>A Registration page pops up where user is able to select as a coach/player and pertinent fields are populated into the form.  Submission stores the user into the database in the appropriate table (Coach/Player) and their information.</w:t>
-      </w:r>
-    </w:p>
-    <w:p>
-      <w:pPr>
-        <w:pStyle w:val="ListParagraph"/>
-        <w:numPr>
-          <w:ilvl w:val="1"/>
-          <w:numId w:val="3"/>
-        </w:numPr>
-      </w:pPr>
-      <w:r>
-        <w:t>A Test SMS message is sent to their phone if they opt to have SMS messaging</w:t>
-      </w:r>
-    </w:p>
-    <w:p>
-      <w:pPr>
-        <w:pStyle w:val="Heading2"/>
-      </w:pPr>
-      <w:bookmarkStart w:id="7" w:name="_Toc38730562"/>
-      <w:r>
-        <w:t>TEAM</w:t>
-      </w:r>
-      <w:bookmarkEnd w:id="7"/>
-    </w:p>
-    <w:p>
-      <w:pPr>
-        <w:pStyle w:val="ListParagraph"/>
-        <w:numPr>
-          <w:ilvl w:val="0"/>
-          <w:numId w:val="3"/>
-        </w:numPr>
-      </w:pPr>
-      <w:r>
-        <w:t>A Coach</w:t>
-      </w:r>
-      <w:r>
-        <w:t xml:space="preserve"> is notified that a season is about to start (SMS Text/Email).  The coach needs to confirm their roster and submit on the portal.</w:t>
-      </w:r>
-    </w:p>
-    <w:p>
-      <w:pPr>
-        <w:pStyle w:val="ListParagraph"/>
-        <w:numPr>
-          <w:ilvl w:val="1"/>
-          <w:numId w:val="3"/>
-        </w:numPr>
-      </w:pPr>
-      <w:r>
-        <w:t>Coach logs into the Coach Assistant portal &amp; visits the “Confirm Season Roster” page</w:t>
-      </w:r>
-    </w:p>
-    <w:p>
-      <w:pPr>
-        <w:pStyle w:val="ListParagraph"/>
-        <w:numPr>
-          <w:ilvl w:val="1"/>
-          <w:numId w:val="3"/>
-        </w:numPr>
-      </w:pPr>
-      <w:r>
-        <w:t>Coach is allowed to remove players that have replied no, and manually add players to the team if need be (user must be registered first in the system).</w:t>
-      </w:r>
-    </w:p>
-    <w:p>
-      <w:pPr>
-        <w:pStyle w:val="ListParagraph"/>
-        <w:numPr>
-          <w:ilvl w:val="2"/>
-          <w:numId w:val="3"/>
-        </w:numPr>
-      </w:pPr>
-      <w:r>
-        <w:t>Pulls up a drop down list of available NON TEAMED players in dbase</w:t>
-      </w:r>
-    </w:p>
-    <w:p>
-      <w:pPr>
-        <w:pStyle w:val="ListParagraph"/>
-        <w:numPr>
-          <w:ilvl w:val="1"/>
-          <w:numId w:val="3"/>
-        </w:numPr>
-      </w:pPr>
-      <w:r>
-        <w:t>Once the changes are made, coach can CONFIRM SUBMIT at bottom of page.</w:t>
-      </w:r>
-    </w:p>
-    <w:p>
-      <w:pPr>
-        <w:pStyle w:val="ListParagraph"/>
-        <w:numPr>
-          <w:ilvl w:val="1"/>
-          <w:numId w:val="3"/>
-        </w:numPr>
-      </w:pPr>
-      <w:r>
-        <w:t>Team is now fully registered in database and is ready to begin season</w:t>
-      </w:r>
     </w:p>
     <w:sectPr>
       <w:headerReference w:type="default" r:id="rId8"/>
@@ -2199,7 +2076,7 @@
   <w:abstractNum w:abstractNumId="0">
     <w:nsid w:val="11F762D5"/>
     <w:multiLevelType w:val="hybridMultilevel"/>
-    <w:tmpl w:val="4ED2208E"/>
+    <w:tmpl w:val="7DD278AC"/>
     <w:lvl w:ilvl="0" w:tplc="0409000F">
       <w:start w:val="1"/>
       <w:numFmt w:val="decimal"/>
@@ -3287,7 +3164,7 @@
 </file>
 
 <file path=customXml/itemProps1.xml><?xml version="1.0" encoding="utf-8"?>
-<ds:datastoreItem xmlns:ds="http://schemas.openxmlformats.org/officeDocument/2006/customXml" ds:itemID="{D662D3BD-A371-4368-B7AE-E741602E91E8}">
+<ds:datastoreItem xmlns:ds="http://schemas.openxmlformats.org/officeDocument/2006/customXml" ds:itemID="{B2E1FAA6-CAE5-4C53-B3B9-99E0978328E9}">
   <ds:schemaRefs>
     <ds:schemaRef ds:uri="http://schemas.openxmlformats.org/officeDocument/2006/bibliography"/>
   </ds:schemaRefs>

</xml_diff>

<commit_message>
More initial work on classes & more UserStories created
</commit_message>
<xml_diff>
--- a/ProjectOne/Project1.docx
+++ b/ProjectOne/Project1.docx
@@ -50,22 +50,20 @@
     </w:p>
     <w:sdt>
       <w:sdtPr>
+        <w:rPr>
+          <w:rFonts w:asciiTheme="minorHAnsi" w:eastAsiaTheme="minorHAnsi" w:hAnsiTheme="minorHAnsi" w:cstheme="minorBidi"/>
+          <w:b w:val="0"/>
+          <w:bCs w:val="0"/>
+          <w:color w:val="auto"/>
+          <w:sz w:val="22"/>
+          <w:szCs w:val="22"/>
+        </w:rPr>
         <w:id w:val="632958299"/>
         <w:docPartObj>
           <w:docPartGallery w:val="Table of Contents"/>
           <w:docPartUnique/>
         </w:docPartObj>
       </w:sdtPr>
-      <w:sdtEndPr>
-        <w:rPr>
-          <w:rFonts w:asciiTheme="minorHAnsi" w:eastAsiaTheme="minorHAnsi" w:hAnsiTheme="minorHAnsi" w:cstheme="minorBidi"/>
-          <w:b w:val="0"/>
-          <w:bCs w:val="0"/>
-          <w:color w:val="auto"/>
-          <w:sz w:val="22"/>
-          <w:szCs w:val="22"/>
-        </w:rPr>
-      </w:sdtEndPr>
       <w:sdtContent>
         <w:p>
           <w:pPr>
@@ -536,19 +534,8 @@
           <w:sz w:val="20"/>
           <w:szCs w:val="20"/>
         </w:rPr>
-        <w:t>-</w:t>
-      </w:r>
-      <w:proofErr w:type="spellStart"/>
-      <w:r>
-        <w:rPr>
-          <w:rFonts w:ascii="inherit" w:eastAsia="Times New Roman" w:hAnsi="inherit" w:cs="Courier New"/>
-          <w:color w:val="1D1C1D"/>
-          <w:sz w:val="20"/>
-          <w:szCs w:val="20"/>
-        </w:rPr>
-        <w:t>Servlets</w:t>
-      </w:r>
-      <w:proofErr w:type="spellEnd"/>
+        <w:t>-Servlets</w:t>
+      </w:r>
     </w:p>
     <w:p>
       <w:pPr>
@@ -661,19 +648,8 @@
           <w:sz w:val="20"/>
           <w:szCs w:val="20"/>
         </w:rPr>
-        <w:t>-HTML/CSS/</w:t>
-      </w:r>
-      <w:proofErr w:type="spellStart"/>
-      <w:r>
-        <w:rPr>
-          <w:rFonts w:ascii="inherit" w:eastAsia="Times New Roman" w:hAnsi="inherit" w:cs="Courier New"/>
-          <w:color w:val="1D1C1D"/>
-          <w:sz w:val="20"/>
-          <w:szCs w:val="20"/>
-        </w:rPr>
-        <w:t>Javascript</w:t>
-      </w:r>
-      <w:proofErr w:type="spellEnd"/>
+        <w:t>-HTML/CSS/Javascript</w:t>
+      </w:r>
     </w:p>
     <w:p>
       <w:pPr>
@@ -786,19 +762,8 @@
           <w:sz w:val="20"/>
           <w:szCs w:val="20"/>
         </w:rPr>
-        <w:t>-</w:t>
-      </w:r>
-      <w:proofErr w:type="spellStart"/>
-      <w:r>
-        <w:rPr>
-          <w:rFonts w:ascii="inherit" w:eastAsia="Times New Roman" w:hAnsi="inherit" w:cs="Courier New"/>
-          <w:color w:val="1D1C1D"/>
-          <w:sz w:val="20"/>
-          <w:szCs w:val="20"/>
-        </w:rPr>
-        <w:t>JUnit</w:t>
-      </w:r>
-      <w:proofErr w:type="spellEnd"/>
+        <w:t>-JUnit</w:t>
+      </w:r>
     </w:p>
     <w:p>
       <w:pPr>
@@ -942,7 +907,6 @@
           <w:szCs w:val="20"/>
         </w:rPr>
       </w:pPr>
-      <w:proofErr w:type="spellStart"/>
       <w:r>
         <w:rPr>
           <w:rFonts w:ascii="inherit" w:eastAsia="Times New Roman" w:hAnsi="inherit" w:cs="Courier New"/>
@@ -952,7 +916,6 @@
         </w:rPr>
         <w:t>IntelliJ</w:t>
       </w:r>
-      <w:proofErr w:type="spellEnd"/>
     </w:p>
     <w:p>
       <w:pPr>
@@ -989,19 +952,8 @@
           <w:sz w:val="20"/>
           <w:szCs w:val="20"/>
         </w:rPr>
-        <w:t>-</w:t>
-      </w:r>
-      <w:proofErr w:type="spellStart"/>
-      <w:r>
-        <w:rPr>
-          <w:rFonts w:ascii="inherit" w:eastAsia="Times New Roman" w:hAnsi="inherit" w:cs="Courier New"/>
-          <w:color w:val="1D1C1D"/>
-          <w:sz w:val="20"/>
-          <w:szCs w:val="20"/>
-        </w:rPr>
-        <w:t>DBeaver</w:t>
-      </w:r>
-      <w:proofErr w:type="spellEnd"/>
+        <w:t>-DBeaver</w:t>
+      </w:r>
     </w:p>
     <w:p>
       <w:pPr>
@@ -1077,55 +1029,15 @@
         <w:rPr>
           <w:rStyle w:val="Heading1Char"/>
         </w:rPr>
-        <w:t>TOPIC IDEAS</w:t>
-      </w:r>
-      <w:proofErr w:type="gramStart"/>
-      <w:r>
-        <w:rPr>
-          <w:rStyle w:val="Heading1Char"/>
-        </w:rPr>
-        <w:t>:</w:t>
+        <w:t>TOPIC IDEAS:</w:t>
       </w:r>
       <w:bookmarkEnd w:id="1"/>
-      <w:proofErr w:type="gramEnd"/>
       <w:r>
         <w:br/>
-        <w:t>Little League App – an app that houses the leagues(Roster of players &amp; coach), players(contact info, kids age/</w:t>
-      </w:r>
-      <w:proofErr w:type="spellStart"/>
-      <w:r>
-        <w:t>birthdate</w:t>
-      </w:r>
-      <w:proofErr w:type="spellEnd"/>
-      <w:r>
-        <w:t xml:space="preserve">, </w:t>
-      </w:r>
-      <w:proofErr w:type="spellStart"/>
-      <w:r>
-        <w:t>parentsnames</w:t>
-      </w:r>
-      <w:proofErr w:type="spellEnd"/>
-      <w:r>
-        <w:t xml:space="preserve"> &amp; address), Schedule, scores for the league &amp; current league ladder.</w:t>
-      </w:r>
-      <w:r>
-        <w:t xml:space="preserve">  App will allow for both Coaches and Players to </w:t>
-      </w:r>
-      <w:proofErr w:type="spellStart"/>
-      <w:r>
-        <w:t>signup</w:t>
-      </w:r>
-      <w:proofErr w:type="spellEnd"/>
-      <w:r>
-        <w:t xml:space="preserve"> to the </w:t>
-      </w:r>
-      <w:proofErr w:type="gramStart"/>
-      <w:r>
-        <w:t>leagues,</w:t>
-      </w:r>
-      <w:proofErr w:type="gramEnd"/>
-      <w:r>
-        <w:t xml:space="preserve"> split the leagues into appropriate teams – and kick off a league schedule for playing.  Leagues will be able to be renamed after creation</w:t>
+        <w:t>Little League App – an app that houses the leagues(Roster of players &amp; coach), players(contact info, kids age/birthdate, parentsnames &amp; address), Schedule, scores for the league &amp; current league ladder.</w:t>
+      </w:r>
+      <w:r>
+        <w:t xml:space="preserve">  App will allow for both Coaches and Players to signup to the leagues, split the leagues into appropriate teams – and kick off a league schedule for playing.  Leagues will be able to be renamed after creation</w:t>
       </w:r>
     </w:p>
     <w:p/>
@@ -1189,6 +1101,18 @@
       <w:pPr>
         <w:pStyle w:val="ListParagraph"/>
         <w:numPr>
+          <w:ilvl w:val="1"/>
+          <w:numId w:val="1"/>
+        </w:numPr>
+      </w:pPr>
+      <w:r>
+        <w:t>Season(String) (format: YYYY-MM-DD)</w:t>
+      </w:r>
+    </w:p>
+    <w:p>
+      <w:pPr>
+        <w:pStyle w:val="ListParagraph"/>
+        <w:numPr>
           <w:ilvl w:val="0"/>
           <w:numId w:val="1"/>
         </w:numPr>
@@ -1244,11 +1168,9 @@
       <w:r>
         <w:t>Schedule[](</w:t>
       </w:r>
-      <w:proofErr w:type="spellStart"/>
-      <w:r>
-        <w:t>scheduledDay</w:t>
-      </w:r>
-      <w:proofErr w:type="spellEnd"/>
+      <w:r>
+        <w:t>schedule</w:t>
+      </w:r>
       <w:r>
         <w:t>)</w:t>
       </w:r>
@@ -1261,21 +1183,8 @@
           <w:numId w:val="1"/>
         </w:numPr>
       </w:pPr>
-      <w:proofErr w:type="spellStart"/>
-      <w:r>
-        <w:t>GameScores</w:t>
-      </w:r>
-      <w:proofErr w:type="spellEnd"/>
-      <w:r>
-        <w:t>[] (</w:t>
-      </w:r>
-      <w:proofErr w:type="spellStart"/>
-      <w:r>
-        <w:t>gameScore</w:t>
-      </w:r>
-      <w:proofErr w:type="spellEnd"/>
-      <w:r>
-        <w:t>)</w:t>
+      <w:r>
+        <w:t>GameScores[] (gameScore)</w:t>
       </w:r>
     </w:p>
     <w:p>
@@ -1299,7 +1208,7 @@
         </w:numPr>
       </w:pPr>
       <w:r>
-        <w:t>Person</w:t>
+        <w:t>Schedule</w:t>
       </w:r>
     </w:p>
     <w:p>
@@ -1311,7 +1220,7 @@
         </w:numPr>
       </w:pPr>
       <w:r>
-        <w:t>Name(String)</w:t>
+        <w:t>GameDay(LocalDate)</w:t>
       </w:r>
     </w:p>
     <w:p>
@@ -1323,50 +1232,13 @@
         </w:numPr>
       </w:pPr>
       <w:r>
-        <w:t>Phone(Numeric(10)</w:t>
-      </w:r>
-      <w:r>
-        <w:t xml:space="preserve"> </w:t>
-      </w:r>
-      <w:r>
-        <w:t>)</w:t>
-      </w:r>
-    </w:p>
-    <w:p>
-      <w:pPr>
-        <w:pStyle w:val="ListParagraph"/>
-        <w:numPr>
-          <w:ilvl w:val="1"/>
-          <w:numId w:val="1"/>
-        </w:numPr>
-      </w:pPr>
-      <w:proofErr w:type="spellStart"/>
-      <w:r>
-        <w:t>Phonecarrier</w:t>
-      </w:r>
-      <w:proofErr w:type="spellEnd"/>
-      <w:r>
-        <w:t>(</w:t>
-      </w:r>
-      <w:proofErr w:type="spellStart"/>
-      <w:r>
-        <w:t>PhoneCarrier</w:t>
-      </w:r>
-      <w:proofErr w:type="spellEnd"/>
-      <w:r>
-        <w:t>)</w:t>
-      </w:r>
-    </w:p>
-    <w:p>
-      <w:pPr>
-        <w:pStyle w:val="ListParagraph"/>
-        <w:numPr>
-          <w:ilvl w:val="1"/>
-          <w:numId w:val="1"/>
-        </w:numPr>
-      </w:pPr>
-      <w:r>
-        <w:t>Team(team)</w:t>
+        <w:t>schedule</w:t>
+      </w:r>
+      <w:r>
+        <w:t>d</w:t>
+      </w:r>
+      <w:r>
+        <w:t>Team(Team)</w:t>
       </w:r>
     </w:p>
     <w:p>
@@ -1378,7 +1250,7 @@
         </w:numPr>
       </w:pPr>
       <w:r>
-        <w:t>Player (extends person)</w:t>
+        <w:t>Person</w:t>
       </w:r>
     </w:p>
     <w:p>
@@ -1390,8 +1262,26 @@
         </w:numPr>
       </w:pPr>
       <w:r>
+        <w:t>Name(String)</w:t>
+      </w:r>
+    </w:p>
+    <w:p>
+      <w:pPr>
+        <w:pStyle w:val="ListParagraph"/>
+        <w:numPr>
+          <w:ilvl w:val="1"/>
+          <w:numId w:val="1"/>
+        </w:numPr>
+      </w:pPr>
+      <w:r>
         <w:lastRenderedPageBreak/>
-        <w:t>Parent (string)</w:t>
+        <w:t>Phone(Numeric(10)</w:t>
+      </w:r>
+      <w:r>
+        <w:t xml:space="preserve"> </w:t>
+      </w:r>
+      <w:r>
+        <w:t>)</w:t>
       </w:r>
     </w:p>
     <w:p>
@@ -1403,15 +1293,7 @@
         </w:numPr>
       </w:pPr>
       <w:r>
-        <w:t>Age(</w:t>
-      </w:r>
-      <w:proofErr w:type="spellStart"/>
-      <w:r>
-        <w:t>int</w:t>
-      </w:r>
-      <w:proofErr w:type="spellEnd"/>
-      <w:r>
-        <w:t>)</w:t>
+        <w:t>Phonecarrier(PhoneCarrier)</w:t>
       </w:r>
     </w:p>
     <w:p>
@@ -1423,15 +1305,19 @@
         </w:numPr>
       </w:pPr>
       <w:r>
-        <w:t>Position (</w:t>
-      </w:r>
-      <w:proofErr w:type="spellStart"/>
-      <w:r>
-        <w:t>Enum</w:t>
-      </w:r>
-      <w:proofErr w:type="spellEnd"/>
-      <w:r>
-        <w:t>)</w:t>
+        <w:t>allowXMS</w:t>
+      </w:r>
+    </w:p>
+    <w:p>
+      <w:pPr>
+        <w:pStyle w:val="ListParagraph"/>
+        <w:numPr>
+          <w:ilvl w:val="1"/>
+          <w:numId w:val="1"/>
+        </w:numPr>
+      </w:pPr>
+      <w:r>
+        <w:t>Team(team)</w:t>
       </w:r>
     </w:p>
     <w:p>
@@ -1443,15 +1329,7 @@
         </w:numPr>
       </w:pPr>
       <w:r>
-        <w:t>Position (</w:t>
-      </w:r>
-      <w:proofErr w:type="spellStart"/>
-      <w:r>
-        <w:t>Enum</w:t>
-      </w:r>
-      <w:proofErr w:type="spellEnd"/>
-      <w:r>
-        <w:t>)</w:t>
+        <w:t>Player (extends person)</w:t>
       </w:r>
     </w:p>
     <w:p>
@@ -1463,53 +1341,32 @@
         </w:numPr>
       </w:pPr>
       <w:r>
-        <w:t xml:space="preserve">Pitcher, Catcher, </w:t>
-      </w:r>
-      <w:proofErr w:type="spellStart"/>
-      <w:r>
-        <w:t>FirstBase</w:t>
-      </w:r>
-      <w:proofErr w:type="spellEnd"/>
-      <w:r>
-        <w:t xml:space="preserve">, </w:t>
-      </w:r>
-      <w:proofErr w:type="spellStart"/>
-      <w:r>
-        <w:t>SecondBase,ShortStop</w:t>
-      </w:r>
-      <w:proofErr w:type="spellEnd"/>
-      <w:r>
-        <w:t xml:space="preserve">, </w:t>
-      </w:r>
-      <w:proofErr w:type="spellStart"/>
-      <w:r>
-        <w:t>ThirdBase</w:t>
-      </w:r>
-      <w:proofErr w:type="spellEnd"/>
-      <w:r>
-        <w:t xml:space="preserve">, </w:t>
-      </w:r>
-      <w:proofErr w:type="spellStart"/>
-      <w:r>
-        <w:t>LeftField</w:t>
-      </w:r>
-      <w:proofErr w:type="spellEnd"/>
-      <w:r>
-        <w:t xml:space="preserve">, </w:t>
-      </w:r>
-      <w:proofErr w:type="spellStart"/>
-      <w:r>
-        <w:t>RightField</w:t>
-      </w:r>
-      <w:proofErr w:type="spellEnd"/>
-      <w:r>
-        <w:t xml:space="preserve">, </w:t>
-      </w:r>
-      <w:proofErr w:type="spellStart"/>
-      <w:r>
-        <w:t>CenterField</w:t>
-      </w:r>
-      <w:proofErr w:type="spellEnd"/>
+        <w:t>Parent (string)</w:t>
+      </w:r>
+    </w:p>
+    <w:p>
+      <w:pPr>
+        <w:pStyle w:val="ListParagraph"/>
+        <w:numPr>
+          <w:ilvl w:val="1"/>
+          <w:numId w:val="1"/>
+        </w:numPr>
+      </w:pPr>
+      <w:r>
+        <w:t>Age(int)</w:t>
+      </w:r>
+    </w:p>
+    <w:p>
+      <w:pPr>
+        <w:pStyle w:val="ListParagraph"/>
+        <w:numPr>
+          <w:ilvl w:val="1"/>
+          <w:numId w:val="1"/>
+        </w:numPr>
+      </w:pPr>
+      <w:r>
+        <w:t>Position (Enum)</w:t>
+      </w:r>
     </w:p>
     <w:p>
       <w:pPr>
@@ -1519,21 +1376,8 @@
           <w:numId w:val="1"/>
         </w:numPr>
       </w:pPr>
-      <w:proofErr w:type="spellStart"/>
-      <w:r>
-        <w:t>PhoneCarrier</w:t>
-      </w:r>
-      <w:proofErr w:type="spellEnd"/>
-      <w:r>
-        <w:t>(</w:t>
-      </w:r>
-      <w:proofErr w:type="spellStart"/>
-      <w:r>
-        <w:t>Enum</w:t>
-      </w:r>
-      <w:proofErr w:type="spellEnd"/>
-      <w:r>
-        <w:t>)</w:t>
+      <w:r>
+        <w:t>Position (Enum)</w:t>
       </w:r>
     </w:p>
     <w:p>
@@ -1544,19 +1388,9 @@
           <w:numId w:val="1"/>
         </w:numPr>
       </w:pPr>
-      <w:proofErr w:type="spellStart"/>
-      <w:r>
-        <w:t>TMobile</w:t>
-      </w:r>
-      <w:proofErr w:type="spellEnd"/>
-      <w:r>
-        <w:t xml:space="preserve">, Virgin, Cingular, Sprint, Verizon, </w:t>
-      </w:r>
-      <w:proofErr w:type="spellStart"/>
-      <w:r>
-        <w:t>GoogleFi</w:t>
-      </w:r>
-      <w:proofErr w:type="spellEnd"/>
+      <w:r>
+        <w:t>Pitcher, Catcher, FirstBase, SecondBase,ShortStop, ThirdBase, LeftField, RightField, CenterField</w:t>
+      </w:r>
     </w:p>
     <w:p>
       <w:pPr>
@@ -1566,11 +1400,33 @@
           <w:numId w:val="1"/>
         </w:numPr>
       </w:pPr>
-      <w:proofErr w:type="spellStart"/>
+      <w:r>
+        <w:t>PhoneCarrier(Enum)</w:t>
+      </w:r>
+    </w:p>
+    <w:p>
+      <w:pPr>
+        <w:pStyle w:val="ListParagraph"/>
+        <w:numPr>
+          <w:ilvl w:val="1"/>
+          <w:numId w:val="1"/>
+        </w:numPr>
+      </w:pPr>
+      <w:r>
+        <w:t>TMobile, Virgin, Cingular, Sprint, Verizon, GoogleFi</w:t>
+      </w:r>
+    </w:p>
+    <w:p>
+      <w:pPr>
+        <w:pStyle w:val="ListParagraph"/>
+        <w:numPr>
+          <w:ilvl w:val="0"/>
+          <w:numId w:val="1"/>
+        </w:numPr>
+      </w:pPr>
       <w:r>
         <w:t>GameScore</w:t>
       </w:r>
-      <w:proofErr w:type="spellEnd"/>
     </w:p>
     <w:p>
       <w:pPr>
@@ -1581,15 +1437,7 @@
         </w:numPr>
       </w:pPr>
       <w:r>
-        <w:t>Score(</w:t>
-      </w:r>
-      <w:proofErr w:type="spellStart"/>
-      <w:r>
-        <w:t>int</w:t>
-      </w:r>
-      <w:proofErr w:type="spellEnd"/>
-      <w:r>
-        <w:t>)</w:t>
+        <w:t>Score(int)</w:t>
       </w:r>
     </w:p>
     <w:p>
@@ -1612,13 +1460,8 @@
           <w:numId w:val="1"/>
         </w:numPr>
       </w:pPr>
-      <w:proofErr w:type="spellStart"/>
-      <w:r>
-        <w:t>DayPlayed</w:t>
-      </w:r>
-      <w:proofErr w:type="spellEnd"/>
-      <w:r>
-        <w:t>(string)</w:t>
+      <w:r>
+        <w:t>DayPlayed(string)</w:t>
       </w:r>
     </w:p>
     <w:p>
@@ -1723,11 +1566,9 @@
           <w:numId w:val="2"/>
         </w:numPr>
       </w:pPr>
-      <w:proofErr w:type="spellStart"/>
       <w:r>
         <w:t>RenameTeam</w:t>
       </w:r>
-      <w:proofErr w:type="spellEnd"/>
     </w:p>
     <w:p>
       <w:pPr>
@@ -1737,13 +1578,8 @@
           <w:numId w:val="2"/>
         </w:numPr>
       </w:pPr>
-      <w:proofErr w:type="spellStart"/>
-      <w:r>
-        <w:t>RecordScoreOnDay</w:t>
-      </w:r>
-      <w:proofErr w:type="spellEnd"/>
-      <w:r>
-        <w:t xml:space="preserve"> – record the score from a game on a particular day</w:t>
+      <w:r>
+        <w:t>RecordScoreOnDay – record the score from a game on a particular day</w:t>
       </w:r>
       <w:r>
         <w:t xml:space="preserve"> and mark as a win or loss</w:t>
@@ -1757,13 +1593,8 @@
           <w:numId w:val="2"/>
         </w:numPr>
       </w:pPr>
-      <w:proofErr w:type="spellStart"/>
-      <w:r>
-        <w:t>AddSponsor</w:t>
-      </w:r>
-      <w:proofErr w:type="spellEnd"/>
-      <w:r>
-        <w:t xml:space="preserve"> </w:t>
+      <w:r>
+        <w:t xml:space="preserve">AddSponsor </w:t>
       </w:r>
     </w:p>
     <w:p/>
@@ -1773,6 +1604,7 @@
         <w:pStyle w:val="Heading1"/>
       </w:pPr>
       <w:r>
+        <w:lastRenderedPageBreak/>
         <w:t>USER STORIES</w:t>
       </w:r>
     </w:p>
@@ -1817,7 +1649,6 @@
         </w:numPr>
       </w:pPr>
       <w:r>
-        <w:lastRenderedPageBreak/>
         <w:t>Software splits players into even distribution (random selection) into however many coaches are registered for the season.</w:t>
       </w:r>
     </w:p>
@@ -1857,7 +1688,7 @@
         </w:numPr>
       </w:pPr>
       <w:r>
-        <w:t>Coach is then able to confirm final roster on web portal of everyone joining the team</w:t>
+        <w:t>backend creates a schedule for the season</w:t>
       </w:r>
     </w:p>
     <w:p>
@@ -1869,7 +1700,7 @@
         </w:numPr>
       </w:pPr>
       <w:r>
-        <w:t>Allows for dropping players or registering new player</w:t>
+        <w:t xml:space="preserve">11 weeks </w:t>
       </w:r>
     </w:p>
     <w:p>
@@ -1881,59 +1712,7 @@
         </w:numPr>
       </w:pPr>
       <w:r>
-        <w:t>Allows for renaming of the team</w:t>
-      </w:r>
-    </w:p>
-    <w:p>
-      <w:pPr>
-        <w:pStyle w:val="ListParagraph"/>
-        <w:numPr>
-          <w:ilvl w:val="1"/>
-          <w:numId w:val="3"/>
-        </w:numPr>
-      </w:pPr>
-      <w:r>
-        <w:t>FINALLY – backend creates a schedule for the season</w:t>
-      </w:r>
-    </w:p>
-    <w:p>
-      <w:pPr>
-        <w:pStyle w:val="ListParagraph"/>
-        <w:numPr>
-          <w:ilvl w:val="2"/>
-          <w:numId w:val="3"/>
-        </w:numPr>
-      </w:pPr>
-      <w:r>
-        <w:t xml:space="preserve">11 weeks </w:t>
-      </w:r>
-    </w:p>
-    <w:p>
-      <w:pPr>
-        <w:pStyle w:val="ListParagraph"/>
-        <w:numPr>
-          <w:ilvl w:val="2"/>
-          <w:numId w:val="3"/>
-        </w:numPr>
-      </w:pPr>
-      <w:r>
-        <w:t xml:space="preserve">Different </w:t>
-      </w:r>
-      <w:proofErr w:type="spellStart"/>
-      <w:r>
-        <w:t>playdays</w:t>
-      </w:r>
-      <w:proofErr w:type="spellEnd"/>
-      <w:r>
-        <w:t xml:space="preserve"> pitting 2 teams together so that everyone plays </w:t>
-      </w:r>
-      <w:proofErr w:type="spellStart"/>
-      <w:r>
-        <w:t>eachother</w:t>
-      </w:r>
-      <w:proofErr w:type="spellEnd"/>
-      <w:r>
-        <w:t xml:space="preserve"> a fair/even amount of times each week changes</w:t>
+        <w:t>Different playdays pitting 2 teams together so that everyone plays eachother a fair/even amount of times each week changes</w:t>
       </w:r>
     </w:p>
     <w:p>
@@ -1944,6 +1723,249 @@
           <w:numId w:val="3"/>
         </w:numPr>
       </w:pPr>
+      <w:r>
+        <w:t>A person in the world needs to register for a little league season</w:t>
+      </w:r>
+    </w:p>
+    <w:p>
+      <w:pPr>
+        <w:pStyle w:val="ListParagraph"/>
+        <w:numPr>
+          <w:ilvl w:val="1"/>
+          <w:numId w:val="3"/>
+        </w:numPr>
+      </w:pPr>
+      <w:r>
+        <w:t>User logs into the portal</w:t>
+      </w:r>
+    </w:p>
+    <w:p>
+      <w:pPr>
+        <w:pStyle w:val="ListParagraph"/>
+        <w:numPr>
+          <w:ilvl w:val="1"/>
+          <w:numId w:val="3"/>
+        </w:numPr>
+      </w:pPr>
+      <w:r>
+        <w:t>User navigates to the registration.html(.jsp??) and registers for the year season</w:t>
+      </w:r>
+    </w:p>
+    <w:p>
+      <w:pPr>
+        <w:pStyle w:val="ListParagraph"/>
+        <w:numPr>
+          <w:ilvl w:val="1"/>
+          <w:numId w:val="3"/>
+        </w:numPr>
+      </w:pPr>
+      <w:r>
+        <w:t>Upon successful registration user receives an email(SMS if available) that they are registered and awaiting team assignment</w:t>
+      </w:r>
+    </w:p>
+    <w:p>
+      <w:pPr>
+        <w:pStyle w:val="Heading2"/>
+      </w:pPr>
+      <w:r>
+        <w:t>TEAM</w:t>
+      </w:r>
+    </w:p>
+    <w:p>
+      <w:pPr>
+        <w:pStyle w:val="ListParagraph"/>
+        <w:numPr>
+          <w:ilvl w:val="0"/>
+          <w:numId w:val="4"/>
+        </w:numPr>
+      </w:pPr>
+      <w:r>
+        <w:t>A Coach is notified through email/sms that their team is assigned</w:t>
+      </w:r>
+    </w:p>
+    <w:p>
+      <w:pPr>
+        <w:pStyle w:val="ListParagraph"/>
+        <w:numPr>
+          <w:ilvl w:val="1"/>
+          <w:numId w:val="4"/>
+        </w:numPr>
+      </w:pPr>
+      <w:r>
+        <w:t>Coach needs to log into the portal &amp; verify/confirm each member of their team</w:t>
+      </w:r>
+    </w:p>
+    <w:p>
+      <w:pPr>
+        <w:pStyle w:val="ListParagraph"/>
+        <w:numPr>
+          <w:ilvl w:val="1"/>
+          <w:numId w:val="4"/>
+        </w:numPr>
+      </w:pPr>
+      <w:r>
+        <w:t>Coach can drop people that reply as non-participants as well manually add people from an available list of registered (but non-teamed) people in the dbase</w:t>
+      </w:r>
+    </w:p>
+    <w:p>
+      <w:pPr>
+        <w:pStyle w:val="ListParagraph"/>
+        <w:numPr>
+          <w:ilvl w:val="2"/>
+          <w:numId w:val="4"/>
+        </w:numPr>
+      </w:pPr>
+      <w:r>
+        <w:t>Dropped people are removed from registered players</w:t>
+      </w:r>
+      <w:r>
+        <w:t xml:space="preserve"> table</w:t>
+      </w:r>
+    </w:p>
+    <w:p>
+      <w:pPr>
+        <w:pStyle w:val="ListParagraph"/>
+        <w:numPr>
+          <w:ilvl w:val="1"/>
+          <w:numId w:val="4"/>
+        </w:numPr>
+      </w:pPr>
+      <w:r>
+        <w:t>Coach can at this time rename the team</w:t>
+      </w:r>
+    </w:p>
+    <w:p>
+      <w:pPr>
+        <w:pStyle w:val="ListParagraph"/>
+        <w:numPr>
+          <w:ilvl w:val="0"/>
+          <w:numId w:val="4"/>
+        </w:numPr>
+      </w:pPr>
+      <w:r>
+        <w:t>A Coach needs to add a sponsor to their team</w:t>
+      </w:r>
+    </w:p>
+    <w:p>
+      <w:pPr>
+        <w:pStyle w:val="ListParagraph"/>
+        <w:numPr>
+          <w:ilvl w:val="1"/>
+          <w:numId w:val="4"/>
+        </w:numPr>
+      </w:pPr>
+      <w:r>
+        <w:t>Coach logs into the portal and goes to their team page</w:t>
+      </w:r>
+    </w:p>
+    <w:p>
+      <w:pPr>
+        <w:pStyle w:val="ListParagraph"/>
+        <w:numPr>
+          <w:ilvl w:val="1"/>
+          <w:numId w:val="4"/>
+        </w:numPr>
+      </w:pPr>
+      <w:r>
+        <w:t>Sponsor will show up as unassigned – with a + button to add</w:t>
+      </w:r>
+    </w:p>
+    <w:p>
+      <w:pPr>
+        <w:pStyle w:val="ListParagraph"/>
+        <w:numPr>
+          <w:ilvl w:val="2"/>
+          <w:numId w:val="4"/>
+        </w:numPr>
+      </w:pPr>
+      <w:r>
+        <w:t>A list of available sponsors in the database will be listed for selection.</w:t>
+      </w:r>
+    </w:p>
+    <w:p>
+      <w:pPr>
+        <w:pStyle w:val="ListParagraph"/>
+        <w:numPr>
+          <w:ilvl w:val="3"/>
+          <w:numId w:val="4"/>
+        </w:numPr>
+      </w:pPr>
+      <w:r>
+        <w:t>Selecting a sponsor will assign that sponsor to the team appropriately</w:t>
+      </w:r>
+    </w:p>
+    <w:p>
+      <w:pPr>
+        <w:pStyle w:val="ListParagraph"/>
+        <w:numPr>
+          <w:ilvl w:val="3"/>
+          <w:numId w:val="4"/>
+        </w:numPr>
+      </w:pPr>
+      <w:r>
+        <w:t xml:space="preserve">Sponsors table will be updated for the appropriate sponsor with the selected team </w:t>
+      </w:r>
+    </w:p>
+    <w:p>
+      <w:pPr>
+        <w:pStyle w:val="ListParagraph"/>
+        <w:numPr>
+          <w:ilvl w:val="0"/>
+          <w:numId w:val="4"/>
+        </w:numPr>
+      </w:pPr>
+      <w:r>
+        <w:t>A Coach needs to setup a practice schedule for their team</w:t>
+      </w:r>
+    </w:p>
+    <w:p>
+      <w:pPr>
+        <w:pStyle w:val="ListParagraph"/>
+        <w:numPr>
+          <w:ilvl w:val="1"/>
+          <w:numId w:val="4"/>
+        </w:numPr>
+      </w:pPr>
+      <w:r>
+        <w:t>Coach logs into the portal and goes to their team page</w:t>
+      </w:r>
+    </w:p>
+    <w:p>
+      <w:pPr>
+        <w:pStyle w:val="ListParagraph"/>
+        <w:numPr>
+          <w:ilvl w:val="1"/>
+          <w:numId w:val="4"/>
+        </w:numPr>
+      </w:pPr>
+      <w:r>
+        <w:t>PracticeDay field is set to ‘unassigned’ with a + button to schedule</w:t>
+      </w:r>
+    </w:p>
+    <w:p>
+      <w:pPr>
+        <w:pStyle w:val="ListParagraph"/>
+        <w:numPr>
+          <w:ilvl w:val="2"/>
+          <w:numId w:val="4"/>
+        </w:numPr>
+      </w:pPr>
+      <w:r>
+        <w:t>A list of daytimes will populate from the dbase for available date/time to schedule a 1.5 hour practice.</w:t>
+      </w:r>
+    </w:p>
+    <w:p>
+      <w:pPr>
+        <w:pStyle w:val="ListParagraph"/>
+        <w:numPr>
+          <w:ilvl w:val="3"/>
+          <w:numId w:val="4"/>
+        </w:numPr>
+      </w:pPr>
+      <w:r>
+        <w:lastRenderedPageBreak/>
+        <w:t>Selecting the timeslot will secure that team for the timeslot selected in the Practices table</w:t>
+      </w:r>
     </w:p>
     <w:sectPr>
       <w:headerReference w:type="default" r:id="rId8"/>
@@ -2160,6 +2182,92 @@
     </w:lvl>
   </w:abstractNum>
   <w:abstractNum w:abstractNumId="1">
+    <w:nsid w:val="206E4E91"/>
+    <w:multiLevelType w:val="hybridMultilevel"/>
+    <w:tmpl w:val="C826CF44"/>
+    <w:lvl w:ilvl="0" w:tplc="0409000F">
+      <w:start w:val="1"/>
+      <w:numFmt w:val="decimal"/>
+      <w:lvlText w:val="%1."/>
+      <w:lvlJc w:val="left"/>
+      <w:pPr>
+        <w:ind w:left="720" w:hanging="360"/>
+      </w:pPr>
+    </w:lvl>
+    <w:lvl w:ilvl="1" w:tplc="04090019">
+      <w:start w:val="1"/>
+      <w:numFmt w:val="lowerLetter"/>
+      <w:lvlText w:val="%2."/>
+      <w:lvlJc w:val="left"/>
+      <w:pPr>
+        <w:ind w:left="1440" w:hanging="360"/>
+      </w:pPr>
+    </w:lvl>
+    <w:lvl w:ilvl="2" w:tplc="0409001B">
+      <w:start w:val="1"/>
+      <w:numFmt w:val="lowerRoman"/>
+      <w:lvlText w:val="%3."/>
+      <w:lvlJc w:val="right"/>
+      <w:pPr>
+        <w:ind w:left="2160" w:hanging="180"/>
+      </w:pPr>
+    </w:lvl>
+    <w:lvl w:ilvl="3" w:tplc="0409000F">
+      <w:start w:val="1"/>
+      <w:numFmt w:val="decimal"/>
+      <w:lvlText w:val="%4."/>
+      <w:lvlJc w:val="left"/>
+      <w:pPr>
+        <w:ind w:left="2880" w:hanging="360"/>
+      </w:pPr>
+    </w:lvl>
+    <w:lvl w:ilvl="4" w:tplc="04090019" w:tentative="1">
+      <w:start w:val="1"/>
+      <w:numFmt w:val="lowerLetter"/>
+      <w:lvlText w:val="%5."/>
+      <w:lvlJc w:val="left"/>
+      <w:pPr>
+        <w:ind w:left="3600" w:hanging="360"/>
+      </w:pPr>
+    </w:lvl>
+    <w:lvl w:ilvl="5" w:tplc="0409001B" w:tentative="1">
+      <w:start w:val="1"/>
+      <w:numFmt w:val="lowerRoman"/>
+      <w:lvlText w:val="%6."/>
+      <w:lvlJc w:val="right"/>
+      <w:pPr>
+        <w:ind w:left="4320" w:hanging="180"/>
+      </w:pPr>
+    </w:lvl>
+    <w:lvl w:ilvl="6" w:tplc="0409000F" w:tentative="1">
+      <w:start w:val="1"/>
+      <w:numFmt w:val="decimal"/>
+      <w:lvlText w:val="%7."/>
+      <w:lvlJc w:val="left"/>
+      <w:pPr>
+        <w:ind w:left="5040" w:hanging="360"/>
+      </w:pPr>
+    </w:lvl>
+    <w:lvl w:ilvl="7" w:tplc="04090019" w:tentative="1">
+      <w:start w:val="1"/>
+      <w:numFmt w:val="lowerLetter"/>
+      <w:lvlText w:val="%8."/>
+      <w:lvlJc w:val="left"/>
+      <w:pPr>
+        <w:ind w:left="5760" w:hanging="360"/>
+      </w:pPr>
+    </w:lvl>
+    <w:lvl w:ilvl="8" w:tplc="0409001B" w:tentative="1">
+      <w:start w:val="1"/>
+      <w:numFmt w:val="lowerRoman"/>
+      <w:lvlText w:val="%9."/>
+      <w:lvlJc w:val="right"/>
+      <w:pPr>
+        <w:ind w:left="6480" w:hanging="180"/>
+      </w:pPr>
+    </w:lvl>
+  </w:abstractNum>
+  <w:abstractNum w:abstractNumId="2">
     <w:nsid w:val="53B16944"/>
     <w:multiLevelType w:val="hybridMultilevel"/>
     <w:tmpl w:val="660088D2"/>
@@ -2272,7 +2380,7 @@
       </w:rPr>
     </w:lvl>
   </w:abstractNum>
-  <w:abstractNum w:abstractNumId="2">
+  <w:abstractNum w:abstractNumId="3">
     <w:nsid w:val="730715C7"/>
     <w:multiLevelType w:val="hybridMultilevel"/>
     <w:tmpl w:val="47AE35D6"/>
@@ -2386,13 +2494,16 @@
     </w:lvl>
   </w:abstractNum>
   <w:num w:numId="1">
-    <w:abstractNumId w:val="1"/>
+    <w:abstractNumId w:val="2"/>
   </w:num>
   <w:num w:numId="2">
-    <w:abstractNumId w:val="2"/>
+    <w:abstractNumId w:val="3"/>
   </w:num>
   <w:num w:numId="3">
     <w:abstractNumId w:val="0"/>
+  </w:num>
+  <w:num w:numId="4">
+    <w:abstractNumId w:val="1"/>
   </w:num>
 </w:numbering>
 </file>
@@ -3164,7 +3275,7 @@
 </file>
 
 <file path=customXml/itemProps1.xml><?xml version="1.0" encoding="utf-8"?>
-<ds:datastoreItem xmlns:ds="http://schemas.openxmlformats.org/officeDocument/2006/customXml" ds:itemID="{B2E1FAA6-CAE5-4C53-B3B9-99E0978328E9}">
+<ds:datastoreItem xmlns:ds="http://schemas.openxmlformats.org/officeDocument/2006/customXml" ds:itemID="{F3C7CB48-4265-4501-B840-5B0D4C83B366}">
   <ds:schemaRefs>
     <ds:schemaRef ds:uri="http://schemas.openxmlformats.org/officeDocument/2006/bibliography"/>
   </ds:schemaRefs>

</xml_diff>

<commit_message>
databse relationship table diagram + changes to Project1.docx
</commit_message>
<xml_diff>
--- a/ProjectOne/Project1.docx
+++ b/ProjectOne/Project1.docx
@@ -648,7 +648,16 @@
           <w:sz w:val="20"/>
           <w:szCs w:val="20"/>
         </w:rPr>
-        <w:t>-HTML/CSS/Javascript</w:t>
+        <w:t>-HTML/CSS/</w:t>
+      </w:r>
+      <w:r>
+        <w:rPr>
+          <w:rFonts w:ascii="inherit" w:eastAsia="Times New Roman" w:hAnsi="inherit" w:cs="Courier New"/>
+          <w:color w:val="1D1C1D"/>
+          <w:sz w:val="20"/>
+          <w:szCs w:val="20"/>
+        </w:rPr>
+        <w:t>Servlets</w:t>
       </w:r>
     </w:p>
     <w:p>
@@ -1019,6 +1028,44 @@
           <w:sz w:val="20"/>
           <w:szCs w:val="20"/>
         </w:rPr>
+        <w:t>CONTAINERIZE – using docker</w:t>
+      </w:r>
+    </w:p>
+    <w:p>
+      <w:pPr>
+        <w:tabs>
+          <w:tab w:val="left" w:pos="916"/>
+          <w:tab w:val="left" w:pos="1832"/>
+          <w:tab w:val="left" w:pos="2748"/>
+          <w:tab w:val="left" w:pos="3664"/>
+          <w:tab w:val="left" w:pos="4580"/>
+          <w:tab w:val="left" w:pos="5496"/>
+          <w:tab w:val="left" w:pos="6412"/>
+          <w:tab w:val="left" w:pos="7328"/>
+          <w:tab w:val="left" w:pos="8244"/>
+          <w:tab w:val="left" w:pos="9160"/>
+          <w:tab w:val="left" w:pos="10076"/>
+          <w:tab w:val="left" w:pos="10992"/>
+          <w:tab w:val="left" w:pos="11908"/>
+          <w:tab w:val="left" w:pos="12824"/>
+          <w:tab w:val="left" w:pos="13740"/>
+          <w:tab w:val="left" w:pos="14656"/>
+        </w:tabs>
+        <w:spacing w:after="0" w:line="240" w:lineRule="auto"/>
+        <w:rPr>
+          <w:rFonts w:ascii="inherit" w:eastAsia="Times New Roman" w:hAnsi="inherit" w:cs="Courier New"/>
+          <w:color w:val="1D1C1D"/>
+          <w:sz w:val="20"/>
+          <w:szCs w:val="20"/>
+        </w:rPr>
+      </w:pPr>
+      <w:r>
+        <w:rPr>
+          <w:rFonts w:ascii="inherit" w:eastAsia="Times New Roman" w:hAnsi="inherit" w:cs="Courier New"/>
+          <w:color w:val="1D1C1D"/>
+          <w:sz w:val="20"/>
+          <w:szCs w:val="20"/>
+        </w:rPr>
         <w:t>UNIT TESTING – 33% MUST BE TESTED – ALSO NEED TO DO COVERAGE REPORTS</w:t>
       </w:r>
     </w:p>
@@ -1262,6 +1309,7 @@
         </w:numPr>
       </w:pPr>
       <w:r>
+        <w:lastRenderedPageBreak/>
         <w:t>Name(String)</w:t>
       </w:r>
     </w:p>
@@ -1274,7 +1322,6 @@
         </w:numPr>
       </w:pPr>
       <w:r>
-        <w:lastRenderedPageBreak/>
         <w:t>Phone(Numeric(10)</w:t>
       </w:r>
       <w:r>
@@ -1305,7 +1352,16 @@
         </w:numPr>
       </w:pPr>
       <w:r>
-        <w:t>allowXMS</w:t>
+        <w:t>allow</w:t>
+      </w:r>
+      <w:r>
+        <w:t>S</w:t>
+      </w:r>
+      <w:r>
+        <w:t>MS</w:t>
+      </w:r>
+      <w:r>
+        <w:t xml:space="preserve"> (Boolean)</w:t>
       </w:r>
     </w:p>
     <w:p>
@@ -3275,7 +3331,7 @@
 </file>
 
 <file path=customXml/itemProps1.xml><?xml version="1.0" encoding="utf-8"?>
-<ds:datastoreItem xmlns:ds="http://schemas.openxmlformats.org/officeDocument/2006/customXml" ds:itemID="{F3C7CB48-4265-4501-B840-5B0D4C83B366}">
+<ds:datastoreItem xmlns:ds="http://schemas.openxmlformats.org/officeDocument/2006/customXml" ds:itemID="{9A51A80B-895A-4A09-9D45-6CFF45AE2DEF}">
   <ds:schemaRefs>
     <ds:schemaRef ds:uri="http://schemas.openxmlformats.org/officeDocument/2006/bibliography"/>
   </ds:schemaRefs>

</xml_diff>

<commit_message>
Tasks assigned & doc updated
</commit_message>
<xml_diff>
--- a/ProjectOne/Project1.docx
+++ b/ProjectOne/Project1.docx
@@ -1165,7 +1165,7 @@
         </w:numPr>
       </w:pPr>
       <w:r>
-        <w:t>Team</w:t>
+        <w:t>User</w:t>
       </w:r>
     </w:p>
     <w:p>
@@ -1177,7 +1177,10 @@
         </w:numPr>
       </w:pPr>
       <w:r>
-        <w:t>Name(String)</w:t>
+        <w:t>Username</w:t>
+      </w:r>
+      <w:r>
+        <w:t xml:space="preserve"> (String)</w:t>
       </w:r>
     </w:p>
     <w:p>
@@ -1189,7 +1192,10 @@
         </w:numPr>
       </w:pPr>
       <w:r>
-        <w:t>Coach (Coach)</w:t>
+        <w:t>Password</w:t>
+      </w:r>
+      <w:r>
+        <w:t xml:space="preserve"> (String)</w:t>
       </w:r>
     </w:p>
     <w:p>
@@ -1201,7 +1207,10 @@
         </w:numPr>
       </w:pPr>
       <w:r>
-        <w:t>Players [] (player)</w:t>
+        <w:t>Email</w:t>
+      </w:r>
+      <w:r>
+        <w:t xml:space="preserve"> (String)</w:t>
       </w:r>
     </w:p>
     <w:p>
@@ -1213,37 +1222,10 @@
         </w:numPr>
       </w:pPr>
       <w:r>
-        <w:t>Schedule[](</w:t>
-      </w:r>
-      <w:r>
-        <w:t>schedule</w:t>
-      </w:r>
-      <w:r>
-        <w:t>)</w:t>
-      </w:r>
-    </w:p>
-    <w:p>
-      <w:pPr>
-        <w:pStyle w:val="ListParagraph"/>
-        <w:numPr>
-          <w:ilvl w:val="1"/>
-          <w:numId w:val="1"/>
-        </w:numPr>
-      </w:pPr>
-      <w:r>
-        <w:t>GameScores[] (gameScore)</w:t>
-      </w:r>
-    </w:p>
-    <w:p>
-      <w:pPr>
-        <w:pStyle w:val="ListParagraph"/>
-        <w:numPr>
-          <w:ilvl w:val="1"/>
-          <w:numId w:val="1"/>
-        </w:numPr>
-      </w:pPr>
-      <w:r>
-        <w:t>Sponsor (String)</w:t>
+        <w:t>Useraccess</w:t>
+      </w:r>
+      <w:r>
+        <w:t xml:space="preserve"> (String)</w:t>
       </w:r>
     </w:p>
     <w:p>
@@ -1255,7 +1237,7 @@
         </w:numPr>
       </w:pPr>
       <w:r>
-        <w:t>Schedule</w:t>
+        <w:t>Team</w:t>
       </w:r>
     </w:p>
     <w:p>
@@ -1267,7 +1249,7 @@
         </w:numPr>
       </w:pPr>
       <w:r>
-        <w:t>GameDay(LocalDate)</w:t>
+        <w:t>Name(String)</w:t>
       </w:r>
     </w:p>
     <w:p>
@@ -1279,13 +1261,62 @@
         </w:numPr>
       </w:pPr>
       <w:r>
+        <w:t>Coach (Coach)</w:t>
+      </w:r>
+    </w:p>
+    <w:p>
+      <w:pPr>
+        <w:pStyle w:val="ListParagraph"/>
+        <w:numPr>
+          <w:ilvl w:val="1"/>
+          <w:numId w:val="1"/>
+        </w:numPr>
+      </w:pPr>
+      <w:r>
+        <w:t>Players [] (player)</w:t>
+      </w:r>
+    </w:p>
+    <w:p>
+      <w:pPr>
+        <w:pStyle w:val="ListParagraph"/>
+        <w:numPr>
+          <w:ilvl w:val="1"/>
+          <w:numId w:val="1"/>
+        </w:numPr>
+      </w:pPr>
+      <w:r>
+        <w:t>Schedule[](</w:t>
+      </w:r>
+      <w:r>
         <w:t>schedule</w:t>
       </w:r>
       <w:r>
-        <w:t>d</w:t>
-      </w:r>
-      <w:r>
-        <w:t>Team(Team)</w:t>
+        <w:t>)</w:t>
+      </w:r>
+    </w:p>
+    <w:p>
+      <w:pPr>
+        <w:pStyle w:val="ListParagraph"/>
+        <w:numPr>
+          <w:ilvl w:val="1"/>
+          <w:numId w:val="1"/>
+        </w:numPr>
+      </w:pPr>
+      <w:r>
+        <w:t>GameScores[] (gameScore)</w:t>
+      </w:r>
+    </w:p>
+    <w:p>
+      <w:pPr>
+        <w:pStyle w:val="ListParagraph"/>
+        <w:numPr>
+          <w:ilvl w:val="1"/>
+          <w:numId w:val="1"/>
+        </w:numPr>
+      </w:pPr>
+      <w:r>
+        <w:lastRenderedPageBreak/>
+        <w:t>Sponsor (String)</w:t>
       </w:r>
     </w:p>
     <w:p>
@@ -1297,7 +1328,7 @@
         </w:numPr>
       </w:pPr>
       <w:r>
-        <w:t>Person</w:t>
+        <w:t>Schedule</w:t>
       </w:r>
     </w:p>
     <w:p>
@@ -1309,8 +1340,7 @@
         </w:numPr>
       </w:pPr>
       <w:r>
-        <w:lastRenderedPageBreak/>
-        <w:t>Name(String)</w:t>
+        <w:t>GameDay(LocalDate)</w:t>
       </w:r>
     </w:p>
     <w:p>
@@ -1322,13 +1352,10 @@
         </w:numPr>
       </w:pPr>
       <w:r>
-        <w:t>Phone(Numeric(10)</w:t>
-      </w:r>
-      <w:r>
-        <w:t xml:space="preserve"> </w:t>
-      </w:r>
-      <w:r>
-        <w:t>)</w:t>
+        <w:t>teamOne</w:t>
+      </w:r>
+      <w:r>
+        <w:t>(Team)</w:t>
       </w:r>
     </w:p>
     <w:p>
@@ -1340,7 +1367,7 @@
         </w:numPr>
       </w:pPr>
       <w:r>
-        <w:t>Phonecarrier(PhoneCarrier)</w:t>
+        <w:t>teamOne(Team)</w:t>
       </w:r>
     </w:p>
     <w:p>
@@ -1352,16 +1379,7 @@
         </w:numPr>
       </w:pPr>
       <w:r>
-        <w:t>allow</w:t>
-      </w:r>
-      <w:r>
-        <w:t>S</w:t>
-      </w:r>
-      <w:r>
-        <w:t>MS</w:t>
-      </w:r>
-      <w:r>
-        <w:t xml:space="preserve"> (Boolean)</w:t>
+        <w:t>ScoreTeamOne (int)</w:t>
       </w:r>
     </w:p>
     <w:p>
@@ -1373,7 +1391,19 @@
         </w:numPr>
       </w:pPr>
       <w:r>
-        <w:t>Team(team)</w:t>
+        <w:t>ScoreTeamTwo (int)</w:t>
+      </w:r>
+    </w:p>
+    <w:p>
+      <w:pPr>
+        <w:pStyle w:val="ListParagraph"/>
+        <w:numPr>
+          <w:ilvl w:val="1"/>
+          <w:numId w:val="1"/>
+        </w:numPr>
+      </w:pPr>
+      <w:r>
+        <w:t>Forfiet (String)</w:t>
       </w:r>
     </w:p>
     <w:p>
@@ -1385,7 +1415,7 @@
         </w:numPr>
       </w:pPr>
       <w:r>
-        <w:t>Player (extends person)</w:t>
+        <w:t>Person</w:t>
       </w:r>
     </w:p>
     <w:p>
@@ -1397,7 +1427,7 @@
         </w:numPr>
       </w:pPr>
       <w:r>
-        <w:t>Parent (string)</w:t>
+        <w:t>Name(String)</w:t>
       </w:r>
     </w:p>
     <w:p>
@@ -1409,7 +1439,13 @@
         </w:numPr>
       </w:pPr>
       <w:r>
-        <w:t>Age(int)</w:t>
+        <w:t>Phone(Numeric(10)</w:t>
+      </w:r>
+      <w:r>
+        <w:t xml:space="preserve"> </w:t>
+      </w:r>
+      <w:r>
+        <w:t>)</w:t>
       </w:r>
     </w:p>
     <w:p>
@@ -1421,7 +1457,40 @@
         </w:numPr>
       </w:pPr>
       <w:r>
-        <w:t>Position (Enum)</w:t>
+        <w:t>Phonecarrier(PhoneCarrier)</w:t>
+      </w:r>
+    </w:p>
+    <w:p>
+      <w:pPr>
+        <w:pStyle w:val="ListParagraph"/>
+        <w:numPr>
+          <w:ilvl w:val="1"/>
+          <w:numId w:val="1"/>
+        </w:numPr>
+      </w:pPr>
+      <w:r>
+        <w:t>allow</w:t>
+      </w:r>
+      <w:r>
+        <w:t>S</w:t>
+      </w:r>
+      <w:r>
+        <w:t>MS</w:t>
+      </w:r>
+      <w:r>
+        <w:t xml:space="preserve"> (Boolean)</w:t>
+      </w:r>
+    </w:p>
+    <w:p>
+      <w:pPr>
+        <w:pStyle w:val="ListParagraph"/>
+        <w:numPr>
+          <w:ilvl w:val="1"/>
+          <w:numId w:val="1"/>
+        </w:numPr>
+      </w:pPr>
+      <w:r>
+        <w:t>Team(team)</w:t>
       </w:r>
     </w:p>
     <w:p>
@@ -1433,19 +1502,43 @@
         </w:numPr>
       </w:pPr>
       <w:r>
+        <w:t>Player (extends person)</w:t>
+      </w:r>
+    </w:p>
+    <w:p>
+      <w:pPr>
+        <w:pStyle w:val="ListParagraph"/>
+        <w:numPr>
+          <w:ilvl w:val="1"/>
+          <w:numId w:val="1"/>
+        </w:numPr>
+      </w:pPr>
+      <w:r>
+        <w:t>Parent (string)</w:t>
+      </w:r>
+    </w:p>
+    <w:p>
+      <w:pPr>
+        <w:pStyle w:val="ListParagraph"/>
+        <w:numPr>
+          <w:ilvl w:val="1"/>
+          <w:numId w:val="1"/>
+        </w:numPr>
+      </w:pPr>
+      <w:r>
+        <w:t>Age(int)</w:t>
+      </w:r>
+    </w:p>
+    <w:p>
+      <w:pPr>
+        <w:pStyle w:val="ListParagraph"/>
+        <w:numPr>
+          <w:ilvl w:val="1"/>
+          <w:numId w:val="1"/>
+        </w:numPr>
+      </w:pPr>
+      <w:r>
         <w:t>Position (Enum)</w:t>
-      </w:r>
-    </w:p>
-    <w:p>
-      <w:pPr>
-        <w:pStyle w:val="ListParagraph"/>
-        <w:numPr>
-          <w:ilvl w:val="1"/>
-          <w:numId w:val="1"/>
-        </w:numPr>
-      </w:pPr>
-      <w:r>
-        <w:t>Pitcher, Catcher, FirstBase, SecondBase,ShortStop, ThirdBase, LeftField, RightField, CenterField</w:t>
       </w:r>
     </w:p>
     <w:p>
@@ -1457,7 +1550,7 @@
         </w:numPr>
       </w:pPr>
       <w:r>
-        <w:t>PhoneCarrier(Enum)</w:t>
+        <w:t>Position (Enum)</w:t>
       </w:r>
     </w:p>
     <w:p>
@@ -1469,7 +1562,7 @@
         </w:numPr>
       </w:pPr>
       <w:r>
-        <w:t>TMobile, Virgin, Cingular, Sprint, Verizon, GoogleFi</w:t>
+        <w:t>Pitcher, Catcher, FirstBase, SecondBase,ShortStop, ThirdBase, LeftField, RightField, CenterField</w:t>
       </w:r>
     </w:p>
     <w:p>
@@ -1481,6 +1574,30 @@
         </w:numPr>
       </w:pPr>
       <w:r>
+        <w:t>PhoneCarrier(Enum)</w:t>
+      </w:r>
+    </w:p>
+    <w:p>
+      <w:pPr>
+        <w:pStyle w:val="ListParagraph"/>
+        <w:numPr>
+          <w:ilvl w:val="1"/>
+          <w:numId w:val="1"/>
+        </w:numPr>
+      </w:pPr>
+      <w:r>
+        <w:t>TMobile, Virgin, Cingular, Sprint, Verizon, GoogleFi</w:t>
+      </w:r>
+    </w:p>
+    <w:p>
+      <w:pPr>
+        <w:pStyle w:val="ListParagraph"/>
+        <w:numPr>
+          <w:ilvl w:val="0"/>
+          <w:numId w:val="1"/>
+        </w:numPr>
+      </w:pPr>
+      <w:r>
         <w:t>GameScore</w:t>
       </w:r>
     </w:p>
@@ -1623,6 +1740,7 @@
         </w:numPr>
       </w:pPr>
       <w:r>
+        <w:lastRenderedPageBreak/>
         <w:t>RenameTeam</w:t>
       </w:r>
     </w:p>
@@ -1660,7 +1778,6 @@
         <w:pStyle w:val="Heading1"/>
       </w:pPr>
       <w:r>
-        <w:lastRenderedPageBreak/>
         <w:t>USER STORIES</w:t>
       </w:r>
     </w:p>
@@ -1821,6 +1938,66 @@
     </w:p>
     <w:p>
       <w:pPr>
+        <w:pStyle w:val="ListParagraph"/>
+        <w:numPr>
+          <w:ilvl w:val="0"/>
+          <w:numId w:val="3"/>
+        </w:numPr>
+      </w:pPr>
+      <w:r>
+        <w:t>A Sponsor needs to register as a team sponsor in the league</w:t>
+      </w:r>
+    </w:p>
+    <w:p>
+      <w:pPr>
+        <w:pStyle w:val="ListParagraph"/>
+        <w:numPr>
+          <w:ilvl w:val="1"/>
+          <w:numId w:val="3"/>
+        </w:numPr>
+      </w:pPr>
+      <w:r>
+        <w:t>User logs into their portal</w:t>
+      </w:r>
+    </w:p>
+    <w:p>
+      <w:pPr>
+        <w:pStyle w:val="ListParagraph"/>
+        <w:numPr>
+          <w:ilvl w:val="1"/>
+          <w:numId w:val="3"/>
+        </w:numPr>
+      </w:pPr>
+      <w:r>
+        <w:t>User navigates to the Sponsor section and clicks on Registration (sponsorregistration.html) and registers</w:t>
+      </w:r>
+    </w:p>
+    <w:p>
+      <w:pPr>
+        <w:pStyle w:val="ListParagraph"/>
+        <w:numPr>
+          <w:ilvl w:val="0"/>
+          <w:numId w:val="3"/>
+        </w:numPr>
+      </w:pPr>
+      <w:r>
+        <w:t>A User needs to modify/update their information</w:t>
+      </w:r>
+    </w:p>
+    <w:p>
+      <w:pPr>
+        <w:pStyle w:val="ListParagraph"/>
+        <w:numPr>
+          <w:ilvl w:val="1"/>
+          <w:numId w:val="3"/>
+        </w:numPr>
+      </w:pPr>
+      <w:r>
+        <w:t>User logs into portal and clicks UPDATE on their account tab</w:t>
+      </w:r>
+    </w:p>
+    <w:p>
+      <w:pPr>
         <w:pStyle w:val="Heading2"/>
       </w:pPr>
       <w:r>
@@ -1872,6 +2049,7 @@
         </w:numPr>
       </w:pPr>
       <w:r>
+        <w:lastRenderedPageBreak/>
         <w:t>Dropped people are removed from registered players</w:t>
       </w:r>
       <w:r>
@@ -2019,8 +2197,355 @@
         </w:numPr>
       </w:pPr>
       <w:r>
+        <w:t>Selecting the timeslot will secure that team for the timeslot selected in the Practices table</w:t>
+      </w:r>
+    </w:p>
+    <w:p>
+      <w:pPr>
+        <w:pStyle w:val="ListParagraph"/>
+        <w:numPr>
+          <w:ilvl w:val="3"/>
+          <w:numId w:val="4"/>
+        </w:numPr>
+      </w:pPr>
+      <w:r>
+        <w:t>Once schedule is setup – an SMS/Email is sent to each member of the TEAM to notify</w:t>
+      </w:r>
+    </w:p>
+    <w:p>
+      <w:pPr>
+        <w:pStyle w:val="ListParagraph"/>
+        <w:numPr>
+          <w:ilvl w:val="0"/>
+          <w:numId w:val="4"/>
+        </w:numPr>
+      </w:pPr>
+      <w:r>
+        <w:t>A Game has been played and scores neeed to be input</w:t>
+      </w:r>
+    </w:p>
+    <w:p>
+      <w:pPr>
+        <w:pStyle w:val="ListParagraph"/>
+        <w:numPr>
+          <w:ilvl w:val="1"/>
+          <w:numId w:val="4"/>
+        </w:numPr>
+      </w:pPr>
+      <w:r>
+        <w:t>Coach logs into portal and goes to the schedule</w:t>
+      </w:r>
+    </w:p>
+    <w:p>
+      <w:pPr>
+        <w:pStyle w:val="ListParagraph"/>
+        <w:numPr>
+          <w:ilvl w:val="1"/>
+          <w:numId w:val="4"/>
+        </w:numPr>
+      </w:pPr>
+      <w:r>
+        <w:t>Coach clicks scheduled game and is able to enter scores</w:t>
+      </w:r>
+    </w:p>
+    <w:p>
+      <w:pPr>
+        <w:pStyle w:val="ListParagraph"/>
+        <w:numPr>
+          <w:ilvl w:val="1"/>
+          <w:numId w:val="4"/>
+        </w:numPr>
+      </w:pPr>
+      <w:r>
+        <w:t>Scores are stored in SCHEDULES table for the appropriate fields</w:t>
+      </w:r>
+    </w:p>
+    <w:p>
+      <w:pPr>
+        <w:pStyle w:val="ListParagraph"/>
+        <w:numPr>
+          <w:ilvl w:val="0"/>
+          <w:numId w:val="4"/>
+        </w:numPr>
+      </w:pPr>
+      <w:r>
+        <w:t>A Game is schedule</w:t>
+      </w:r>
+      <w:r>
+        <w:t>d</w:t>
+      </w:r>
+      <w:r>
+        <w:t xml:space="preserve"> – but one team needs to forfeit for any reason</w:t>
+      </w:r>
+    </w:p>
+    <w:p>
+      <w:pPr>
+        <w:pStyle w:val="ListParagraph"/>
+        <w:numPr>
+          <w:ilvl w:val="1"/>
+          <w:numId w:val="4"/>
+        </w:numPr>
+      </w:pPr>
+      <w:r>
+        <w:t>Coaches log into each respective portal and enter scores</w:t>
+      </w:r>
+    </w:p>
+    <w:p>
+      <w:pPr>
+        <w:pStyle w:val="ListParagraph"/>
+        <w:numPr>
+          <w:ilvl w:val="1"/>
+          <w:numId w:val="4"/>
+        </w:numPr>
+      </w:pPr>
+      <w:r>
+        <w:t>Forfeit team enters 0 and clicks check/radio for FORFEIT</w:t>
+      </w:r>
+    </w:p>
+    <w:p>
+      <w:pPr>
+        <w:pStyle w:val="ListParagraph"/>
+        <w:numPr>
+          <w:ilvl w:val="1"/>
+          <w:numId w:val="4"/>
+        </w:numPr>
+      </w:pPr>
+      <w:r>
+        <w:t>Submit button writes to SCHEDULE for pertinent transaction</w:t>
+      </w:r>
+    </w:p>
+    <w:p>
+      <w:pPr>
+        <w:pStyle w:val="ListParagraph"/>
+        <w:numPr>
+          <w:ilvl w:val="0"/>
+          <w:numId w:val="4"/>
+        </w:numPr>
+      </w:pPr>
+      <w:r>
+        <w:t>A Coach needs to modify positions on a team</w:t>
+      </w:r>
+    </w:p>
+    <w:p>
+      <w:pPr>
+        <w:pStyle w:val="ListParagraph"/>
+        <w:numPr>
+          <w:ilvl w:val="1"/>
+          <w:numId w:val="4"/>
+        </w:numPr>
+      </w:pPr>
+      <w:r>
+        <w:t>Coach logs into portal and goes to team setup – and selects positions</w:t>
+      </w:r>
+    </w:p>
+    <w:p>
+      <w:pPr>
+        <w:pStyle w:val="ListParagraph"/>
+        <w:numPr>
+          <w:ilvl w:val="1"/>
+          <w:numId w:val="4"/>
+        </w:numPr>
+      </w:pPr>
+      <w:r>
+        <w:t>Coach is able to go to each position (diagram) and drops down and selects player from list to slot to that position</w:t>
+      </w:r>
+    </w:p>
+    <w:p>
+      <w:pPr>
+        <w:pStyle w:val="ListParagraph"/>
+        <w:numPr>
+          <w:ilvl w:val="2"/>
+          <w:numId w:val="4"/>
+        </w:numPr>
+      </w:pPr>
+      <w:r>
+        <w:t>Updates both page and database for position assignment</w:t>
+      </w:r>
+    </w:p>
+    <w:p>
+      <w:pPr>
+        <w:pStyle w:val="ListParagraph"/>
+        <w:numPr>
+          <w:ilvl w:val="2"/>
+          <w:numId w:val="4"/>
+        </w:numPr>
+      </w:pPr>
+      <w:r>
+        <w:t>SMS/email given for update change to team roster (OPTIONAL)</w:t>
+      </w:r>
+    </w:p>
+    <w:p/>
+    <w:p/>
+    <w:p/>
+    <w:p/>
+    <w:p>
+      <w:pPr>
+        <w:pStyle w:val="Heading1"/>
+      </w:pPr>
+      <w:r>
         <w:lastRenderedPageBreak/>
-        <w:t>Selecting the timeslot will secure that team for the timeslot selected in the Practices table</w:t>
+        <w:t>TASKS LIST</w:t>
+      </w:r>
+    </w:p>
+    <w:p>
+      <w:pPr>
+        <w:pStyle w:val="ListParagraph"/>
+        <w:numPr>
+          <w:ilvl w:val="0"/>
+          <w:numId w:val="6"/>
+        </w:numPr>
+      </w:pPr>
+      <w:r>
+        <w:t>Create Project Template – Web App</w:t>
+      </w:r>
+    </w:p>
+    <w:p>
+      <w:pPr>
+        <w:pStyle w:val="ListParagraph"/>
+        <w:numPr>
+          <w:ilvl w:val="0"/>
+          <w:numId w:val="5"/>
+        </w:numPr>
+      </w:pPr>
+      <w:r>
+        <w:t>Create Models</w:t>
+      </w:r>
+    </w:p>
+    <w:p>
+      <w:pPr>
+        <w:pStyle w:val="ListParagraph"/>
+        <w:numPr>
+          <w:ilvl w:val="0"/>
+          <w:numId w:val="5"/>
+        </w:numPr>
+      </w:pPr>
+      <w:r>
+        <w:t>Create Database Schema</w:t>
+      </w:r>
+    </w:p>
+    <w:p>
+      <w:pPr>
+        <w:pStyle w:val="ListParagraph"/>
+        <w:numPr>
+          <w:ilvl w:val="0"/>
+          <w:numId w:val="5"/>
+        </w:numPr>
+      </w:pPr>
+      <w:r>
+        <w:t>Create/Define Userstories</w:t>
+      </w:r>
+    </w:p>
+    <w:p>
+      <w:pPr>
+        <w:pStyle w:val="ListParagraph"/>
+        <w:numPr>
+          <w:ilvl w:val="0"/>
+          <w:numId w:val="5"/>
+        </w:numPr>
+      </w:pPr>
+      <w:r>
+        <w:t>Generate Tasks from UserStories</w:t>
+      </w:r>
+    </w:p>
+    <w:p>
+      <w:pPr>
+        <w:pStyle w:val="ListParagraph"/>
+      </w:pPr>
+    </w:p>
+    <w:p>
+      <w:pPr>
+        <w:pStyle w:val="ListParagraph"/>
+        <w:numPr>
+          <w:ilvl w:val="0"/>
+          <w:numId w:val="5"/>
+        </w:numPr>
+      </w:pPr>
+      <w:r>
+        <w:t>GREG</w:t>
+      </w:r>
+    </w:p>
+    <w:p>
+      <w:pPr>
+        <w:pStyle w:val="ListParagraph"/>
+        <w:numPr>
+          <w:ilvl w:val="1"/>
+          <w:numId w:val="5"/>
+        </w:numPr>
+      </w:pPr>
+      <w:r>
+        <w:t>Design newuserregistration.html</w:t>
+      </w:r>
+    </w:p>
+    <w:p>
+      <w:pPr>
+        <w:pStyle w:val="ListParagraph"/>
+        <w:numPr>
+          <w:ilvl w:val="2"/>
+          <w:numId w:val="5"/>
+        </w:numPr>
+      </w:pPr>
+      <w:r>
+        <w:t>Form for user table data</w:t>
+      </w:r>
+    </w:p>
+    <w:p>
+      <w:pPr>
+        <w:pStyle w:val="ListParagraph"/>
+        <w:numPr>
+          <w:ilvl w:val="1"/>
+          <w:numId w:val="5"/>
+        </w:numPr>
+      </w:pPr>
+      <w:r>
+        <w:t>Create UserRegistration servlet</w:t>
+      </w:r>
+    </w:p>
+    <w:p>
+      <w:pPr>
+        <w:pStyle w:val="ListParagraph"/>
+        <w:numPr>
+          <w:ilvl w:val="2"/>
+          <w:numId w:val="5"/>
+        </w:numPr>
+      </w:pPr>
+      <w:r>
+        <w:t>Implement UserRegistration from newuseregistration form submission</w:t>
+      </w:r>
+    </w:p>
+    <w:p>
+      <w:pPr>
+        <w:pStyle w:val="ListParagraph"/>
+        <w:numPr>
+          <w:ilvl w:val="3"/>
+          <w:numId w:val="5"/>
+        </w:numPr>
+      </w:pPr>
+      <w:r>
+        <w:t>Adding row into Users table</w:t>
+      </w:r>
+    </w:p>
+    <w:p>
+      <w:pPr>
+        <w:pStyle w:val="ListParagraph"/>
+        <w:numPr>
+          <w:ilvl w:val="0"/>
+          <w:numId w:val="5"/>
+        </w:numPr>
+      </w:pPr>
+      <w:r>
+        <w:t>DAN</w:t>
+      </w:r>
+    </w:p>
+    <w:p>
+      <w:pPr>
+        <w:pStyle w:val="ListParagraph"/>
+        <w:numPr>
+          <w:ilvl w:val="1"/>
+          <w:numId w:val="5"/>
+        </w:numPr>
+      </w:pPr>
+      <w:r>
+        <w:t xml:space="preserve">Add “new user registration” link to homepage header </w:t>
       </w:r>
     </w:p>
     <w:sectPr>
@@ -2238,6 +2763,119 @@
     </w:lvl>
   </w:abstractNum>
   <w:abstractNum w:abstractNumId="1">
+    <w:nsid w:val="18F80FB9"/>
+    <w:multiLevelType w:val="hybridMultilevel"/>
+    <w:tmpl w:val="F64E9914"/>
+    <w:lvl w:ilvl="0" w:tplc="04090001">
+      <w:start w:val="1"/>
+      <w:numFmt w:val="bullet"/>
+      <w:lvlText w:val=""/>
+      <w:lvlJc w:val="left"/>
+      <w:pPr>
+        <w:ind w:left="720" w:hanging="360"/>
+      </w:pPr>
+      <w:rPr>
+        <w:rFonts w:ascii="Symbol" w:hAnsi="Symbol" w:hint="default"/>
+      </w:rPr>
+    </w:lvl>
+    <w:lvl w:ilvl="1" w:tplc="04090003">
+      <w:start w:val="1"/>
+      <w:numFmt w:val="bullet"/>
+      <w:lvlText w:val="o"/>
+      <w:lvlJc w:val="left"/>
+      <w:pPr>
+        <w:ind w:left="1440" w:hanging="360"/>
+      </w:pPr>
+      <w:rPr>
+        <w:rFonts w:ascii="Courier New" w:hAnsi="Courier New" w:cs="Courier New" w:hint="default"/>
+      </w:rPr>
+    </w:lvl>
+    <w:lvl w:ilvl="2" w:tplc="04090005">
+      <w:start w:val="1"/>
+      <w:numFmt w:val="bullet"/>
+      <w:lvlText w:val=""/>
+      <w:lvlJc w:val="left"/>
+      <w:pPr>
+        <w:ind w:left="2160" w:hanging="360"/>
+      </w:pPr>
+      <w:rPr>
+        <w:rFonts w:ascii="Wingdings" w:hAnsi="Wingdings" w:hint="default"/>
+      </w:rPr>
+    </w:lvl>
+    <w:lvl w:ilvl="3" w:tplc="04090001">
+      <w:start w:val="1"/>
+      <w:numFmt w:val="bullet"/>
+      <w:lvlText w:val=""/>
+      <w:lvlJc w:val="left"/>
+      <w:pPr>
+        <w:ind w:left="2880" w:hanging="360"/>
+      </w:pPr>
+      <w:rPr>
+        <w:rFonts w:ascii="Symbol" w:hAnsi="Symbol" w:hint="default"/>
+      </w:rPr>
+    </w:lvl>
+    <w:lvl w:ilvl="4" w:tplc="04090003" w:tentative="1">
+      <w:start w:val="1"/>
+      <w:numFmt w:val="bullet"/>
+      <w:lvlText w:val="o"/>
+      <w:lvlJc w:val="left"/>
+      <w:pPr>
+        <w:ind w:left="3600" w:hanging="360"/>
+      </w:pPr>
+      <w:rPr>
+        <w:rFonts w:ascii="Courier New" w:hAnsi="Courier New" w:cs="Courier New" w:hint="default"/>
+      </w:rPr>
+    </w:lvl>
+    <w:lvl w:ilvl="5" w:tplc="04090005" w:tentative="1">
+      <w:start w:val="1"/>
+      <w:numFmt w:val="bullet"/>
+      <w:lvlText w:val=""/>
+      <w:lvlJc w:val="left"/>
+      <w:pPr>
+        <w:ind w:left="4320" w:hanging="360"/>
+      </w:pPr>
+      <w:rPr>
+        <w:rFonts w:ascii="Wingdings" w:hAnsi="Wingdings" w:hint="default"/>
+      </w:rPr>
+    </w:lvl>
+    <w:lvl w:ilvl="6" w:tplc="04090001" w:tentative="1">
+      <w:start w:val="1"/>
+      <w:numFmt w:val="bullet"/>
+      <w:lvlText w:val=""/>
+      <w:lvlJc w:val="left"/>
+      <w:pPr>
+        <w:ind w:left="5040" w:hanging="360"/>
+      </w:pPr>
+      <w:rPr>
+        <w:rFonts w:ascii="Symbol" w:hAnsi="Symbol" w:hint="default"/>
+      </w:rPr>
+    </w:lvl>
+    <w:lvl w:ilvl="7" w:tplc="04090003" w:tentative="1">
+      <w:start w:val="1"/>
+      <w:numFmt w:val="bullet"/>
+      <w:lvlText w:val="o"/>
+      <w:lvlJc w:val="left"/>
+      <w:pPr>
+        <w:ind w:left="5760" w:hanging="360"/>
+      </w:pPr>
+      <w:rPr>
+        <w:rFonts w:ascii="Courier New" w:hAnsi="Courier New" w:cs="Courier New" w:hint="default"/>
+      </w:rPr>
+    </w:lvl>
+    <w:lvl w:ilvl="8" w:tplc="04090005" w:tentative="1">
+      <w:start w:val="1"/>
+      <w:numFmt w:val="bullet"/>
+      <w:lvlText w:val=""/>
+      <w:lvlJc w:val="left"/>
+      <w:pPr>
+        <w:ind w:left="6480" w:hanging="360"/>
+      </w:pPr>
+      <w:rPr>
+        <w:rFonts w:ascii="Wingdings" w:hAnsi="Wingdings" w:hint="default"/>
+      </w:rPr>
+    </w:lvl>
+  </w:abstractNum>
+  <w:abstractNum w:abstractNumId="2">
     <w:nsid w:val="206E4E91"/>
     <w:multiLevelType w:val="hybridMultilevel"/>
     <w:tmpl w:val="C826CF44"/>
@@ -2323,7 +2961,120 @@
       </w:pPr>
     </w:lvl>
   </w:abstractNum>
-  <w:abstractNum w:abstractNumId="2">
+  <w:abstractNum w:abstractNumId="3">
+    <w:nsid w:val="48482C72"/>
+    <w:multiLevelType w:val="hybridMultilevel"/>
+    <w:tmpl w:val="9816094E"/>
+    <w:lvl w:ilvl="0" w:tplc="0409000D">
+      <w:start w:val="1"/>
+      <w:numFmt w:val="bullet"/>
+      <w:lvlText w:val=""/>
+      <w:lvlJc w:val="left"/>
+      <w:pPr>
+        <w:ind w:left="720" w:hanging="360"/>
+      </w:pPr>
+      <w:rPr>
+        <w:rFonts w:ascii="Wingdings" w:hAnsi="Wingdings" w:hint="default"/>
+      </w:rPr>
+    </w:lvl>
+    <w:lvl w:ilvl="1" w:tplc="04090003" w:tentative="1">
+      <w:start w:val="1"/>
+      <w:numFmt w:val="bullet"/>
+      <w:lvlText w:val="o"/>
+      <w:lvlJc w:val="left"/>
+      <w:pPr>
+        <w:ind w:left="1440" w:hanging="360"/>
+      </w:pPr>
+      <w:rPr>
+        <w:rFonts w:ascii="Courier New" w:hAnsi="Courier New" w:cs="Courier New" w:hint="default"/>
+      </w:rPr>
+    </w:lvl>
+    <w:lvl w:ilvl="2" w:tplc="04090005" w:tentative="1">
+      <w:start w:val="1"/>
+      <w:numFmt w:val="bullet"/>
+      <w:lvlText w:val=""/>
+      <w:lvlJc w:val="left"/>
+      <w:pPr>
+        <w:ind w:left="2160" w:hanging="360"/>
+      </w:pPr>
+      <w:rPr>
+        <w:rFonts w:ascii="Wingdings" w:hAnsi="Wingdings" w:hint="default"/>
+      </w:rPr>
+    </w:lvl>
+    <w:lvl w:ilvl="3" w:tplc="04090001" w:tentative="1">
+      <w:start w:val="1"/>
+      <w:numFmt w:val="bullet"/>
+      <w:lvlText w:val=""/>
+      <w:lvlJc w:val="left"/>
+      <w:pPr>
+        <w:ind w:left="2880" w:hanging="360"/>
+      </w:pPr>
+      <w:rPr>
+        <w:rFonts w:ascii="Symbol" w:hAnsi="Symbol" w:hint="default"/>
+      </w:rPr>
+    </w:lvl>
+    <w:lvl w:ilvl="4" w:tplc="04090003" w:tentative="1">
+      <w:start w:val="1"/>
+      <w:numFmt w:val="bullet"/>
+      <w:lvlText w:val="o"/>
+      <w:lvlJc w:val="left"/>
+      <w:pPr>
+        <w:ind w:left="3600" w:hanging="360"/>
+      </w:pPr>
+      <w:rPr>
+        <w:rFonts w:ascii="Courier New" w:hAnsi="Courier New" w:cs="Courier New" w:hint="default"/>
+      </w:rPr>
+    </w:lvl>
+    <w:lvl w:ilvl="5" w:tplc="04090005" w:tentative="1">
+      <w:start w:val="1"/>
+      <w:numFmt w:val="bullet"/>
+      <w:lvlText w:val=""/>
+      <w:lvlJc w:val="left"/>
+      <w:pPr>
+        <w:ind w:left="4320" w:hanging="360"/>
+      </w:pPr>
+      <w:rPr>
+        <w:rFonts w:ascii="Wingdings" w:hAnsi="Wingdings" w:hint="default"/>
+      </w:rPr>
+    </w:lvl>
+    <w:lvl w:ilvl="6" w:tplc="04090001" w:tentative="1">
+      <w:start w:val="1"/>
+      <w:numFmt w:val="bullet"/>
+      <w:lvlText w:val=""/>
+      <w:lvlJc w:val="left"/>
+      <w:pPr>
+        <w:ind w:left="5040" w:hanging="360"/>
+      </w:pPr>
+      <w:rPr>
+        <w:rFonts w:ascii="Symbol" w:hAnsi="Symbol" w:hint="default"/>
+      </w:rPr>
+    </w:lvl>
+    <w:lvl w:ilvl="7" w:tplc="04090003" w:tentative="1">
+      <w:start w:val="1"/>
+      <w:numFmt w:val="bullet"/>
+      <w:lvlText w:val="o"/>
+      <w:lvlJc w:val="left"/>
+      <w:pPr>
+        <w:ind w:left="5760" w:hanging="360"/>
+      </w:pPr>
+      <w:rPr>
+        <w:rFonts w:ascii="Courier New" w:hAnsi="Courier New" w:cs="Courier New" w:hint="default"/>
+      </w:rPr>
+    </w:lvl>
+    <w:lvl w:ilvl="8" w:tplc="04090005" w:tentative="1">
+      <w:start w:val="1"/>
+      <w:numFmt w:val="bullet"/>
+      <w:lvlText w:val=""/>
+      <w:lvlJc w:val="left"/>
+      <w:pPr>
+        <w:ind w:left="6480" w:hanging="360"/>
+      </w:pPr>
+      <w:rPr>
+        <w:rFonts w:ascii="Wingdings" w:hAnsi="Wingdings" w:hint="default"/>
+      </w:rPr>
+    </w:lvl>
+  </w:abstractNum>
+  <w:abstractNum w:abstractNumId="4">
     <w:nsid w:val="53B16944"/>
     <w:multiLevelType w:val="hybridMultilevel"/>
     <w:tmpl w:val="660088D2"/>
@@ -2436,7 +3187,7 @@
       </w:rPr>
     </w:lvl>
   </w:abstractNum>
-  <w:abstractNum w:abstractNumId="3">
+  <w:abstractNum w:abstractNumId="5">
     <w:nsid w:val="730715C7"/>
     <w:multiLevelType w:val="hybridMultilevel"/>
     <w:tmpl w:val="47AE35D6"/>
@@ -2550,16 +3301,22 @@
     </w:lvl>
   </w:abstractNum>
   <w:num w:numId="1">
-    <w:abstractNumId w:val="2"/>
+    <w:abstractNumId w:val="4"/>
   </w:num>
   <w:num w:numId="2">
-    <w:abstractNumId w:val="3"/>
+    <w:abstractNumId w:val="5"/>
   </w:num>
   <w:num w:numId="3">
     <w:abstractNumId w:val="0"/>
   </w:num>
   <w:num w:numId="4">
+    <w:abstractNumId w:val="2"/>
+  </w:num>
+  <w:num w:numId="5">
     <w:abstractNumId w:val="1"/>
+  </w:num>
+  <w:num w:numId="6">
+    <w:abstractNumId w:val="3"/>
   </w:num>
 </w:numbering>
 </file>
@@ -3331,7 +4088,7 @@
 </file>
 
 <file path=customXml/itemProps1.xml><?xml version="1.0" encoding="utf-8"?>
-<ds:datastoreItem xmlns:ds="http://schemas.openxmlformats.org/officeDocument/2006/customXml" ds:itemID="{9A51A80B-895A-4A09-9D45-6CFF45AE2DEF}">
+<ds:datastoreItem xmlns:ds="http://schemas.openxmlformats.org/officeDocument/2006/customXml" ds:itemID="{36196FA8-D65E-4BD3-B9EC-E5A45B9DEEE7}">
   <ds:schemaRefs>
     <ds:schemaRef ds:uri="http://schemas.openxmlformats.org/officeDocument/2006/bibliography"/>
   </ds:schemaRefs>

</xml_diff>

<commit_message>
MAJOR FEATURE - UserLogin - DAO, Service, ConfigVars and ModelClass all setup, functional and tested/verified for UserLogin functionality.
</commit_message>
<xml_diff>
--- a/ProjectOne/Project1.docx
+++ b/ProjectOne/Project1.docx
@@ -534,8 +534,19 @@
           <w:sz w:val="20"/>
           <w:szCs w:val="20"/>
         </w:rPr>
-        <w:t>-Servlets</w:t>
-      </w:r>
+        <w:t>-</w:t>
+      </w:r>
+      <w:proofErr w:type="spellStart"/>
+      <w:r>
+        <w:rPr>
+          <w:rFonts w:ascii="inherit" w:eastAsia="Times New Roman" w:hAnsi="inherit" w:cs="Courier New"/>
+          <w:color w:val="1D1C1D"/>
+          <w:sz w:val="20"/>
+          <w:szCs w:val="20"/>
+        </w:rPr>
+        <w:t>Servlets</w:t>
+      </w:r>
+      <w:proofErr w:type="spellEnd"/>
     </w:p>
     <w:p>
       <w:pPr>
@@ -650,6 +661,7 @@
         </w:rPr>
         <w:t>-HTML/CSS/</w:t>
       </w:r>
+      <w:proofErr w:type="spellStart"/>
       <w:r>
         <w:rPr>
           <w:rFonts w:ascii="inherit" w:eastAsia="Times New Roman" w:hAnsi="inherit" w:cs="Courier New"/>
@@ -659,6 +671,7 @@
         </w:rPr>
         <w:t>Servlets</w:t>
       </w:r>
+      <w:proofErr w:type="spellEnd"/>
     </w:p>
     <w:p>
       <w:pPr>
@@ -771,8 +784,19 @@
           <w:sz w:val="20"/>
           <w:szCs w:val="20"/>
         </w:rPr>
-        <w:t>-JUnit</w:t>
-      </w:r>
+        <w:t>-</w:t>
+      </w:r>
+      <w:proofErr w:type="spellStart"/>
+      <w:r>
+        <w:rPr>
+          <w:rFonts w:ascii="inherit" w:eastAsia="Times New Roman" w:hAnsi="inherit" w:cs="Courier New"/>
+          <w:color w:val="1D1C1D"/>
+          <w:sz w:val="20"/>
+          <w:szCs w:val="20"/>
+        </w:rPr>
+        <w:t>JUnit</w:t>
+      </w:r>
+      <w:proofErr w:type="spellEnd"/>
     </w:p>
     <w:p>
       <w:pPr>
@@ -916,6 +940,7 @@
           <w:szCs w:val="20"/>
         </w:rPr>
       </w:pPr>
+      <w:proofErr w:type="spellStart"/>
       <w:r>
         <w:rPr>
           <w:rFonts w:ascii="inherit" w:eastAsia="Times New Roman" w:hAnsi="inherit" w:cs="Courier New"/>
@@ -925,6 +950,7 @@
         </w:rPr>
         <w:t>IntelliJ</w:t>
       </w:r>
+      <w:proofErr w:type="spellEnd"/>
     </w:p>
     <w:p>
       <w:pPr>
@@ -961,8 +987,19 @@
           <w:sz w:val="20"/>
           <w:szCs w:val="20"/>
         </w:rPr>
-        <w:t>-DBeaver</w:t>
-      </w:r>
+        <w:t>-</w:t>
+      </w:r>
+      <w:proofErr w:type="spellStart"/>
+      <w:r>
+        <w:rPr>
+          <w:rFonts w:ascii="inherit" w:eastAsia="Times New Roman" w:hAnsi="inherit" w:cs="Courier New"/>
+          <w:color w:val="1D1C1D"/>
+          <w:sz w:val="20"/>
+          <w:szCs w:val="20"/>
+        </w:rPr>
+        <w:t>DBeaver</w:t>
+      </w:r>
+      <w:proofErr w:type="spellEnd"/>
     </w:p>
     <w:p>
       <w:pPr>
@@ -1028,8 +1065,19 @@
           <w:sz w:val="20"/>
           <w:szCs w:val="20"/>
         </w:rPr>
-        <w:t>CONTAINERIZE – using docker</w:t>
-      </w:r>
+        <w:t xml:space="preserve">CONTAINERIZE – using </w:t>
+      </w:r>
+      <w:proofErr w:type="spellStart"/>
+      <w:r>
+        <w:rPr>
+          <w:rFonts w:ascii="inherit" w:eastAsia="Times New Roman" w:hAnsi="inherit" w:cs="Courier New"/>
+          <w:color w:val="1D1C1D"/>
+          <w:sz w:val="20"/>
+          <w:szCs w:val="20"/>
+        </w:rPr>
+        <w:t>docker</w:t>
+      </w:r>
+      <w:proofErr w:type="spellEnd"/>
     </w:p>
     <w:p>
       <w:pPr>
@@ -1076,15 +1124,55 @@
         <w:rPr>
           <w:rStyle w:val="Heading1Char"/>
         </w:rPr>
-        <w:t>TOPIC IDEAS:</w:t>
+        <w:t>TOPIC IDEAS</w:t>
+      </w:r>
+      <w:proofErr w:type="gramStart"/>
+      <w:r>
+        <w:rPr>
+          <w:rStyle w:val="Heading1Char"/>
+        </w:rPr>
+        <w:t>:</w:t>
       </w:r>
       <w:bookmarkEnd w:id="1"/>
+      <w:proofErr w:type="gramEnd"/>
       <w:r>
         <w:br/>
-        <w:t>Little League App – an app that houses the leagues(Roster of players &amp; coach), players(contact info, kids age/birthdate, parentsnames &amp; address), Schedule, scores for the league &amp; current league ladder.</w:t>
-      </w:r>
-      <w:r>
-        <w:t xml:space="preserve">  App will allow for both Coaches and Players to signup to the leagues, split the leagues into appropriate teams – and kick off a league schedule for playing.  Leagues will be able to be renamed after creation</w:t>
+        <w:t>Little League App – an app that houses the leagues(Roster of players &amp; coach), players(contact info, kids age/</w:t>
+      </w:r>
+      <w:proofErr w:type="spellStart"/>
+      <w:r>
+        <w:t>birthdate</w:t>
+      </w:r>
+      <w:proofErr w:type="spellEnd"/>
+      <w:r>
+        <w:t xml:space="preserve">, </w:t>
+      </w:r>
+      <w:proofErr w:type="spellStart"/>
+      <w:r>
+        <w:t>parentsnames</w:t>
+      </w:r>
+      <w:proofErr w:type="spellEnd"/>
+      <w:r>
+        <w:t xml:space="preserve"> &amp; address), Schedule, scores for the league &amp; current league ladder.</w:t>
+      </w:r>
+      <w:r>
+        <w:t xml:space="preserve">  App will allow for both Coaches and Players to </w:t>
+      </w:r>
+      <w:proofErr w:type="spellStart"/>
+      <w:r>
+        <w:t>signup</w:t>
+      </w:r>
+      <w:proofErr w:type="spellEnd"/>
+      <w:r>
+        <w:t xml:space="preserve"> to the </w:t>
+      </w:r>
+      <w:proofErr w:type="gramStart"/>
+      <w:r>
+        <w:t>leagues,</w:t>
+      </w:r>
+      <w:proofErr w:type="gramEnd"/>
+      <w:r>
+        <w:t xml:space="preserve"> split the leagues into appropriate teams – and kick off a league schedule for playing.  Leagues will be able to be renamed after creation</w:t>
       </w:r>
     </w:p>
     <w:p/>
@@ -1221,9 +1309,11 @@
           <w:numId w:val="1"/>
         </w:numPr>
       </w:pPr>
+      <w:proofErr w:type="spellStart"/>
       <w:r>
         <w:t>Useraccess</w:t>
       </w:r>
+      <w:proofErr w:type="spellEnd"/>
       <w:r>
         <w:t xml:space="preserve"> (String)</w:t>
       </w:r>
@@ -1302,8 +1392,21 @@
           <w:numId w:val="1"/>
         </w:numPr>
       </w:pPr>
-      <w:r>
-        <w:t>GameScores[] (gameScore)</w:t>
+      <w:proofErr w:type="spellStart"/>
+      <w:r>
+        <w:t>GameScores</w:t>
+      </w:r>
+      <w:proofErr w:type="spellEnd"/>
+      <w:r>
+        <w:t>[] (</w:t>
+      </w:r>
+      <w:proofErr w:type="spellStart"/>
+      <w:r>
+        <w:t>gameScore</w:t>
+      </w:r>
+      <w:proofErr w:type="spellEnd"/>
+      <w:r>
+        <w:t>)</w:t>
       </w:r>
     </w:p>
     <w:p>
@@ -1339,8 +1442,21 @@
           <w:numId w:val="1"/>
         </w:numPr>
       </w:pPr>
-      <w:r>
-        <w:t>GameDay(LocalDate)</w:t>
+      <w:proofErr w:type="spellStart"/>
+      <w:r>
+        <w:t>GameDay</w:t>
+      </w:r>
+      <w:proofErr w:type="spellEnd"/>
+      <w:r>
+        <w:t>(</w:t>
+      </w:r>
+      <w:proofErr w:type="spellStart"/>
+      <w:r>
+        <w:t>LocalDate</w:t>
+      </w:r>
+      <w:proofErr w:type="spellEnd"/>
+      <w:r>
+        <w:t>)</w:t>
       </w:r>
     </w:p>
     <w:p>
@@ -1351,9 +1467,11 @@
           <w:numId w:val="1"/>
         </w:numPr>
       </w:pPr>
+      <w:proofErr w:type="spellStart"/>
       <w:r>
         <w:t>teamOne</w:t>
       </w:r>
+      <w:proofErr w:type="spellEnd"/>
       <w:r>
         <w:t>(Team)</w:t>
       </w:r>
@@ -1366,8 +1484,13 @@
           <w:numId w:val="1"/>
         </w:numPr>
       </w:pPr>
-      <w:r>
-        <w:t>teamOne(Team)</w:t>
+      <w:proofErr w:type="spellStart"/>
+      <w:r>
+        <w:t>teamOne</w:t>
+      </w:r>
+      <w:proofErr w:type="spellEnd"/>
+      <w:r>
+        <w:t>(Team)</w:t>
       </w:r>
     </w:p>
     <w:p>
@@ -1378,8 +1501,21 @@
           <w:numId w:val="1"/>
         </w:numPr>
       </w:pPr>
-      <w:r>
-        <w:t>ScoreTeamOne (int)</w:t>
+      <w:proofErr w:type="spellStart"/>
+      <w:r>
+        <w:t>ScoreTeamOne</w:t>
+      </w:r>
+      <w:proofErr w:type="spellEnd"/>
+      <w:r>
+        <w:t xml:space="preserve"> (</w:t>
+      </w:r>
+      <w:proofErr w:type="spellStart"/>
+      <w:r>
+        <w:t>int</w:t>
+      </w:r>
+      <w:proofErr w:type="spellEnd"/>
+      <w:r>
+        <w:t>)</w:t>
       </w:r>
     </w:p>
     <w:p>
@@ -1390,8 +1526,21 @@
           <w:numId w:val="1"/>
         </w:numPr>
       </w:pPr>
-      <w:r>
-        <w:t>ScoreTeamTwo (int)</w:t>
+      <w:proofErr w:type="spellStart"/>
+      <w:r>
+        <w:t>ScoreTeamTwo</w:t>
+      </w:r>
+      <w:proofErr w:type="spellEnd"/>
+      <w:r>
+        <w:t xml:space="preserve"> (</w:t>
+      </w:r>
+      <w:proofErr w:type="spellStart"/>
+      <w:r>
+        <w:t>int</w:t>
+      </w:r>
+      <w:proofErr w:type="spellEnd"/>
+      <w:r>
+        <w:t>)</w:t>
       </w:r>
     </w:p>
     <w:p>
@@ -1402,8 +1551,13 @@
           <w:numId w:val="1"/>
         </w:numPr>
       </w:pPr>
-      <w:r>
-        <w:t>Forfiet (String)</w:t>
+      <w:proofErr w:type="spellStart"/>
+      <w:r>
+        <w:t>Forfiet</w:t>
+      </w:r>
+      <w:proofErr w:type="spellEnd"/>
+      <w:r>
+        <w:t xml:space="preserve"> (String)</w:t>
       </w:r>
     </w:p>
     <w:p>
@@ -1456,8 +1610,21 @@
           <w:numId w:val="1"/>
         </w:numPr>
       </w:pPr>
-      <w:r>
-        <w:t>Phonecarrier(PhoneCarrier)</w:t>
+      <w:proofErr w:type="spellStart"/>
+      <w:r>
+        <w:t>Phonecarrier</w:t>
+      </w:r>
+      <w:proofErr w:type="spellEnd"/>
+      <w:r>
+        <w:t>(</w:t>
+      </w:r>
+      <w:proofErr w:type="spellStart"/>
+      <w:r>
+        <w:t>PhoneCarrier</w:t>
+      </w:r>
+      <w:proofErr w:type="spellEnd"/>
+      <w:r>
+        <w:t>)</w:t>
       </w:r>
     </w:p>
     <w:p>
@@ -1468,6 +1635,7 @@
           <w:numId w:val="1"/>
         </w:numPr>
       </w:pPr>
+      <w:proofErr w:type="spellStart"/>
       <w:r>
         <w:t>allow</w:t>
       </w:r>
@@ -1477,6 +1645,7 @@
       <w:r>
         <w:t>MS</w:t>
       </w:r>
+      <w:proofErr w:type="spellEnd"/>
       <w:r>
         <w:t xml:space="preserve"> (Boolean)</w:t>
       </w:r>
@@ -1526,7 +1695,15 @@
         </w:numPr>
       </w:pPr>
       <w:r>
-        <w:t>Age(int)</w:t>
+        <w:t>Age(</w:t>
+      </w:r>
+      <w:proofErr w:type="spellStart"/>
+      <w:r>
+        <w:t>int</w:t>
+      </w:r>
+      <w:proofErr w:type="spellEnd"/>
+      <w:r>
+        <w:t>)</w:t>
       </w:r>
     </w:p>
     <w:p>
@@ -1538,7 +1715,15 @@
         </w:numPr>
       </w:pPr>
       <w:r>
-        <w:t>Position (Enum)</w:t>
+        <w:t>Position (</w:t>
+      </w:r>
+      <w:proofErr w:type="spellStart"/>
+      <w:r>
+        <w:t>Enum</w:t>
+      </w:r>
+      <w:proofErr w:type="spellEnd"/>
+      <w:r>
+        <w:t>)</w:t>
       </w:r>
     </w:p>
     <w:p>
@@ -1550,7 +1735,15 @@
         </w:numPr>
       </w:pPr>
       <w:r>
-        <w:t>Position (Enum)</w:t>
+        <w:t>Position (</w:t>
+      </w:r>
+      <w:proofErr w:type="spellStart"/>
+      <w:r>
+        <w:t>Enum</w:t>
+      </w:r>
+      <w:proofErr w:type="spellEnd"/>
+      <w:r>
+        <w:t>)</w:t>
       </w:r>
     </w:p>
     <w:p>
@@ -1562,8 +1755,53 @@
         </w:numPr>
       </w:pPr>
       <w:r>
-        <w:t>Pitcher, Catcher, FirstBase, SecondBase,ShortStop, ThirdBase, LeftField, RightField, CenterField</w:t>
-      </w:r>
+        <w:t xml:space="preserve">Pitcher, Catcher, </w:t>
+      </w:r>
+      <w:proofErr w:type="spellStart"/>
+      <w:r>
+        <w:t>FirstBase</w:t>
+      </w:r>
+      <w:proofErr w:type="spellEnd"/>
+      <w:r>
+        <w:t xml:space="preserve">, </w:t>
+      </w:r>
+      <w:proofErr w:type="spellStart"/>
+      <w:r>
+        <w:t>SecondBase,ShortStop</w:t>
+      </w:r>
+      <w:proofErr w:type="spellEnd"/>
+      <w:r>
+        <w:t xml:space="preserve">, </w:t>
+      </w:r>
+      <w:proofErr w:type="spellStart"/>
+      <w:r>
+        <w:t>ThirdBase</w:t>
+      </w:r>
+      <w:proofErr w:type="spellEnd"/>
+      <w:r>
+        <w:t xml:space="preserve">, </w:t>
+      </w:r>
+      <w:proofErr w:type="spellStart"/>
+      <w:r>
+        <w:t>LeftField</w:t>
+      </w:r>
+      <w:proofErr w:type="spellEnd"/>
+      <w:r>
+        <w:t xml:space="preserve">, </w:t>
+      </w:r>
+      <w:proofErr w:type="spellStart"/>
+      <w:r>
+        <w:t>RightField</w:t>
+      </w:r>
+      <w:proofErr w:type="spellEnd"/>
+      <w:r>
+        <w:t xml:space="preserve">, </w:t>
+      </w:r>
+      <w:proofErr w:type="spellStart"/>
+      <w:r>
+        <w:t>CenterField</w:t>
+      </w:r>
+      <w:proofErr w:type="spellEnd"/>
     </w:p>
     <w:p>
       <w:pPr>
@@ -1573,8 +1811,21 @@
           <w:numId w:val="1"/>
         </w:numPr>
       </w:pPr>
-      <w:r>
-        <w:t>PhoneCarrier(Enum)</w:t>
+      <w:proofErr w:type="spellStart"/>
+      <w:r>
+        <w:t>PhoneCarrier</w:t>
+      </w:r>
+      <w:proofErr w:type="spellEnd"/>
+      <w:r>
+        <w:t>(</w:t>
+      </w:r>
+      <w:proofErr w:type="spellStart"/>
+      <w:r>
+        <w:t>Enum</w:t>
+      </w:r>
+      <w:proofErr w:type="spellEnd"/>
+      <w:r>
+        <w:t>)</w:t>
       </w:r>
     </w:p>
     <w:p>
@@ -1585,9 +1836,19 @@
           <w:numId w:val="1"/>
         </w:numPr>
       </w:pPr>
-      <w:r>
-        <w:t>TMobile, Virgin, Cingular, Sprint, Verizon, GoogleFi</w:t>
-      </w:r>
+      <w:proofErr w:type="spellStart"/>
+      <w:r>
+        <w:t>TMobile</w:t>
+      </w:r>
+      <w:proofErr w:type="spellEnd"/>
+      <w:r>
+        <w:t xml:space="preserve">, Virgin, Cingular, Sprint, Verizon, </w:t>
+      </w:r>
+      <w:proofErr w:type="spellStart"/>
+      <w:r>
+        <w:t>GoogleFi</w:t>
+      </w:r>
+      <w:proofErr w:type="spellEnd"/>
     </w:p>
     <w:p>
       <w:pPr>
@@ -1597,9 +1858,11 @@
           <w:numId w:val="1"/>
         </w:numPr>
       </w:pPr>
+      <w:proofErr w:type="spellStart"/>
       <w:r>
         <w:t>GameScore</w:t>
       </w:r>
+      <w:proofErr w:type="spellEnd"/>
     </w:p>
     <w:p>
       <w:pPr>
@@ -1610,7 +1873,15 @@
         </w:numPr>
       </w:pPr>
       <w:r>
-        <w:t>Score(int)</w:t>
+        <w:t>Score(</w:t>
+      </w:r>
+      <w:proofErr w:type="spellStart"/>
+      <w:r>
+        <w:t>int</w:t>
+      </w:r>
+      <w:proofErr w:type="spellEnd"/>
+      <w:r>
+        <w:t>)</w:t>
       </w:r>
     </w:p>
     <w:p>
@@ -1633,8 +1904,13 @@
           <w:numId w:val="1"/>
         </w:numPr>
       </w:pPr>
-      <w:r>
-        <w:t>DayPlayed(string)</w:t>
+      <w:proofErr w:type="spellStart"/>
+      <w:r>
+        <w:t>DayPlayed</w:t>
+      </w:r>
+      <w:proofErr w:type="spellEnd"/>
+      <w:r>
+        <w:t>(string)</w:t>
       </w:r>
     </w:p>
     <w:p>
@@ -1739,10 +2015,12 @@
           <w:numId w:val="2"/>
         </w:numPr>
       </w:pPr>
+      <w:proofErr w:type="spellStart"/>
       <w:r>
         <w:lastRenderedPageBreak/>
         <w:t>RenameTeam</w:t>
       </w:r>
+      <w:proofErr w:type="spellEnd"/>
     </w:p>
     <w:p>
       <w:pPr>
@@ -1752,8 +2030,13 @@
           <w:numId w:val="2"/>
         </w:numPr>
       </w:pPr>
-      <w:r>
-        <w:t>RecordScoreOnDay – record the score from a game on a particular day</w:t>
+      <w:proofErr w:type="spellStart"/>
+      <w:r>
+        <w:t>RecordScoreOnDay</w:t>
+      </w:r>
+      <w:proofErr w:type="spellEnd"/>
+      <w:r>
+        <w:t xml:space="preserve"> – record the score from a game on a particular day</w:t>
       </w:r>
       <w:r>
         <w:t xml:space="preserve"> and mark as a win or loss</w:t>
@@ -1767,8 +2050,13 @@
           <w:numId w:val="2"/>
         </w:numPr>
       </w:pPr>
-      <w:r>
-        <w:t xml:space="preserve">AddSponsor </w:t>
+      <w:proofErr w:type="spellStart"/>
+      <w:r>
+        <w:t>AddSponsor</w:t>
+      </w:r>
+      <w:proofErr w:type="spellEnd"/>
+      <w:r>
+        <w:t xml:space="preserve"> </w:t>
       </w:r>
     </w:p>
     <w:p/>
@@ -1885,7 +2173,23 @@
         </w:numPr>
       </w:pPr>
       <w:r>
-        <w:t>Different playdays pitting 2 teams together so that everyone plays eachother a fair/even amount of times each week changes</w:t>
+        <w:t xml:space="preserve">Different </w:t>
+      </w:r>
+      <w:proofErr w:type="spellStart"/>
+      <w:r>
+        <w:t>playdays</w:t>
+      </w:r>
+      <w:proofErr w:type="spellEnd"/>
+      <w:r>
+        <w:t xml:space="preserve"> pitting 2 teams together so that everyone plays </w:t>
+      </w:r>
+      <w:proofErr w:type="spellStart"/>
+      <w:r>
+        <w:t>eachother</w:t>
+      </w:r>
+      <w:proofErr w:type="spellEnd"/>
+      <w:r>
+        <w:t xml:space="preserve"> a fair/even amount of times each week changes</w:t>
       </w:r>
     </w:p>
     <w:p>
@@ -1921,7 +2225,15 @@
         </w:numPr>
       </w:pPr>
       <w:r>
-        <w:t>User navigates to the registration.html(.jsp??) and registers for the year season</w:t>
+        <w:t>User navigates to the registration.html(.</w:t>
+      </w:r>
+      <w:proofErr w:type="spellStart"/>
+      <w:r>
+        <w:t>jsp</w:t>
+      </w:r>
+      <w:proofErr w:type="spellEnd"/>
+      <w:r>
+        <w:t>??) and registers for the year season</w:t>
       </w:r>
     </w:p>
     <w:p>
@@ -2013,7 +2325,15 @@
         </w:numPr>
       </w:pPr>
       <w:r>
-        <w:t>A Coach is notified through email/sms that their team is assigned</w:t>
+        <w:t>A Coach is notified through email/</w:t>
+      </w:r>
+      <w:proofErr w:type="spellStart"/>
+      <w:r>
+        <w:t>sms</w:t>
+      </w:r>
+      <w:proofErr w:type="spellEnd"/>
+      <w:r>
+        <w:t xml:space="preserve"> that their team is assigned</w:t>
       </w:r>
     </w:p>
     <w:p>
@@ -2172,8 +2492,13 @@
           <w:numId w:val="4"/>
         </w:numPr>
       </w:pPr>
-      <w:r>
-        <w:t>PracticeDay field is set to ‘unassigned’ with a + button to schedule</w:t>
+      <w:proofErr w:type="spellStart"/>
+      <w:r>
+        <w:t>PracticeDay</w:t>
+      </w:r>
+      <w:proofErr w:type="spellEnd"/>
+      <w:r>
+        <w:t xml:space="preserve"> field is set to ‘unassigned’ with a + button to schedule</w:t>
       </w:r>
     </w:p>
     <w:p>
@@ -2221,7 +2546,15 @@
         </w:numPr>
       </w:pPr>
       <w:r>
-        <w:t>A Game has been played and scores neeed to be input</w:t>
+        <w:t xml:space="preserve">A Game has been played and scores </w:t>
+      </w:r>
+      <w:proofErr w:type="spellStart"/>
+      <w:r>
+        <w:t>neeed</w:t>
+      </w:r>
+      <w:proofErr w:type="spellEnd"/>
+      <w:r>
+        <w:t xml:space="preserve"> to be input</w:t>
       </w:r>
     </w:p>
     <w:p>
@@ -2432,8 +2765,13 @@
         </w:numPr>
       </w:pPr>
       <w:r>
-        <w:t>Create/Define Userstories</w:t>
-      </w:r>
+        <w:t xml:space="preserve">Create/Define </w:t>
+      </w:r>
+      <w:proofErr w:type="spellStart"/>
+      <w:r>
+        <w:t>Userstories</w:t>
+      </w:r>
+      <w:proofErr w:type="spellEnd"/>
     </w:p>
     <w:p>
       <w:pPr>
@@ -2444,8 +2782,13 @@
         </w:numPr>
       </w:pPr>
       <w:r>
-        <w:t>Generate Tasks from UserStories</w:t>
-      </w:r>
+        <w:t xml:space="preserve">Generate Tasks from </w:t>
+      </w:r>
+      <w:proofErr w:type="spellStart"/>
+      <w:r>
+        <w:t>UserStories</w:t>
+      </w:r>
+      <w:proofErr w:type="spellEnd"/>
     </w:p>
     <w:p>
       <w:pPr>
@@ -2497,8 +2840,21 @@
         </w:numPr>
       </w:pPr>
       <w:r>
-        <w:t>Create UserRegistration servlet</w:t>
-      </w:r>
+        <w:t xml:space="preserve">Create </w:t>
+      </w:r>
+      <w:proofErr w:type="spellStart"/>
+      <w:r>
+        <w:t>UserRegistration</w:t>
+      </w:r>
+      <w:proofErr w:type="spellEnd"/>
+      <w:r>
+        <w:t xml:space="preserve"> </w:t>
+      </w:r>
+      <w:proofErr w:type="spellStart"/>
+      <w:r>
+        <w:t>servlet</w:t>
+      </w:r>
+      <w:proofErr w:type="spellEnd"/>
     </w:p>
     <w:p>
       <w:pPr>
@@ -2509,7 +2865,23 @@
         </w:numPr>
       </w:pPr>
       <w:r>
-        <w:t>Implement UserRegistration from newuseregistration form submission</w:t>
+        <w:t xml:space="preserve">Implement </w:t>
+      </w:r>
+      <w:proofErr w:type="spellStart"/>
+      <w:r>
+        <w:t>UserRegistration</w:t>
+      </w:r>
+      <w:proofErr w:type="spellEnd"/>
+      <w:r>
+        <w:t xml:space="preserve"> from </w:t>
+      </w:r>
+      <w:proofErr w:type="spellStart"/>
+      <w:r>
+        <w:t>newuseregistration</w:t>
+      </w:r>
+      <w:proofErr w:type="spellEnd"/>
+      <w:r>
+        <w:t xml:space="preserve"> form submission</w:t>
       </w:r>
     </w:p>
     <w:p>
@@ -2546,6 +2918,99 @@
       </w:pPr>
       <w:r>
         <w:t xml:space="preserve">Add “new user registration” link to homepage header </w:t>
+      </w:r>
+    </w:p>
+    <w:p/>
+    <w:p/>
+    <w:p/>
+    <w:p>
+      <w:r>
+        <w:t>EXTERNAL DOCS TO PRODUCE:</w:t>
+      </w:r>
+    </w:p>
+    <w:p>
+      <w:pPr>
+        <w:pStyle w:val="ListParagraph"/>
+        <w:numPr>
+          <w:ilvl w:val="0"/>
+          <w:numId w:val="7"/>
+        </w:numPr>
+      </w:pPr>
+      <w:r>
+        <w:t>Config.cfg</w:t>
+      </w:r>
+    </w:p>
+    <w:p>
+      <w:pPr>
+        <w:pStyle w:val="ListParagraph"/>
+        <w:numPr>
+          <w:ilvl w:val="0"/>
+          <w:numId w:val="7"/>
+        </w:numPr>
+      </w:pPr>
+      <w:proofErr w:type="spellStart"/>
+      <w:r>
+        <w:t>EnvironmentVariables</w:t>
+      </w:r>
+      <w:proofErr w:type="spellEnd"/>
+      <w:r>
+        <w:t xml:space="preserve"> setup</w:t>
+      </w:r>
+    </w:p>
+    <w:p>
+      <w:pPr>
+        <w:pStyle w:val="ListParagraph"/>
+        <w:numPr>
+          <w:ilvl w:val="1"/>
+          <w:numId w:val="7"/>
+        </w:numPr>
+      </w:pPr>
+      <w:r>
+        <w:t>Project1_UName</w:t>
+      </w:r>
+      <w:r>
+        <w:t xml:space="preserve">    - </w:t>
+      </w:r>
+      <w:proofErr w:type="spellStart"/>
+      <w:r>
+        <w:t>postgres</w:t>
+      </w:r>
+      <w:proofErr w:type="spellEnd"/>
+    </w:p>
+    <w:p>
+      <w:pPr>
+        <w:pStyle w:val="ListParagraph"/>
+        <w:numPr>
+          <w:ilvl w:val="1"/>
+          <w:numId w:val="7"/>
+        </w:numPr>
+      </w:pPr>
+      <w:r>
+        <w:t>Project1_UPassword</w:t>
+      </w:r>
+      <w:r>
+        <w:t xml:space="preserve"> - </w:t>
+      </w:r>
+      <w:r>
+        <w:t>Cavalier93!</w:t>
+      </w:r>
+    </w:p>
+    <w:p>
+      <w:pPr>
+        <w:pStyle w:val="ListParagraph"/>
+        <w:numPr>
+          <w:ilvl w:val="1"/>
+          <w:numId w:val="7"/>
+        </w:numPr>
+      </w:pPr>
+      <w:r>
+        <w:t>Project1_URL</w:t>
+      </w:r>
+      <w:r>
+        <w:t xml:space="preserve"> - </w:t>
+      </w:r>
+      <w:r>
+        <w:t>jdbc:postgresql://database-1.cdr3hmlqxdcv.us-east-2.rds.amazonaws.com:5432/project1</w:t>
       </w:r>
     </w:p>
     <w:sectPr>
@@ -2677,6 +3142,119 @@
 <file path=word/numbering.xml><?xml version="1.0" encoding="utf-8"?>
 <w:numbering xmlns:ve="http://schemas.openxmlformats.org/markup-compatibility/2006" xmlns:o="urn:schemas-microsoft-com:office:office" xmlns:r="http://schemas.openxmlformats.org/officeDocument/2006/relationships" xmlns:m="http://schemas.openxmlformats.org/officeDocument/2006/math" xmlns:v="urn:schemas-microsoft-com:vml" xmlns:wp="http://schemas.openxmlformats.org/drawingml/2006/wordprocessingDrawing" xmlns:w10="urn:schemas-microsoft-com:office:word" xmlns:w="http://schemas.openxmlformats.org/wordprocessingml/2006/main" xmlns:wne="http://schemas.microsoft.com/office/word/2006/wordml">
   <w:abstractNum w:abstractNumId="0">
+    <w:nsid w:val="07766C8C"/>
+    <w:multiLevelType w:val="hybridMultilevel"/>
+    <w:tmpl w:val="E2928E9A"/>
+    <w:lvl w:ilvl="0" w:tplc="04090001">
+      <w:start w:val="1"/>
+      <w:numFmt w:val="bullet"/>
+      <w:lvlText w:val=""/>
+      <w:lvlJc w:val="left"/>
+      <w:pPr>
+        <w:ind w:left="720" w:hanging="360"/>
+      </w:pPr>
+      <w:rPr>
+        <w:rFonts w:ascii="Symbol" w:hAnsi="Symbol" w:hint="default"/>
+      </w:rPr>
+    </w:lvl>
+    <w:lvl w:ilvl="1" w:tplc="04090003">
+      <w:start w:val="1"/>
+      <w:numFmt w:val="bullet"/>
+      <w:lvlText w:val="o"/>
+      <w:lvlJc w:val="left"/>
+      <w:pPr>
+        <w:ind w:left="1440" w:hanging="360"/>
+      </w:pPr>
+      <w:rPr>
+        <w:rFonts w:ascii="Courier New" w:hAnsi="Courier New" w:cs="Courier New" w:hint="default"/>
+      </w:rPr>
+    </w:lvl>
+    <w:lvl w:ilvl="2" w:tplc="04090005" w:tentative="1">
+      <w:start w:val="1"/>
+      <w:numFmt w:val="bullet"/>
+      <w:lvlText w:val=""/>
+      <w:lvlJc w:val="left"/>
+      <w:pPr>
+        <w:ind w:left="2160" w:hanging="360"/>
+      </w:pPr>
+      <w:rPr>
+        <w:rFonts w:ascii="Wingdings" w:hAnsi="Wingdings" w:hint="default"/>
+      </w:rPr>
+    </w:lvl>
+    <w:lvl w:ilvl="3" w:tplc="04090001" w:tentative="1">
+      <w:start w:val="1"/>
+      <w:numFmt w:val="bullet"/>
+      <w:lvlText w:val=""/>
+      <w:lvlJc w:val="left"/>
+      <w:pPr>
+        <w:ind w:left="2880" w:hanging="360"/>
+      </w:pPr>
+      <w:rPr>
+        <w:rFonts w:ascii="Symbol" w:hAnsi="Symbol" w:hint="default"/>
+      </w:rPr>
+    </w:lvl>
+    <w:lvl w:ilvl="4" w:tplc="04090003" w:tentative="1">
+      <w:start w:val="1"/>
+      <w:numFmt w:val="bullet"/>
+      <w:lvlText w:val="o"/>
+      <w:lvlJc w:val="left"/>
+      <w:pPr>
+        <w:ind w:left="3600" w:hanging="360"/>
+      </w:pPr>
+      <w:rPr>
+        <w:rFonts w:ascii="Courier New" w:hAnsi="Courier New" w:cs="Courier New" w:hint="default"/>
+      </w:rPr>
+    </w:lvl>
+    <w:lvl w:ilvl="5" w:tplc="04090005" w:tentative="1">
+      <w:start w:val="1"/>
+      <w:numFmt w:val="bullet"/>
+      <w:lvlText w:val=""/>
+      <w:lvlJc w:val="left"/>
+      <w:pPr>
+        <w:ind w:left="4320" w:hanging="360"/>
+      </w:pPr>
+      <w:rPr>
+        <w:rFonts w:ascii="Wingdings" w:hAnsi="Wingdings" w:hint="default"/>
+      </w:rPr>
+    </w:lvl>
+    <w:lvl w:ilvl="6" w:tplc="04090001" w:tentative="1">
+      <w:start w:val="1"/>
+      <w:numFmt w:val="bullet"/>
+      <w:lvlText w:val=""/>
+      <w:lvlJc w:val="left"/>
+      <w:pPr>
+        <w:ind w:left="5040" w:hanging="360"/>
+      </w:pPr>
+      <w:rPr>
+        <w:rFonts w:ascii="Symbol" w:hAnsi="Symbol" w:hint="default"/>
+      </w:rPr>
+    </w:lvl>
+    <w:lvl w:ilvl="7" w:tplc="04090003" w:tentative="1">
+      <w:start w:val="1"/>
+      <w:numFmt w:val="bullet"/>
+      <w:lvlText w:val="o"/>
+      <w:lvlJc w:val="left"/>
+      <w:pPr>
+        <w:ind w:left="5760" w:hanging="360"/>
+      </w:pPr>
+      <w:rPr>
+        <w:rFonts w:ascii="Courier New" w:hAnsi="Courier New" w:cs="Courier New" w:hint="default"/>
+      </w:rPr>
+    </w:lvl>
+    <w:lvl w:ilvl="8" w:tplc="04090005" w:tentative="1">
+      <w:start w:val="1"/>
+      <w:numFmt w:val="bullet"/>
+      <w:lvlText w:val=""/>
+      <w:lvlJc w:val="left"/>
+      <w:pPr>
+        <w:ind w:left="6480" w:hanging="360"/>
+      </w:pPr>
+      <w:rPr>
+        <w:rFonts w:ascii="Wingdings" w:hAnsi="Wingdings" w:hint="default"/>
+      </w:rPr>
+    </w:lvl>
+  </w:abstractNum>
+  <w:abstractNum w:abstractNumId="1">
     <w:nsid w:val="11F762D5"/>
     <w:multiLevelType w:val="hybridMultilevel"/>
     <w:tmpl w:val="7DD278AC"/>
@@ -2762,10 +3340,10 @@
       </w:pPr>
     </w:lvl>
   </w:abstractNum>
-  <w:abstractNum w:abstractNumId="1">
+  <w:abstractNum w:abstractNumId="2">
     <w:nsid w:val="18F80FB9"/>
     <w:multiLevelType w:val="hybridMultilevel"/>
-    <w:tmpl w:val="F64E9914"/>
+    <w:tmpl w:val="B5A27716"/>
     <w:lvl w:ilvl="0" w:tplc="04090001">
       <w:start w:val="1"/>
       <w:numFmt w:val="bullet"/>
@@ -2778,104 +3356,104 @@
         <w:rFonts w:ascii="Symbol" w:hAnsi="Symbol" w:hint="default"/>
       </w:rPr>
     </w:lvl>
-    <w:lvl w:ilvl="1" w:tplc="04090003">
+    <w:lvl w:ilvl="1" w:tplc="0409000D">
+      <w:start w:val="1"/>
+      <w:numFmt w:val="bullet"/>
+      <w:lvlText w:val=""/>
+      <w:lvlJc w:val="left"/>
+      <w:pPr>
+        <w:ind w:left="1440" w:hanging="360"/>
+      </w:pPr>
+      <w:rPr>
+        <w:rFonts w:ascii="Wingdings" w:hAnsi="Wingdings" w:hint="default"/>
+      </w:rPr>
+    </w:lvl>
+    <w:lvl w:ilvl="2" w:tplc="04090005">
+      <w:start w:val="1"/>
+      <w:numFmt w:val="bullet"/>
+      <w:lvlText w:val=""/>
+      <w:lvlJc w:val="left"/>
+      <w:pPr>
+        <w:ind w:left="2160" w:hanging="360"/>
+      </w:pPr>
+      <w:rPr>
+        <w:rFonts w:ascii="Wingdings" w:hAnsi="Wingdings" w:hint="default"/>
+      </w:rPr>
+    </w:lvl>
+    <w:lvl w:ilvl="3" w:tplc="04090001">
+      <w:start w:val="1"/>
+      <w:numFmt w:val="bullet"/>
+      <w:lvlText w:val=""/>
+      <w:lvlJc w:val="left"/>
+      <w:pPr>
+        <w:ind w:left="2880" w:hanging="360"/>
+      </w:pPr>
+      <w:rPr>
+        <w:rFonts w:ascii="Symbol" w:hAnsi="Symbol" w:hint="default"/>
+      </w:rPr>
+    </w:lvl>
+    <w:lvl w:ilvl="4" w:tplc="04090003" w:tentative="1">
       <w:start w:val="1"/>
       <w:numFmt w:val="bullet"/>
       <w:lvlText w:val="o"/>
       <w:lvlJc w:val="left"/>
       <w:pPr>
-        <w:ind w:left="1440" w:hanging="360"/>
+        <w:ind w:left="3600" w:hanging="360"/>
       </w:pPr>
       <w:rPr>
         <w:rFonts w:ascii="Courier New" w:hAnsi="Courier New" w:cs="Courier New" w:hint="default"/>
       </w:rPr>
     </w:lvl>
-    <w:lvl w:ilvl="2" w:tplc="04090005">
+    <w:lvl w:ilvl="5" w:tplc="04090005" w:tentative="1">
       <w:start w:val="1"/>
       <w:numFmt w:val="bullet"/>
       <w:lvlText w:val=""/>
       <w:lvlJc w:val="left"/>
       <w:pPr>
-        <w:ind w:left="2160" w:hanging="360"/>
+        <w:ind w:left="4320" w:hanging="360"/>
       </w:pPr>
       <w:rPr>
         <w:rFonts w:ascii="Wingdings" w:hAnsi="Wingdings" w:hint="default"/>
       </w:rPr>
     </w:lvl>
-    <w:lvl w:ilvl="3" w:tplc="04090001">
+    <w:lvl w:ilvl="6" w:tplc="04090001" w:tentative="1">
       <w:start w:val="1"/>
       <w:numFmt w:val="bullet"/>
       <w:lvlText w:val=""/>
       <w:lvlJc w:val="left"/>
       <w:pPr>
-        <w:ind w:left="2880" w:hanging="360"/>
+        <w:ind w:left="5040" w:hanging="360"/>
       </w:pPr>
       <w:rPr>
         <w:rFonts w:ascii="Symbol" w:hAnsi="Symbol" w:hint="default"/>
       </w:rPr>
     </w:lvl>
-    <w:lvl w:ilvl="4" w:tplc="04090003" w:tentative="1">
+    <w:lvl w:ilvl="7" w:tplc="04090003" w:tentative="1">
       <w:start w:val="1"/>
       <w:numFmt w:val="bullet"/>
       <w:lvlText w:val="o"/>
       <w:lvlJc w:val="left"/>
       <w:pPr>
-        <w:ind w:left="3600" w:hanging="360"/>
+        <w:ind w:left="5760" w:hanging="360"/>
       </w:pPr>
       <w:rPr>
         <w:rFonts w:ascii="Courier New" w:hAnsi="Courier New" w:cs="Courier New" w:hint="default"/>
       </w:rPr>
     </w:lvl>
-    <w:lvl w:ilvl="5" w:tplc="04090005" w:tentative="1">
+    <w:lvl w:ilvl="8" w:tplc="04090005" w:tentative="1">
       <w:start w:val="1"/>
       <w:numFmt w:val="bullet"/>
       <w:lvlText w:val=""/>
       <w:lvlJc w:val="left"/>
       <w:pPr>
-        <w:ind w:left="4320" w:hanging="360"/>
+        <w:ind w:left="6480" w:hanging="360"/>
       </w:pPr>
       <w:rPr>
         <w:rFonts w:ascii="Wingdings" w:hAnsi="Wingdings" w:hint="default"/>
       </w:rPr>
     </w:lvl>
-    <w:lvl w:ilvl="6" w:tplc="04090001" w:tentative="1">
-      <w:start w:val="1"/>
-      <w:numFmt w:val="bullet"/>
-      <w:lvlText w:val=""/>
-      <w:lvlJc w:val="left"/>
-      <w:pPr>
-        <w:ind w:left="5040" w:hanging="360"/>
-      </w:pPr>
-      <w:rPr>
-        <w:rFonts w:ascii="Symbol" w:hAnsi="Symbol" w:hint="default"/>
-      </w:rPr>
-    </w:lvl>
-    <w:lvl w:ilvl="7" w:tplc="04090003" w:tentative="1">
-      <w:start w:val="1"/>
-      <w:numFmt w:val="bullet"/>
-      <w:lvlText w:val="o"/>
-      <w:lvlJc w:val="left"/>
-      <w:pPr>
-        <w:ind w:left="5760" w:hanging="360"/>
-      </w:pPr>
-      <w:rPr>
-        <w:rFonts w:ascii="Courier New" w:hAnsi="Courier New" w:cs="Courier New" w:hint="default"/>
-      </w:rPr>
-    </w:lvl>
-    <w:lvl w:ilvl="8" w:tplc="04090005" w:tentative="1">
-      <w:start w:val="1"/>
-      <w:numFmt w:val="bullet"/>
-      <w:lvlText w:val=""/>
-      <w:lvlJc w:val="left"/>
-      <w:pPr>
-        <w:ind w:left="6480" w:hanging="360"/>
-      </w:pPr>
-      <w:rPr>
-        <w:rFonts w:ascii="Wingdings" w:hAnsi="Wingdings" w:hint="default"/>
-      </w:rPr>
-    </w:lvl>
   </w:abstractNum>
-  <w:abstractNum w:abstractNumId="2">
+  <w:abstractNum w:abstractNumId="3">
     <w:nsid w:val="206E4E91"/>
     <w:multiLevelType w:val="hybridMultilevel"/>
     <w:tmpl w:val="C826CF44"/>
@@ -2961,7 +3539,7 @@
       </w:pPr>
     </w:lvl>
   </w:abstractNum>
-  <w:abstractNum w:abstractNumId="3">
+  <w:abstractNum w:abstractNumId="4">
     <w:nsid w:val="48482C72"/>
     <w:multiLevelType w:val="hybridMultilevel"/>
     <w:tmpl w:val="9816094E"/>
@@ -3074,7 +3652,7 @@
       </w:rPr>
     </w:lvl>
   </w:abstractNum>
-  <w:abstractNum w:abstractNumId="4">
+  <w:abstractNum w:abstractNumId="5">
     <w:nsid w:val="53B16944"/>
     <w:multiLevelType w:val="hybridMultilevel"/>
     <w:tmpl w:val="660088D2"/>
@@ -3187,7 +3765,7 @@
       </w:rPr>
     </w:lvl>
   </w:abstractNum>
-  <w:abstractNum w:abstractNumId="5">
+  <w:abstractNum w:abstractNumId="6">
     <w:nsid w:val="730715C7"/>
     <w:multiLevelType w:val="hybridMultilevel"/>
     <w:tmpl w:val="47AE35D6"/>
@@ -3301,22 +3879,25 @@
     </w:lvl>
   </w:abstractNum>
   <w:num w:numId="1">
+    <w:abstractNumId w:val="5"/>
+  </w:num>
+  <w:num w:numId="2">
+    <w:abstractNumId w:val="6"/>
+  </w:num>
+  <w:num w:numId="3">
+    <w:abstractNumId w:val="1"/>
+  </w:num>
+  <w:num w:numId="4">
+    <w:abstractNumId w:val="3"/>
+  </w:num>
+  <w:num w:numId="5">
+    <w:abstractNumId w:val="2"/>
+  </w:num>
+  <w:num w:numId="6">
     <w:abstractNumId w:val="4"/>
   </w:num>
-  <w:num w:numId="2">
-    <w:abstractNumId w:val="5"/>
-  </w:num>
-  <w:num w:numId="3">
+  <w:num w:numId="7">
     <w:abstractNumId w:val="0"/>
-  </w:num>
-  <w:num w:numId="4">
-    <w:abstractNumId w:val="2"/>
-  </w:num>
-  <w:num w:numId="5">
-    <w:abstractNumId w:val="1"/>
-  </w:num>
-  <w:num w:numId="6">
-    <w:abstractNumId w:val="3"/>
   </w:num>
 </w:numbering>
 </file>
@@ -4088,7 +4669,7 @@
 </file>
 
 <file path=customXml/itemProps1.xml><?xml version="1.0" encoding="utf-8"?>
-<ds:datastoreItem xmlns:ds="http://schemas.openxmlformats.org/officeDocument/2006/customXml" ds:itemID="{36196FA8-D65E-4BD3-B9EC-E5A45B9DEEE7}">
+<ds:datastoreItem xmlns:ds="http://schemas.openxmlformats.org/officeDocument/2006/customXml" ds:itemID="{38A2B779-DE62-44B4-A551-862B3F5E7379}">
   <ds:schemaRefs>
     <ds:schemaRef ds:uri="http://schemas.openxmlformats.org/officeDocument/2006/bibliography"/>
   </ds:schemaRefs>

</xml_diff>

<commit_message>
updated Project doc for tasks
</commit_message>
<xml_diff>
--- a/ProjectOne/Project1.docx
+++ b/ProjectOne/Project1.docx
@@ -93,7 +93,7 @@
           <w:r>
             <w:fldChar w:fldCharType="separate"/>
           </w:r>
-          <w:hyperlink w:anchor="_Toc38641648" w:history="1">
+          <w:hyperlink w:anchor="_Toc39065635" w:history="1">
             <w:r>
               <w:rPr>
                 <w:rStyle w:val="Hyperlink"/>
@@ -120,7 +120,7 @@
                 <w:noProof/>
                 <w:webHidden/>
               </w:rPr>
-              <w:instrText xml:space="preserve"> PAGEREF _Toc38641648 \h </w:instrText>
+              <w:instrText xml:space="preserve"> PAGEREF _Toc39065635 \h </w:instrText>
             </w:r>
             <w:r>
               <w:rPr>
@@ -162,7 +162,7 @@
               <w:noProof/>
             </w:rPr>
           </w:pPr>
-          <w:hyperlink w:anchor="_Toc38641649" w:history="1">
+          <w:hyperlink w:anchor="_Toc39065636" w:history="1">
             <w:r>
               <w:rPr>
                 <w:rStyle w:val="Hyperlink"/>
@@ -189,7 +189,7 @@
                 <w:noProof/>
                 <w:webHidden/>
               </w:rPr>
-              <w:instrText xml:space="preserve"> PAGEREF _Toc38641649 \h </w:instrText>
+              <w:instrText xml:space="preserve"> PAGEREF _Toc39065636 \h </w:instrText>
             </w:r>
             <w:r>
               <w:rPr>
@@ -231,7 +231,7 @@
               <w:noProof/>
             </w:rPr>
           </w:pPr>
-          <w:hyperlink w:anchor="_Toc38641650" w:history="1">
+          <w:hyperlink w:anchor="_Toc39065637" w:history="1">
             <w:r>
               <w:rPr>
                 <w:rStyle w:val="Hyperlink"/>
@@ -258,7 +258,7 @@
                 <w:noProof/>
                 <w:webHidden/>
               </w:rPr>
-              <w:instrText xml:space="preserve"> PAGEREF _Toc38641650 \h </w:instrText>
+              <w:instrText xml:space="preserve"> PAGEREF _Toc39065637 \h </w:instrText>
             </w:r>
             <w:r>
               <w:rPr>
@@ -300,7 +300,7 @@
               <w:noProof/>
             </w:rPr>
           </w:pPr>
-          <w:hyperlink w:anchor="_Toc38641651" w:history="1">
+          <w:hyperlink w:anchor="_Toc39065638" w:history="1">
             <w:r>
               <w:rPr>
                 <w:rStyle w:val="Hyperlink"/>
@@ -327,7 +327,7 @@
                 <w:noProof/>
                 <w:webHidden/>
               </w:rPr>
-              <w:instrText xml:space="preserve"> PAGEREF _Toc38641651 \h </w:instrText>
+              <w:instrText xml:space="preserve"> PAGEREF _Toc39065638 \h </w:instrText>
             </w:r>
             <w:r>
               <w:rPr>
@@ -369,7 +369,7 @@
               <w:noProof/>
             </w:rPr>
           </w:pPr>
-          <w:hyperlink w:anchor="_Toc38641652" w:history="1">
+          <w:hyperlink w:anchor="_Toc39065639" w:history="1">
             <w:r>
               <w:rPr>
                 <w:rStyle w:val="Hyperlink"/>
@@ -396,7 +396,7 @@
                 <w:noProof/>
                 <w:webHidden/>
               </w:rPr>
-              <w:instrText xml:space="preserve"> PAGEREF _Toc38641652 \h </w:instrText>
+              <w:instrText xml:space="preserve"> PAGEREF _Toc39065639 \h </w:instrText>
             </w:r>
             <w:r>
               <w:rPr>
@@ -417,6 +417,296 @@
                 <w:webHidden/>
               </w:rPr>
               <w:t>3</w:t>
+            </w:r>
+            <w:r>
+              <w:rPr>
+                <w:noProof/>
+                <w:webHidden/>
+              </w:rPr>
+              <w:fldChar w:fldCharType="end"/>
+            </w:r>
+          </w:hyperlink>
+        </w:p>
+        <w:p>
+          <w:pPr>
+            <w:pStyle w:val="TOC1"/>
+            <w:tabs>
+              <w:tab w:val="right" w:leader="dot" w:pos="9350"/>
+            </w:tabs>
+            <w:rPr>
+              <w:rFonts w:eastAsiaTheme="minorEastAsia"/>
+              <w:noProof/>
+            </w:rPr>
+          </w:pPr>
+          <w:hyperlink w:anchor="_Toc39065640" w:history="1">
+            <w:r>
+              <w:rPr>
+                <w:rStyle w:val="Hyperlink"/>
+                <w:noProof/>
+              </w:rPr>
+              <w:t>USER STORIES</w:t>
+            </w:r>
+            <w:r>
+              <w:rPr>
+                <w:noProof/>
+                <w:webHidden/>
+              </w:rPr>
+              <w:tab/>
+            </w:r>
+            <w:r>
+              <w:rPr>
+                <w:noProof/>
+                <w:webHidden/>
+              </w:rPr>
+              <w:fldChar w:fldCharType="begin"/>
+            </w:r>
+            <w:r>
+              <w:rPr>
+                <w:noProof/>
+                <w:webHidden/>
+              </w:rPr>
+              <w:instrText xml:space="preserve"> PAGEREF _Toc39065640 \h </w:instrText>
+            </w:r>
+            <w:r>
+              <w:rPr>
+                <w:noProof/>
+                <w:webHidden/>
+              </w:rPr>
+            </w:r>
+            <w:r>
+              <w:rPr>
+                <w:noProof/>
+                <w:webHidden/>
+              </w:rPr>
+              <w:fldChar w:fldCharType="separate"/>
+            </w:r>
+            <w:r>
+              <w:rPr>
+                <w:noProof/>
+                <w:webHidden/>
+              </w:rPr>
+              <w:t>4</w:t>
+            </w:r>
+            <w:r>
+              <w:rPr>
+                <w:noProof/>
+                <w:webHidden/>
+              </w:rPr>
+              <w:fldChar w:fldCharType="end"/>
+            </w:r>
+          </w:hyperlink>
+        </w:p>
+        <w:p>
+          <w:pPr>
+            <w:pStyle w:val="TOC2"/>
+            <w:tabs>
+              <w:tab w:val="right" w:leader="dot" w:pos="9350"/>
+            </w:tabs>
+            <w:rPr>
+              <w:rFonts w:eastAsiaTheme="minorEastAsia"/>
+              <w:noProof/>
+            </w:rPr>
+          </w:pPr>
+          <w:hyperlink w:anchor="_Toc39065641" w:history="1">
+            <w:r>
+              <w:rPr>
+                <w:rStyle w:val="Hyperlink"/>
+                <w:noProof/>
+              </w:rPr>
+              <w:t>League</w:t>
+            </w:r>
+            <w:r>
+              <w:rPr>
+                <w:noProof/>
+                <w:webHidden/>
+              </w:rPr>
+              <w:tab/>
+            </w:r>
+            <w:r>
+              <w:rPr>
+                <w:noProof/>
+                <w:webHidden/>
+              </w:rPr>
+              <w:fldChar w:fldCharType="begin"/>
+            </w:r>
+            <w:r>
+              <w:rPr>
+                <w:noProof/>
+                <w:webHidden/>
+              </w:rPr>
+              <w:instrText xml:space="preserve"> PAGEREF _Toc39065641 \h </w:instrText>
+            </w:r>
+            <w:r>
+              <w:rPr>
+                <w:noProof/>
+                <w:webHidden/>
+              </w:rPr>
+            </w:r>
+            <w:r>
+              <w:rPr>
+                <w:noProof/>
+                <w:webHidden/>
+              </w:rPr>
+              <w:fldChar w:fldCharType="separate"/>
+            </w:r>
+            <w:r>
+              <w:rPr>
+                <w:noProof/>
+                <w:webHidden/>
+              </w:rPr>
+              <w:t>4</w:t>
+            </w:r>
+            <w:r>
+              <w:rPr>
+                <w:noProof/>
+                <w:webHidden/>
+              </w:rPr>
+              <w:fldChar w:fldCharType="end"/>
+            </w:r>
+          </w:hyperlink>
+        </w:p>
+        <w:p>
+          <w:pPr>
+            <w:pStyle w:val="TOC2"/>
+            <w:tabs>
+              <w:tab w:val="right" w:leader="dot" w:pos="9350"/>
+            </w:tabs>
+            <w:rPr>
+              <w:rFonts w:eastAsiaTheme="minorEastAsia"/>
+              <w:noProof/>
+            </w:rPr>
+          </w:pPr>
+          <w:hyperlink w:anchor="_Toc39065642" w:history="1">
+            <w:r>
+              <w:rPr>
+                <w:rStyle w:val="Hyperlink"/>
+                <w:noProof/>
+              </w:rPr>
+              <w:t>TEAM</w:t>
+            </w:r>
+            <w:r>
+              <w:rPr>
+                <w:noProof/>
+                <w:webHidden/>
+              </w:rPr>
+              <w:tab/>
+            </w:r>
+            <w:r>
+              <w:rPr>
+                <w:noProof/>
+                <w:webHidden/>
+              </w:rPr>
+              <w:fldChar w:fldCharType="begin"/>
+            </w:r>
+            <w:r>
+              <w:rPr>
+                <w:noProof/>
+                <w:webHidden/>
+              </w:rPr>
+              <w:instrText xml:space="preserve"> PAGEREF _Toc39065642 \h </w:instrText>
+            </w:r>
+            <w:r>
+              <w:rPr>
+                <w:noProof/>
+                <w:webHidden/>
+              </w:rPr>
+            </w:r>
+            <w:r>
+              <w:rPr>
+                <w:noProof/>
+                <w:webHidden/>
+              </w:rPr>
+              <w:fldChar w:fldCharType="separate"/>
+            </w:r>
+            <w:r>
+              <w:rPr>
+                <w:noProof/>
+                <w:webHidden/>
+              </w:rPr>
+              <w:t>5</w:t>
+            </w:r>
+            <w:r>
+              <w:rPr>
+                <w:noProof/>
+                <w:webHidden/>
+              </w:rPr>
+              <w:fldChar w:fldCharType="end"/>
+            </w:r>
+          </w:hyperlink>
+        </w:p>
+        <w:p>
+          <w:pPr>
+            <w:pStyle w:val="TOC1"/>
+            <w:tabs>
+              <w:tab w:val="right" w:leader="dot" w:pos="9350"/>
+            </w:tabs>
+            <w:rPr>
+              <w:rFonts w:eastAsiaTheme="minorEastAsia"/>
+              <w:noProof/>
+            </w:rPr>
+          </w:pPr>
+          <w:hyperlink w:anchor="_Toc39065643" w:history="1">
+            <w:r>
+              <w:rPr>
+                <w:rStyle w:val="Hyperlink"/>
+                <w:noProof/>
+              </w:rPr>
+              <w:t>TASK</w:t>
+            </w:r>
+            <w:r>
+              <w:rPr>
+                <w:rStyle w:val="Hyperlink"/>
+                <w:noProof/>
+              </w:rPr>
+              <w:t>S</w:t>
+            </w:r>
+            <w:r>
+              <w:rPr>
+                <w:rStyle w:val="Hyperlink"/>
+                <w:noProof/>
+              </w:rPr>
+              <w:t xml:space="preserve"> LIST</w:t>
+            </w:r>
+            <w:r>
+              <w:rPr>
+                <w:noProof/>
+                <w:webHidden/>
+              </w:rPr>
+              <w:tab/>
+            </w:r>
+            <w:r>
+              <w:rPr>
+                <w:noProof/>
+                <w:webHidden/>
+              </w:rPr>
+              <w:fldChar w:fldCharType="begin"/>
+            </w:r>
+            <w:r>
+              <w:rPr>
+                <w:noProof/>
+                <w:webHidden/>
+              </w:rPr>
+              <w:instrText xml:space="preserve"> PAGEREF _Toc39065643 \h </w:instrText>
+            </w:r>
+            <w:r>
+              <w:rPr>
+                <w:noProof/>
+                <w:webHidden/>
+              </w:rPr>
+            </w:r>
+            <w:r>
+              <w:rPr>
+                <w:noProof/>
+                <w:webHidden/>
+              </w:rPr>
+              <w:fldChar w:fldCharType="separate"/>
+            </w:r>
+            <w:r>
+              <w:rPr>
+                <w:noProof/>
+                <w:webHidden/>
+              </w:rPr>
+              <w:t>6</w:t>
             </w:r>
             <w:r>
               <w:rPr>
@@ -454,9 +744,8 @@
       <w:pPr>
         <w:pStyle w:val="Heading1"/>
       </w:pPr>
-      <w:bookmarkStart w:id="0" w:name="_Toc38641648"/>
-      <w:r>
-        <w:lastRenderedPageBreak/>
+      <w:bookmarkStart w:id="0" w:name="_Toc39065635"/>
+      <w:r>
         <w:t>REQUIREMENTS</w:t>
       </w:r>
       <w:bookmarkEnd w:id="0"/>
@@ -534,19 +823,8 @@
           <w:sz w:val="20"/>
           <w:szCs w:val="20"/>
         </w:rPr>
-        <w:t>-</w:t>
-      </w:r>
-      <w:proofErr w:type="spellStart"/>
-      <w:r>
-        <w:rPr>
-          <w:rFonts w:ascii="inherit" w:eastAsia="Times New Roman" w:hAnsi="inherit" w:cs="Courier New"/>
-          <w:color w:val="1D1C1D"/>
-          <w:sz w:val="20"/>
-          <w:szCs w:val="20"/>
-        </w:rPr>
-        <w:t>Servlets</w:t>
-      </w:r>
-      <w:proofErr w:type="spellEnd"/>
+        <w:t>-Servlets</w:t>
+      </w:r>
     </w:p>
     <w:p>
       <w:pPr>
@@ -659,19 +937,8 @@
           <w:sz w:val="20"/>
           <w:szCs w:val="20"/>
         </w:rPr>
-        <w:t>-HTML/CSS/</w:t>
-      </w:r>
-      <w:proofErr w:type="spellStart"/>
-      <w:r>
-        <w:rPr>
-          <w:rFonts w:ascii="inherit" w:eastAsia="Times New Roman" w:hAnsi="inherit" w:cs="Courier New"/>
-          <w:color w:val="1D1C1D"/>
-          <w:sz w:val="20"/>
-          <w:szCs w:val="20"/>
-        </w:rPr>
-        <w:t>Servlets</w:t>
-      </w:r>
-      <w:proofErr w:type="spellEnd"/>
+        <w:t>-HTML/CSS</w:t>
+      </w:r>
     </w:p>
     <w:p>
       <w:pPr>
@@ -784,19 +1051,8 @@
           <w:sz w:val="20"/>
           <w:szCs w:val="20"/>
         </w:rPr>
-        <w:t>-</w:t>
-      </w:r>
-      <w:proofErr w:type="spellStart"/>
-      <w:r>
-        <w:rPr>
-          <w:rFonts w:ascii="inherit" w:eastAsia="Times New Roman" w:hAnsi="inherit" w:cs="Courier New"/>
-          <w:color w:val="1D1C1D"/>
-          <w:sz w:val="20"/>
-          <w:szCs w:val="20"/>
-        </w:rPr>
-        <w:t>JUnit</w:t>
-      </w:r>
-      <w:proofErr w:type="spellEnd"/>
+        <w:t>-JUnit</w:t>
+      </w:r>
     </w:p>
     <w:p>
       <w:pPr>
@@ -940,7 +1196,6 @@
           <w:szCs w:val="20"/>
         </w:rPr>
       </w:pPr>
-      <w:proofErr w:type="spellStart"/>
       <w:r>
         <w:rPr>
           <w:rFonts w:ascii="inherit" w:eastAsia="Times New Roman" w:hAnsi="inherit" w:cs="Courier New"/>
@@ -950,7 +1205,6 @@
         </w:rPr>
         <w:t>IntelliJ</w:t>
       </w:r>
-      <w:proofErr w:type="spellEnd"/>
     </w:p>
     <w:p>
       <w:pPr>
@@ -987,19 +1241,8 @@
           <w:sz w:val="20"/>
           <w:szCs w:val="20"/>
         </w:rPr>
-        <w:t>-</w:t>
-      </w:r>
-      <w:proofErr w:type="spellStart"/>
-      <w:r>
-        <w:rPr>
-          <w:rFonts w:ascii="inherit" w:eastAsia="Times New Roman" w:hAnsi="inherit" w:cs="Courier New"/>
-          <w:color w:val="1D1C1D"/>
-          <w:sz w:val="20"/>
-          <w:szCs w:val="20"/>
-        </w:rPr>
-        <w:t>DBeaver</w:t>
-      </w:r>
-      <w:proofErr w:type="spellEnd"/>
+        <w:t>-DBeaver</w:t>
+      </w:r>
     </w:p>
     <w:p>
       <w:pPr>
@@ -1065,19 +1308,8 @@
           <w:sz w:val="20"/>
           <w:szCs w:val="20"/>
         </w:rPr>
-        <w:t xml:space="preserve">CONTAINERIZE – using </w:t>
-      </w:r>
-      <w:proofErr w:type="spellStart"/>
-      <w:r>
-        <w:rPr>
-          <w:rFonts w:ascii="inherit" w:eastAsia="Times New Roman" w:hAnsi="inherit" w:cs="Courier New"/>
-          <w:color w:val="1D1C1D"/>
-          <w:sz w:val="20"/>
-          <w:szCs w:val="20"/>
-        </w:rPr>
-        <w:t>docker</w:t>
-      </w:r>
-      <w:proofErr w:type="spellEnd"/>
+        <w:t>CONTAINERIZE – using docker</w:t>
+      </w:r>
     </w:p>
     <w:p>
       <w:pPr>
@@ -1119,60 +1351,20 @@
     </w:p>
     <w:p/>
     <w:p>
-      <w:bookmarkStart w:id="1" w:name="_Toc38641649"/>
+      <w:bookmarkStart w:id="1" w:name="_Toc39065636"/>
       <w:r>
         <w:rPr>
           <w:rStyle w:val="Heading1Char"/>
         </w:rPr>
-        <w:t>TOPIC IDEAS</w:t>
-      </w:r>
-      <w:proofErr w:type="gramStart"/>
-      <w:r>
-        <w:rPr>
-          <w:rStyle w:val="Heading1Char"/>
-        </w:rPr>
-        <w:t>:</w:t>
+        <w:t>TOPIC IDEAS:</w:t>
       </w:r>
       <w:bookmarkEnd w:id="1"/>
-      <w:proofErr w:type="gramEnd"/>
       <w:r>
         <w:br/>
-        <w:t>Little League App – an app that houses the leagues(Roster of players &amp; coach), players(contact info, kids age/</w:t>
-      </w:r>
-      <w:proofErr w:type="spellStart"/>
-      <w:r>
-        <w:t>birthdate</w:t>
-      </w:r>
-      <w:proofErr w:type="spellEnd"/>
-      <w:r>
-        <w:t xml:space="preserve">, </w:t>
-      </w:r>
-      <w:proofErr w:type="spellStart"/>
-      <w:r>
-        <w:t>parentsnames</w:t>
-      </w:r>
-      <w:proofErr w:type="spellEnd"/>
-      <w:r>
-        <w:t xml:space="preserve"> &amp; address), Schedule, scores for the league &amp; current league ladder.</w:t>
-      </w:r>
-      <w:r>
-        <w:t xml:space="preserve">  App will allow for both Coaches and Players to </w:t>
-      </w:r>
-      <w:proofErr w:type="spellStart"/>
-      <w:r>
-        <w:t>signup</w:t>
-      </w:r>
-      <w:proofErr w:type="spellEnd"/>
-      <w:r>
-        <w:t xml:space="preserve"> to the </w:t>
-      </w:r>
-      <w:proofErr w:type="gramStart"/>
-      <w:r>
-        <w:t>leagues,</w:t>
-      </w:r>
-      <w:proofErr w:type="gramEnd"/>
-      <w:r>
-        <w:t xml:space="preserve"> split the leagues into appropriate teams – and kick off a league schedule for playing.  Leagues will be able to be renamed after creation</w:t>
+        <w:t>Little League App – an app that houses the leagues(Roster of players &amp; coach), players(contact info, kids age/birthdate, parentsnames &amp; address), Schedule, scores for the league &amp; current league ladder.</w:t>
+      </w:r>
+      <w:r>
+        <w:t xml:space="preserve">  App will allow for both Coaches and Players to signup to the leagues, split the leagues into appropriate teams – and kick off a league schedule for playing.  Leagues will be able to be renamed after creation</w:t>
       </w:r>
     </w:p>
     <w:p/>
@@ -1180,7 +1372,7 @@
       <w:pPr>
         <w:pStyle w:val="Heading1"/>
       </w:pPr>
-      <w:bookmarkStart w:id="2" w:name="_Toc38641650"/>
+      <w:bookmarkStart w:id="2" w:name="_Toc39065637"/>
       <w:r>
         <w:t>CLASSES &amp; METHODS</w:t>
       </w:r>
@@ -1190,7 +1382,7 @@
       <w:pPr>
         <w:pStyle w:val="Heading2"/>
       </w:pPr>
-      <w:bookmarkStart w:id="3" w:name="_Toc38641651"/>
+      <w:bookmarkStart w:id="3" w:name="_Toc39065638"/>
       <w:r>
         <w:t>MODEL:</w:t>
       </w:r>
@@ -1309,11 +1501,9 @@
           <w:numId w:val="1"/>
         </w:numPr>
       </w:pPr>
-      <w:proofErr w:type="spellStart"/>
       <w:r>
         <w:t>Useraccess</w:t>
       </w:r>
-      <w:proofErr w:type="spellEnd"/>
       <w:r>
         <w:t xml:space="preserve"> (String)</w:t>
       </w:r>
@@ -1327,6 +1517,7 @@
         </w:numPr>
       </w:pPr>
       <w:r>
+        <w:lastRenderedPageBreak/>
         <w:t>Team</w:t>
       </w:r>
     </w:p>
@@ -1392,21 +1583,8 @@
           <w:numId w:val="1"/>
         </w:numPr>
       </w:pPr>
-      <w:proofErr w:type="spellStart"/>
-      <w:r>
-        <w:t>GameScores</w:t>
-      </w:r>
-      <w:proofErr w:type="spellEnd"/>
-      <w:r>
-        <w:t>[] (</w:t>
-      </w:r>
-      <w:proofErr w:type="spellStart"/>
-      <w:r>
-        <w:t>gameScore</w:t>
-      </w:r>
-      <w:proofErr w:type="spellEnd"/>
-      <w:r>
-        <w:t>)</w:t>
+      <w:r>
+        <w:t>GameScores[] (gameScore)</w:t>
       </w:r>
     </w:p>
     <w:p>
@@ -1418,7 +1596,6 @@
         </w:numPr>
       </w:pPr>
       <w:r>
-        <w:lastRenderedPageBreak/>
         <w:t>Sponsor (String)</w:t>
       </w:r>
     </w:p>
@@ -1442,21 +1619,8 @@
           <w:numId w:val="1"/>
         </w:numPr>
       </w:pPr>
-      <w:proofErr w:type="spellStart"/>
-      <w:r>
-        <w:t>GameDay</w:t>
-      </w:r>
-      <w:proofErr w:type="spellEnd"/>
-      <w:r>
-        <w:t>(</w:t>
-      </w:r>
-      <w:proofErr w:type="spellStart"/>
-      <w:r>
-        <w:t>LocalDate</w:t>
-      </w:r>
-      <w:proofErr w:type="spellEnd"/>
-      <w:r>
-        <w:t>)</w:t>
+      <w:r>
+        <w:t>GameDay(LocalDate)</w:t>
       </w:r>
     </w:p>
     <w:p>
@@ -1467,11 +1631,9 @@
           <w:numId w:val="1"/>
         </w:numPr>
       </w:pPr>
-      <w:proofErr w:type="spellStart"/>
       <w:r>
         <w:t>teamOne</w:t>
       </w:r>
-      <w:proofErr w:type="spellEnd"/>
       <w:r>
         <w:t>(Team)</w:t>
       </w:r>
@@ -1484,13 +1646,8 @@
           <w:numId w:val="1"/>
         </w:numPr>
       </w:pPr>
-      <w:proofErr w:type="spellStart"/>
-      <w:r>
-        <w:t>teamOne</w:t>
-      </w:r>
-      <w:proofErr w:type="spellEnd"/>
-      <w:r>
-        <w:t>(Team)</w:t>
+      <w:r>
+        <w:t>teamOne(Team)</w:t>
       </w:r>
     </w:p>
     <w:p>
@@ -1501,21 +1658,8 @@
           <w:numId w:val="1"/>
         </w:numPr>
       </w:pPr>
-      <w:proofErr w:type="spellStart"/>
-      <w:r>
-        <w:t>ScoreTeamOne</w:t>
-      </w:r>
-      <w:proofErr w:type="spellEnd"/>
-      <w:r>
-        <w:t xml:space="preserve"> (</w:t>
-      </w:r>
-      <w:proofErr w:type="spellStart"/>
-      <w:r>
-        <w:t>int</w:t>
-      </w:r>
-      <w:proofErr w:type="spellEnd"/>
-      <w:r>
-        <w:t>)</w:t>
+      <w:r>
+        <w:t>ScoreTeamOne (int)</w:t>
       </w:r>
     </w:p>
     <w:p>
@@ -1526,21 +1670,8 @@
           <w:numId w:val="1"/>
         </w:numPr>
       </w:pPr>
-      <w:proofErr w:type="spellStart"/>
-      <w:r>
-        <w:t>ScoreTeamTwo</w:t>
-      </w:r>
-      <w:proofErr w:type="spellEnd"/>
-      <w:r>
-        <w:t xml:space="preserve"> (</w:t>
-      </w:r>
-      <w:proofErr w:type="spellStart"/>
-      <w:r>
-        <w:t>int</w:t>
-      </w:r>
-      <w:proofErr w:type="spellEnd"/>
-      <w:r>
-        <w:t>)</w:t>
+      <w:r>
+        <w:t>ScoreTeamTwo (int)</w:t>
       </w:r>
     </w:p>
     <w:p>
@@ -1551,13 +1682,8 @@
           <w:numId w:val="1"/>
         </w:numPr>
       </w:pPr>
-      <w:proofErr w:type="spellStart"/>
-      <w:r>
-        <w:t>Forfiet</w:t>
-      </w:r>
-      <w:proofErr w:type="spellEnd"/>
-      <w:r>
-        <w:t xml:space="preserve"> (String)</w:t>
+      <w:r>
+        <w:t>Forfiet (String)</w:t>
       </w:r>
     </w:p>
     <w:p>
@@ -1610,21 +1736,8 @@
           <w:numId w:val="1"/>
         </w:numPr>
       </w:pPr>
-      <w:proofErr w:type="spellStart"/>
-      <w:r>
-        <w:t>Phonecarrier</w:t>
-      </w:r>
-      <w:proofErr w:type="spellEnd"/>
-      <w:r>
-        <w:t>(</w:t>
-      </w:r>
-      <w:proofErr w:type="spellStart"/>
-      <w:r>
-        <w:t>PhoneCarrier</w:t>
-      </w:r>
-      <w:proofErr w:type="spellEnd"/>
-      <w:r>
-        <w:t>)</w:t>
+      <w:r>
+        <w:t>Phonecarrier(PhoneCarrier)</w:t>
       </w:r>
     </w:p>
     <w:p>
@@ -1635,7 +1748,6 @@
           <w:numId w:val="1"/>
         </w:numPr>
       </w:pPr>
-      <w:proofErr w:type="spellStart"/>
       <w:r>
         <w:t>allow</w:t>
       </w:r>
@@ -1645,7 +1757,6 @@
       <w:r>
         <w:t>MS</w:t>
       </w:r>
-      <w:proofErr w:type="spellEnd"/>
       <w:r>
         <w:t xml:space="preserve"> (Boolean)</w:t>
       </w:r>
@@ -1695,15 +1806,7 @@
         </w:numPr>
       </w:pPr>
       <w:r>
-        <w:t>Age(</w:t>
-      </w:r>
-      <w:proofErr w:type="spellStart"/>
-      <w:r>
-        <w:t>int</w:t>
-      </w:r>
-      <w:proofErr w:type="spellEnd"/>
-      <w:r>
-        <w:t>)</w:t>
+        <w:t>Age(int)</w:t>
       </w:r>
     </w:p>
     <w:p>
@@ -1715,15 +1818,7 @@
         </w:numPr>
       </w:pPr>
       <w:r>
-        <w:t>Position (</w:t>
-      </w:r>
-      <w:proofErr w:type="spellStart"/>
-      <w:r>
-        <w:t>Enum</w:t>
-      </w:r>
-      <w:proofErr w:type="spellEnd"/>
-      <w:r>
-        <w:t>)</w:t>
+        <w:t>Position (Enum)</w:t>
       </w:r>
     </w:p>
     <w:p>
@@ -1735,15 +1830,7 @@
         </w:numPr>
       </w:pPr>
       <w:r>
-        <w:t>Position (</w:t>
-      </w:r>
-      <w:proofErr w:type="spellStart"/>
-      <w:r>
-        <w:t>Enum</w:t>
-      </w:r>
-      <w:proofErr w:type="spellEnd"/>
-      <w:r>
-        <w:t>)</w:t>
+        <w:t>Position (Enum)</w:t>
       </w:r>
     </w:p>
     <w:p>
@@ -1755,53 +1842,8 @@
         </w:numPr>
       </w:pPr>
       <w:r>
-        <w:t xml:space="preserve">Pitcher, Catcher, </w:t>
-      </w:r>
-      <w:proofErr w:type="spellStart"/>
-      <w:r>
-        <w:t>FirstBase</w:t>
-      </w:r>
-      <w:proofErr w:type="spellEnd"/>
-      <w:r>
-        <w:t xml:space="preserve">, </w:t>
-      </w:r>
-      <w:proofErr w:type="spellStart"/>
-      <w:r>
-        <w:t>SecondBase,ShortStop</w:t>
-      </w:r>
-      <w:proofErr w:type="spellEnd"/>
-      <w:r>
-        <w:t xml:space="preserve">, </w:t>
-      </w:r>
-      <w:proofErr w:type="spellStart"/>
-      <w:r>
-        <w:t>ThirdBase</w:t>
-      </w:r>
-      <w:proofErr w:type="spellEnd"/>
-      <w:r>
-        <w:t xml:space="preserve">, </w:t>
-      </w:r>
-      <w:proofErr w:type="spellStart"/>
-      <w:r>
-        <w:t>LeftField</w:t>
-      </w:r>
-      <w:proofErr w:type="spellEnd"/>
-      <w:r>
-        <w:t xml:space="preserve">, </w:t>
-      </w:r>
-      <w:proofErr w:type="spellStart"/>
-      <w:r>
-        <w:t>RightField</w:t>
-      </w:r>
-      <w:proofErr w:type="spellEnd"/>
-      <w:r>
-        <w:t xml:space="preserve">, </w:t>
-      </w:r>
-      <w:proofErr w:type="spellStart"/>
-      <w:r>
-        <w:t>CenterField</w:t>
-      </w:r>
-      <w:proofErr w:type="spellEnd"/>
+        <w:t>Pitcher, Catcher, FirstBase, SecondBase,ShortStop, ThirdBase, LeftField, RightField, CenterField</w:t>
+      </w:r>
     </w:p>
     <w:p>
       <w:pPr>
@@ -1811,21 +1853,8 @@
           <w:numId w:val="1"/>
         </w:numPr>
       </w:pPr>
-      <w:proofErr w:type="spellStart"/>
-      <w:r>
-        <w:t>PhoneCarrier</w:t>
-      </w:r>
-      <w:proofErr w:type="spellEnd"/>
-      <w:r>
-        <w:t>(</w:t>
-      </w:r>
-      <w:proofErr w:type="spellStart"/>
-      <w:r>
-        <w:t>Enum</w:t>
-      </w:r>
-      <w:proofErr w:type="spellEnd"/>
-      <w:r>
-        <w:t>)</w:t>
+      <w:r>
+        <w:t>PhoneCarrier(Enum)</w:t>
       </w:r>
     </w:p>
     <w:p>
@@ -1836,19 +1865,9 @@
           <w:numId w:val="1"/>
         </w:numPr>
       </w:pPr>
-      <w:proofErr w:type="spellStart"/>
-      <w:r>
-        <w:t>TMobile</w:t>
-      </w:r>
-      <w:proofErr w:type="spellEnd"/>
-      <w:r>
-        <w:t xml:space="preserve">, Virgin, Cingular, Sprint, Verizon, </w:t>
-      </w:r>
-      <w:proofErr w:type="spellStart"/>
-      <w:r>
-        <w:t>GoogleFi</w:t>
-      </w:r>
-      <w:proofErr w:type="spellEnd"/>
+      <w:r>
+        <w:t>TMobile, Virgin, Cingular, Sprint, Verizon, GoogleFi</w:t>
+      </w:r>
     </w:p>
     <w:p>
       <w:pPr>
@@ -1858,11 +1877,9 @@
           <w:numId w:val="1"/>
         </w:numPr>
       </w:pPr>
-      <w:proofErr w:type="spellStart"/>
       <w:r>
         <w:t>GameScore</w:t>
       </w:r>
-      <w:proofErr w:type="spellEnd"/>
     </w:p>
     <w:p>
       <w:pPr>
@@ -1873,15 +1890,7 @@
         </w:numPr>
       </w:pPr>
       <w:r>
-        <w:t>Score(</w:t>
-      </w:r>
-      <w:proofErr w:type="spellStart"/>
-      <w:r>
-        <w:t>int</w:t>
-      </w:r>
-      <w:proofErr w:type="spellEnd"/>
-      <w:r>
-        <w:t>)</w:t>
+        <w:t>Score(int)</w:t>
       </w:r>
     </w:p>
     <w:p>
@@ -1904,13 +1913,8 @@
           <w:numId w:val="1"/>
         </w:numPr>
       </w:pPr>
-      <w:proofErr w:type="spellStart"/>
-      <w:r>
-        <w:t>DayPlayed</w:t>
-      </w:r>
-      <w:proofErr w:type="spellEnd"/>
-      <w:r>
-        <w:t>(string)</w:t>
+      <w:r>
+        <w:t>DayPlayed(string)</w:t>
       </w:r>
     </w:p>
     <w:p>
@@ -1929,7 +1933,7 @@
       <w:pPr>
         <w:pStyle w:val="Heading2"/>
       </w:pPr>
-      <w:bookmarkStart w:id="4" w:name="_Toc38641652"/>
+      <w:bookmarkStart w:id="4" w:name="_Toc39065639"/>
       <w:r>
         <w:t>METHODS:</w:t>
       </w:r>
@@ -1980,6 +1984,7 @@
         </w:numPr>
       </w:pPr>
       <w:r>
+        <w:lastRenderedPageBreak/>
         <w:t>Create Teams – this function creates an array of teams based on the registered coaches and number of players.  Players are randomly split/selected – minimum of 9 per team.  Teams are given a null value name and can be changed after creation.</w:t>
       </w:r>
     </w:p>
@@ -2015,12 +2020,9 @@
           <w:numId w:val="2"/>
         </w:numPr>
       </w:pPr>
-      <w:proofErr w:type="spellStart"/>
-      <w:r>
-        <w:lastRenderedPageBreak/>
+      <w:r>
         <w:t>RenameTeam</w:t>
       </w:r>
-      <w:proofErr w:type="spellEnd"/>
     </w:p>
     <w:p>
       <w:pPr>
@@ -2030,13 +2032,8 @@
           <w:numId w:val="2"/>
         </w:numPr>
       </w:pPr>
-      <w:proofErr w:type="spellStart"/>
-      <w:r>
-        <w:t>RecordScoreOnDay</w:t>
-      </w:r>
-      <w:proofErr w:type="spellEnd"/>
-      <w:r>
-        <w:t xml:space="preserve"> – record the score from a game on a particular day</w:t>
+      <w:r>
+        <w:t>RecordScoreOnDay – record the score from a game on a particular day</w:t>
       </w:r>
       <w:r>
         <w:t xml:space="preserve"> and mark as a win or loss</w:t>
@@ -2050,13 +2047,8 @@
           <w:numId w:val="2"/>
         </w:numPr>
       </w:pPr>
-      <w:proofErr w:type="spellStart"/>
-      <w:r>
-        <w:t>AddSponsor</w:t>
-      </w:r>
-      <w:proofErr w:type="spellEnd"/>
-      <w:r>
-        <w:t xml:space="preserve"> </w:t>
+      <w:r>
+        <w:t xml:space="preserve">AddSponsor </w:t>
       </w:r>
     </w:p>
     <w:p/>
@@ -2065,17 +2057,21 @@
       <w:pPr>
         <w:pStyle w:val="Heading1"/>
       </w:pPr>
+      <w:bookmarkStart w:id="5" w:name="_Toc39065640"/>
       <w:r>
         <w:t>USER STORIES</w:t>
       </w:r>
+      <w:bookmarkEnd w:id="5"/>
     </w:p>
     <w:p>
       <w:pPr>
         <w:pStyle w:val="Heading2"/>
       </w:pPr>
+      <w:bookmarkStart w:id="6" w:name="_Toc39065641"/>
       <w:r>
         <w:t>League</w:t>
       </w:r>
+      <w:bookmarkEnd w:id="6"/>
     </w:p>
     <w:p>
       <w:pPr>
@@ -2173,23 +2169,7 @@
         </w:numPr>
       </w:pPr>
       <w:r>
-        <w:t xml:space="preserve">Different </w:t>
-      </w:r>
-      <w:proofErr w:type="spellStart"/>
-      <w:r>
-        <w:t>playdays</w:t>
-      </w:r>
-      <w:proofErr w:type="spellEnd"/>
-      <w:r>
-        <w:t xml:space="preserve"> pitting 2 teams together so that everyone plays </w:t>
-      </w:r>
-      <w:proofErr w:type="spellStart"/>
-      <w:r>
-        <w:t>eachother</w:t>
-      </w:r>
-      <w:proofErr w:type="spellEnd"/>
-      <w:r>
-        <w:t xml:space="preserve"> a fair/even amount of times each week changes</w:t>
+        <w:t>Different playdays pitting 2 teams together so that everyone plays eachother a fair/even amount of times each week changes</w:t>
       </w:r>
     </w:p>
     <w:p>
@@ -2225,15 +2205,7 @@
         </w:numPr>
       </w:pPr>
       <w:r>
-        <w:t>User navigates to the registration.html(.</w:t>
-      </w:r>
-      <w:proofErr w:type="spellStart"/>
-      <w:r>
-        <w:t>jsp</w:t>
-      </w:r>
-      <w:proofErr w:type="spellEnd"/>
-      <w:r>
-        <w:t>??) and registers for the year season</w:t>
+        <w:t>User navigates to the registration.html(.jsp??) and registers for the year season</w:t>
       </w:r>
     </w:p>
     <w:p>
@@ -2293,6 +2265,7 @@
         </w:numPr>
       </w:pPr>
       <w:r>
+        <w:lastRenderedPageBreak/>
         <w:t>A User needs to modify/update their information</w:t>
       </w:r>
     </w:p>
@@ -2312,9 +2285,11 @@
       <w:pPr>
         <w:pStyle w:val="Heading2"/>
       </w:pPr>
+      <w:bookmarkStart w:id="7" w:name="_Toc39065642"/>
       <w:r>
         <w:t>TEAM</w:t>
       </w:r>
+      <w:bookmarkEnd w:id="7"/>
     </w:p>
     <w:p>
       <w:pPr>
@@ -2325,15 +2300,7 @@
         </w:numPr>
       </w:pPr>
       <w:r>
-        <w:t>A Coach is notified through email/</w:t>
-      </w:r>
-      <w:proofErr w:type="spellStart"/>
-      <w:r>
-        <w:t>sms</w:t>
-      </w:r>
-      <w:proofErr w:type="spellEnd"/>
-      <w:r>
-        <w:t xml:space="preserve"> that their team is assigned</w:t>
+        <w:t>A Coach is notified through email/sms that their team is assigned</w:t>
       </w:r>
     </w:p>
     <w:p>
@@ -2369,7 +2336,6 @@
         </w:numPr>
       </w:pPr>
       <w:r>
-        <w:lastRenderedPageBreak/>
         <w:t>Dropped people are removed from registered players</w:t>
       </w:r>
       <w:r>
@@ -2492,13 +2458,8 @@
           <w:numId w:val="4"/>
         </w:numPr>
       </w:pPr>
-      <w:proofErr w:type="spellStart"/>
-      <w:r>
-        <w:t>PracticeDay</w:t>
-      </w:r>
-      <w:proofErr w:type="spellEnd"/>
-      <w:r>
-        <w:t xml:space="preserve"> field is set to ‘unassigned’ with a + button to schedule</w:t>
+      <w:r>
+        <w:t>PracticeDay field is set to ‘unassigned’ with a + button to schedule</w:t>
       </w:r>
     </w:p>
     <w:p>
@@ -2546,15 +2507,7 @@
         </w:numPr>
       </w:pPr>
       <w:r>
-        <w:t xml:space="preserve">A Game has been played and scores </w:t>
-      </w:r>
-      <w:proofErr w:type="spellStart"/>
-      <w:r>
-        <w:t>neeed</w:t>
-      </w:r>
-      <w:proofErr w:type="spellEnd"/>
-      <w:r>
-        <w:t xml:space="preserve"> to be input</w:t>
+        <w:t>A Game has been played and scores neeed to be input</w:t>
       </w:r>
     </w:p>
     <w:p>
@@ -2715,10 +2668,11 @@
       <w:pPr>
         <w:pStyle w:val="Heading1"/>
       </w:pPr>
-      <w:r>
-        <w:lastRenderedPageBreak/>
+      <w:bookmarkStart w:id="8" w:name="_Toc39065643"/>
+      <w:r>
         <w:t>TASKS LIST</w:t>
       </w:r>
+      <w:bookmarkEnd w:id="8"/>
     </w:p>
     <w:p>
       <w:pPr>
@@ -2737,12 +2691,53 @@
         <w:pStyle w:val="ListParagraph"/>
         <w:numPr>
           <w:ilvl w:val="0"/>
-          <w:numId w:val="5"/>
+          <w:numId w:val="9"/>
         </w:numPr>
       </w:pPr>
       <w:r>
         <w:t>Create Models</w:t>
       </w:r>
+    </w:p>
+    <w:p>
+      <w:pPr>
+        <w:pStyle w:val="ListParagraph"/>
+        <w:numPr>
+          <w:ilvl w:val="0"/>
+          <w:numId w:val="10"/>
+        </w:numPr>
+      </w:pPr>
+      <w:r>
+        <w:t>Create Database Schema</w:t>
+      </w:r>
+    </w:p>
+    <w:p>
+      <w:pPr>
+        <w:pStyle w:val="ListParagraph"/>
+        <w:numPr>
+          <w:ilvl w:val="0"/>
+          <w:numId w:val="11"/>
+        </w:numPr>
+      </w:pPr>
+      <w:r>
+        <w:t>Create/Define Userstories</w:t>
+      </w:r>
+    </w:p>
+    <w:p>
+      <w:pPr>
+        <w:pStyle w:val="ListParagraph"/>
+        <w:numPr>
+          <w:ilvl w:val="0"/>
+          <w:numId w:val="12"/>
+        </w:numPr>
+      </w:pPr>
+      <w:r>
+        <w:t>Generate Tasks from UserStories</w:t>
+      </w:r>
+    </w:p>
+    <w:p>
+      <w:pPr>
+        <w:pStyle w:val="ListParagraph"/>
+      </w:pPr>
     </w:p>
     <w:p>
       <w:pPr>
@@ -2753,7 +2748,357 @@
         </w:numPr>
       </w:pPr>
       <w:r>
-        <w:t>Create Database Schema</w:t>
+        <w:t>GREG</w:t>
+      </w:r>
+    </w:p>
+    <w:p>
+      <w:pPr>
+        <w:pStyle w:val="ListParagraph"/>
+        <w:numPr>
+          <w:ilvl w:val="1"/>
+          <w:numId w:val="15"/>
+        </w:numPr>
+      </w:pPr>
+      <w:r>
+        <w:t>Design newuserregistration.html</w:t>
+      </w:r>
+    </w:p>
+    <w:p>
+      <w:pPr>
+        <w:pStyle w:val="ListParagraph"/>
+        <w:numPr>
+          <w:ilvl w:val="2"/>
+          <w:numId w:val="5"/>
+        </w:numPr>
+      </w:pPr>
+      <w:r>
+        <w:t>Form for user table data</w:t>
+      </w:r>
+    </w:p>
+    <w:p>
+      <w:pPr>
+        <w:pStyle w:val="ListParagraph"/>
+        <w:numPr>
+          <w:ilvl w:val="1"/>
+          <w:numId w:val="16"/>
+        </w:numPr>
+      </w:pPr>
+      <w:r>
+        <w:t>Create UserRegistration servlet</w:t>
+      </w:r>
+    </w:p>
+    <w:p>
+      <w:pPr>
+        <w:pStyle w:val="ListParagraph"/>
+        <w:numPr>
+          <w:ilvl w:val="2"/>
+          <w:numId w:val="5"/>
+        </w:numPr>
+      </w:pPr>
+      <w:r>
+        <w:t>Implement UserRegistration from newuseregistration form submission</w:t>
+      </w:r>
+    </w:p>
+    <w:p>
+      <w:pPr>
+        <w:pStyle w:val="ListParagraph"/>
+        <w:numPr>
+          <w:ilvl w:val="3"/>
+          <w:numId w:val="17"/>
+        </w:numPr>
+      </w:pPr>
+      <w:r>
+        <w:t>Adding row into Users table</w:t>
+      </w:r>
+    </w:p>
+    <w:p>
+      <w:pPr>
+        <w:pStyle w:val="ListParagraph"/>
+        <w:numPr>
+          <w:ilvl w:val="1"/>
+          <w:numId w:val="5"/>
+        </w:numPr>
+        <w:ind w:left="720"/>
+      </w:pPr>
+      <w:r>
+        <w:t>WEB PAGES</w:t>
+      </w:r>
+    </w:p>
+    <w:p>
+      <w:pPr>
+        <w:pStyle w:val="ListParagraph"/>
+        <w:numPr>
+          <w:ilvl w:val="1"/>
+          <w:numId w:val="8"/>
+        </w:numPr>
+        <w:ind w:left="1080"/>
+      </w:pPr>
+      <w:r>
+        <w:t xml:space="preserve">Add “new user registration” link to homepage header </w:t>
+      </w:r>
+    </w:p>
+    <w:p>
+      <w:pPr>
+        <w:pStyle w:val="ListParagraph"/>
+        <w:numPr>
+          <w:ilvl w:val="1"/>
+          <w:numId w:val="14"/>
+        </w:numPr>
+        <w:ind w:left="1080"/>
+      </w:pPr>
+      <w:r>
+        <w:t>Convert index.html to index.jsp</w:t>
+      </w:r>
+    </w:p>
+    <w:p>
+      <w:pPr>
+        <w:pStyle w:val="ListParagraph"/>
+        <w:numPr>
+          <w:ilvl w:val="1"/>
+          <w:numId w:val="14"/>
+        </w:numPr>
+        <w:ind w:left="1080"/>
+      </w:pPr>
+      <w:r>
+        <w:t xml:space="preserve">Insert header into index.jsp </w:t>
+      </w:r>
+      <w:r>
+        <w:t>and most all other pages</w:t>
+      </w:r>
+    </w:p>
+    <w:p>
+      <w:pPr>
+        <w:pStyle w:val="ListParagraph"/>
+        <w:numPr>
+          <w:ilvl w:val="1"/>
+          <w:numId w:val="14"/>
+        </w:numPr>
+        <w:ind w:left="1080"/>
+      </w:pPr>
+      <w:r>
+        <w:t>Contact.jsp</w:t>
+      </w:r>
+    </w:p>
+    <w:p>
+      <w:pPr>
+        <w:pStyle w:val="ListParagraph"/>
+        <w:numPr>
+          <w:ilvl w:val="2"/>
+          <w:numId w:val="14"/>
+        </w:numPr>
+        <w:ind w:left="1440"/>
+      </w:pPr>
+      <w:r>
+        <w:t>Simple information page with a form at the bottom to send site administrator a message (fake email for now)</w:t>
+      </w:r>
+    </w:p>
+    <w:p>
+      <w:pPr>
+        <w:pStyle w:val="ListParagraph"/>
+        <w:numPr>
+          <w:ilvl w:val="1"/>
+          <w:numId w:val="14"/>
+        </w:numPr>
+        <w:ind w:left="1080"/>
+      </w:pPr>
+      <w:r>
+        <w:t>Springtraining.jsp</w:t>
+      </w:r>
+    </w:p>
+    <w:p>
+      <w:pPr>
+        <w:pStyle w:val="ListParagraph"/>
+        <w:numPr>
+          <w:ilvl w:val="2"/>
+          <w:numId w:val="14"/>
+        </w:numPr>
+        <w:ind w:left="1440"/>
+      </w:pPr>
+      <w:r>
+        <w:t>Simple information page with a signup form at the bottom</w:t>
+      </w:r>
+    </w:p>
+    <w:p>
+      <w:pPr>
+        <w:pStyle w:val="ListParagraph"/>
+        <w:numPr>
+          <w:ilvl w:val="3"/>
+          <w:numId w:val="14"/>
+        </w:numPr>
+        <w:ind w:left="2160"/>
+      </w:pPr>
+      <w:r>
+        <w:t>Form simply does an email to site administrator sending information (Fake email for now)</w:t>
+      </w:r>
+    </w:p>
+    <w:p>
+      <w:pPr>
+        <w:pStyle w:val="ListParagraph"/>
+        <w:numPr>
+          <w:ilvl w:val="1"/>
+          <w:numId w:val="14"/>
+        </w:numPr>
+        <w:ind w:left="1080"/>
+      </w:pPr>
+      <w:r>
+        <w:t>Userportal.jsp</w:t>
+      </w:r>
+    </w:p>
+    <w:p>
+      <w:pPr>
+        <w:pStyle w:val="ListParagraph"/>
+        <w:numPr>
+          <w:ilvl w:val="2"/>
+          <w:numId w:val="14"/>
+        </w:numPr>
+        <w:ind w:left="1440"/>
+      </w:pPr>
+      <w:r>
+        <w:t>Redirect to 3 separate pages depending on loginobject:useraccess</w:t>
+      </w:r>
+    </w:p>
+    <w:p>
+      <w:pPr>
+        <w:pStyle w:val="ListParagraph"/>
+        <w:numPr>
+          <w:ilvl w:val="3"/>
+          <w:numId w:val="14"/>
+        </w:numPr>
+        <w:ind w:left="2160"/>
+      </w:pPr>
+      <w:r>
+        <w:t>Login notification if not currently loggedin</w:t>
+      </w:r>
+    </w:p>
+    <w:p>
+      <w:pPr>
+        <w:pStyle w:val="ListParagraph"/>
+        <w:numPr>
+          <w:ilvl w:val="1"/>
+          <w:numId w:val="14"/>
+        </w:numPr>
+        <w:ind w:left="1080"/>
+      </w:pPr>
+      <w:r>
+        <w:t>Sponsorship.jsp</w:t>
+      </w:r>
+    </w:p>
+    <w:p>
+      <w:pPr>
+        <w:pStyle w:val="ListParagraph"/>
+        <w:numPr>
+          <w:ilvl w:val="2"/>
+          <w:numId w:val="14"/>
+        </w:numPr>
+        <w:ind w:left="1440"/>
+      </w:pPr>
+      <w:r>
+        <w:t>Shows list of current sponsors</w:t>
+      </w:r>
+    </w:p>
+    <w:p>
+      <w:pPr>
+        <w:pStyle w:val="ListParagraph"/>
+        <w:numPr>
+          <w:ilvl w:val="2"/>
+          <w:numId w:val="14"/>
+        </w:numPr>
+        <w:ind w:left="1440"/>
+      </w:pPr>
+      <w:r>
+        <w:t>Register as a sponsor</w:t>
+      </w:r>
+    </w:p>
+    <w:p>
+      <w:pPr>
+        <w:pStyle w:val="ListParagraph"/>
+        <w:numPr>
+          <w:ilvl w:val="1"/>
+          <w:numId w:val="14"/>
+        </w:numPr>
+        <w:ind w:left="1080"/>
+      </w:pPr>
+      <w:r>
+        <w:t>Registration.jsp</w:t>
+      </w:r>
+    </w:p>
+    <w:p>
+      <w:pPr>
+        <w:pStyle w:val="ListParagraph"/>
+        <w:numPr>
+          <w:ilvl w:val="2"/>
+          <w:numId w:val="14"/>
+        </w:numPr>
+        <w:ind w:left="1440"/>
+      </w:pPr>
+      <w:r>
+        <w:t>Register as a coach/player</w:t>
+      </w:r>
+    </w:p>
+    <w:p>
+      <w:pPr>
+        <w:pStyle w:val="ListParagraph"/>
+        <w:numPr>
+          <w:ilvl w:val="3"/>
+          <w:numId w:val="14"/>
+        </w:numPr>
+        <w:ind w:left="2160"/>
+      </w:pPr>
+      <w:r>
+        <w:t>Form updates appropriate table on selection of type (coach/player).</w:t>
+      </w:r>
+    </w:p>
+    <w:p>
+      <w:pPr>
+        <w:pStyle w:val="ListParagraph"/>
+        <w:numPr>
+          <w:ilvl w:val="3"/>
+          <w:numId w:val="14"/>
+        </w:numPr>
+        <w:ind w:left="2160"/>
+      </w:pPr>
+      <w:r>
+        <w:t>MUST BE LOGGED IN</w:t>
+      </w:r>
+    </w:p>
+    <w:p>
+      <w:pPr>
+        <w:pStyle w:val="ListParagraph"/>
+        <w:numPr>
+          <w:ilvl w:val="1"/>
+          <w:numId w:val="14"/>
+        </w:numPr>
+        <w:ind w:left="1080"/>
+      </w:pPr>
+      <w:r>
+        <w:t>Season.jsp</w:t>
+      </w:r>
+    </w:p>
+    <w:p>
+      <w:pPr>
+        <w:pStyle w:val="ListParagraph"/>
+        <w:numPr>
+          <w:ilvl w:val="2"/>
+          <w:numId w:val="14"/>
+        </w:numPr>
+        <w:ind w:left="1440"/>
+      </w:pPr>
+      <w:r>
+        <w:lastRenderedPageBreak/>
+        <w:t>Shows calendar schedule</w:t>
+      </w:r>
+    </w:p>
+    <w:p>
+      <w:pPr>
+        <w:pStyle w:val="ListParagraph"/>
+        <w:numPr>
+          <w:ilvl w:val="3"/>
+          <w:numId w:val="14"/>
+        </w:numPr>
+        <w:ind w:left="2160"/>
+      </w:pPr>
+      <w:r>
+        <w:t>Click to show schedule information</w:t>
       </w:r>
     </w:p>
     <w:p>
@@ -2765,13 +3110,68 @@
         </w:numPr>
       </w:pPr>
       <w:r>
-        <w:t xml:space="preserve">Create/Define </w:t>
-      </w:r>
-      <w:proofErr w:type="spellStart"/>
-      <w:r>
-        <w:t>Userstories</w:t>
-      </w:r>
-      <w:proofErr w:type="spellEnd"/>
+        <w:t>SERVLET</w:t>
+      </w:r>
+    </w:p>
+    <w:p>
+      <w:pPr>
+        <w:pStyle w:val="ListParagraph"/>
+        <w:numPr>
+          <w:ilvl w:val="1"/>
+          <w:numId w:val="5"/>
+        </w:numPr>
+      </w:pPr>
+      <w:r>
+        <w:t>UserLogin</w:t>
+      </w:r>
+    </w:p>
+    <w:p>
+      <w:pPr>
+        <w:pStyle w:val="ListParagraph"/>
+        <w:numPr>
+          <w:ilvl w:val="1"/>
+          <w:numId w:val="5"/>
+        </w:numPr>
+      </w:pPr>
+      <w:r>
+        <w:t>UserRegistration</w:t>
+      </w:r>
+    </w:p>
+    <w:p>
+      <w:pPr>
+        <w:pStyle w:val="ListParagraph"/>
+        <w:numPr>
+          <w:ilvl w:val="1"/>
+          <w:numId w:val="5"/>
+        </w:numPr>
+      </w:pPr>
+      <w:r>
+        <w:t>UserPortal</w:t>
+      </w:r>
+    </w:p>
+    <w:p>
+      <w:pPr>
+        <w:pStyle w:val="ListParagraph"/>
+        <w:numPr>
+          <w:ilvl w:val="1"/>
+          <w:numId w:val="5"/>
+        </w:numPr>
+      </w:pPr>
+      <w:r>
+        <w:t>SeasonRegistration</w:t>
+      </w:r>
+    </w:p>
+    <w:p>
+      <w:pPr>
+        <w:pStyle w:val="ListParagraph"/>
+        <w:numPr>
+          <w:ilvl w:val="1"/>
+          <w:numId w:val="5"/>
+        </w:numPr>
+      </w:pPr>
+      <w:r>
+        <w:t>Sponsorship</w:t>
+      </w:r>
     </w:p>
     <w:p>
       <w:pPr>
@@ -2782,118 +3182,23 @@
         </w:numPr>
       </w:pPr>
       <w:r>
-        <w:t xml:space="preserve">Generate Tasks from </w:t>
-      </w:r>
-      <w:proofErr w:type="spellStart"/>
-      <w:r>
-        <w:t>UserStories</w:t>
-      </w:r>
-      <w:proofErr w:type="spellEnd"/>
-    </w:p>
-    <w:p>
-      <w:pPr>
-        <w:pStyle w:val="ListParagraph"/>
-      </w:pPr>
+        <w:t>DOCKER</w:t>
+      </w:r>
     </w:p>
     <w:p>
       <w:pPr>
         <w:pStyle w:val="ListParagraph"/>
         <w:numPr>
           <w:ilvl w:val="0"/>
-          <w:numId w:val="5"/>
-        </w:numPr>
-      </w:pPr>
-      <w:r>
-        <w:t>GREG</w:t>
-      </w:r>
-    </w:p>
-    <w:p>
-      <w:pPr>
-        <w:pStyle w:val="ListParagraph"/>
-        <w:numPr>
-          <w:ilvl w:val="1"/>
-          <w:numId w:val="5"/>
-        </w:numPr>
-      </w:pPr>
-      <w:r>
-        <w:t>Design newuserregistration.html</w:t>
-      </w:r>
-    </w:p>
-    <w:p>
-      <w:pPr>
-        <w:pStyle w:val="ListParagraph"/>
-        <w:numPr>
-          <w:ilvl w:val="2"/>
-          <w:numId w:val="5"/>
-        </w:numPr>
-      </w:pPr>
-      <w:r>
-        <w:t>Form for user table data</w:t>
-      </w:r>
-    </w:p>
-    <w:p>
-      <w:pPr>
-        <w:pStyle w:val="ListParagraph"/>
-        <w:numPr>
-          <w:ilvl w:val="1"/>
-          <w:numId w:val="5"/>
-        </w:numPr>
-      </w:pPr>
-      <w:r>
-        <w:t xml:space="preserve">Create </w:t>
-      </w:r>
-      <w:proofErr w:type="spellStart"/>
-      <w:r>
-        <w:t>UserRegistration</w:t>
-      </w:r>
-      <w:proofErr w:type="spellEnd"/>
-      <w:r>
-        <w:t xml:space="preserve"> </w:t>
-      </w:r>
-      <w:proofErr w:type="spellStart"/>
-      <w:r>
-        <w:t>servlet</w:t>
-      </w:r>
-      <w:proofErr w:type="spellEnd"/>
-    </w:p>
-    <w:p>
-      <w:pPr>
-        <w:pStyle w:val="ListParagraph"/>
-        <w:numPr>
-          <w:ilvl w:val="2"/>
-          <w:numId w:val="5"/>
-        </w:numPr>
-      </w:pPr>
-      <w:r>
-        <w:t xml:space="preserve">Implement </w:t>
-      </w:r>
-      <w:proofErr w:type="spellStart"/>
-      <w:r>
-        <w:t>UserRegistration</w:t>
-      </w:r>
-      <w:proofErr w:type="spellEnd"/>
-      <w:r>
-        <w:t xml:space="preserve"> from </w:t>
-      </w:r>
-      <w:proofErr w:type="spellStart"/>
-      <w:r>
-        <w:t>newuseregistration</w:t>
-      </w:r>
-      <w:proofErr w:type="spellEnd"/>
-      <w:r>
-        <w:t xml:space="preserve"> form submission</w:t>
-      </w:r>
-    </w:p>
-    <w:p>
-      <w:pPr>
-        <w:pStyle w:val="ListParagraph"/>
-        <w:numPr>
-          <w:ilvl w:val="3"/>
-          <w:numId w:val="5"/>
-        </w:numPr>
-      </w:pPr>
-      <w:r>
-        <w:t>Adding row into Users table</w:t>
+          <w:numId w:val="18"/>
+        </w:numPr>
+        <w:ind w:left="1080"/>
+      </w:pPr>
+      <w:r>
+        <w:t>EnvironmentVariables setup</w:t>
+      </w:r>
+      <w:r>
+        <w:t xml:space="preserve"> into docker</w:t>
       </w:r>
     </w:p>
     <w:p>
@@ -2901,23 +3206,56 @@
         <w:pStyle w:val="ListParagraph"/>
         <w:numPr>
           <w:ilvl w:val="0"/>
-          <w:numId w:val="5"/>
-        </w:numPr>
-      </w:pPr>
-      <w:r>
-        <w:t>DAN</w:t>
-      </w:r>
-    </w:p>
-    <w:p>
-      <w:pPr>
-        <w:pStyle w:val="ListParagraph"/>
-        <w:numPr>
-          <w:ilvl w:val="1"/>
-          <w:numId w:val="5"/>
-        </w:numPr>
-      </w:pPr>
-      <w:r>
-        <w:t xml:space="preserve">Add “new user registration” link to homepage header </w:t>
+          <w:numId w:val="19"/>
+        </w:numPr>
+        <w:ind w:left="1440"/>
+      </w:pPr>
+      <w:r>
+        <w:t>Project1_UName</w:t>
+      </w:r>
+      <w:r>
+        <w:t xml:space="preserve">    - </w:t>
+      </w:r>
+      <w:r>
+        <w:t>postgres</w:t>
+      </w:r>
+    </w:p>
+    <w:p>
+      <w:pPr>
+        <w:pStyle w:val="ListParagraph"/>
+        <w:numPr>
+          <w:ilvl w:val="0"/>
+          <w:numId w:val="19"/>
+        </w:numPr>
+        <w:ind w:left="1440"/>
+      </w:pPr>
+      <w:r>
+        <w:t>Project1_UPassword</w:t>
+      </w:r>
+      <w:r>
+        <w:t xml:space="preserve"> - </w:t>
+      </w:r>
+      <w:r>
+        <w:t>Cavalier93!</w:t>
+      </w:r>
+    </w:p>
+    <w:p>
+      <w:pPr>
+        <w:pStyle w:val="ListParagraph"/>
+        <w:numPr>
+          <w:ilvl w:val="0"/>
+          <w:numId w:val="19"/>
+        </w:numPr>
+        <w:ind w:left="1440"/>
+      </w:pPr>
+      <w:r>
+        <w:t>Project1_URL</w:t>
+      </w:r>
+      <w:r>
+        <w:t xml:space="preserve"> - </w:t>
+      </w:r>
+      <w:r>
+        <w:t>jdbc:postgresql://database-1.cdr3hmlqxdcv.us-east-2.rds.amazonaws.com:5432/project1</w:t>
       </w:r>
     </w:p>
     <w:p/>
@@ -2938,79 +3276,6 @@
       </w:pPr>
       <w:r>
         <w:t>Config.cfg</w:t>
-      </w:r>
-    </w:p>
-    <w:p>
-      <w:pPr>
-        <w:pStyle w:val="ListParagraph"/>
-        <w:numPr>
-          <w:ilvl w:val="0"/>
-          <w:numId w:val="7"/>
-        </w:numPr>
-      </w:pPr>
-      <w:proofErr w:type="spellStart"/>
-      <w:r>
-        <w:t>EnvironmentVariables</w:t>
-      </w:r>
-      <w:proofErr w:type="spellEnd"/>
-      <w:r>
-        <w:t xml:space="preserve"> setup</w:t>
-      </w:r>
-    </w:p>
-    <w:p>
-      <w:pPr>
-        <w:pStyle w:val="ListParagraph"/>
-        <w:numPr>
-          <w:ilvl w:val="1"/>
-          <w:numId w:val="7"/>
-        </w:numPr>
-      </w:pPr>
-      <w:r>
-        <w:t>Project1_UName</w:t>
-      </w:r>
-      <w:r>
-        <w:t xml:space="preserve">    - </w:t>
-      </w:r>
-      <w:proofErr w:type="spellStart"/>
-      <w:r>
-        <w:t>postgres</w:t>
-      </w:r>
-      <w:proofErr w:type="spellEnd"/>
-    </w:p>
-    <w:p>
-      <w:pPr>
-        <w:pStyle w:val="ListParagraph"/>
-        <w:numPr>
-          <w:ilvl w:val="1"/>
-          <w:numId w:val="7"/>
-        </w:numPr>
-      </w:pPr>
-      <w:r>
-        <w:t>Project1_UPassword</w:t>
-      </w:r>
-      <w:r>
-        <w:t xml:space="preserve"> - </w:t>
-      </w:r>
-      <w:r>
-        <w:t>Cavalier93!</w:t>
-      </w:r>
-    </w:p>
-    <w:p>
-      <w:pPr>
-        <w:pStyle w:val="ListParagraph"/>
-        <w:numPr>
-          <w:ilvl w:val="1"/>
-          <w:numId w:val="7"/>
-        </w:numPr>
-      </w:pPr>
-      <w:r>
-        <w:t>Project1_URL</w:t>
-      </w:r>
-      <w:r>
-        <w:t xml:space="preserve"> - </w:t>
-      </w:r>
-      <w:r>
-        <w:t>jdbc:postgresql://database-1.cdr3hmlqxdcv.us-east-2.rds.amazonaws.com:5432/project1</w:t>
       </w:r>
     </w:p>
     <w:sectPr>
@@ -3255,6 +3520,232 @@
     </w:lvl>
   </w:abstractNum>
   <w:abstractNum w:abstractNumId="1">
+    <w:nsid w:val="0B656198"/>
+    <w:multiLevelType w:val="hybridMultilevel"/>
+    <w:tmpl w:val="793C6C3A"/>
+    <w:lvl w:ilvl="0" w:tplc="0409000B">
+      <w:start w:val="1"/>
+      <w:numFmt w:val="bullet"/>
+      <w:lvlText w:val=""/>
+      <w:lvlJc w:val="left"/>
+      <w:pPr>
+        <w:ind w:left="720" w:hanging="360"/>
+      </w:pPr>
+      <w:rPr>
+        <w:rFonts w:ascii="Wingdings" w:hAnsi="Wingdings" w:hint="default"/>
+      </w:rPr>
+    </w:lvl>
+    <w:lvl w:ilvl="1" w:tplc="04090001">
+      <w:start w:val="1"/>
+      <w:numFmt w:val="bullet"/>
+      <w:lvlText w:val=""/>
+      <w:lvlJc w:val="left"/>
+      <w:pPr>
+        <w:ind w:left="1440" w:hanging="360"/>
+      </w:pPr>
+      <w:rPr>
+        <w:rFonts w:ascii="Symbol" w:hAnsi="Symbol" w:hint="default"/>
+      </w:rPr>
+    </w:lvl>
+    <w:lvl w:ilvl="2" w:tplc="04090005">
+      <w:start w:val="1"/>
+      <w:numFmt w:val="bullet"/>
+      <w:lvlText w:val=""/>
+      <w:lvlJc w:val="left"/>
+      <w:pPr>
+        <w:ind w:left="2160" w:hanging="360"/>
+      </w:pPr>
+      <w:rPr>
+        <w:rFonts w:ascii="Wingdings" w:hAnsi="Wingdings" w:hint="default"/>
+      </w:rPr>
+    </w:lvl>
+    <w:lvl w:ilvl="3" w:tplc="04090001">
+      <w:start w:val="1"/>
+      <w:numFmt w:val="bullet"/>
+      <w:lvlText w:val=""/>
+      <w:lvlJc w:val="left"/>
+      <w:pPr>
+        <w:ind w:left="2880" w:hanging="360"/>
+      </w:pPr>
+      <w:rPr>
+        <w:rFonts w:ascii="Symbol" w:hAnsi="Symbol" w:hint="default"/>
+      </w:rPr>
+    </w:lvl>
+    <w:lvl w:ilvl="4" w:tplc="04090003" w:tentative="1">
+      <w:start w:val="1"/>
+      <w:numFmt w:val="bullet"/>
+      <w:lvlText w:val="o"/>
+      <w:lvlJc w:val="left"/>
+      <w:pPr>
+        <w:ind w:left="3600" w:hanging="360"/>
+      </w:pPr>
+      <w:rPr>
+        <w:rFonts w:ascii="Courier New" w:hAnsi="Courier New" w:cs="Courier New" w:hint="default"/>
+      </w:rPr>
+    </w:lvl>
+    <w:lvl w:ilvl="5" w:tplc="04090005" w:tentative="1">
+      <w:start w:val="1"/>
+      <w:numFmt w:val="bullet"/>
+      <w:lvlText w:val=""/>
+      <w:lvlJc w:val="left"/>
+      <w:pPr>
+        <w:ind w:left="4320" w:hanging="360"/>
+      </w:pPr>
+      <w:rPr>
+        <w:rFonts w:ascii="Wingdings" w:hAnsi="Wingdings" w:hint="default"/>
+      </w:rPr>
+    </w:lvl>
+    <w:lvl w:ilvl="6" w:tplc="04090001" w:tentative="1">
+      <w:start w:val="1"/>
+      <w:numFmt w:val="bullet"/>
+      <w:lvlText w:val=""/>
+      <w:lvlJc w:val="left"/>
+      <w:pPr>
+        <w:ind w:left="5040" w:hanging="360"/>
+      </w:pPr>
+      <w:rPr>
+        <w:rFonts w:ascii="Symbol" w:hAnsi="Symbol" w:hint="default"/>
+      </w:rPr>
+    </w:lvl>
+    <w:lvl w:ilvl="7" w:tplc="04090003" w:tentative="1">
+      <w:start w:val="1"/>
+      <w:numFmt w:val="bullet"/>
+      <w:lvlText w:val="o"/>
+      <w:lvlJc w:val="left"/>
+      <w:pPr>
+        <w:ind w:left="5760" w:hanging="360"/>
+      </w:pPr>
+      <w:rPr>
+        <w:rFonts w:ascii="Courier New" w:hAnsi="Courier New" w:cs="Courier New" w:hint="default"/>
+      </w:rPr>
+    </w:lvl>
+    <w:lvl w:ilvl="8" w:tplc="04090005" w:tentative="1">
+      <w:start w:val="1"/>
+      <w:numFmt w:val="bullet"/>
+      <w:lvlText w:val=""/>
+      <w:lvlJc w:val="left"/>
+      <w:pPr>
+        <w:ind w:left="6480" w:hanging="360"/>
+      </w:pPr>
+      <w:rPr>
+        <w:rFonts w:ascii="Wingdings" w:hAnsi="Wingdings" w:hint="default"/>
+      </w:rPr>
+    </w:lvl>
+  </w:abstractNum>
+  <w:abstractNum w:abstractNumId="2">
+    <w:nsid w:val="0EC2496A"/>
+    <w:multiLevelType w:val="hybridMultilevel"/>
+    <w:tmpl w:val="4B44DC42"/>
+    <w:lvl w:ilvl="0" w:tplc="04090001">
+      <w:start w:val="1"/>
+      <w:numFmt w:val="bullet"/>
+      <w:lvlText w:val=""/>
+      <w:lvlJc w:val="left"/>
+      <w:pPr>
+        <w:ind w:left="720" w:hanging="360"/>
+      </w:pPr>
+      <w:rPr>
+        <w:rFonts w:ascii="Symbol" w:hAnsi="Symbol" w:hint="default"/>
+      </w:rPr>
+    </w:lvl>
+    <w:lvl w:ilvl="1" w:tplc="04090001">
+      <w:start w:val="1"/>
+      <w:numFmt w:val="bullet"/>
+      <w:lvlText w:val=""/>
+      <w:lvlJc w:val="left"/>
+      <w:pPr>
+        <w:ind w:left="1440" w:hanging="360"/>
+      </w:pPr>
+      <w:rPr>
+        <w:rFonts w:ascii="Symbol" w:hAnsi="Symbol" w:hint="default"/>
+      </w:rPr>
+    </w:lvl>
+    <w:lvl w:ilvl="2" w:tplc="04090005">
+      <w:start w:val="1"/>
+      <w:numFmt w:val="bullet"/>
+      <w:lvlText w:val=""/>
+      <w:lvlJc w:val="left"/>
+      <w:pPr>
+        <w:ind w:left="2160" w:hanging="360"/>
+      </w:pPr>
+      <w:rPr>
+        <w:rFonts w:ascii="Wingdings" w:hAnsi="Wingdings" w:hint="default"/>
+      </w:rPr>
+    </w:lvl>
+    <w:lvl w:ilvl="3" w:tplc="04090001">
+      <w:start w:val="1"/>
+      <w:numFmt w:val="bullet"/>
+      <w:lvlText w:val=""/>
+      <w:lvlJc w:val="left"/>
+      <w:pPr>
+        <w:ind w:left="2880" w:hanging="360"/>
+      </w:pPr>
+      <w:rPr>
+        <w:rFonts w:ascii="Symbol" w:hAnsi="Symbol" w:hint="default"/>
+      </w:rPr>
+    </w:lvl>
+    <w:lvl w:ilvl="4" w:tplc="04090003" w:tentative="1">
+      <w:start w:val="1"/>
+      <w:numFmt w:val="bullet"/>
+      <w:lvlText w:val="o"/>
+      <w:lvlJc w:val="left"/>
+      <w:pPr>
+        <w:ind w:left="3600" w:hanging="360"/>
+      </w:pPr>
+      <w:rPr>
+        <w:rFonts w:ascii="Courier New" w:hAnsi="Courier New" w:cs="Courier New" w:hint="default"/>
+      </w:rPr>
+    </w:lvl>
+    <w:lvl w:ilvl="5" w:tplc="04090005" w:tentative="1">
+      <w:start w:val="1"/>
+      <w:numFmt w:val="bullet"/>
+      <w:lvlText w:val=""/>
+      <w:lvlJc w:val="left"/>
+      <w:pPr>
+        <w:ind w:left="4320" w:hanging="360"/>
+      </w:pPr>
+      <w:rPr>
+        <w:rFonts w:ascii="Wingdings" w:hAnsi="Wingdings" w:hint="default"/>
+      </w:rPr>
+    </w:lvl>
+    <w:lvl w:ilvl="6" w:tplc="04090001" w:tentative="1">
+      <w:start w:val="1"/>
+      <w:numFmt w:val="bullet"/>
+      <w:lvlText w:val=""/>
+      <w:lvlJc w:val="left"/>
+      <w:pPr>
+        <w:ind w:left="5040" w:hanging="360"/>
+      </w:pPr>
+      <w:rPr>
+        <w:rFonts w:ascii="Symbol" w:hAnsi="Symbol" w:hint="default"/>
+      </w:rPr>
+    </w:lvl>
+    <w:lvl w:ilvl="7" w:tplc="04090003" w:tentative="1">
+      <w:start w:val="1"/>
+      <w:numFmt w:val="bullet"/>
+      <w:lvlText w:val="o"/>
+      <w:lvlJc w:val="left"/>
+      <w:pPr>
+        <w:ind w:left="5760" w:hanging="360"/>
+      </w:pPr>
+      <w:rPr>
+        <w:rFonts w:ascii="Courier New" w:hAnsi="Courier New" w:cs="Courier New" w:hint="default"/>
+      </w:rPr>
+    </w:lvl>
+    <w:lvl w:ilvl="8" w:tplc="04090005" w:tentative="1">
+      <w:start w:val="1"/>
+      <w:numFmt w:val="bullet"/>
+      <w:lvlText w:val=""/>
+      <w:lvlJc w:val="left"/>
+      <w:pPr>
+        <w:ind w:left="6480" w:hanging="360"/>
+      </w:pPr>
+      <w:rPr>
+        <w:rFonts w:ascii="Wingdings" w:hAnsi="Wingdings" w:hint="default"/>
+      </w:rPr>
+    </w:lvl>
+  </w:abstractNum>
+  <w:abstractNum w:abstractNumId="3">
     <w:nsid w:val="11F762D5"/>
     <w:multiLevelType w:val="hybridMultilevel"/>
     <w:tmpl w:val="7DD278AC"/>
@@ -3340,120 +3831,346 @@
       </w:pPr>
     </w:lvl>
   </w:abstractNum>
-  <w:abstractNum w:abstractNumId="2">
+  <w:abstractNum w:abstractNumId="4">
+    <w:nsid w:val="12CC47FD"/>
+    <w:multiLevelType w:val="hybridMultilevel"/>
+    <w:tmpl w:val="FC8E6EA8"/>
+    <w:lvl w:ilvl="0" w:tplc="04090001">
+      <w:start w:val="1"/>
+      <w:numFmt w:val="bullet"/>
+      <w:lvlText w:val=""/>
+      <w:lvlJc w:val="left"/>
+      <w:pPr>
+        <w:ind w:left="1080" w:hanging="360"/>
+      </w:pPr>
+      <w:rPr>
+        <w:rFonts w:ascii="Symbol" w:hAnsi="Symbol" w:hint="default"/>
+      </w:rPr>
+    </w:lvl>
+    <w:lvl w:ilvl="1" w:tplc="04090001">
+      <w:start w:val="1"/>
+      <w:numFmt w:val="bullet"/>
+      <w:lvlText w:val=""/>
+      <w:lvlJc w:val="left"/>
+      <w:pPr>
+        <w:ind w:left="1800" w:hanging="360"/>
+      </w:pPr>
+      <w:rPr>
+        <w:rFonts w:ascii="Symbol" w:hAnsi="Symbol" w:hint="default"/>
+      </w:rPr>
+    </w:lvl>
+    <w:lvl w:ilvl="2" w:tplc="04090003">
+      <w:start w:val="1"/>
+      <w:numFmt w:val="bullet"/>
+      <w:lvlText w:val="o"/>
+      <w:lvlJc w:val="left"/>
+      <w:pPr>
+        <w:ind w:left="2520" w:hanging="360"/>
+      </w:pPr>
+      <w:rPr>
+        <w:rFonts w:ascii="Courier New" w:hAnsi="Courier New" w:cs="Courier New" w:hint="default"/>
+      </w:rPr>
+    </w:lvl>
+    <w:lvl w:ilvl="3" w:tplc="04090001">
+      <w:start w:val="1"/>
+      <w:numFmt w:val="bullet"/>
+      <w:lvlText w:val=""/>
+      <w:lvlJc w:val="left"/>
+      <w:pPr>
+        <w:ind w:left="3240" w:hanging="360"/>
+      </w:pPr>
+      <w:rPr>
+        <w:rFonts w:ascii="Symbol" w:hAnsi="Symbol" w:hint="default"/>
+      </w:rPr>
+    </w:lvl>
+    <w:lvl w:ilvl="4" w:tplc="04090003" w:tentative="1">
+      <w:start w:val="1"/>
+      <w:numFmt w:val="bullet"/>
+      <w:lvlText w:val="o"/>
+      <w:lvlJc w:val="left"/>
+      <w:pPr>
+        <w:ind w:left="3960" w:hanging="360"/>
+      </w:pPr>
+      <w:rPr>
+        <w:rFonts w:ascii="Courier New" w:hAnsi="Courier New" w:cs="Courier New" w:hint="default"/>
+      </w:rPr>
+    </w:lvl>
+    <w:lvl w:ilvl="5" w:tplc="04090005" w:tentative="1">
+      <w:start w:val="1"/>
+      <w:numFmt w:val="bullet"/>
+      <w:lvlText w:val=""/>
+      <w:lvlJc w:val="left"/>
+      <w:pPr>
+        <w:ind w:left="4680" w:hanging="360"/>
+      </w:pPr>
+      <w:rPr>
+        <w:rFonts w:ascii="Wingdings" w:hAnsi="Wingdings" w:hint="default"/>
+      </w:rPr>
+    </w:lvl>
+    <w:lvl w:ilvl="6" w:tplc="04090001" w:tentative="1">
+      <w:start w:val="1"/>
+      <w:numFmt w:val="bullet"/>
+      <w:lvlText w:val=""/>
+      <w:lvlJc w:val="left"/>
+      <w:pPr>
+        <w:ind w:left="5400" w:hanging="360"/>
+      </w:pPr>
+      <w:rPr>
+        <w:rFonts w:ascii="Symbol" w:hAnsi="Symbol" w:hint="default"/>
+      </w:rPr>
+    </w:lvl>
+    <w:lvl w:ilvl="7" w:tplc="04090003" w:tentative="1">
+      <w:start w:val="1"/>
+      <w:numFmt w:val="bullet"/>
+      <w:lvlText w:val="o"/>
+      <w:lvlJc w:val="left"/>
+      <w:pPr>
+        <w:ind w:left="6120" w:hanging="360"/>
+      </w:pPr>
+      <w:rPr>
+        <w:rFonts w:ascii="Courier New" w:hAnsi="Courier New" w:cs="Courier New" w:hint="default"/>
+      </w:rPr>
+    </w:lvl>
+    <w:lvl w:ilvl="8" w:tplc="04090005" w:tentative="1">
+      <w:start w:val="1"/>
+      <w:numFmt w:val="bullet"/>
+      <w:lvlText w:val=""/>
+      <w:lvlJc w:val="left"/>
+      <w:pPr>
+        <w:ind w:left="6840" w:hanging="360"/>
+      </w:pPr>
+      <w:rPr>
+        <w:rFonts w:ascii="Wingdings" w:hAnsi="Wingdings" w:hint="default"/>
+      </w:rPr>
+    </w:lvl>
+  </w:abstractNum>
+  <w:abstractNum w:abstractNumId="5">
+    <w:nsid w:val="150046FE"/>
+    <w:multiLevelType w:val="hybridMultilevel"/>
+    <w:tmpl w:val="79F884CC"/>
+    <w:lvl w:ilvl="0" w:tplc="0409000B">
+      <w:start w:val="1"/>
+      <w:numFmt w:val="bullet"/>
+      <w:lvlText w:val=""/>
+      <w:lvlJc w:val="left"/>
+      <w:pPr>
+        <w:ind w:left="720" w:hanging="360"/>
+      </w:pPr>
+      <w:rPr>
+        <w:rFonts w:ascii="Wingdings" w:hAnsi="Wingdings" w:hint="default"/>
+      </w:rPr>
+    </w:lvl>
+    <w:lvl w:ilvl="1" w:tplc="04090001">
+      <w:start w:val="1"/>
+      <w:numFmt w:val="bullet"/>
+      <w:lvlText w:val=""/>
+      <w:lvlJc w:val="left"/>
+      <w:pPr>
+        <w:ind w:left="1440" w:hanging="360"/>
+      </w:pPr>
+      <w:rPr>
+        <w:rFonts w:ascii="Symbol" w:hAnsi="Symbol" w:hint="default"/>
+      </w:rPr>
+    </w:lvl>
+    <w:lvl w:ilvl="2" w:tplc="04090005">
+      <w:start w:val="1"/>
+      <w:numFmt w:val="bullet"/>
+      <w:lvlText w:val=""/>
+      <w:lvlJc w:val="left"/>
+      <w:pPr>
+        <w:ind w:left="2160" w:hanging="360"/>
+      </w:pPr>
+      <w:rPr>
+        <w:rFonts w:ascii="Wingdings" w:hAnsi="Wingdings" w:hint="default"/>
+      </w:rPr>
+    </w:lvl>
+    <w:lvl w:ilvl="3" w:tplc="04090001">
+      <w:start w:val="1"/>
+      <w:numFmt w:val="bullet"/>
+      <w:lvlText w:val=""/>
+      <w:lvlJc w:val="left"/>
+      <w:pPr>
+        <w:ind w:left="2880" w:hanging="360"/>
+      </w:pPr>
+      <w:rPr>
+        <w:rFonts w:ascii="Symbol" w:hAnsi="Symbol" w:hint="default"/>
+      </w:rPr>
+    </w:lvl>
+    <w:lvl w:ilvl="4" w:tplc="04090003" w:tentative="1">
+      <w:start w:val="1"/>
+      <w:numFmt w:val="bullet"/>
+      <w:lvlText w:val="o"/>
+      <w:lvlJc w:val="left"/>
+      <w:pPr>
+        <w:ind w:left="3600" w:hanging="360"/>
+      </w:pPr>
+      <w:rPr>
+        <w:rFonts w:ascii="Courier New" w:hAnsi="Courier New" w:cs="Courier New" w:hint="default"/>
+      </w:rPr>
+    </w:lvl>
+    <w:lvl w:ilvl="5" w:tplc="04090005" w:tentative="1">
+      <w:start w:val="1"/>
+      <w:numFmt w:val="bullet"/>
+      <w:lvlText w:val=""/>
+      <w:lvlJc w:val="left"/>
+      <w:pPr>
+        <w:ind w:left="4320" w:hanging="360"/>
+      </w:pPr>
+      <w:rPr>
+        <w:rFonts w:ascii="Wingdings" w:hAnsi="Wingdings" w:hint="default"/>
+      </w:rPr>
+    </w:lvl>
+    <w:lvl w:ilvl="6" w:tplc="04090001" w:tentative="1">
+      <w:start w:val="1"/>
+      <w:numFmt w:val="bullet"/>
+      <w:lvlText w:val=""/>
+      <w:lvlJc w:val="left"/>
+      <w:pPr>
+        <w:ind w:left="5040" w:hanging="360"/>
+      </w:pPr>
+      <w:rPr>
+        <w:rFonts w:ascii="Symbol" w:hAnsi="Symbol" w:hint="default"/>
+      </w:rPr>
+    </w:lvl>
+    <w:lvl w:ilvl="7" w:tplc="04090003" w:tentative="1">
+      <w:start w:val="1"/>
+      <w:numFmt w:val="bullet"/>
+      <w:lvlText w:val="o"/>
+      <w:lvlJc w:val="left"/>
+      <w:pPr>
+        <w:ind w:left="5760" w:hanging="360"/>
+      </w:pPr>
+      <w:rPr>
+        <w:rFonts w:ascii="Courier New" w:hAnsi="Courier New" w:cs="Courier New" w:hint="default"/>
+      </w:rPr>
+    </w:lvl>
+    <w:lvl w:ilvl="8" w:tplc="04090005" w:tentative="1">
+      <w:start w:val="1"/>
+      <w:numFmt w:val="bullet"/>
+      <w:lvlText w:val=""/>
+      <w:lvlJc w:val="left"/>
+      <w:pPr>
+        <w:ind w:left="6480" w:hanging="360"/>
+      </w:pPr>
+      <w:rPr>
+        <w:rFonts w:ascii="Wingdings" w:hAnsi="Wingdings" w:hint="default"/>
+      </w:rPr>
+    </w:lvl>
+  </w:abstractNum>
+  <w:abstractNum w:abstractNumId="6">
     <w:nsid w:val="18F80FB9"/>
     <w:multiLevelType w:val="hybridMultilevel"/>
-    <w:tmpl w:val="B5A27716"/>
-    <w:lvl w:ilvl="0" w:tplc="04090001">
+    <w:tmpl w:val="AE162266"/>
+    <w:lvl w:ilvl="0" w:tplc="04090009">
+      <w:start w:val="1"/>
+      <w:numFmt w:val="bullet"/>
+      <w:lvlText w:val=""/>
+      <w:lvlJc w:val="left"/>
+      <w:pPr>
+        <w:ind w:left="720" w:hanging="360"/>
+      </w:pPr>
+      <w:rPr>
+        <w:rFonts w:ascii="Wingdings" w:hAnsi="Wingdings" w:hint="default"/>
+      </w:rPr>
+    </w:lvl>
+    <w:lvl w:ilvl="1" w:tplc="04090001">
       <w:start w:val="1"/>
       <w:numFmt w:val="bullet"/>
       <w:lvlText w:val=""/>
       <w:lvlJc w:val="left"/>
       <w:pPr>
-        <w:ind w:left="720" w:hanging="360"/>
+        <w:ind w:left="1440" w:hanging="360"/>
       </w:pPr>
       <w:rPr>
         <w:rFonts w:ascii="Symbol" w:hAnsi="Symbol" w:hint="default"/>
       </w:rPr>
     </w:lvl>
-    <w:lvl w:ilvl="1" w:tplc="0409000D">
-      <w:start w:val="1"/>
-      <w:numFmt w:val="bullet"/>
-      <w:lvlText w:val=""/>
-      <w:lvlJc w:val="left"/>
-      <w:pPr>
-        <w:ind w:left="1440" w:hanging="360"/>
+    <w:lvl w:ilvl="2" w:tplc="04090005">
+      <w:start w:val="1"/>
+      <w:numFmt w:val="bullet"/>
+      <w:lvlText w:val=""/>
+      <w:lvlJc w:val="left"/>
+      <w:pPr>
+        <w:ind w:left="2160" w:hanging="360"/>
       </w:pPr>
       <w:rPr>
         <w:rFonts w:ascii="Wingdings" w:hAnsi="Wingdings" w:hint="default"/>
       </w:rPr>
     </w:lvl>
-    <w:lvl w:ilvl="2" w:tplc="04090005">
+    <w:lvl w:ilvl="3" w:tplc="04090001">
+      <w:start w:val="1"/>
+      <w:numFmt w:val="bullet"/>
+      <w:lvlText w:val=""/>
+      <w:lvlJc w:val="left"/>
+      <w:pPr>
+        <w:ind w:left="2880" w:hanging="360"/>
+      </w:pPr>
+      <w:rPr>
+        <w:rFonts w:ascii="Symbol" w:hAnsi="Symbol" w:hint="default"/>
+      </w:rPr>
+    </w:lvl>
+    <w:lvl w:ilvl="4" w:tplc="04090003" w:tentative="1">
+      <w:start w:val="1"/>
+      <w:numFmt w:val="bullet"/>
+      <w:lvlText w:val="o"/>
+      <w:lvlJc w:val="left"/>
+      <w:pPr>
+        <w:ind w:left="3600" w:hanging="360"/>
+      </w:pPr>
+      <w:rPr>
+        <w:rFonts w:ascii="Courier New" w:hAnsi="Courier New" w:cs="Courier New" w:hint="default"/>
+      </w:rPr>
+    </w:lvl>
+    <w:lvl w:ilvl="5" w:tplc="04090005" w:tentative="1">
       <w:start w:val="1"/>
       <w:numFmt w:val="bullet"/>
       <w:lvlText w:val=""/>
       <w:lvlJc w:val="left"/>
       <w:pPr>
-        <w:ind w:left="2160" w:hanging="360"/>
+        <w:ind w:left="4320" w:hanging="360"/>
       </w:pPr>
       <w:rPr>
         <w:rFonts w:ascii="Wingdings" w:hAnsi="Wingdings" w:hint="default"/>
       </w:rPr>
     </w:lvl>
-    <w:lvl w:ilvl="3" w:tplc="04090001">
+    <w:lvl w:ilvl="6" w:tplc="04090001" w:tentative="1">
       <w:start w:val="1"/>
       <w:numFmt w:val="bullet"/>
       <w:lvlText w:val=""/>
       <w:lvlJc w:val="left"/>
       <w:pPr>
-        <w:ind w:left="2880" w:hanging="360"/>
+        <w:ind w:left="5040" w:hanging="360"/>
       </w:pPr>
       <w:rPr>
         <w:rFonts w:ascii="Symbol" w:hAnsi="Symbol" w:hint="default"/>
       </w:rPr>
     </w:lvl>
-    <w:lvl w:ilvl="4" w:tplc="04090003" w:tentative="1">
+    <w:lvl w:ilvl="7" w:tplc="04090003" w:tentative="1">
       <w:start w:val="1"/>
       <w:numFmt w:val="bullet"/>
       <w:lvlText w:val="o"/>
       <w:lvlJc w:val="left"/>
       <w:pPr>
-        <w:ind w:left="3600" w:hanging="360"/>
+        <w:ind w:left="5760" w:hanging="360"/>
       </w:pPr>
       <w:rPr>
         <w:rFonts w:ascii="Courier New" w:hAnsi="Courier New" w:cs="Courier New" w:hint="default"/>
       </w:rPr>
     </w:lvl>
-    <w:lvl w:ilvl="5" w:tplc="04090005" w:tentative="1">
+    <w:lvl w:ilvl="8" w:tplc="04090005" w:tentative="1">
       <w:start w:val="1"/>
       <w:numFmt w:val="bullet"/>
       <w:lvlText w:val=""/>
       <w:lvlJc w:val="left"/>
       <w:pPr>
-        <w:ind w:left="4320" w:hanging="360"/>
+        <w:ind w:left="6480" w:hanging="360"/>
       </w:pPr>
       <w:rPr>
         <w:rFonts w:ascii="Wingdings" w:hAnsi="Wingdings" w:hint="default"/>
       </w:rPr>
     </w:lvl>
-    <w:lvl w:ilvl="6" w:tplc="04090001" w:tentative="1">
-      <w:start w:val="1"/>
-      <w:numFmt w:val="bullet"/>
-      <w:lvlText w:val=""/>
-      <w:lvlJc w:val="left"/>
-      <w:pPr>
-        <w:ind w:left="5040" w:hanging="360"/>
-      </w:pPr>
-      <w:rPr>
-        <w:rFonts w:ascii="Symbol" w:hAnsi="Symbol" w:hint="default"/>
-      </w:rPr>
-    </w:lvl>
-    <w:lvl w:ilvl="7" w:tplc="04090003" w:tentative="1">
-      <w:start w:val="1"/>
-      <w:numFmt w:val="bullet"/>
-      <w:lvlText w:val="o"/>
-      <w:lvlJc w:val="left"/>
-      <w:pPr>
-        <w:ind w:left="5760" w:hanging="360"/>
-      </w:pPr>
-      <w:rPr>
-        <w:rFonts w:ascii="Courier New" w:hAnsi="Courier New" w:cs="Courier New" w:hint="default"/>
-      </w:rPr>
-    </w:lvl>
-    <w:lvl w:ilvl="8" w:tplc="04090005" w:tentative="1">
-      <w:start w:val="1"/>
-      <w:numFmt w:val="bullet"/>
-      <w:lvlText w:val=""/>
-      <w:lvlJc w:val="left"/>
-      <w:pPr>
-        <w:ind w:left="6480" w:hanging="360"/>
-      </w:pPr>
-      <w:rPr>
-        <w:rFonts w:ascii="Wingdings" w:hAnsi="Wingdings" w:hint="default"/>
-      </w:rPr>
-    </w:lvl>
   </w:abstractNum>
-  <w:abstractNum w:abstractNumId="3">
+  <w:abstractNum w:abstractNumId="7">
     <w:nsid w:val="206E4E91"/>
     <w:multiLevelType w:val="hybridMultilevel"/>
     <w:tmpl w:val="C826CF44"/>
@@ -3539,7 +4256,685 @@
       </w:pPr>
     </w:lvl>
   </w:abstractNum>
-  <w:abstractNum w:abstractNumId="4">
+  <w:abstractNum w:abstractNumId="8">
+    <w:nsid w:val="22AC5238"/>
+    <w:multiLevelType w:val="hybridMultilevel"/>
+    <w:tmpl w:val="0CAC636A"/>
+    <w:lvl w:ilvl="0" w:tplc="0409000B">
+      <w:start w:val="1"/>
+      <w:numFmt w:val="bullet"/>
+      <w:lvlText w:val=""/>
+      <w:lvlJc w:val="left"/>
+      <w:pPr>
+        <w:ind w:left="720" w:hanging="360"/>
+      </w:pPr>
+      <w:rPr>
+        <w:rFonts w:ascii="Wingdings" w:hAnsi="Wingdings" w:hint="default"/>
+      </w:rPr>
+    </w:lvl>
+    <w:lvl w:ilvl="1" w:tplc="04090001">
+      <w:start w:val="1"/>
+      <w:numFmt w:val="bullet"/>
+      <w:lvlText w:val=""/>
+      <w:lvlJc w:val="left"/>
+      <w:pPr>
+        <w:ind w:left="1440" w:hanging="360"/>
+      </w:pPr>
+      <w:rPr>
+        <w:rFonts w:ascii="Symbol" w:hAnsi="Symbol" w:hint="default"/>
+      </w:rPr>
+    </w:lvl>
+    <w:lvl w:ilvl="2" w:tplc="04090005">
+      <w:start w:val="1"/>
+      <w:numFmt w:val="bullet"/>
+      <w:lvlText w:val=""/>
+      <w:lvlJc w:val="left"/>
+      <w:pPr>
+        <w:ind w:left="2160" w:hanging="360"/>
+      </w:pPr>
+      <w:rPr>
+        <w:rFonts w:ascii="Wingdings" w:hAnsi="Wingdings" w:hint="default"/>
+      </w:rPr>
+    </w:lvl>
+    <w:lvl w:ilvl="3" w:tplc="04090001">
+      <w:start w:val="1"/>
+      <w:numFmt w:val="bullet"/>
+      <w:lvlText w:val=""/>
+      <w:lvlJc w:val="left"/>
+      <w:pPr>
+        <w:ind w:left="2880" w:hanging="360"/>
+      </w:pPr>
+      <w:rPr>
+        <w:rFonts w:ascii="Symbol" w:hAnsi="Symbol" w:hint="default"/>
+      </w:rPr>
+    </w:lvl>
+    <w:lvl w:ilvl="4" w:tplc="04090003" w:tentative="1">
+      <w:start w:val="1"/>
+      <w:numFmt w:val="bullet"/>
+      <w:lvlText w:val="o"/>
+      <w:lvlJc w:val="left"/>
+      <w:pPr>
+        <w:ind w:left="3600" w:hanging="360"/>
+      </w:pPr>
+      <w:rPr>
+        <w:rFonts w:ascii="Courier New" w:hAnsi="Courier New" w:cs="Courier New" w:hint="default"/>
+      </w:rPr>
+    </w:lvl>
+    <w:lvl w:ilvl="5" w:tplc="04090005" w:tentative="1">
+      <w:start w:val="1"/>
+      <w:numFmt w:val="bullet"/>
+      <w:lvlText w:val=""/>
+      <w:lvlJc w:val="left"/>
+      <w:pPr>
+        <w:ind w:left="4320" w:hanging="360"/>
+      </w:pPr>
+      <w:rPr>
+        <w:rFonts w:ascii="Wingdings" w:hAnsi="Wingdings" w:hint="default"/>
+      </w:rPr>
+    </w:lvl>
+    <w:lvl w:ilvl="6" w:tplc="04090001" w:tentative="1">
+      <w:start w:val="1"/>
+      <w:numFmt w:val="bullet"/>
+      <w:lvlText w:val=""/>
+      <w:lvlJc w:val="left"/>
+      <w:pPr>
+        <w:ind w:left="5040" w:hanging="360"/>
+      </w:pPr>
+      <w:rPr>
+        <w:rFonts w:ascii="Symbol" w:hAnsi="Symbol" w:hint="default"/>
+      </w:rPr>
+    </w:lvl>
+    <w:lvl w:ilvl="7" w:tplc="04090003" w:tentative="1">
+      <w:start w:val="1"/>
+      <w:numFmt w:val="bullet"/>
+      <w:lvlText w:val="o"/>
+      <w:lvlJc w:val="left"/>
+      <w:pPr>
+        <w:ind w:left="5760" w:hanging="360"/>
+      </w:pPr>
+      <w:rPr>
+        <w:rFonts w:ascii="Courier New" w:hAnsi="Courier New" w:cs="Courier New" w:hint="default"/>
+      </w:rPr>
+    </w:lvl>
+    <w:lvl w:ilvl="8" w:tplc="04090005" w:tentative="1">
+      <w:start w:val="1"/>
+      <w:numFmt w:val="bullet"/>
+      <w:lvlText w:val=""/>
+      <w:lvlJc w:val="left"/>
+      <w:pPr>
+        <w:ind w:left="6480" w:hanging="360"/>
+      </w:pPr>
+      <w:rPr>
+        <w:rFonts w:ascii="Wingdings" w:hAnsi="Wingdings" w:hint="default"/>
+      </w:rPr>
+    </w:lvl>
+  </w:abstractNum>
+  <w:abstractNum w:abstractNumId="9">
+    <w:nsid w:val="285045A2"/>
+    <w:multiLevelType w:val="hybridMultilevel"/>
+    <w:tmpl w:val="2FE4B7EA"/>
+    <w:lvl w:ilvl="0" w:tplc="04090001">
+      <w:start w:val="1"/>
+      <w:numFmt w:val="bullet"/>
+      <w:lvlText w:val=""/>
+      <w:lvlJc w:val="left"/>
+      <w:pPr>
+        <w:ind w:left="720" w:hanging="360"/>
+      </w:pPr>
+      <w:rPr>
+        <w:rFonts w:ascii="Symbol" w:hAnsi="Symbol" w:hint="default"/>
+      </w:rPr>
+    </w:lvl>
+    <w:lvl w:ilvl="1" w:tplc="04090001">
+      <w:start w:val="1"/>
+      <w:numFmt w:val="bullet"/>
+      <w:lvlText w:val=""/>
+      <w:lvlJc w:val="left"/>
+      <w:pPr>
+        <w:ind w:left="1440" w:hanging="360"/>
+      </w:pPr>
+      <w:rPr>
+        <w:rFonts w:ascii="Symbol" w:hAnsi="Symbol" w:hint="default"/>
+      </w:rPr>
+    </w:lvl>
+    <w:lvl w:ilvl="2" w:tplc="0409000B">
+      <w:start w:val="1"/>
+      <w:numFmt w:val="bullet"/>
+      <w:lvlText w:val=""/>
+      <w:lvlJc w:val="left"/>
+      <w:pPr>
+        <w:ind w:left="2160" w:hanging="360"/>
+      </w:pPr>
+      <w:rPr>
+        <w:rFonts w:ascii="Wingdings" w:hAnsi="Wingdings" w:hint="default"/>
+      </w:rPr>
+    </w:lvl>
+    <w:lvl w:ilvl="3" w:tplc="04090001">
+      <w:start w:val="1"/>
+      <w:numFmt w:val="bullet"/>
+      <w:lvlText w:val=""/>
+      <w:lvlJc w:val="left"/>
+      <w:pPr>
+        <w:ind w:left="2880" w:hanging="360"/>
+      </w:pPr>
+      <w:rPr>
+        <w:rFonts w:ascii="Symbol" w:hAnsi="Symbol" w:hint="default"/>
+      </w:rPr>
+    </w:lvl>
+    <w:lvl w:ilvl="4" w:tplc="04090003" w:tentative="1">
+      <w:start w:val="1"/>
+      <w:numFmt w:val="bullet"/>
+      <w:lvlText w:val="o"/>
+      <w:lvlJc w:val="left"/>
+      <w:pPr>
+        <w:ind w:left="3600" w:hanging="360"/>
+      </w:pPr>
+      <w:rPr>
+        <w:rFonts w:ascii="Courier New" w:hAnsi="Courier New" w:cs="Courier New" w:hint="default"/>
+      </w:rPr>
+    </w:lvl>
+    <w:lvl w:ilvl="5" w:tplc="04090005" w:tentative="1">
+      <w:start w:val="1"/>
+      <w:numFmt w:val="bullet"/>
+      <w:lvlText w:val=""/>
+      <w:lvlJc w:val="left"/>
+      <w:pPr>
+        <w:ind w:left="4320" w:hanging="360"/>
+      </w:pPr>
+      <w:rPr>
+        <w:rFonts w:ascii="Wingdings" w:hAnsi="Wingdings" w:hint="default"/>
+      </w:rPr>
+    </w:lvl>
+    <w:lvl w:ilvl="6" w:tplc="04090001" w:tentative="1">
+      <w:start w:val="1"/>
+      <w:numFmt w:val="bullet"/>
+      <w:lvlText w:val=""/>
+      <w:lvlJc w:val="left"/>
+      <w:pPr>
+        <w:ind w:left="5040" w:hanging="360"/>
+      </w:pPr>
+      <w:rPr>
+        <w:rFonts w:ascii="Symbol" w:hAnsi="Symbol" w:hint="default"/>
+      </w:rPr>
+    </w:lvl>
+    <w:lvl w:ilvl="7" w:tplc="04090003" w:tentative="1">
+      <w:start w:val="1"/>
+      <w:numFmt w:val="bullet"/>
+      <w:lvlText w:val="o"/>
+      <w:lvlJc w:val="left"/>
+      <w:pPr>
+        <w:ind w:left="5760" w:hanging="360"/>
+      </w:pPr>
+      <w:rPr>
+        <w:rFonts w:ascii="Courier New" w:hAnsi="Courier New" w:cs="Courier New" w:hint="default"/>
+      </w:rPr>
+    </w:lvl>
+    <w:lvl w:ilvl="8" w:tplc="04090005" w:tentative="1">
+      <w:start w:val="1"/>
+      <w:numFmt w:val="bullet"/>
+      <w:lvlText w:val=""/>
+      <w:lvlJc w:val="left"/>
+      <w:pPr>
+        <w:ind w:left="6480" w:hanging="360"/>
+      </w:pPr>
+      <w:rPr>
+        <w:rFonts w:ascii="Wingdings" w:hAnsi="Wingdings" w:hint="default"/>
+      </w:rPr>
+    </w:lvl>
+  </w:abstractNum>
+  <w:abstractNum w:abstractNumId="10">
+    <w:nsid w:val="29EB5D27"/>
+    <w:multiLevelType w:val="hybridMultilevel"/>
+    <w:tmpl w:val="D8561320"/>
+    <w:lvl w:ilvl="0" w:tplc="04090001">
+      <w:start w:val="1"/>
+      <w:numFmt w:val="bullet"/>
+      <w:lvlText w:val=""/>
+      <w:lvlJc w:val="left"/>
+      <w:pPr>
+        <w:ind w:left="720" w:hanging="360"/>
+      </w:pPr>
+      <w:rPr>
+        <w:rFonts w:ascii="Symbol" w:hAnsi="Symbol" w:hint="default"/>
+      </w:rPr>
+    </w:lvl>
+    <w:lvl w:ilvl="1" w:tplc="0409000D">
+      <w:start w:val="1"/>
+      <w:numFmt w:val="bullet"/>
+      <w:lvlText w:val=""/>
+      <w:lvlJc w:val="left"/>
+      <w:pPr>
+        <w:ind w:left="1440" w:hanging="360"/>
+      </w:pPr>
+      <w:rPr>
+        <w:rFonts w:ascii="Wingdings" w:hAnsi="Wingdings" w:hint="default"/>
+      </w:rPr>
+    </w:lvl>
+    <w:lvl w:ilvl="2" w:tplc="04090005">
+      <w:start w:val="1"/>
+      <w:numFmt w:val="bullet"/>
+      <w:lvlText w:val=""/>
+      <w:lvlJc w:val="left"/>
+      <w:pPr>
+        <w:ind w:left="2160" w:hanging="360"/>
+      </w:pPr>
+      <w:rPr>
+        <w:rFonts w:ascii="Wingdings" w:hAnsi="Wingdings" w:hint="default"/>
+      </w:rPr>
+    </w:lvl>
+    <w:lvl w:ilvl="3" w:tplc="04090001">
+      <w:start w:val="1"/>
+      <w:numFmt w:val="bullet"/>
+      <w:lvlText w:val=""/>
+      <w:lvlJc w:val="left"/>
+      <w:pPr>
+        <w:ind w:left="2880" w:hanging="360"/>
+      </w:pPr>
+      <w:rPr>
+        <w:rFonts w:ascii="Symbol" w:hAnsi="Symbol" w:hint="default"/>
+      </w:rPr>
+    </w:lvl>
+    <w:lvl w:ilvl="4" w:tplc="04090003" w:tentative="1">
+      <w:start w:val="1"/>
+      <w:numFmt w:val="bullet"/>
+      <w:lvlText w:val="o"/>
+      <w:lvlJc w:val="left"/>
+      <w:pPr>
+        <w:ind w:left="3600" w:hanging="360"/>
+      </w:pPr>
+      <w:rPr>
+        <w:rFonts w:ascii="Courier New" w:hAnsi="Courier New" w:cs="Courier New" w:hint="default"/>
+      </w:rPr>
+    </w:lvl>
+    <w:lvl w:ilvl="5" w:tplc="04090005" w:tentative="1">
+      <w:start w:val="1"/>
+      <w:numFmt w:val="bullet"/>
+      <w:lvlText w:val=""/>
+      <w:lvlJc w:val="left"/>
+      <w:pPr>
+        <w:ind w:left="4320" w:hanging="360"/>
+      </w:pPr>
+      <w:rPr>
+        <w:rFonts w:ascii="Wingdings" w:hAnsi="Wingdings" w:hint="default"/>
+      </w:rPr>
+    </w:lvl>
+    <w:lvl w:ilvl="6" w:tplc="04090001" w:tentative="1">
+      <w:start w:val="1"/>
+      <w:numFmt w:val="bullet"/>
+      <w:lvlText w:val=""/>
+      <w:lvlJc w:val="left"/>
+      <w:pPr>
+        <w:ind w:left="5040" w:hanging="360"/>
+      </w:pPr>
+      <w:rPr>
+        <w:rFonts w:ascii="Symbol" w:hAnsi="Symbol" w:hint="default"/>
+      </w:rPr>
+    </w:lvl>
+    <w:lvl w:ilvl="7" w:tplc="04090003" w:tentative="1">
+      <w:start w:val="1"/>
+      <w:numFmt w:val="bullet"/>
+      <w:lvlText w:val="o"/>
+      <w:lvlJc w:val="left"/>
+      <w:pPr>
+        <w:ind w:left="5760" w:hanging="360"/>
+      </w:pPr>
+      <w:rPr>
+        <w:rFonts w:ascii="Courier New" w:hAnsi="Courier New" w:cs="Courier New" w:hint="default"/>
+      </w:rPr>
+    </w:lvl>
+    <w:lvl w:ilvl="8" w:tplc="04090005" w:tentative="1">
+      <w:start w:val="1"/>
+      <w:numFmt w:val="bullet"/>
+      <w:lvlText w:val=""/>
+      <w:lvlJc w:val="left"/>
+      <w:pPr>
+        <w:ind w:left="6480" w:hanging="360"/>
+      </w:pPr>
+      <w:rPr>
+        <w:rFonts w:ascii="Wingdings" w:hAnsi="Wingdings" w:hint="default"/>
+      </w:rPr>
+    </w:lvl>
+  </w:abstractNum>
+  <w:abstractNum w:abstractNumId="11">
+    <w:nsid w:val="2B593B08"/>
+    <w:multiLevelType w:val="hybridMultilevel"/>
+    <w:tmpl w:val="DBA4A534"/>
+    <w:lvl w:ilvl="0" w:tplc="04090001">
+      <w:start w:val="1"/>
+      <w:numFmt w:val="bullet"/>
+      <w:lvlText w:val=""/>
+      <w:lvlJc w:val="left"/>
+      <w:pPr>
+        <w:ind w:left="720" w:hanging="360"/>
+      </w:pPr>
+      <w:rPr>
+        <w:rFonts w:ascii="Symbol" w:hAnsi="Symbol" w:hint="default"/>
+      </w:rPr>
+    </w:lvl>
+    <w:lvl w:ilvl="1" w:tplc="04090009">
+      <w:start w:val="1"/>
+      <w:numFmt w:val="bullet"/>
+      <w:lvlText w:val=""/>
+      <w:lvlJc w:val="left"/>
+      <w:pPr>
+        <w:ind w:left="1440" w:hanging="360"/>
+      </w:pPr>
+      <w:rPr>
+        <w:rFonts w:ascii="Wingdings" w:hAnsi="Wingdings" w:hint="default"/>
+      </w:rPr>
+    </w:lvl>
+    <w:lvl w:ilvl="2" w:tplc="04090005">
+      <w:start w:val="1"/>
+      <w:numFmt w:val="bullet"/>
+      <w:lvlText w:val=""/>
+      <w:lvlJc w:val="left"/>
+      <w:pPr>
+        <w:ind w:left="2160" w:hanging="360"/>
+      </w:pPr>
+      <w:rPr>
+        <w:rFonts w:ascii="Wingdings" w:hAnsi="Wingdings" w:hint="default"/>
+      </w:rPr>
+    </w:lvl>
+    <w:lvl w:ilvl="3" w:tplc="04090003">
+      <w:start w:val="1"/>
+      <w:numFmt w:val="bullet"/>
+      <w:lvlText w:val="o"/>
+      <w:lvlJc w:val="left"/>
+      <w:pPr>
+        <w:ind w:left="2880" w:hanging="360"/>
+      </w:pPr>
+      <w:rPr>
+        <w:rFonts w:ascii="Courier New" w:hAnsi="Courier New" w:cs="Courier New" w:hint="default"/>
+      </w:rPr>
+    </w:lvl>
+    <w:lvl w:ilvl="4" w:tplc="04090003" w:tentative="1">
+      <w:start w:val="1"/>
+      <w:numFmt w:val="bullet"/>
+      <w:lvlText w:val="o"/>
+      <w:lvlJc w:val="left"/>
+      <w:pPr>
+        <w:ind w:left="3600" w:hanging="360"/>
+      </w:pPr>
+      <w:rPr>
+        <w:rFonts w:ascii="Courier New" w:hAnsi="Courier New" w:cs="Courier New" w:hint="default"/>
+      </w:rPr>
+    </w:lvl>
+    <w:lvl w:ilvl="5" w:tplc="04090005" w:tentative="1">
+      <w:start w:val="1"/>
+      <w:numFmt w:val="bullet"/>
+      <w:lvlText w:val=""/>
+      <w:lvlJc w:val="left"/>
+      <w:pPr>
+        <w:ind w:left="4320" w:hanging="360"/>
+      </w:pPr>
+      <w:rPr>
+        <w:rFonts w:ascii="Wingdings" w:hAnsi="Wingdings" w:hint="default"/>
+      </w:rPr>
+    </w:lvl>
+    <w:lvl w:ilvl="6" w:tplc="04090001" w:tentative="1">
+      <w:start w:val="1"/>
+      <w:numFmt w:val="bullet"/>
+      <w:lvlText w:val=""/>
+      <w:lvlJc w:val="left"/>
+      <w:pPr>
+        <w:ind w:left="5040" w:hanging="360"/>
+      </w:pPr>
+      <w:rPr>
+        <w:rFonts w:ascii="Symbol" w:hAnsi="Symbol" w:hint="default"/>
+      </w:rPr>
+    </w:lvl>
+    <w:lvl w:ilvl="7" w:tplc="04090003" w:tentative="1">
+      <w:start w:val="1"/>
+      <w:numFmt w:val="bullet"/>
+      <w:lvlText w:val="o"/>
+      <w:lvlJc w:val="left"/>
+      <w:pPr>
+        <w:ind w:left="5760" w:hanging="360"/>
+      </w:pPr>
+      <w:rPr>
+        <w:rFonts w:ascii="Courier New" w:hAnsi="Courier New" w:cs="Courier New" w:hint="default"/>
+      </w:rPr>
+    </w:lvl>
+    <w:lvl w:ilvl="8" w:tplc="04090005" w:tentative="1">
+      <w:start w:val="1"/>
+      <w:numFmt w:val="bullet"/>
+      <w:lvlText w:val=""/>
+      <w:lvlJc w:val="left"/>
+      <w:pPr>
+        <w:ind w:left="6480" w:hanging="360"/>
+      </w:pPr>
+      <w:rPr>
+        <w:rFonts w:ascii="Wingdings" w:hAnsi="Wingdings" w:hint="default"/>
+      </w:rPr>
+    </w:lvl>
+  </w:abstractNum>
+  <w:abstractNum w:abstractNumId="12">
+    <w:nsid w:val="2CA32201"/>
+    <w:multiLevelType w:val="hybridMultilevel"/>
+    <w:tmpl w:val="5552BAFE"/>
+    <w:lvl w:ilvl="0" w:tplc="04090001">
+      <w:start w:val="1"/>
+      <w:numFmt w:val="bullet"/>
+      <w:lvlText w:val=""/>
+      <w:lvlJc w:val="left"/>
+      <w:pPr>
+        <w:ind w:left="720" w:hanging="360"/>
+      </w:pPr>
+      <w:rPr>
+        <w:rFonts w:ascii="Symbol" w:hAnsi="Symbol" w:hint="default"/>
+      </w:rPr>
+    </w:lvl>
+    <w:lvl w:ilvl="1" w:tplc="04090001">
+      <w:start w:val="1"/>
+      <w:numFmt w:val="bullet"/>
+      <w:lvlText w:val=""/>
+      <w:lvlJc w:val="left"/>
+      <w:pPr>
+        <w:ind w:left="1440" w:hanging="360"/>
+      </w:pPr>
+      <w:rPr>
+        <w:rFonts w:ascii="Symbol" w:hAnsi="Symbol" w:hint="default"/>
+      </w:rPr>
+    </w:lvl>
+    <w:lvl w:ilvl="2" w:tplc="04090005">
+      <w:start w:val="1"/>
+      <w:numFmt w:val="bullet"/>
+      <w:lvlText w:val=""/>
+      <w:lvlJc w:val="left"/>
+      <w:pPr>
+        <w:ind w:left="2160" w:hanging="360"/>
+      </w:pPr>
+      <w:rPr>
+        <w:rFonts w:ascii="Wingdings" w:hAnsi="Wingdings" w:hint="default"/>
+      </w:rPr>
+    </w:lvl>
+    <w:lvl w:ilvl="3" w:tplc="04090001">
+      <w:start w:val="1"/>
+      <w:numFmt w:val="bullet"/>
+      <w:lvlText w:val=""/>
+      <w:lvlJc w:val="left"/>
+      <w:pPr>
+        <w:ind w:left="2880" w:hanging="360"/>
+      </w:pPr>
+      <w:rPr>
+        <w:rFonts w:ascii="Symbol" w:hAnsi="Symbol" w:hint="default"/>
+      </w:rPr>
+    </w:lvl>
+    <w:lvl w:ilvl="4" w:tplc="04090003" w:tentative="1">
+      <w:start w:val="1"/>
+      <w:numFmt w:val="bullet"/>
+      <w:lvlText w:val="o"/>
+      <w:lvlJc w:val="left"/>
+      <w:pPr>
+        <w:ind w:left="3600" w:hanging="360"/>
+      </w:pPr>
+      <w:rPr>
+        <w:rFonts w:ascii="Courier New" w:hAnsi="Courier New" w:cs="Courier New" w:hint="default"/>
+      </w:rPr>
+    </w:lvl>
+    <w:lvl w:ilvl="5" w:tplc="04090005" w:tentative="1">
+      <w:start w:val="1"/>
+      <w:numFmt w:val="bullet"/>
+      <w:lvlText w:val=""/>
+      <w:lvlJc w:val="left"/>
+      <w:pPr>
+        <w:ind w:left="4320" w:hanging="360"/>
+      </w:pPr>
+      <w:rPr>
+        <w:rFonts w:ascii="Wingdings" w:hAnsi="Wingdings" w:hint="default"/>
+      </w:rPr>
+    </w:lvl>
+    <w:lvl w:ilvl="6" w:tplc="04090001" w:tentative="1">
+      <w:start w:val="1"/>
+      <w:numFmt w:val="bullet"/>
+      <w:lvlText w:val=""/>
+      <w:lvlJc w:val="left"/>
+      <w:pPr>
+        <w:ind w:left="5040" w:hanging="360"/>
+      </w:pPr>
+      <w:rPr>
+        <w:rFonts w:ascii="Symbol" w:hAnsi="Symbol" w:hint="default"/>
+      </w:rPr>
+    </w:lvl>
+    <w:lvl w:ilvl="7" w:tplc="04090003" w:tentative="1">
+      <w:start w:val="1"/>
+      <w:numFmt w:val="bullet"/>
+      <w:lvlText w:val="o"/>
+      <w:lvlJc w:val="left"/>
+      <w:pPr>
+        <w:ind w:left="5760" w:hanging="360"/>
+      </w:pPr>
+      <w:rPr>
+        <w:rFonts w:ascii="Courier New" w:hAnsi="Courier New" w:cs="Courier New" w:hint="default"/>
+      </w:rPr>
+    </w:lvl>
+    <w:lvl w:ilvl="8" w:tplc="04090005" w:tentative="1">
+      <w:start w:val="1"/>
+      <w:numFmt w:val="bullet"/>
+      <w:lvlText w:val=""/>
+      <w:lvlJc w:val="left"/>
+      <w:pPr>
+        <w:ind w:left="6480" w:hanging="360"/>
+      </w:pPr>
+      <w:rPr>
+        <w:rFonts w:ascii="Wingdings" w:hAnsi="Wingdings" w:hint="default"/>
+      </w:rPr>
+    </w:lvl>
+  </w:abstractNum>
+  <w:abstractNum w:abstractNumId="13">
+    <w:nsid w:val="3C362135"/>
+    <w:multiLevelType w:val="hybridMultilevel"/>
+    <w:tmpl w:val="676E6FD8"/>
+    <w:lvl w:ilvl="0" w:tplc="0409000B">
+      <w:start w:val="1"/>
+      <w:numFmt w:val="bullet"/>
+      <w:lvlText w:val=""/>
+      <w:lvlJc w:val="left"/>
+      <w:pPr>
+        <w:ind w:left="720" w:hanging="360"/>
+      </w:pPr>
+      <w:rPr>
+        <w:rFonts w:ascii="Wingdings" w:hAnsi="Wingdings" w:hint="default"/>
+      </w:rPr>
+    </w:lvl>
+    <w:lvl w:ilvl="1" w:tplc="04090001">
+      <w:start w:val="1"/>
+      <w:numFmt w:val="bullet"/>
+      <w:lvlText w:val=""/>
+      <w:lvlJc w:val="left"/>
+      <w:pPr>
+        <w:ind w:left="1440" w:hanging="360"/>
+      </w:pPr>
+      <w:rPr>
+        <w:rFonts w:ascii="Symbol" w:hAnsi="Symbol" w:hint="default"/>
+      </w:rPr>
+    </w:lvl>
+    <w:lvl w:ilvl="2" w:tplc="04090005">
+      <w:start w:val="1"/>
+      <w:numFmt w:val="bullet"/>
+      <w:lvlText w:val=""/>
+      <w:lvlJc w:val="left"/>
+      <w:pPr>
+        <w:ind w:left="2160" w:hanging="360"/>
+      </w:pPr>
+      <w:rPr>
+        <w:rFonts w:ascii="Wingdings" w:hAnsi="Wingdings" w:hint="default"/>
+      </w:rPr>
+    </w:lvl>
+    <w:lvl w:ilvl="3" w:tplc="04090001">
+      <w:start w:val="1"/>
+      <w:numFmt w:val="bullet"/>
+      <w:lvlText w:val=""/>
+      <w:lvlJc w:val="left"/>
+      <w:pPr>
+        <w:ind w:left="2880" w:hanging="360"/>
+      </w:pPr>
+      <w:rPr>
+        <w:rFonts w:ascii="Symbol" w:hAnsi="Symbol" w:hint="default"/>
+      </w:rPr>
+    </w:lvl>
+    <w:lvl w:ilvl="4" w:tplc="04090003" w:tentative="1">
+      <w:start w:val="1"/>
+      <w:numFmt w:val="bullet"/>
+      <w:lvlText w:val="o"/>
+      <w:lvlJc w:val="left"/>
+      <w:pPr>
+        <w:ind w:left="3600" w:hanging="360"/>
+      </w:pPr>
+      <w:rPr>
+        <w:rFonts w:ascii="Courier New" w:hAnsi="Courier New" w:cs="Courier New" w:hint="default"/>
+      </w:rPr>
+    </w:lvl>
+    <w:lvl w:ilvl="5" w:tplc="04090005" w:tentative="1">
+      <w:start w:val="1"/>
+      <w:numFmt w:val="bullet"/>
+      <w:lvlText w:val=""/>
+      <w:lvlJc w:val="left"/>
+      <w:pPr>
+        <w:ind w:left="4320" w:hanging="360"/>
+      </w:pPr>
+      <w:rPr>
+        <w:rFonts w:ascii="Wingdings" w:hAnsi="Wingdings" w:hint="default"/>
+      </w:rPr>
+    </w:lvl>
+    <w:lvl w:ilvl="6" w:tplc="04090001" w:tentative="1">
+      <w:start w:val="1"/>
+      <w:numFmt w:val="bullet"/>
+      <w:lvlText w:val=""/>
+      <w:lvlJc w:val="left"/>
+      <w:pPr>
+        <w:ind w:left="5040" w:hanging="360"/>
+      </w:pPr>
+      <w:rPr>
+        <w:rFonts w:ascii="Symbol" w:hAnsi="Symbol" w:hint="default"/>
+      </w:rPr>
+    </w:lvl>
+    <w:lvl w:ilvl="7" w:tplc="04090003" w:tentative="1">
+      <w:start w:val="1"/>
+      <w:numFmt w:val="bullet"/>
+      <w:lvlText w:val="o"/>
+      <w:lvlJc w:val="left"/>
+      <w:pPr>
+        <w:ind w:left="5760" w:hanging="360"/>
+      </w:pPr>
+      <w:rPr>
+        <w:rFonts w:ascii="Courier New" w:hAnsi="Courier New" w:cs="Courier New" w:hint="default"/>
+      </w:rPr>
+    </w:lvl>
+    <w:lvl w:ilvl="8" w:tplc="04090005" w:tentative="1">
+      <w:start w:val="1"/>
+      <w:numFmt w:val="bullet"/>
+      <w:lvlText w:val=""/>
+      <w:lvlJc w:val="left"/>
+      <w:pPr>
+        <w:ind w:left="6480" w:hanging="360"/>
+      </w:pPr>
+      <w:rPr>
+        <w:rFonts w:ascii="Wingdings" w:hAnsi="Wingdings" w:hint="default"/>
+      </w:rPr>
+    </w:lvl>
+  </w:abstractNum>
+  <w:abstractNum w:abstractNumId="14">
     <w:nsid w:val="48482C72"/>
     <w:multiLevelType w:val="hybridMultilevel"/>
     <w:tmpl w:val="9816094E"/>
@@ -3652,7 +5047,7 @@
       </w:rPr>
     </w:lvl>
   </w:abstractNum>
-  <w:abstractNum w:abstractNumId="5">
+  <w:abstractNum w:abstractNumId="15">
     <w:nsid w:val="53B16944"/>
     <w:multiLevelType w:val="hybridMultilevel"/>
     <w:tmpl w:val="660088D2"/>
@@ -3765,7 +5160,120 @@
       </w:rPr>
     </w:lvl>
   </w:abstractNum>
-  <w:abstractNum w:abstractNumId="6">
+  <w:abstractNum w:abstractNumId="16">
+    <w:nsid w:val="6CD2109D"/>
+    <w:multiLevelType w:val="hybridMultilevel"/>
+    <w:tmpl w:val="B1DCDDBA"/>
+    <w:lvl w:ilvl="0" w:tplc="04090001">
+      <w:start w:val="1"/>
+      <w:numFmt w:val="bullet"/>
+      <w:lvlText w:val=""/>
+      <w:lvlJc w:val="left"/>
+      <w:pPr>
+        <w:ind w:left="720" w:hanging="360"/>
+      </w:pPr>
+      <w:rPr>
+        <w:rFonts w:ascii="Symbol" w:hAnsi="Symbol" w:hint="default"/>
+      </w:rPr>
+    </w:lvl>
+    <w:lvl w:ilvl="1" w:tplc="04090001">
+      <w:start w:val="1"/>
+      <w:numFmt w:val="bullet"/>
+      <w:lvlText w:val=""/>
+      <w:lvlJc w:val="left"/>
+      <w:pPr>
+        <w:ind w:left="1440" w:hanging="360"/>
+      </w:pPr>
+      <w:rPr>
+        <w:rFonts w:ascii="Symbol" w:hAnsi="Symbol" w:hint="default"/>
+      </w:rPr>
+    </w:lvl>
+    <w:lvl w:ilvl="2" w:tplc="04090005">
+      <w:start w:val="1"/>
+      <w:numFmt w:val="bullet"/>
+      <w:lvlText w:val=""/>
+      <w:lvlJc w:val="left"/>
+      <w:pPr>
+        <w:ind w:left="2160" w:hanging="360"/>
+      </w:pPr>
+      <w:rPr>
+        <w:rFonts w:ascii="Wingdings" w:hAnsi="Wingdings" w:hint="default"/>
+      </w:rPr>
+    </w:lvl>
+    <w:lvl w:ilvl="3" w:tplc="04090003">
+      <w:start w:val="1"/>
+      <w:numFmt w:val="bullet"/>
+      <w:lvlText w:val="o"/>
+      <w:lvlJc w:val="left"/>
+      <w:pPr>
+        <w:ind w:left="2880" w:hanging="360"/>
+      </w:pPr>
+      <w:rPr>
+        <w:rFonts w:ascii="Courier New" w:hAnsi="Courier New" w:cs="Courier New" w:hint="default"/>
+      </w:rPr>
+    </w:lvl>
+    <w:lvl w:ilvl="4" w:tplc="04090003" w:tentative="1">
+      <w:start w:val="1"/>
+      <w:numFmt w:val="bullet"/>
+      <w:lvlText w:val="o"/>
+      <w:lvlJc w:val="left"/>
+      <w:pPr>
+        <w:ind w:left="3600" w:hanging="360"/>
+      </w:pPr>
+      <w:rPr>
+        <w:rFonts w:ascii="Courier New" w:hAnsi="Courier New" w:cs="Courier New" w:hint="default"/>
+      </w:rPr>
+    </w:lvl>
+    <w:lvl w:ilvl="5" w:tplc="04090005" w:tentative="1">
+      <w:start w:val="1"/>
+      <w:numFmt w:val="bullet"/>
+      <w:lvlText w:val=""/>
+      <w:lvlJc w:val="left"/>
+      <w:pPr>
+        <w:ind w:left="4320" w:hanging="360"/>
+      </w:pPr>
+      <w:rPr>
+        <w:rFonts w:ascii="Wingdings" w:hAnsi="Wingdings" w:hint="default"/>
+      </w:rPr>
+    </w:lvl>
+    <w:lvl w:ilvl="6" w:tplc="04090001" w:tentative="1">
+      <w:start w:val="1"/>
+      <w:numFmt w:val="bullet"/>
+      <w:lvlText w:val=""/>
+      <w:lvlJc w:val="left"/>
+      <w:pPr>
+        <w:ind w:left="5040" w:hanging="360"/>
+      </w:pPr>
+      <w:rPr>
+        <w:rFonts w:ascii="Symbol" w:hAnsi="Symbol" w:hint="default"/>
+      </w:rPr>
+    </w:lvl>
+    <w:lvl w:ilvl="7" w:tplc="04090003" w:tentative="1">
+      <w:start w:val="1"/>
+      <w:numFmt w:val="bullet"/>
+      <w:lvlText w:val="o"/>
+      <w:lvlJc w:val="left"/>
+      <w:pPr>
+        <w:ind w:left="5760" w:hanging="360"/>
+      </w:pPr>
+      <w:rPr>
+        <w:rFonts w:ascii="Courier New" w:hAnsi="Courier New" w:cs="Courier New" w:hint="default"/>
+      </w:rPr>
+    </w:lvl>
+    <w:lvl w:ilvl="8" w:tplc="04090005" w:tentative="1">
+      <w:start w:val="1"/>
+      <w:numFmt w:val="bullet"/>
+      <w:lvlText w:val=""/>
+      <w:lvlJc w:val="left"/>
+      <w:pPr>
+        <w:ind w:left="6480" w:hanging="360"/>
+      </w:pPr>
+      <w:rPr>
+        <w:rFonts w:ascii="Wingdings" w:hAnsi="Wingdings" w:hint="default"/>
+      </w:rPr>
+    </w:lvl>
+  </w:abstractNum>
+  <w:abstractNum w:abstractNumId="17">
     <w:nsid w:val="730715C7"/>
     <w:multiLevelType w:val="hybridMultilevel"/>
     <w:tmpl w:val="47AE35D6"/>
@@ -3878,26 +5386,175 @@
       </w:rPr>
     </w:lvl>
   </w:abstractNum>
+  <w:abstractNum w:abstractNumId="18">
+    <w:nsid w:val="7B1A689E"/>
+    <w:multiLevelType w:val="hybridMultilevel"/>
+    <w:tmpl w:val="893E9EBC"/>
+    <w:lvl w:ilvl="0" w:tplc="04090001">
+      <w:start w:val="1"/>
+      <w:numFmt w:val="bullet"/>
+      <w:lvlText w:val=""/>
+      <w:lvlJc w:val="left"/>
+      <w:pPr>
+        <w:ind w:left="720" w:hanging="360"/>
+      </w:pPr>
+      <w:rPr>
+        <w:rFonts w:ascii="Symbol" w:hAnsi="Symbol" w:hint="default"/>
+      </w:rPr>
+    </w:lvl>
+    <w:lvl w:ilvl="1" w:tplc="04090001">
+      <w:start w:val="1"/>
+      <w:numFmt w:val="bullet"/>
+      <w:lvlText w:val=""/>
+      <w:lvlJc w:val="left"/>
+      <w:pPr>
+        <w:ind w:left="1440" w:hanging="360"/>
+      </w:pPr>
+      <w:rPr>
+        <w:rFonts w:ascii="Symbol" w:hAnsi="Symbol" w:hint="default"/>
+      </w:rPr>
+    </w:lvl>
+    <w:lvl w:ilvl="2" w:tplc="04090005">
+      <w:start w:val="1"/>
+      <w:numFmt w:val="bullet"/>
+      <w:lvlText w:val=""/>
+      <w:lvlJc w:val="left"/>
+      <w:pPr>
+        <w:ind w:left="2160" w:hanging="360"/>
+      </w:pPr>
+      <w:rPr>
+        <w:rFonts w:ascii="Wingdings" w:hAnsi="Wingdings" w:hint="default"/>
+      </w:rPr>
+    </w:lvl>
+    <w:lvl w:ilvl="3" w:tplc="04090001">
+      <w:start w:val="1"/>
+      <w:numFmt w:val="bullet"/>
+      <w:lvlText w:val=""/>
+      <w:lvlJc w:val="left"/>
+      <w:pPr>
+        <w:ind w:left="2880" w:hanging="360"/>
+      </w:pPr>
+      <w:rPr>
+        <w:rFonts w:ascii="Symbol" w:hAnsi="Symbol" w:hint="default"/>
+      </w:rPr>
+    </w:lvl>
+    <w:lvl w:ilvl="4" w:tplc="04090003" w:tentative="1">
+      <w:start w:val="1"/>
+      <w:numFmt w:val="bullet"/>
+      <w:lvlText w:val="o"/>
+      <w:lvlJc w:val="left"/>
+      <w:pPr>
+        <w:ind w:left="3600" w:hanging="360"/>
+      </w:pPr>
+      <w:rPr>
+        <w:rFonts w:ascii="Courier New" w:hAnsi="Courier New" w:cs="Courier New" w:hint="default"/>
+      </w:rPr>
+    </w:lvl>
+    <w:lvl w:ilvl="5" w:tplc="04090005" w:tentative="1">
+      <w:start w:val="1"/>
+      <w:numFmt w:val="bullet"/>
+      <w:lvlText w:val=""/>
+      <w:lvlJc w:val="left"/>
+      <w:pPr>
+        <w:ind w:left="4320" w:hanging="360"/>
+      </w:pPr>
+      <w:rPr>
+        <w:rFonts w:ascii="Wingdings" w:hAnsi="Wingdings" w:hint="default"/>
+      </w:rPr>
+    </w:lvl>
+    <w:lvl w:ilvl="6" w:tplc="04090001" w:tentative="1">
+      <w:start w:val="1"/>
+      <w:numFmt w:val="bullet"/>
+      <w:lvlText w:val=""/>
+      <w:lvlJc w:val="left"/>
+      <w:pPr>
+        <w:ind w:left="5040" w:hanging="360"/>
+      </w:pPr>
+      <w:rPr>
+        <w:rFonts w:ascii="Symbol" w:hAnsi="Symbol" w:hint="default"/>
+      </w:rPr>
+    </w:lvl>
+    <w:lvl w:ilvl="7" w:tplc="04090003" w:tentative="1">
+      <w:start w:val="1"/>
+      <w:numFmt w:val="bullet"/>
+      <w:lvlText w:val="o"/>
+      <w:lvlJc w:val="left"/>
+      <w:pPr>
+        <w:ind w:left="5760" w:hanging="360"/>
+      </w:pPr>
+      <w:rPr>
+        <w:rFonts w:ascii="Courier New" w:hAnsi="Courier New" w:cs="Courier New" w:hint="default"/>
+      </w:rPr>
+    </w:lvl>
+    <w:lvl w:ilvl="8" w:tplc="04090005" w:tentative="1">
+      <w:start w:val="1"/>
+      <w:numFmt w:val="bullet"/>
+      <w:lvlText w:val=""/>
+      <w:lvlJc w:val="left"/>
+      <w:pPr>
+        <w:ind w:left="6480" w:hanging="360"/>
+      </w:pPr>
+      <w:rPr>
+        <w:rFonts w:ascii="Wingdings" w:hAnsi="Wingdings" w:hint="default"/>
+      </w:rPr>
+    </w:lvl>
+  </w:abstractNum>
   <w:num w:numId="1">
-    <w:abstractNumId w:val="5"/>
+    <w:abstractNumId w:val="15"/>
   </w:num>
   <w:num w:numId="2">
+    <w:abstractNumId w:val="17"/>
+  </w:num>
+  <w:num w:numId="3">
+    <w:abstractNumId w:val="3"/>
+  </w:num>
+  <w:num w:numId="4">
+    <w:abstractNumId w:val="7"/>
+  </w:num>
+  <w:num w:numId="5">
     <w:abstractNumId w:val="6"/>
   </w:num>
-  <w:num w:numId="3">
-    <w:abstractNumId w:val="1"/>
-  </w:num>
-  <w:num w:numId="4">
-    <w:abstractNumId w:val="3"/>
-  </w:num>
-  <w:num w:numId="5">
-    <w:abstractNumId w:val="2"/>
-  </w:num>
   <w:num w:numId="6">
-    <w:abstractNumId w:val="4"/>
+    <w:abstractNumId w:val="14"/>
   </w:num>
   <w:num w:numId="7">
     <w:abstractNumId w:val="0"/>
+  </w:num>
+  <w:num w:numId="8">
+    <w:abstractNumId w:val="10"/>
+  </w:num>
+  <w:num w:numId="9">
+    <w:abstractNumId w:val="5"/>
+  </w:num>
+  <w:num w:numId="10">
+    <w:abstractNumId w:val="1"/>
+  </w:num>
+  <w:num w:numId="11">
+    <w:abstractNumId w:val="8"/>
+  </w:num>
+  <w:num w:numId="12">
+    <w:abstractNumId w:val="13"/>
+  </w:num>
+  <w:num w:numId="13">
+    <w:abstractNumId w:val="9"/>
+  </w:num>
+  <w:num w:numId="14">
+    <w:abstractNumId w:val="16"/>
+  </w:num>
+  <w:num w:numId="15">
+    <w:abstractNumId w:val="12"/>
+  </w:num>
+  <w:num w:numId="16">
+    <w:abstractNumId w:val="2"/>
+  </w:num>
+  <w:num w:numId="17">
+    <w:abstractNumId w:val="11"/>
+  </w:num>
+  <w:num w:numId="18">
+    <w:abstractNumId w:val="18"/>
+  </w:num>
+  <w:num w:numId="19">
+    <w:abstractNumId w:val="4"/>
   </w:num>
 </w:numbering>
 </file>
@@ -4669,7 +6326,7 @@
 </file>
 
 <file path=customXml/itemProps1.xml><?xml version="1.0" encoding="utf-8"?>
-<ds:datastoreItem xmlns:ds="http://schemas.openxmlformats.org/officeDocument/2006/customXml" ds:itemID="{38A2B779-DE62-44B4-A551-862B3F5E7379}">
+<ds:datastoreItem xmlns:ds="http://schemas.openxmlformats.org/officeDocument/2006/customXml" ds:itemID="{1956F766-B43F-4540-9560-096C72E7D885}">
   <ds:schemaRefs>
     <ds:schemaRef ds:uri="http://schemas.openxmlformats.org/officeDocument/2006/bibliography"/>
   </ds:schemaRefs>

</xml_diff>

<commit_message>
Login styling of page - complete.  Portal servlet established and functiona with redirects.  CoachDAO created and implemting functionality
</commit_message>
<xml_diff>
--- a/ProjectOne/Project1.docx
+++ b/ProjectOne/Project1.docx
@@ -809,19 +809,8 @@
           <w:sz w:val="20"/>
           <w:szCs w:val="20"/>
         </w:rPr>
-        <w:t>-</w:t>
-      </w:r>
-      <w:proofErr w:type="spellStart"/>
-      <w:r>
-        <w:rPr>
-          <w:rFonts w:ascii="inherit" w:eastAsia="Times New Roman" w:hAnsi="inherit" w:cs="Courier New"/>
-          <w:color w:val="1D1C1D"/>
-          <w:sz w:val="20"/>
-          <w:szCs w:val="20"/>
-        </w:rPr>
-        <w:t>Servlets</w:t>
-      </w:r>
-      <w:proofErr w:type="spellEnd"/>
+        <w:t>-Servlets</w:t>
+      </w:r>
     </w:p>
     <w:p>
       <w:pPr>
@@ -1048,19 +1037,8 @@
           <w:sz w:val="20"/>
           <w:szCs w:val="20"/>
         </w:rPr>
-        <w:t>-</w:t>
-      </w:r>
-      <w:proofErr w:type="spellStart"/>
-      <w:r>
-        <w:rPr>
-          <w:rFonts w:ascii="inherit" w:eastAsia="Times New Roman" w:hAnsi="inherit" w:cs="Courier New"/>
-          <w:color w:val="1D1C1D"/>
-          <w:sz w:val="20"/>
-          <w:szCs w:val="20"/>
-        </w:rPr>
-        <w:t>JUnit</w:t>
-      </w:r>
-      <w:proofErr w:type="spellEnd"/>
+        <w:t>-JUnit</w:t>
+      </w:r>
     </w:p>
     <w:p>
       <w:pPr>
@@ -1204,7 +1182,6 @@
           <w:szCs w:val="20"/>
         </w:rPr>
       </w:pPr>
-      <w:proofErr w:type="spellStart"/>
       <w:r>
         <w:rPr>
           <w:rFonts w:ascii="inherit" w:eastAsia="Times New Roman" w:hAnsi="inherit" w:cs="Courier New"/>
@@ -1214,7 +1191,6 @@
         </w:rPr>
         <w:t>IntelliJ</w:t>
       </w:r>
-      <w:proofErr w:type="spellEnd"/>
     </w:p>
     <w:p>
       <w:pPr>
@@ -1251,19 +1227,8 @@
           <w:sz w:val="20"/>
           <w:szCs w:val="20"/>
         </w:rPr>
-        <w:t>-</w:t>
-      </w:r>
-      <w:proofErr w:type="spellStart"/>
-      <w:r>
-        <w:rPr>
-          <w:rFonts w:ascii="inherit" w:eastAsia="Times New Roman" w:hAnsi="inherit" w:cs="Courier New"/>
-          <w:color w:val="1D1C1D"/>
-          <w:sz w:val="20"/>
-          <w:szCs w:val="20"/>
-        </w:rPr>
-        <w:t>DBeaver</w:t>
-      </w:r>
-      <w:proofErr w:type="spellEnd"/>
+        <w:t>-DBeaver</w:t>
+      </w:r>
     </w:p>
     <w:p>
       <w:pPr>
@@ -1329,19 +1294,8 @@
           <w:sz w:val="20"/>
           <w:szCs w:val="20"/>
         </w:rPr>
-        <w:t xml:space="preserve">CONTAINERIZE – using </w:t>
-      </w:r>
-      <w:proofErr w:type="spellStart"/>
-      <w:r>
-        <w:rPr>
-          <w:rFonts w:ascii="inherit" w:eastAsia="Times New Roman" w:hAnsi="inherit" w:cs="Courier New"/>
-          <w:color w:val="1D1C1D"/>
-          <w:sz w:val="20"/>
-          <w:szCs w:val="20"/>
-        </w:rPr>
-        <w:t>docker</w:t>
-      </w:r>
-      <w:proofErr w:type="spellEnd"/>
+        <w:t>CONTAINERIZE – using docker</w:t>
+      </w:r>
     </w:p>
     <w:p>
       <w:pPr>
@@ -1388,55 +1342,15 @@
         <w:rPr>
           <w:rStyle w:val="Heading1Char"/>
         </w:rPr>
-        <w:t>TOPIC IDEAS</w:t>
-      </w:r>
-      <w:proofErr w:type="gramStart"/>
-      <w:r>
-        <w:rPr>
-          <w:rStyle w:val="Heading1Char"/>
-        </w:rPr>
-        <w:t>:</w:t>
+        <w:t>TOPIC IDEAS:</w:t>
       </w:r>
       <w:bookmarkEnd w:id="1"/>
-      <w:proofErr w:type="gramEnd"/>
       <w:r>
         <w:br/>
-        <w:t>Little League App – an app that houses the leagues(Roster of players &amp; coach), players(contact info, kids age/</w:t>
-      </w:r>
-      <w:proofErr w:type="spellStart"/>
-      <w:r>
-        <w:t>birthdate</w:t>
-      </w:r>
-      <w:proofErr w:type="spellEnd"/>
-      <w:r>
-        <w:t xml:space="preserve">, </w:t>
-      </w:r>
-      <w:proofErr w:type="spellStart"/>
-      <w:r>
-        <w:t>parentsnames</w:t>
-      </w:r>
-      <w:proofErr w:type="spellEnd"/>
-      <w:r>
-        <w:t xml:space="preserve"> &amp; address), Schedule, scores for the league &amp; current league ladder.</w:t>
-      </w:r>
-      <w:r>
-        <w:t xml:space="preserve">  App will allow for both Coaches and Players to </w:t>
-      </w:r>
-      <w:proofErr w:type="spellStart"/>
-      <w:r>
-        <w:t>signup</w:t>
-      </w:r>
-      <w:proofErr w:type="spellEnd"/>
-      <w:r>
-        <w:t xml:space="preserve"> to the </w:t>
-      </w:r>
-      <w:proofErr w:type="gramStart"/>
-      <w:r>
-        <w:t>leagues,</w:t>
-      </w:r>
-      <w:proofErr w:type="gramEnd"/>
-      <w:r>
-        <w:t xml:space="preserve"> split the leagues into appropriate teams – and kick off a league schedule for playing.  Leagues will be able to be renamed after creation</w:t>
+        <w:t>Little League App – an app that houses the leagues(Roster of players &amp; coach), players(contact info, kids age/birthdate, parentsnames &amp; address), Schedule, scores for the league &amp; current league ladder.</w:t>
+      </w:r>
+      <w:r>
+        <w:t xml:space="preserve">  App will allow for both Coaches and Players to signup to the leagues, split the leagues into appropriate teams – and kick off a league schedule for playing.  Leagues will be able to be renamed after creation</w:t>
       </w:r>
     </w:p>
     <w:p/>
@@ -1573,13 +1487,14 @@
           <w:numId w:val="1"/>
         </w:numPr>
       </w:pPr>
-      <w:proofErr w:type="spellStart"/>
       <w:r>
         <w:t>Useraccess</w:t>
       </w:r>
-      <w:proofErr w:type="spellEnd"/>
       <w:r>
         <w:t xml:space="preserve"> (String)</w:t>
+      </w:r>
+      <w:r>
+        <w:t xml:space="preserve"> THIS SHOULD ONLY BE: admin, coach, player, user(defaulttype)</w:t>
       </w:r>
     </w:p>
     <w:p>
@@ -1592,7 +1507,7 @@
       </w:pPr>
       <w:r>
         <w:lastRenderedPageBreak/>
-        <w:t>Team</w:t>
+        <w:t>SPONSOR</w:t>
       </w:r>
     </w:p>
     <w:p>
@@ -1604,7 +1519,7 @@
         </w:numPr>
       </w:pPr>
       <w:r>
-        <w:t>Name(String)</w:t>
+        <w:t>Name (String)</w:t>
       </w:r>
     </w:p>
     <w:p>
@@ -1616,7 +1531,7 @@
         </w:numPr>
       </w:pPr>
       <w:r>
-        <w:t>Coach (Coach)</w:t>
+        <w:t>Phone (String(10))</w:t>
       </w:r>
     </w:p>
     <w:p>
@@ -1628,62 +1543,7 @@
         </w:numPr>
       </w:pPr>
       <w:r>
-        <w:t>Players [] (player)</w:t>
-      </w:r>
-    </w:p>
-    <w:p>
-      <w:pPr>
-        <w:pStyle w:val="ListParagraph"/>
-        <w:numPr>
-          <w:ilvl w:val="1"/>
-          <w:numId w:val="1"/>
-        </w:numPr>
-      </w:pPr>
-      <w:r>
-        <w:t>Schedule[](</w:t>
-      </w:r>
-      <w:r>
-        <w:t>schedule</w:t>
-      </w:r>
-      <w:r>
-        <w:t>)</w:t>
-      </w:r>
-    </w:p>
-    <w:p>
-      <w:pPr>
-        <w:pStyle w:val="ListParagraph"/>
-        <w:numPr>
-          <w:ilvl w:val="1"/>
-          <w:numId w:val="1"/>
-        </w:numPr>
-      </w:pPr>
-      <w:proofErr w:type="spellStart"/>
-      <w:r>
-        <w:t>GameScores</w:t>
-      </w:r>
-      <w:proofErr w:type="spellEnd"/>
-      <w:r>
-        <w:t>[] (</w:t>
-      </w:r>
-      <w:proofErr w:type="spellStart"/>
-      <w:r>
-        <w:t>gameScore</w:t>
-      </w:r>
-      <w:proofErr w:type="spellEnd"/>
-      <w:r>
-        <w:t>)</w:t>
-      </w:r>
-    </w:p>
-    <w:p>
-      <w:pPr>
-        <w:pStyle w:val="ListParagraph"/>
-        <w:numPr>
-          <w:ilvl w:val="1"/>
-          <w:numId w:val="1"/>
-        </w:numPr>
-      </w:pPr>
-      <w:r>
-        <w:t>Sponsor (String)</w:t>
+        <w:t>Email (String)</w:t>
       </w:r>
     </w:p>
     <w:p>
@@ -1695,7 +1555,7 @@
         </w:numPr>
       </w:pPr>
       <w:r>
-        <w:t>Schedule</w:t>
+        <w:t>Team</w:t>
       </w:r>
     </w:p>
     <w:p>
@@ -1706,19 +1566,48 @@
           <w:numId w:val="1"/>
         </w:numPr>
       </w:pPr>
-      <w:proofErr w:type="spellStart"/>
-      <w:r>
-        <w:t>GameDay</w:t>
-      </w:r>
-      <w:proofErr w:type="spellEnd"/>
-      <w:r>
-        <w:t>(</w:t>
-      </w:r>
-      <w:proofErr w:type="spellStart"/>
-      <w:r>
-        <w:t>LocalDate</w:t>
-      </w:r>
-      <w:proofErr w:type="spellEnd"/>
+      <w:r>
+        <w:t>Name(String)</w:t>
+      </w:r>
+    </w:p>
+    <w:p>
+      <w:pPr>
+        <w:pStyle w:val="ListParagraph"/>
+        <w:numPr>
+          <w:ilvl w:val="1"/>
+          <w:numId w:val="1"/>
+        </w:numPr>
+      </w:pPr>
+      <w:r>
+        <w:t>Coach (Coach)</w:t>
+      </w:r>
+    </w:p>
+    <w:p>
+      <w:pPr>
+        <w:pStyle w:val="ListParagraph"/>
+        <w:numPr>
+          <w:ilvl w:val="1"/>
+          <w:numId w:val="1"/>
+        </w:numPr>
+      </w:pPr>
+      <w:r>
+        <w:t>Players [] (player)</w:t>
+      </w:r>
+    </w:p>
+    <w:p>
+      <w:pPr>
+        <w:pStyle w:val="ListParagraph"/>
+        <w:numPr>
+          <w:ilvl w:val="1"/>
+          <w:numId w:val="1"/>
+        </w:numPr>
+      </w:pPr>
+      <w:r>
+        <w:t>Schedule[](</w:t>
+      </w:r>
+      <w:r>
+        <w:t>schedule</w:t>
+      </w:r>
       <w:r>
         <w:t>)</w:t>
       </w:r>
@@ -1731,13 +1620,8 @@
           <w:numId w:val="1"/>
         </w:numPr>
       </w:pPr>
-      <w:proofErr w:type="spellStart"/>
-      <w:r>
-        <w:t>teamOne</w:t>
-      </w:r>
-      <w:proofErr w:type="spellEnd"/>
-      <w:r>
-        <w:t>(Team)</w:t>
+      <w:r>
+        <w:t>GameScores[] (gameScore)</w:t>
       </w:r>
     </w:p>
     <w:p>
@@ -1748,80 +1632,8 @@
           <w:numId w:val="1"/>
         </w:numPr>
       </w:pPr>
-      <w:proofErr w:type="spellStart"/>
-      <w:r>
-        <w:t>teamOne</w:t>
-      </w:r>
-      <w:proofErr w:type="spellEnd"/>
-      <w:r>
-        <w:t>(Team)</w:t>
-      </w:r>
-    </w:p>
-    <w:p>
-      <w:pPr>
-        <w:pStyle w:val="ListParagraph"/>
-        <w:numPr>
-          <w:ilvl w:val="1"/>
-          <w:numId w:val="1"/>
-        </w:numPr>
-      </w:pPr>
-      <w:proofErr w:type="spellStart"/>
-      <w:r>
-        <w:t>ScoreTeamOne</w:t>
-      </w:r>
-      <w:proofErr w:type="spellEnd"/>
-      <w:r>
-        <w:t xml:space="preserve"> (</w:t>
-      </w:r>
-      <w:proofErr w:type="spellStart"/>
-      <w:r>
-        <w:t>int</w:t>
-      </w:r>
-      <w:proofErr w:type="spellEnd"/>
-      <w:r>
-        <w:t>)</w:t>
-      </w:r>
-    </w:p>
-    <w:p>
-      <w:pPr>
-        <w:pStyle w:val="ListParagraph"/>
-        <w:numPr>
-          <w:ilvl w:val="1"/>
-          <w:numId w:val="1"/>
-        </w:numPr>
-      </w:pPr>
-      <w:proofErr w:type="spellStart"/>
-      <w:r>
-        <w:t>ScoreTeamTwo</w:t>
-      </w:r>
-      <w:proofErr w:type="spellEnd"/>
-      <w:r>
-        <w:t xml:space="preserve"> (</w:t>
-      </w:r>
-      <w:proofErr w:type="spellStart"/>
-      <w:r>
-        <w:t>int</w:t>
-      </w:r>
-      <w:proofErr w:type="spellEnd"/>
-      <w:r>
-        <w:t>)</w:t>
-      </w:r>
-    </w:p>
-    <w:p>
-      <w:pPr>
-        <w:pStyle w:val="ListParagraph"/>
-        <w:numPr>
-          <w:ilvl w:val="1"/>
-          <w:numId w:val="1"/>
-        </w:numPr>
-      </w:pPr>
-      <w:proofErr w:type="spellStart"/>
-      <w:r>
-        <w:t>Forfiet</w:t>
-      </w:r>
-      <w:proofErr w:type="spellEnd"/>
-      <w:r>
-        <w:t xml:space="preserve"> (String)</w:t>
+      <w:r>
+        <w:t>Sponsor (String)</w:t>
       </w:r>
     </w:p>
     <w:p>
@@ -1833,7 +1645,7 @@
         </w:numPr>
       </w:pPr>
       <w:r>
-        <w:t>Person</w:t>
+        <w:t>Schedule</w:t>
       </w:r>
     </w:p>
     <w:p>
@@ -1845,7 +1657,7 @@
         </w:numPr>
       </w:pPr>
       <w:r>
-        <w:t>Name(String)</w:t>
+        <w:t>GameDay(LocalDate)</w:t>
       </w:r>
     </w:p>
     <w:p>
@@ -1857,13 +1669,10 @@
         </w:numPr>
       </w:pPr>
       <w:r>
-        <w:t>Phone(Numeric(10)</w:t>
-      </w:r>
-      <w:r>
-        <w:t xml:space="preserve"> </w:t>
-      </w:r>
-      <w:r>
-        <w:t>)</w:t>
+        <w:t>teamOne</w:t>
+      </w:r>
+      <w:r>
+        <w:t>(Team)</w:t>
       </w:r>
     </w:p>
     <w:p>
@@ -1874,21 +1683,8 @@
           <w:numId w:val="1"/>
         </w:numPr>
       </w:pPr>
-      <w:proofErr w:type="spellStart"/>
-      <w:r>
-        <w:t>Phonecarrier</w:t>
-      </w:r>
-      <w:proofErr w:type="spellEnd"/>
-      <w:r>
-        <w:t>(</w:t>
-      </w:r>
-      <w:proofErr w:type="spellStart"/>
-      <w:r>
-        <w:t>PhoneCarrier</w:t>
-      </w:r>
-      <w:proofErr w:type="spellEnd"/>
-      <w:r>
-        <w:t>)</w:t>
+      <w:r>
+        <w:t>teamOne(Team)</w:t>
       </w:r>
     </w:p>
     <w:p>
@@ -1899,19 +1695,8 @@
           <w:numId w:val="1"/>
         </w:numPr>
       </w:pPr>
-      <w:proofErr w:type="spellStart"/>
-      <w:r>
-        <w:t>allow</w:t>
-      </w:r>
-      <w:r>
-        <w:t>S</w:t>
-      </w:r>
-      <w:r>
-        <w:t>MS</w:t>
-      </w:r>
-      <w:proofErr w:type="spellEnd"/>
-      <w:r>
-        <w:t xml:space="preserve"> (Boolean)</w:t>
+      <w:r>
+        <w:t>ScoreTeamOne (int)</w:t>
       </w:r>
     </w:p>
     <w:p>
@@ -1923,7 +1708,19 @@
         </w:numPr>
       </w:pPr>
       <w:r>
-        <w:t>Team(team)</w:t>
+        <w:t>ScoreTeamTwo (int)</w:t>
+      </w:r>
+    </w:p>
+    <w:p>
+      <w:pPr>
+        <w:pStyle w:val="ListParagraph"/>
+        <w:numPr>
+          <w:ilvl w:val="1"/>
+          <w:numId w:val="1"/>
+        </w:numPr>
+      </w:pPr>
+      <w:r>
+        <w:t>Forfiet (String)</w:t>
       </w:r>
     </w:p>
     <w:p>
@@ -1935,7 +1732,7 @@
         </w:numPr>
       </w:pPr>
       <w:r>
-        <w:t>Player (extends person)</w:t>
+        <w:t>Person</w:t>
       </w:r>
     </w:p>
     <w:p>
@@ -1947,7 +1744,7 @@
         </w:numPr>
       </w:pPr>
       <w:r>
-        <w:t>Parent (string)</w:t>
+        <w:t>Name(String)</w:t>
       </w:r>
     </w:p>
     <w:p>
@@ -1959,13 +1756,11 @@
         </w:numPr>
       </w:pPr>
       <w:r>
-        <w:t>Age(</w:t>
-      </w:r>
-      <w:proofErr w:type="spellStart"/>
-      <w:r>
-        <w:t>int</w:t>
-      </w:r>
-      <w:proofErr w:type="spellEnd"/>
+        <w:t>Phone(Numeric(10)</w:t>
+      </w:r>
+      <w:r>
+        <w:t xml:space="preserve"> </w:t>
+      </w:r>
       <w:r>
         <w:t>)</w:t>
       </w:r>
@@ -1979,15 +1774,40 @@
         </w:numPr>
       </w:pPr>
       <w:r>
-        <w:t>Position (</w:t>
-      </w:r>
-      <w:proofErr w:type="spellStart"/>
-      <w:r>
-        <w:t>Enum</w:t>
-      </w:r>
-      <w:proofErr w:type="spellEnd"/>
-      <w:r>
-        <w:t>)</w:t>
+        <w:t>Phonecarrier(PhoneCarrier)</w:t>
+      </w:r>
+    </w:p>
+    <w:p>
+      <w:pPr>
+        <w:pStyle w:val="ListParagraph"/>
+        <w:numPr>
+          <w:ilvl w:val="1"/>
+          <w:numId w:val="1"/>
+        </w:numPr>
+      </w:pPr>
+      <w:r>
+        <w:t>allow</w:t>
+      </w:r>
+      <w:r>
+        <w:t>S</w:t>
+      </w:r>
+      <w:r>
+        <w:t>MS</w:t>
+      </w:r>
+      <w:r>
+        <w:t xml:space="preserve"> (Boolean)</w:t>
+      </w:r>
+    </w:p>
+    <w:p>
+      <w:pPr>
+        <w:pStyle w:val="ListParagraph"/>
+        <w:numPr>
+          <w:ilvl w:val="1"/>
+          <w:numId w:val="1"/>
+        </w:numPr>
+      </w:pPr>
+      <w:r>
+        <w:t>Team(team)</w:t>
       </w:r>
     </w:p>
     <w:p>
@@ -1999,15 +1819,7 @@
         </w:numPr>
       </w:pPr>
       <w:r>
-        <w:t>Position (</w:t>
-      </w:r>
-      <w:proofErr w:type="spellStart"/>
-      <w:r>
-        <w:t>Enum</w:t>
-      </w:r>
-      <w:proofErr w:type="spellEnd"/>
-      <w:r>
-        <w:t>)</w:t>
+        <w:t>Player (extends person)</w:t>
       </w:r>
     </w:p>
     <w:p>
@@ -2019,53 +1831,32 @@
         </w:numPr>
       </w:pPr>
       <w:r>
-        <w:t xml:space="preserve">Pitcher, Catcher, </w:t>
-      </w:r>
-      <w:proofErr w:type="spellStart"/>
-      <w:r>
-        <w:t>FirstBase</w:t>
-      </w:r>
-      <w:proofErr w:type="spellEnd"/>
-      <w:r>
-        <w:t xml:space="preserve">, </w:t>
-      </w:r>
-      <w:proofErr w:type="spellStart"/>
-      <w:r>
-        <w:t>SecondBase,ShortStop</w:t>
-      </w:r>
-      <w:proofErr w:type="spellEnd"/>
-      <w:r>
-        <w:t xml:space="preserve">, </w:t>
-      </w:r>
-      <w:proofErr w:type="spellStart"/>
-      <w:r>
-        <w:t>ThirdBase</w:t>
-      </w:r>
-      <w:proofErr w:type="spellEnd"/>
-      <w:r>
-        <w:t xml:space="preserve">, </w:t>
-      </w:r>
-      <w:proofErr w:type="spellStart"/>
-      <w:r>
-        <w:t>LeftField</w:t>
-      </w:r>
-      <w:proofErr w:type="spellEnd"/>
-      <w:r>
-        <w:t xml:space="preserve">, </w:t>
-      </w:r>
-      <w:proofErr w:type="spellStart"/>
-      <w:r>
-        <w:t>RightField</w:t>
-      </w:r>
-      <w:proofErr w:type="spellEnd"/>
-      <w:r>
-        <w:t xml:space="preserve">, </w:t>
-      </w:r>
-      <w:proofErr w:type="spellStart"/>
-      <w:r>
-        <w:t>CenterField</w:t>
-      </w:r>
-      <w:proofErr w:type="spellEnd"/>
+        <w:t>Parent (string)</w:t>
+      </w:r>
+    </w:p>
+    <w:p>
+      <w:pPr>
+        <w:pStyle w:val="ListParagraph"/>
+        <w:numPr>
+          <w:ilvl w:val="1"/>
+          <w:numId w:val="1"/>
+        </w:numPr>
+      </w:pPr>
+      <w:r>
+        <w:t>Age(int)</w:t>
+      </w:r>
+    </w:p>
+    <w:p>
+      <w:pPr>
+        <w:pStyle w:val="ListParagraph"/>
+        <w:numPr>
+          <w:ilvl w:val="1"/>
+          <w:numId w:val="1"/>
+        </w:numPr>
+      </w:pPr>
+      <w:r>
+        <w:t>Position (Enum)</w:t>
+      </w:r>
     </w:p>
     <w:p>
       <w:pPr>
@@ -2075,21 +1866,8 @@
           <w:numId w:val="1"/>
         </w:numPr>
       </w:pPr>
-      <w:proofErr w:type="spellStart"/>
-      <w:r>
-        <w:t>PhoneCarrier</w:t>
-      </w:r>
-      <w:proofErr w:type="spellEnd"/>
-      <w:r>
-        <w:t>(</w:t>
-      </w:r>
-      <w:proofErr w:type="spellStart"/>
-      <w:r>
-        <w:t>Enum</w:t>
-      </w:r>
-      <w:proofErr w:type="spellEnd"/>
-      <w:r>
-        <w:t>)</w:t>
+      <w:r>
+        <w:t>Position (Enum)</w:t>
       </w:r>
     </w:p>
     <w:p>
@@ -2100,19 +1878,9 @@
           <w:numId w:val="1"/>
         </w:numPr>
       </w:pPr>
-      <w:proofErr w:type="spellStart"/>
-      <w:r>
-        <w:t>TMobile</w:t>
-      </w:r>
-      <w:proofErr w:type="spellEnd"/>
-      <w:r>
-        <w:t xml:space="preserve">, Virgin, Cingular, Sprint, Verizon, </w:t>
-      </w:r>
-      <w:proofErr w:type="spellStart"/>
-      <w:r>
-        <w:t>GoogleFi</w:t>
-      </w:r>
-      <w:proofErr w:type="spellEnd"/>
+      <w:r>
+        <w:t>Pitcher, Catcher, FirstBase, SecondBase,ShortStop, ThirdBase, LeftField, RightField, CenterField</w:t>
+      </w:r>
     </w:p>
     <w:p>
       <w:pPr>
@@ -2122,11 +1890,33 @@
           <w:numId w:val="1"/>
         </w:numPr>
       </w:pPr>
-      <w:proofErr w:type="spellStart"/>
+      <w:r>
+        <w:t>PhoneCarrier(Enum)</w:t>
+      </w:r>
+    </w:p>
+    <w:p>
+      <w:pPr>
+        <w:pStyle w:val="ListParagraph"/>
+        <w:numPr>
+          <w:ilvl w:val="1"/>
+          <w:numId w:val="1"/>
+        </w:numPr>
+      </w:pPr>
+      <w:r>
+        <w:t>TMobile, Virgin, Cingular, Sprint, Verizon, GoogleFi</w:t>
+      </w:r>
+    </w:p>
+    <w:p>
+      <w:pPr>
+        <w:pStyle w:val="ListParagraph"/>
+        <w:numPr>
+          <w:ilvl w:val="0"/>
+          <w:numId w:val="1"/>
+        </w:numPr>
+      </w:pPr>
       <w:r>
         <w:t>GameScore</w:t>
       </w:r>
-      <w:proofErr w:type="spellEnd"/>
     </w:p>
     <w:p>
       <w:pPr>
@@ -2137,15 +1927,7 @@
         </w:numPr>
       </w:pPr>
       <w:r>
-        <w:t>Score(</w:t>
-      </w:r>
-      <w:proofErr w:type="spellStart"/>
-      <w:r>
-        <w:t>int</w:t>
-      </w:r>
-      <w:proofErr w:type="spellEnd"/>
-      <w:r>
-        <w:t>)</w:t>
+        <w:t>Score(int)</w:t>
       </w:r>
     </w:p>
     <w:p>
@@ -2168,13 +1950,8 @@
           <w:numId w:val="1"/>
         </w:numPr>
       </w:pPr>
-      <w:proofErr w:type="spellStart"/>
-      <w:r>
-        <w:t>DayPlayed</w:t>
-      </w:r>
-      <w:proofErr w:type="spellEnd"/>
-      <w:r>
-        <w:t>(string)</w:t>
+      <w:r>
+        <w:t>DayPlayed(string)</w:t>
       </w:r>
     </w:p>
     <w:p>
@@ -2195,6 +1972,7 @@
       </w:pPr>
       <w:bookmarkStart w:id="4" w:name="_Toc39065639"/>
       <w:r>
+        <w:lastRenderedPageBreak/>
         <w:t>METHODS:</w:t>
       </w:r>
       <w:bookmarkEnd w:id="4"/>
@@ -2244,7 +2022,6 @@
         </w:numPr>
       </w:pPr>
       <w:r>
-        <w:lastRenderedPageBreak/>
         <w:t>Create Teams – this function creates an array of teams based on the registered coaches and number of players.  Players are randomly split/selected – minimum of 9 per team.  Teams are given a null value name and can be changed after creation.</w:t>
       </w:r>
     </w:p>
@@ -2280,11 +2057,9 @@
           <w:numId w:val="2"/>
         </w:numPr>
       </w:pPr>
-      <w:proofErr w:type="spellStart"/>
       <w:r>
         <w:t>RenameTeam</w:t>
       </w:r>
-      <w:proofErr w:type="spellEnd"/>
     </w:p>
     <w:p>
       <w:pPr>
@@ -2294,13 +2069,8 @@
           <w:numId w:val="2"/>
         </w:numPr>
       </w:pPr>
-      <w:proofErr w:type="spellStart"/>
-      <w:r>
-        <w:t>RecordScoreOnDay</w:t>
-      </w:r>
-      <w:proofErr w:type="spellEnd"/>
-      <w:r>
-        <w:t xml:space="preserve"> – record the score from a game on a particular day</w:t>
+      <w:r>
+        <w:t>RecordScoreOnDay – record the score from a game on a particular day</w:t>
       </w:r>
       <w:r>
         <w:t xml:space="preserve"> and mark as a win or loss</w:t>
@@ -2314,13 +2084,8 @@
           <w:numId w:val="2"/>
         </w:numPr>
       </w:pPr>
-      <w:proofErr w:type="spellStart"/>
-      <w:r>
-        <w:t>AddSponsor</w:t>
-      </w:r>
-      <w:proofErr w:type="spellEnd"/>
-      <w:r>
-        <w:t xml:space="preserve"> </w:t>
+      <w:r>
+        <w:t xml:space="preserve">AddSponsor </w:t>
       </w:r>
     </w:p>
     <w:p/>
@@ -2441,23 +2206,7 @@
         </w:numPr>
       </w:pPr>
       <w:r>
-        <w:t xml:space="preserve">Different </w:t>
-      </w:r>
-      <w:proofErr w:type="spellStart"/>
-      <w:r>
-        <w:t>playdays</w:t>
-      </w:r>
-      <w:proofErr w:type="spellEnd"/>
-      <w:r>
-        <w:t xml:space="preserve"> pitting 2 teams together so that everyone plays </w:t>
-      </w:r>
-      <w:proofErr w:type="spellStart"/>
-      <w:r>
-        <w:t>eachother</w:t>
-      </w:r>
-      <w:proofErr w:type="spellEnd"/>
-      <w:r>
-        <w:t xml:space="preserve"> a fair/even amount of times each week changes</w:t>
+        <w:t>Different playdays pitting 2 teams together so that everyone plays eachother a fair/even amount of times each week changes</w:t>
       </w:r>
     </w:p>
     <w:p>
@@ -2493,15 +2242,7 @@
         </w:numPr>
       </w:pPr>
       <w:r>
-        <w:t>User navigates to the registration.html(.</w:t>
-      </w:r>
-      <w:proofErr w:type="spellStart"/>
-      <w:r>
-        <w:t>jsp</w:t>
-      </w:r>
-      <w:proofErr w:type="spellEnd"/>
-      <w:r>
-        <w:t>??) and registers for the year season</w:t>
+        <w:t>User navigates to the registration.html(.jsp??) and registers for the year season</w:t>
       </w:r>
     </w:p>
     <w:p>
@@ -2525,6 +2266,7 @@
         </w:numPr>
       </w:pPr>
       <w:r>
+        <w:lastRenderedPageBreak/>
         <w:t>A Sponsor needs to register as a team sponsor in the league</w:t>
       </w:r>
     </w:p>
@@ -2561,7 +2303,6 @@
         </w:numPr>
       </w:pPr>
       <w:r>
-        <w:lastRenderedPageBreak/>
         <w:t>A User needs to modify/update their information</w:t>
       </w:r>
     </w:p>
@@ -2596,15 +2337,7 @@
         </w:numPr>
       </w:pPr>
       <w:r>
-        <w:t>A Coach is notified through email/</w:t>
-      </w:r>
-      <w:proofErr w:type="spellStart"/>
-      <w:r>
-        <w:t>sms</w:t>
-      </w:r>
-      <w:proofErr w:type="spellEnd"/>
-      <w:r>
-        <w:t xml:space="preserve"> that their team is assigned</w:t>
+        <w:t>A Coach is notified through email/sms that their team is assigned</w:t>
       </w:r>
     </w:p>
     <w:p>
@@ -2762,13 +2495,8 @@
           <w:numId w:val="4"/>
         </w:numPr>
       </w:pPr>
-      <w:proofErr w:type="spellStart"/>
-      <w:r>
-        <w:t>PracticeDay</w:t>
-      </w:r>
-      <w:proofErr w:type="spellEnd"/>
-      <w:r>
-        <w:t xml:space="preserve"> field is set to ‘unassigned’ with a + button to schedule</w:t>
+      <w:r>
+        <w:t>PracticeDay field is set to ‘unassigned’ with a + button to schedule</w:t>
       </w:r>
     </w:p>
     <w:p>
@@ -2816,15 +2544,7 @@
         </w:numPr>
       </w:pPr>
       <w:r>
-        <w:t xml:space="preserve">A Game has been played and scores </w:t>
-      </w:r>
-      <w:proofErr w:type="spellStart"/>
-      <w:r>
-        <w:t>neeed</w:t>
-      </w:r>
-      <w:proofErr w:type="spellEnd"/>
-      <w:r>
-        <w:t xml:space="preserve"> to be input</w:t>
+        <w:t>A Game has been played and scores neeed to be input</w:t>
       </w:r>
     </w:p>
     <w:p>
@@ -2962,6 +2682,7 @@
         </w:numPr>
       </w:pPr>
       <w:r>
+        <w:lastRenderedPageBreak/>
         <w:t>Updates both page and database for position assignment</w:t>
       </w:r>
     </w:p>
@@ -3036,13 +2757,8 @@
         </w:numPr>
       </w:pPr>
       <w:r>
-        <w:t xml:space="preserve">Create/Define </w:t>
-      </w:r>
-      <w:proofErr w:type="spellStart"/>
-      <w:r>
-        <w:t>Userstories</w:t>
-      </w:r>
-      <w:proofErr w:type="spellEnd"/>
+        <w:t>Create/Define Userstories</w:t>
+      </w:r>
     </w:p>
     <w:p>
       <w:pPr>
@@ -3053,13 +2769,8 @@
         </w:numPr>
       </w:pPr>
       <w:r>
-        <w:t xml:space="preserve">Generate Tasks from </w:t>
-      </w:r>
-      <w:proofErr w:type="spellStart"/>
-      <w:r>
-        <w:t>UserStories</w:t>
-      </w:r>
-      <w:proofErr w:type="spellEnd"/>
+        <w:t>Generate Tasks from UserStories</w:t>
+      </w:r>
     </w:p>
     <w:p>
       <w:pPr>
@@ -3111,21 +2822,8 @@
         </w:numPr>
       </w:pPr>
       <w:r>
-        <w:t xml:space="preserve">Create </w:t>
-      </w:r>
-      <w:proofErr w:type="spellStart"/>
-      <w:r>
-        <w:t>UserRegistration</w:t>
-      </w:r>
-      <w:proofErr w:type="spellEnd"/>
-      <w:r>
-        <w:t xml:space="preserve"> </w:t>
-      </w:r>
-      <w:proofErr w:type="spellStart"/>
-      <w:r>
-        <w:t>servlet</w:t>
-      </w:r>
-      <w:proofErr w:type="spellEnd"/>
+        <w:t>Create UserRegistration servlet</w:t>
+      </w:r>
     </w:p>
     <w:p>
       <w:pPr>
@@ -3136,23 +2834,7 @@
         </w:numPr>
       </w:pPr>
       <w:r>
-        <w:t xml:space="preserve">Implement </w:t>
-      </w:r>
-      <w:proofErr w:type="spellStart"/>
-      <w:r>
-        <w:t>UserRegistration</w:t>
-      </w:r>
-      <w:proofErr w:type="spellEnd"/>
-      <w:r>
-        <w:t xml:space="preserve"> from </w:t>
-      </w:r>
-      <w:proofErr w:type="spellStart"/>
-      <w:r>
-        <w:t>newuseregistration</w:t>
-      </w:r>
-      <w:proofErr w:type="spellEnd"/>
-      <w:r>
-        <w:t xml:space="preserve"> form submission</w:t>
+        <w:t>Implement UserRegistration from newuseregistration form submission</w:t>
       </w:r>
     </w:p>
     <w:p>
@@ -3334,13 +3016,8 @@
         <w:ind w:left="1440"/>
       </w:pPr>
       <w:r>
-        <w:t xml:space="preserve">Redirect to 3 separate pages depending on </w:t>
-      </w:r>
-      <w:proofErr w:type="spellStart"/>
-      <w:r>
-        <w:t>loginobject:useraccess</w:t>
-      </w:r>
-      <w:proofErr w:type="spellEnd"/>
+        <w:t>Redirect to 3 separate pages depending on loginobject:useraccess</w:t>
+      </w:r>
     </w:p>
     <w:p>
       <w:pPr>
@@ -3352,13 +3029,8 @@
         <w:ind w:left="2160"/>
       </w:pPr>
       <w:r>
-        <w:t xml:space="preserve">Login notification if not currently </w:t>
-      </w:r>
-      <w:proofErr w:type="spellStart"/>
-      <w:r>
-        <w:t>loggedin</w:t>
-      </w:r>
-      <w:proofErr w:type="spellEnd"/>
+        <w:t>Login notification if not currently loggedin</w:t>
+      </w:r>
     </w:p>
     <w:p>
       <w:pPr>
@@ -3444,23 +3116,8 @@
         </w:numPr>
       </w:pPr>
       <w:r>
-        <w:t xml:space="preserve">Create </w:t>
-      </w:r>
-      <w:proofErr w:type="spellStart"/>
-      <w:r>
-        <w:t>Servlet</w:t>
-      </w:r>
-      <w:proofErr w:type="spellEnd"/>
-      <w:r>
-        <w:t xml:space="preserve"> “</w:t>
-      </w:r>
-      <w:proofErr w:type="spellStart"/>
-      <w:r>
-        <w:t>PersonRegistration</w:t>
-      </w:r>
-      <w:proofErr w:type="spellEnd"/>
-      <w:r>
-        <w:t>”</w:t>
+        <w:lastRenderedPageBreak/>
+        <w:t>Create Servlet “PersonRegistration”</w:t>
       </w:r>
     </w:p>
     <w:p>
@@ -3484,31 +3141,7 @@
         </w:numPr>
       </w:pPr>
       <w:r>
-        <w:t>Create class/methods for the “</w:t>
-      </w:r>
-      <w:proofErr w:type="spellStart"/>
-      <w:r>
-        <w:t>PersonDAO</w:t>
-      </w:r>
-      <w:proofErr w:type="spellEnd"/>
-      <w:r>
-        <w:t>” &amp; “</w:t>
-      </w:r>
-      <w:proofErr w:type="spellStart"/>
-      <w:r>
-        <w:t>PersonDAOImpl_PGR</w:t>
-      </w:r>
-      <w:proofErr w:type="spellEnd"/>
-      <w:r>
-        <w:t>” &amp; “</w:t>
-      </w:r>
-      <w:proofErr w:type="spellStart"/>
-      <w:r>
-        <w:t>PersonService</w:t>
-      </w:r>
-      <w:proofErr w:type="spellEnd"/>
-      <w:r>
-        <w:t>”</w:t>
+        <w:t>Create class/methods for the “PersonDAO” &amp; “PersonDAOImpl_PGR” &amp; “PersonService”</w:t>
       </w:r>
     </w:p>
     <w:p>
@@ -3521,7 +3154,6 @@
         <w:ind w:left="1440"/>
       </w:pPr>
       <w:r>
-        <w:lastRenderedPageBreak/>
         <w:t>Register as a coach/player</w:t>
       </w:r>
     </w:p>
@@ -3610,11 +3242,9 @@
           <w:numId w:val="5"/>
         </w:numPr>
       </w:pPr>
-      <w:proofErr w:type="spellStart"/>
       <w:r>
         <w:t>UserLogin</w:t>
       </w:r>
-      <w:proofErr w:type="spellEnd"/>
     </w:p>
     <w:p>
       <w:pPr>
@@ -3624,11 +3254,9 @@
           <w:numId w:val="5"/>
         </w:numPr>
       </w:pPr>
-      <w:proofErr w:type="spellStart"/>
       <w:r>
         <w:t>UserRegistration</w:t>
       </w:r>
-      <w:proofErr w:type="spellEnd"/>
     </w:p>
     <w:p>
       <w:pPr>
@@ -3638,11 +3266,9 @@
           <w:numId w:val="5"/>
         </w:numPr>
       </w:pPr>
-      <w:proofErr w:type="spellStart"/>
       <w:r>
         <w:t>UserPortal</w:t>
       </w:r>
-      <w:proofErr w:type="spellEnd"/>
     </w:p>
     <w:p>
       <w:pPr>
@@ -3652,11 +3278,9 @@
           <w:numId w:val="5"/>
         </w:numPr>
       </w:pPr>
-      <w:proofErr w:type="spellStart"/>
       <w:r>
         <w:t>SeasonRegistration</w:t>
       </w:r>
-      <w:proofErr w:type="spellEnd"/>
     </w:p>
     <w:p>
       <w:pPr>
@@ -3691,22 +3315,12 @@
         </w:numPr>
         <w:ind w:left="1080"/>
       </w:pPr>
-      <w:proofErr w:type="spellStart"/>
-      <w:r>
-        <w:t>EnvironmentVariables</w:t>
-      </w:r>
-      <w:proofErr w:type="spellEnd"/>
-      <w:r>
-        <w:t xml:space="preserve"> setup</w:t>
-      </w:r>
-      <w:r>
-        <w:t xml:space="preserve"> into </w:t>
-      </w:r>
-      <w:proofErr w:type="spellStart"/>
-      <w:r>
-        <w:t>docker</w:t>
-      </w:r>
-      <w:proofErr w:type="spellEnd"/>
+      <w:r>
+        <w:t>EnvironmentVariables setup</w:t>
+      </w:r>
+      <w:r>
+        <w:t xml:space="preserve"> into docker</w:t>
+      </w:r>
     </w:p>
     <w:p>
       <w:pPr>
@@ -3723,11 +3337,9 @@
       <w:r>
         <w:t xml:space="preserve">    - </w:t>
       </w:r>
-      <w:proofErr w:type="spellStart"/>
       <w:r>
         <w:t>postgres</w:t>
       </w:r>
-      <w:proofErr w:type="spellEnd"/>
     </w:p>
     <w:p>
       <w:pPr>
@@ -7531,7 +7143,7 @@
 </file>
 
 <file path=customXml/itemProps1.xml><?xml version="1.0" encoding="utf-8"?>
-<ds:datastoreItem xmlns:ds="http://schemas.openxmlformats.org/officeDocument/2006/customXml" ds:itemID="{D2BFAA02-4FCE-471E-8D5F-401DE9EDB649}">
+<ds:datastoreItem xmlns:ds="http://schemas.openxmlformats.org/officeDocument/2006/customXml" ds:itemID="{05BAA747-9065-494F-BA49-2BC8D6A37C63}">
   <ds:schemaRefs>
     <ds:schemaRef ds:uri="http://schemas.openxmlformats.org/officeDocument/2006/bibliography"/>
   </ds:schemaRefs>

</xml_diff>

<commit_message>
fixed 1 error, task Greg with fixing another
</commit_message>
<xml_diff>
--- a/ProjectOne/Project1.docx
+++ b/ProjectOne/Project1.docx
@@ -93,7 +93,7 @@
           <w:r>
             <w:fldChar w:fldCharType="separate"/>
           </w:r>
-          <w:hyperlink w:anchor="_Toc39065635" w:history="1">
+          <w:hyperlink w:anchor="_Toc39264259" w:history="1">
             <w:r>
               <w:rPr>
                 <w:rStyle w:val="Hyperlink"/>
@@ -120,7 +120,7 @@
                 <w:noProof/>
                 <w:webHidden/>
               </w:rPr>
-              <w:instrText xml:space="preserve"> PAGEREF _Toc39065635 \h </w:instrText>
+              <w:instrText xml:space="preserve"> PAGEREF _Toc39264259 \h </w:instrText>
             </w:r>
             <w:r>
               <w:rPr>
@@ -162,7 +162,7 @@
               <w:noProof/>
             </w:rPr>
           </w:pPr>
-          <w:hyperlink w:anchor="_Toc39065636" w:history="1">
+          <w:hyperlink w:anchor="_Toc39264260" w:history="1">
             <w:r>
               <w:rPr>
                 <w:rStyle w:val="Hyperlink"/>
@@ -189,7 +189,7 @@
                 <w:noProof/>
                 <w:webHidden/>
               </w:rPr>
-              <w:instrText xml:space="preserve"> PAGEREF _Toc39065636 \h </w:instrText>
+              <w:instrText xml:space="preserve"> PAGEREF _Toc39264260 \h </w:instrText>
             </w:r>
             <w:r>
               <w:rPr>
@@ -231,7 +231,7 @@
               <w:noProof/>
             </w:rPr>
           </w:pPr>
-          <w:hyperlink w:anchor="_Toc39065637" w:history="1">
+          <w:hyperlink w:anchor="_Toc39264261" w:history="1">
             <w:r>
               <w:rPr>
                 <w:rStyle w:val="Hyperlink"/>
@@ -258,7 +258,7 @@
                 <w:noProof/>
                 <w:webHidden/>
               </w:rPr>
-              <w:instrText xml:space="preserve"> PAGEREF _Toc39065637 \h </w:instrText>
+              <w:instrText xml:space="preserve"> PAGEREF _Toc39264261 \h </w:instrText>
             </w:r>
             <w:r>
               <w:rPr>
@@ -300,7 +300,7 @@
               <w:noProof/>
             </w:rPr>
           </w:pPr>
-          <w:hyperlink w:anchor="_Toc39065638" w:history="1">
+          <w:hyperlink w:anchor="_Toc39264262" w:history="1">
             <w:r>
               <w:rPr>
                 <w:rStyle w:val="Hyperlink"/>
@@ -327,7 +327,7 @@
                 <w:noProof/>
                 <w:webHidden/>
               </w:rPr>
-              <w:instrText xml:space="preserve"> PAGEREF _Toc39065638 \h </w:instrText>
+              <w:instrText xml:space="preserve"> PAGEREF _Toc39264262 \h </w:instrText>
             </w:r>
             <w:r>
               <w:rPr>
@@ -369,7 +369,7 @@
               <w:noProof/>
             </w:rPr>
           </w:pPr>
-          <w:hyperlink w:anchor="_Toc39065639" w:history="1">
+          <w:hyperlink w:anchor="_Toc39264263" w:history="1">
             <w:r>
               <w:rPr>
                 <w:rStyle w:val="Hyperlink"/>
@@ -396,7 +396,7 @@
                 <w:noProof/>
                 <w:webHidden/>
               </w:rPr>
-              <w:instrText xml:space="preserve"> PAGEREF _Toc39065639 \h </w:instrText>
+              <w:instrText xml:space="preserve"> PAGEREF _Toc39264263 \h </w:instrText>
             </w:r>
             <w:r>
               <w:rPr>
@@ -416,7 +416,7 @@
                 <w:noProof/>
                 <w:webHidden/>
               </w:rPr>
-              <w:t>3</w:t>
+              <w:t>4</w:t>
             </w:r>
             <w:r>
               <w:rPr>
@@ -438,7 +438,7 @@
               <w:noProof/>
             </w:rPr>
           </w:pPr>
-          <w:hyperlink w:anchor="_Toc39065640" w:history="1">
+          <w:hyperlink w:anchor="_Toc39264264" w:history="1">
             <w:r>
               <w:rPr>
                 <w:rStyle w:val="Hyperlink"/>
@@ -465,7 +465,7 @@
                 <w:noProof/>
                 <w:webHidden/>
               </w:rPr>
-              <w:instrText xml:space="preserve"> PAGEREF _Toc39065640 \h </w:instrText>
+              <w:instrText xml:space="preserve"> PAGEREF _Toc39264264 \h </w:instrText>
             </w:r>
             <w:r>
               <w:rPr>
@@ -507,7 +507,7 @@
               <w:noProof/>
             </w:rPr>
           </w:pPr>
-          <w:hyperlink w:anchor="_Toc39065641" w:history="1">
+          <w:hyperlink w:anchor="_Toc39264265" w:history="1">
             <w:r>
               <w:rPr>
                 <w:rStyle w:val="Hyperlink"/>
@@ -534,7 +534,7 @@
                 <w:noProof/>
                 <w:webHidden/>
               </w:rPr>
-              <w:instrText xml:space="preserve"> PAGEREF _Toc39065641 \h </w:instrText>
+              <w:instrText xml:space="preserve"> PAGEREF _Toc39264265 \h </w:instrText>
             </w:r>
             <w:r>
               <w:rPr>
@@ -576,7 +576,7 @@
               <w:noProof/>
             </w:rPr>
           </w:pPr>
-          <w:hyperlink w:anchor="_Toc39065642" w:history="1">
+          <w:hyperlink w:anchor="_Toc39264266" w:history="1">
             <w:r>
               <w:rPr>
                 <w:rStyle w:val="Hyperlink"/>
@@ -603,7 +603,7 @@
                 <w:noProof/>
                 <w:webHidden/>
               </w:rPr>
-              <w:instrText xml:space="preserve"> PAGEREF _Toc39065642 \h </w:instrText>
+              <w:instrText xml:space="preserve"> PAGEREF _Toc39264266 \h </w:instrText>
             </w:r>
             <w:r>
               <w:rPr>
@@ -645,13 +645,27 @@
               <w:noProof/>
             </w:rPr>
           </w:pPr>
-          <w:hyperlink w:anchor="_Toc39065643" w:history="1">
+          <w:hyperlink w:anchor="_Toc39264267" w:history="1">
             <w:r>
               <w:rPr>
                 <w:rStyle w:val="Hyperlink"/>
                 <w:noProof/>
               </w:rPr>
-              <w:t>TASKS LIST</w:t>
+              <w:t>TASKS</w:t>
+            </w:r>
+            <w:r>
+              <w:rPr>
+                <w:rStyle w:val="Hyperlink"/>
+                <w:noProof/>
+              </w:rPr>
+              <w:t xml:space="preserve"> </w:t>
+            </w:r>
+            <w:r>
+              <w:rPr>
+                <w:rStyle w:val="Hyperlink"/>
+                <w:noProof/>
+              </w:rPr>
+              <w:t>LIST</w:t>
             </w:r>
             <w:r>
               <w:rPr>
@@ -672,7 +686,7 @@
                 <w:noProof/>
                 <w:webHidden/>
               </w:rPr>
-              <w:instrText xml:space="preserve"> PAGEREF _Toc39065643 \h </w:instrText>
+              <w:instrText xml:space="preserve"> PAGEREF _Toc39264267 \h </w:instrText>
             </w:r>
             <w:r>
               <w:rPr>
@@ -730,7 +744,7 @@
       <w:pPr>
         <w:pStyle w:val="Heading1"/>
       </w:pPr>
-      <w:bookmarkStart w:id="0" w:name="_Toc39065635"/>
+      <w:bookmarkStart w:id="0" w:name="_Toc39264259"/>
       <w:r>
         <w:t>REQUIREMENTS</w:t>
       </w:r>
@@ -809,8 +823,19 @@
           <w:sz w:val="20"/>
           <w:szCs w:val="20"/>
         </w:rPr>
-        <w:t>-Servlets</w:t>
-      </w:r>
+        <w:t>-</w:t>
+      </w:r>
+      <w:proofErr w:type="spellStart"/>
+      <w:r>
+        <w:rPr>
+          <w:rFonts w:ascii="inherit" w:eastAsia="Times New Roman" w:hAnsi="inherit" w:cs="Courier New"/>
+          <w:color w:val="1D1C1D"/>
+          <w:sz w:val="20"/>
+          <w:szCs w:val="20"/>
+        </w:rPr>
+        <w:t>Servlets</w:t>
+      </w:r>
+      <w:proofErr w:type="spellEnd"/>
     </w:p>
     <w:p>
       <w:pPr>
@@ -1037,8 +1062,19 @@
           <w:sz w:val="20"/>
           <w:szCs w:val="20"/>
         </w:rPr>
-        <w:t>-JUnit</w:t>
-      </w:r>
+        <w:t>-</w:t>
+      </w:r>
+      <w:proofErr w:type="spellStart"/>
+      <w:r>
+        <w:rPr>
+          <w:rFonts w:ascii="inherit" w:eastAsia="Times New Roman" w:hAnsi="inherit" w:cs="Courier New"/>
+          <w:color w:val="1D1C1D"/>
+          <w:sz w:val="20"/>
+          <w:szCs w:val="20"/>
+        </w:rPr>
+        <w:t>JUnit</w:t>
+      </w:r>
+      <w:proofErr w:type="spellEnd"/>
     </w:p>
     <w:p>
       <w:pPr>
@@ -1182,6 +1218,7 @@
           <w:szCs w:val="20"/>
         </w:rPr>
       </w:pPr>
+      <w:proofErr w:type="spellStart"/>
       <w:r>
         <w:rPr>
           <w:rFonts w:ascii="inherit" w:eastAsia="Times New Roman" w:hAnsi="inherit" w:cs="Courier New"/>
@@ -1191,6 +1228,7 @@
         </w:rPr>
         <w:t>IntelliJ</w:t>
       </w:r>
+      <w:proofErr w:type="spellEnd"/>
     </w:p>
     <w:p>
       <w:pPr>
@@ -1227,8 +1265,19 @@
           <w:sz w:val="20"/>
           <w:szCs w:val="20"/>
         </w:rPr>
-        <w:t>-DBeaver</w:t>
-      </w:r>
+        <w:t>-</w:t>
+      </w:r>
+      <w:proofErr w:type="spellStart"/>
+      <w:r>
+        <w:rPr>
+          <w:rFonts w:ascii="inherit" w:eastAsia="Times New Roman" w:hAnsi="inherit" w:cs="Courier New"/>
+          <w:color w:val="1D1C1D"/>
+          <w:sz w:val="20"/>
+          <w:szCs w:val="20"/>
+        </w:rPr>
+        <w:t>DBeaver</w:t>
+      </w:r>
+      <w:proofErr w:type="spellEnd"/>
     </w:p>
     <w:p>
       <w:pPr>
@@ -1294,8 +1343,19 @@
           <w:sz w:val="20"/>
           <w:szCs w:val="20"/>
         </w:rPr>
-        <w:t>CONTAINERIZE – using docker</w:t>
-      </w:r>
+        <w:t xml:space="preserve">CONTAINERIZE – using </w:t>
+      </w:r>
+      <w:proofErr w:type="spellStart"/>
+      <w:r>
+        <w:rPr>
+          <w:rFonts w:ascii="inherit" w:eastAsia="Times New Roman" w:hAnsi="inherit" w:cs="Courier New"/>
+          <w:color w:val="1D1C1D"/>
+          <w:sz w:val="20"/>
+          <w:szCs w:val="20"/>
+        </w:rPr>
+        <w:t>docker</w:t>
+      </w:r>
+      <w:proofErr w:type="spellEnd"/>
     </w:p>
     <w:p>
       <w:pPr>
@@ -1337,20 +1397,60 @@
     </w:p>
     <w:p/>
     <w:p>
-      <w:bookmarkStart w:id="1" w:name="_Toc39065636"/>
+      <w:bookmarkStart w:id="1" w:name="_Toc39264260"/>
       <w:r>
         <w:rPr>
           <w:rStyle w:val="Heading1Char"/>
         </w:rPr>
-        <w:t>TOPIC IDEAS:</w:t>
+        <w:t>TOPIC IDEAS</w:t>
+      </w:r>
+      <w:proofErr w:type="gramStart"/>
+      <w:r>
+        <w:rPr>
+          <w:rStyle w:val="Heading1Char"/>
+        </w:rPr>
+        <w:t>:</w:t>
       </w:r>
       <w:bookmarkEnd w:id="1"/>
+      <w:proofErr w:type="gramEnd"/>
       <w:r>
         <w:br/>
-        <w:t>Little League App – an app that houses the leagues(Roster of players &amp; coach), players(contact info, kids age/birthdate, parentsnames &amp; address), Schedule, scores for the league &amp; current league ladder.</w:t>
-      </w:r>
-      <w:r>
-        <w:t xml:space="preserve">  App will allow for both Coaches and Players to signup to the leagues, split the leagues into appropriate teams – and kick off a league schedule for playing.  Leagues will be able to be renamed after creation</w:t>
+        <w:t>Little League App – an app that houses the leagues(Roster of players &amp; coach), players(contact info, kids age/</w:t>
+      </w:r>
+      <w:proofErr w:type="spellStart"/>
+      <w:r>
+        <w:t>birthdate</w:t>
+      </w:r>
+      <w:proofErr w:type="spellEnd"/>
+      <w:r>
+        <w:t xml:space="preserve">, </w:t>
+      </w:r>
+      <w:proofErr w:type="spellStart"/>
+      <w:r>
+        <w:t>parentsnames</w:t>
+      </w:r>
+      <w:proofErr w:type="spellEnd"/>
+      <w:r>
+        <w:t xml:space="preserve"> &amp; address), Schedule, scores for the league &amp; current league ladder.</w:t>
+      </w:r>
+      <w:r>
+        <w:t xml:space="preserve">  App will allow for both Coaches and Players to </w:t>
+      </w:r>
+      <w:proofErr w:type="spellStart"/>
+      <w:r>
+        <w:t>signup</w:t>
+      </w:r>
+      <w:proofErr w:type="spellEnd"/>
+      <w:r>
+        <w:t xml:space="preserve"> to the </w:t>
+      </w:r>
+      <w:proofErr w:type="gramStart"/>
+      <w:r>
+        <w:t>leagues,</w:t>
+      </w:r>
+      <w:proofErr w:type="gramEnd"/>
+      <w:r>
+        <w:t xml:space="preserve"> split the leagues into appropriate teams – and kick off a league schedule for playing.  Leagues will be able to be renamed after creation</w:t>
       </w:r>
     </w:p>
     <w:p/>
@@ -1358,7 +1458,7 @@
       <w:pPr>
         <w:pStyle w:val="Heading1"/>
       </w:pPr>
-      <w:bookmarkStart w:id="2" w:name="_Toc39065637"/>
+      <w:bookmarkStart w:id="2" w:name="_Toc39264261"/>
       <w:r>
         <w:t>CLASSES &amp; METHODS</w:t>
       </w:r>
@@ -1368,7 +1468,7 @@
       <w:pPr>
         <w:pStyle w:val="Heading2"/>
       </w:pPr>
-      <w:bookmarkStart w:id="3" w:name="_Toc39065638"/>
+      <w:bookmarkStart w:id="3" w:name="_Toc39264262"/>
       <w:r>
         <w:t>MODEL:</w:t>
       </w:r>
@@ -1487,14 +1587,24 @@
           <w:numId w:val="1"/>
         </w:numPr>
       </w:pPr>
+      <w:proofErr w:type="spellStart"/>
       <w:r>
         <w:t>Useraccess</w:t>
       </w:r>
+      <w:proofErr w:type="spellEnd"/>
       <w:r>
         <w:t xml:space="preserve"> (String)</w:t>
       </w:r>
       <w:r>
-        <w:t xml:space="preserve"> THIS SHOULD ONLY BE: admin, coach, player, user(defaulttype)</w:t>
+        <w:t xml:space="preserve"> THIS SHOULD ONLY BE: admin, coach, player, user(</w:t>
+      </w:r>
+      <w:proofErr w:type="spellStart"/>
+      <w:r>
+        <w:t>defaulttype</w:t>
+      </w:r>
+      <w:proofErr w:type="spellEnd"/>
+      <w:r>
+        <w:t>)</w:t>
       </w:r>
     </w:p>
     <w:p>
@@ -1620,8 +1730,21 @@
           <w:numId w:val="1"/>
         </w:numPr>
       </w:pPr>
-      <w:r>
-        <w:t>GameScores[] (gameScore)</w:t>
+      <w:proofErr w:type="spellStart"/>
+      <w:r>
+        <w:t>GameScores</w:t>
+      </w:r>
+      <w:proofErr w:type="spellEnd"/>
+      <w:r>
+        <w:t>[] (</w:t>
+      </w:r>
+      <w:proofErr w:type="spellStart"/>
+      <w:r>
+        <w:t>gameScore</w:t>
+      </w:r>
+      <w:proofErr w:type="spellEnd"/>
+      <w:r>
+        <w:t>)</w:t>
       </w:r>
     </w:p>
     <w:p>
@@ -1656,8 +1779,21 @@
           <w:numId w:val="1"/>
         </w:numPr>
       </w:pPr>
-      <w:r>
-        <w:t>GameDay(LocalDate)</w:t>
+      <w:proofErr w:type="spellStart"/>
+      <w:r>
+        <w:t>GameDay</w:t>
+      </w:r>
+      <w:proofErr w:type="spellEnd"/>
+      <w:r>
+        <w:t>(</w:t>
+      </w:r>
+      <w:proofErr w:type="spellStart"/>
+      <w:r>
+        <w:t>LocalDate</w:t>
+      </w:r>
+      <w:proofErr w:type="spellEnd"/>
+      <w:r>
+        <w:t>)</w:t>
       </w:r>
     </w:p>
     <w:p>
@@ -1668,9 +1804,11 @@
           <w:numId w:val="1"/>
         </w:numPr>
       </w:pPr>
+      <w:proofErr w:type="spellStart"/>
       <w:r>
         <w:t>teamOne</w:t>
       </w:r>
+      <w:proofErr w:type="spellEnd"/>
       <w:r>
         <w:t>(Team)</w:t>
       </w:r>
@@ -1683,8 +1821,13 @@
           <w:numId w:val="1"/>
         </w:numPr>
       </w:pPr>
-      <w:r>
-        <w:t>teamOne(Team)</w:t>
+      <w:proofErr w:type="spellStart"/>
+      <w:r>
+        <w:t>teamOne</w:t>
+      </w:r>
+      <w:proofErr w:type="spellEnd"/>
+      <w:r>
+        <w:t>(Team)</w:t>
       </w:r>
     </w:p>
     <w:p>
@@ -1695,8 +1838,21 @@
           <w:numId w:val="1"/>
         </w:numPr>
       </w:pPr>
-      <w:r>
-        <w:t>ScoreTeamOne (int)</w:t>
+      <w:proofErr w:type="spellStart"/>
+      <w:r>
+        <w:t>ScoreTeamOne</w:t>
+      </w:r>
+      <w:proofErr w:type="spellEnd"/>
+      <w:r>
+        <w:t xml:space="preserve"> (</w:t>
+      </w:r>
+      <w:proofErr w:type="spellStart"/>
+      <w:r>
+        <w:t>int</w:t>
+      </w:r>
+      <w:proofErr w:type="spellEnd"/>
+      <w:r>
+        <w:t>)</w:t>
       </w:r>
     </w:p>
     <w:p>
@@ -1707,8 +1863,21 @@
           <w:numId w:val="1"/>
         </w:numPr>
       </w:pPr>
-      <w:r>
-        <w:t>ScoreTeamTwo (int)</w:t>
+      <w:proofErr w:type="spellStart"/>
+      <w:r>
+        <w:t>ScoreTeamTwo</w:t>
+      </w:r>
+      <w:proofErr w:type="spellEnd"/>
+      <w:r>
+        <w:t xml:space="preserve"> (</w:t>
+      </w:r>
+      <w:proofErr w:type="spellStart"/>
+      <w:r>
+        <w:t>int</w:t>
+      </w:r>
+      <w:proofErr w:type="spellEnd"/>
+      <w:r>
+        <w:t>)</w:t>
       </w:r>
     </w:p>
     <w:p>
@@ -1719,8 +1888,13 @@
           <w:numId w:val="1"/>
         </w:numPr>
       </w:pPr>
-      <w:r>
-        <w:t>Forfiet (String)</w:t>
+      <w:proofErr w:type="spellStart"/>
+      <w:r>
+        <w:t>Forfiet</w:t>
+      </w:r>
+      <w:proofErr w:type="spellEnd"/>
+      <w:r>
+        <w:t xml:space="preserve"> (String)</w:t>
       </w:r>
     </w:p>
     <w:p>
@@ -1773,8 +1947,21 @@
           <w:numId w:val="1"/>
         </w:numPr>
       </w:pPr>
-      <w:r>
-        <w:t>Phonecarrier(PhoneCarrier)</w:t>
+      <w:proofErr w:type="spellStart"/>
+      <w:r>
+        <w:t>Phonecarrier</w:t>
+      </w:r>
+      <w:proofErr w:type="spellEnd"/>
+      <w:r>
+        <w:t>(</w:t>
+      </w:r>
+      <w:proofErr w:type="spellStart"/>
+      <w:r>
+        <w:t>PhoneCarrier</w:t>
+      </w:r>
+      <w:proofErr w:type="spellEnd"/>
+      <w:r>
+        <w:t>)</w:t>
       </w:r>
     </w:p>
     <w:p>
@@ -1785,6 +1972,7 @@
           <w:numId w:val="1"/>
         </w:numPr>
       </w:pPr>
+      <w:proofErr w:type="spellStart"/>
       <w:r>
         <w:t>allow</w:t>
       </w:r>
@@ -1794,6 +1982,7 @@
       <w:r>
         <w:t>MS</w:t>
       </w:r>
+      <w:proofErr w:type="spellEnd"/>
       <w:r>
         <w:t xml:space="preserve"> (Boolean)</w:t>
       </w:r>
@@ -1843,7 +2032,15 @@
         </w:numPr>
       </w:pPr>
       <w:r>
-        <w:t>Age(int)</w:t>
+        <w:t>Age(</w:t>
+      </w:r>
+      <w:proofErr w:type="spellStart"/>
+      <w:r>
+        <w:t>int</w:t>
+      </w:r>
+      <w:proofErr w:type="spellEnd"/>
+      <w:r>
+        <w:t>)</w:t>
       </w:r>
     </w:p>
     <w:p>
@@ -1855,7 +2052,15 @@
         </w:numPr>
       </w:pPr>
       <w:r>
-        <w:t>Position (Enum)</w:t>
+        <w:t>Position (</w:t>
+      </w:r>
+      <w:proofErr w:type="spellStart"/>
+      <w:r>
+        <w:t>Enum</w:t>
+      </w:r>
+      <w:proofErr w:type="spellEnd"/>
+      <w:r>
+        <w:t>)</w:t>
       </w:r>
     </w:p>
     <w:p>
@@ -1867,7 +2072,15 @@
         </w:numPr>
       </w:pPr>
       <w:r>
-        <w:t>Position (Enum)</w:t>
+        <w:t>Position (</w:t>
+      </w:r>
+      <w:proofErr w:type="spellStart"/>
+      <w:r>
+        <w:t>Enum</w:t>
+      </w:r>
+      <w:proofErr w:type="spellEnd"/>
+      <w:r>
+        <w:t>)</w:t>
       </w:r>
     </w:p>
     <w:p>
@@ -1879,8 +2092,53 @@
         </w:numPr>
       </w:pPr>
       <w:r>
-        <w:t>Pitcher, Catcher, FirstBase, SecondBase,ShortStop, ThirdBase, LeftField, RightField, CenterField</w:t>
-      </w:r>
+        <w:t xml:space="preserve">Pitcher, Catcher, </w:t>
+      </w:r>
+      <w:proofErr w:type="spellStart"/>
+      <w:r>
+        <w:t>FirstBase</w:t>
+      </w:r>
+      <w:proofErr w:type="spellEnd"/>
+      <w:r>
+        <w:t xml:space="preserve">, </w:t>
+      </w:r>
+      <w:proofErr w:type="spellStart"/>
+      <w:r>
+        <w:t>SecondBase,ShortStop</w:t>
+      </w:r>
+      <w:proofErr w:type="spellEnd"/>
+      <w:r>
+        <w:t xml:space="preserve">, </w:t>
+      </w:r>
+      <w:proofErr w:type="spellStart"/>
+      <w:r>
+        <w:t>ThirdBase</w:t>
+      </w:r>
+      <w:proofErr w:type="spellEnd"/>
+      <w:r>
+        <w:t xml:space="preserve">, </w:t>
+      </w:r>
+      <w:proofErr w:type="spellStart"/>
+      <w:r>
+        <w:t>LeftField</w:t>
+      </w:r>
+      <w:proofErr w:type="spellEnd"/>
+      <w:r>
+        <w:t xml:space="preserve">, </w:t>
+      </w:r>
+      <w:proofErr w:type="spellStart"/>
+      <w:r>
+        <w:t>RightField</w:t>
+      </w:r>
+      <w:proofErr w:type="spellEnd"/>
+      <w:r>
+        <w:t xml:space="preserve">, </w:t>
+      </w:r>
+      <w:proofErr w:type="spellStart"/>
+      <w:r>
+        <w:t>CenterField</w:t>
+      </w:r>
+      <w:proofErr w:type="spellEnd"/>
     </w:p>
     <w:p>
       <w:pPr>
@@ -1890,8 +2148,21 @@
           <w:numId w:val="1"/>
         </w:numPr>
       </w:pPr>
-      <w:r>
-        <w:t>PhoneCarrier(Enum)</w:t>
+      <w:proofErr w:type="spellStart"/>
+      <w:r>
+        <w:t>PhoneCarrier</w:t>
+      </w:r>
+      <w:proofErr w:type="spellEnd"/>
+      <w:r>
+        <w:t>(</w:t>
+      </w:r>
+      <w:proofErr w:type="spellStart"/>
+      <w:r>
+        <w:t>Enum</w:t>
+      </w:r>
+      <w:proofErr w:type="spellEnd"/>
+      <w:r>
+        <w:t>)</w:t>
       </w:r>
     </w:p>
     <w:p>
@@ -1902,9 +2173,19 @@
           <w:numId w:val="1"/>
         </w:numPr>
       </w:pPr>
-      <w:r>
-        <w:t>TMobile, Virgin, Cingular, Sprint, Verizon, GoogleFi</w:t>
-      </w:r>
+      <w:proofErr w:type="spellStart"/>
+      <w:r>
+        <w:t>TMobile</w:t>
+      </w:r>
+      <w:proofErr w:type="spellEnd"/>
+      <w:r>
+        <w:t xml:space="preserve">, Virgin, Cingular, Sprint, Verizon, </w:t>
+      </w:r>
+      <w:proofErr w:type="spellStart"/>
+      <w:r>
+        <w:t>GoogleFi</w:t>
+      </w:r>
+      <w:proofErr w:type="spellEnd"/>
     </w:p>
     <w:p>
       <w:pPr>
@@ -1914,9 +2195,11 @@
           <w:numId w:val="1"/>
         </w:numPr>
       </w:pPr>
+      <w:proofErr w:type="spellStart"/>
       <w:r>
         <w:t>GameScore</w:t>
       </w:r>
+      <w:proofErr w:type="spellEnd"/>
     </w:p>
     <w:p>
       <w:pPr>
@@ -1927,7 +2210,15 @@
         </w:numPr>
       </w:pPr>
       <w:r>
-        <w:t>Score(int)</w:t>
+        <w:t>Score(</w:t>
+      </w:r>
+      <w:proofErr w:type="spellStart"/>
+      <w:r>
+        <w:t>int</w:t>
+      </w:r>
+      <w:proofErr w:type="spellEnd"/>
+      <w:r>
+        <w:t>)</w:t>
       </w:r>
     </w:p>
     <w:p>
@@ -1950,8 +2241,13 @@
           <w:numId w:val="1"/>
         </w:numPr>
       </w:pPr>
-      <w:r>
-        <w:t>DayPlayed(string)</w:t>
+      <w:proofErr w:type="spellStart"/>
+      <w:r>
+        <w:t>DayPlayed</w:t>
+      </w:r>
+      <w:proofErr w:type="spellEnd"/>
+      <w:r>
+        <w:t>(string)</w:t>
       </w:r>
     </w:p>
     <w:p>
@@ -1970,7 +2266,7 @@
       <w:pPr>
         <w:pStyle w:val="Heading2"/>
       </w:pPr>
-      <w:bookmarkStart w:id="4" w:name="_Toc39065639"/>
+      <w:bookmarkStart w:id="4" w:name="_Toc39264263"/>
       <w:r>
         <w:lastRenderedPageBreak/>
         <w:t>METHODS:</w:t>
@@ -2057,9 +2353,11 @@
           <w:numId w:val="2"/>
         </w:numPr>
       </w:pPr>
+      <w:proofErr w:type="spellStart"/>
       <w:r>
         <w:t>RenameTeam</w:t>
       </w:r>
+      <w:proofErr w:type="spellEnd"/>
     </w:p>
     <w:p>
       <w:pPr>
@@ -2069,8 +2367,13 @@
           <w:numId w:val="2"/>
         </w:numPr>
       </w:pPr>
-      <w:r>
-        <w:t>RecordScoreOnDay – record the score from a game on a particular day</w:t>
+      <w:proofErr w:type="spellStart"/>
+      <w:r>
+        <w:t>RecordScoreOnDay</w:t>
+      </w:r>
+      <w:proofErr w:type="spellEnd"/>
+      <w:r>
+        <w:t xml:space="preserve"> – record the score from a game on a particular day</w:t>
       </w:r>
       <w:r>
         <w:t xml:space="preserve"> and mark as a win or loss</w:t>
@@ -2084,8 +2387,13 @@
           <w:numId w:val="2"/>
         </w:numPr>
       </w:pPr>
-      <w:r>
-        <w:t xml:space="preserve">AddSponsor </w:t>
+      <w:proofErr w:type="spellStart"/>
+      <w:r>
+        <w:t>AddSponsor</w:t>
+      </w:r>
+      <w:proofErr w:type="spellEnd"/>
+      <w:r>
+        <w:t xml:space="preserve"> </w:t>
       </w:r>
     </w:p>
     <w:p/>
@@ -2094,7 +2402,7 @@
       <w:pPr>
         <w:pStyle w:val="Heading1"/>
       </w:pPr>
-      <w:bookmarkStart w:id="5" w:name="_Toc39065640"/>
+      <w:bookmarkStart w:id="5" w:name="_Toc39264264"/>
       <w:r>
         <w:t>USER STORIES</w:t>
       </w:r>
@@ -2104,7 +2412,7 @@
       <w:pPr>
         <w:pStyle w:val="Heading2"/>
       </w:pPr>
-      <w:bookmarkStart w:id="6" w:name="_Toc39065641"/>
+      <w:bookmarkStart w:id="6" w:name="_Toc39264265"/>
       <w:r>
         <w:t>League</w:t>
       </w:r>
@@ -2206,7 +2514,23 @@
         </w:numPr>
       </w:pPr>
       <w:r>
-        <w:t>Different playdays pitting 2 teams together so that everyone plays eachother a fair/even amount of times each week changes</w:t>
+        <w:t xml:space="preserve">Different </w:t>
+      </w:r>
+      <w:proofErr w:type="spellStart"/>
+      <w:r>
+        <w:t>playdays</w:t>
+      </w:r>
+      <w:proofErr w:type="spellEnd"/>
+      <w:r>
+        <w:t xml:space="preserve"> pitting 2 teams together so that everyone plays </w:t>
+      </w:r>
+      <w:proofErr w:type="spellStart"/>
+      <w:r>
+        <w:t>eachother</w:t>
+      </w:r>
+      <w:proofErr w:type="spellEnd"/>
+      <w:r>
+        <w:t xml:space="preserve"> a fair/even amount of times each week changes</w:t>
       </w:r>
     </w:p>
     <w:p>
@@ -2242,7 +2566,15 @@
         </w:numPr>
       </w:pPr>
       <w:r>
-        <w:t>User navigates to the registration.html(.jsp??) and registers for the year season</w:t>
+        <w:t>User navigates to the registration.html(.</w:t>
+      </w:r>
+      <w:proofErr w:type="spellStart"/>
+      <w:r>
+        <w:t>jsp</w:t>
+      </w:r>
+      <w:proofErr w:type="spellEnd"/>
+      <w:r>
+        <w:t>??) and registers for the year season</w:t>
       </w:r>
     </w:p>
     <w:p>
@@ -2322,7 +2654,7 @@
       <w:pPr>
         <w:pStyle w:val="Heading2"/>
       </w:pPr>
-      <w:bookmarkStart w:id="7" w:name="_Toc39065642"/>
+      <w:bookmarkStart w:id="7" w:name="_Toc39264266"/>
       <w:r>
         <w:t>TEAM</w:t>
       </w:r>
@@ -2337,7 +2669,15 @@
         </w:numPr>
       </w:pPr>
       <w:r>
-        <w:t>A Coach is notified through email/sms that their team is assigned</w:t>
+        <w:t>A Coach is notified through email/</w:t>
+      </w:r>
+      <w:proofErr w:type="spellStart"/>
+      <w:r>
+        <w:t>sms</w:t>
+      </w:r>
+      <w:proofErr w:type="spellEnd"/>
+      <w:r>
+        <w:t xml:space="preserve"> that their team is assigned</w:t>
       </w:r>
     </w:p>
     <w:p>
@@ -2495,8 +2835,13 @@
           <w:numId w:val="4"/>
         </w:numPr>
       </w:pPr>
-      <w:r>
-        <w:t>PracticeDay field is set to ‘unassigned’ with a + button to schedule</w:t>
+      <w:proofErr w:type="spellStart"/>
+      <w:r>
+        <w:t>PracticeDay</w:t>
+      </w:r>
+      <w:proofErr w:type="spellEnd"/>
+      <w:r>
+        <w:t xml:space="preserve"> field is set to ‘unassigned’ with a + button to schedule</w:t>
       </w:r>
     </w:p>
     <w:p>
@@ -2544,7 +2889,15 @@
         </w:numPr>
       </w:pPr>
       <w:r>
-        <w:t>A Game has been played and scores neeed to be input</w:t>
+        <w:t xml:space="preserve">A Game has been played and scores </w:t>
+      </w:r>
+      <w:proofErr w:type="spellStart"/>
+      <w:r>
+        <w:t>neeed</w:t>
+      </w:r>
+      <w:proofErr w:type="spellEnd"/>
+      <w:r>
+        <w:t xml:space="preserve"> to be input</w:t>
       </w:r>
     </w:p>
     <w:p>
@@ -2706,7 +3059,7 @@
       <w:pPr>
         <w:pStyle w:val="Heading1"/>
       </w:pPr>
-      <w:bookmarkStart w:id="8" w:name="_Toc39065643"/>
+      <w:bookmarkStart w:id="8" w:name="_Toc39264267"/>
       <w:r>
         <w:t>TASKS LIST</w:t>
       </w:r>
@@ -2757,8 +3110,13 @@
         </w:numPr>
       </w:pPr>
       <w:r>
-        <w:t>Create/Define Userstories</w:t>
-      </w:r>
+        <w:t xml:space="preserve">Create/Define </w:t>
+      </w:r>
+      <w:proofErr w:type="spellStart"/>
+      <w:r>
+        <w:t>Userstories</w:t>
+      </w:r>
+      <w:proofErr w:type="spellEnd"/>
     </w:p>
     <w:p>
       <w:pPr>
@@ -2769,8 +3127,13 @@
         </w:numPr>
       </w:pPr>
       <w:r>
-        <w:t>Generate Tasks from UserStories</w:t>
-      </w:r>
+        <w:t xml:space="preserve">Generate Tasks from </w:t>
+      </w:r>
+      <w:proofErr w:type="spellStart"/>
+      <w:r>
+        <w:t>UserStories</w:t>
+      </w:r>
+      <w:proofErr w:type="spellEnd"/>
     </w:p>
     <w:p>
       <w:pPr>
@@ -2822,8 +3185,21 @@
         </w:numPr>
       </w:pPr>
       <w:r>
-        <w:t>Create UserRegistration servlet</w:t>
-      </w:r>
+        <w:t xml:space="preserve">Create </w:t>
+      </w:r>
+      <w:proofErr w:type="spellStart"/>
+      <w:r>
+        <w:t>UserRegistration</w:t>
+      </w:r>
+      <w:proofErr w:type="spellEnd"/>
+      <w:r>
+        <w:t xml:space="preserve"> </w:t>
+      </w:r>
+      <w:proofErr w:type="spellStart"/>
+      <w:r>
+        <w:t>servlet</w:t>
+      </w:r>
+      <w:proofErr w:type="spellEnd"/>
     </w:p>
     <w:p>
       <w:pPr>
@@ -2834,7 +3210,23 @@
         </w:numPr>
       </w:pPr>
       <w:r>
-        <w:t>Implement UserRegistration from newuseregistration form submission</w:t>
+        <w:t xml:space="preserve">Implement </w:t>
+      </w:r>
+      <w:proofErr w:type="spellStart"/>
+      <w:r>
+        <w:t>UserRegistration</w:t>
+      </w:r>
+      <w:proofErr w:type="spellEnd"/>
+      <w:r>
+        <w:t xml:space="preserve"> from </w:t>
+      </w:r>
+      <w:proofErr w:type="spellStart"/>
+      <w:r>
+        <w:t>newuseregistration</w:t>
+      </w:r>
+      <w:proofErr w:type="spellEnd"/>
+      <w:r>
+        <w:t xml:space="preserve"> form submission</w:t>
       </w:r>
     </w:p>
     <w:p>
@@ -3016,8 +3408,13 @@
         <w:ind w:left="1440"/>
       </w:pPr>
       <w:r>
-        <w:t>Redirect to 3 separate pages depending on loginobject:useraccess</w:t>
-      </w:r>
+        <w:t xml:space="preserve">Redirect to 3 separate pages depending on </w:t>
+      </w:r>
+      <w:proofErr w:type="spellStart"/>
+      <w:r>
+        <w:t>loginobject:useraccess</w:t>
+      </w:r>
+      <w:proofErr w:type="spellEnd"/>
     </w:p>
     <w:p>
       <w:pPr>
@@ -3029,8 +3426,13 @@
         <w:ind w:left="2160"/>
       </w:pPr>
       <w:r>
-        <w:t>Login notification if not currently loggedin</w:t>
-      </w:r>
+        <w:t xml:space="preserve">Login notification if not currently </w:t>
+      </w:r>
+      <w:proofErr w:type="spellStart"/>
+      <w:r>
+        <w:t>loggedin</w:t>
+      </w:r>
+      <w:proofErr w:type="spellEnd"/>
     </w:p>
     <w:p>
       <w:pPr>
@@ -3117,7 +3519,23 @@
       </w:pPr>
       <w:r>
         <w:lastRenderedPageBreak/>
-        <w:t>Create Servlet “PersonRegistration”</w:t>
+        <w:t xml:space="preserve">Create </w:t>
+      </w:r>
+      <w:proofErr w:type="spellStart"/>
+      <w:r>
+        <w:t>Servlet</w:t>
+      </w:r>
+      <w:proofErr w:type="spellEnd"/>
+      <w:r>
+        <w:t xml:space="preserve"> “</w:t>
+      </w:r>
+      <w:proofErr w:type="spellStart"/>
+      <w:r>
+        <w:t>PersonRegistration</w:t>
+      </w:r>
+      <w:proofErr w:type="spellEnd"/>
+      <w:r>
+        <w:t>”</w:t>
       </w:r>
     </w:p>
     <w:p>
@@ -3141,7 +3559,31 @@
         </w:numPr>
       </w:pPr>
       <w:r>
-        <w:t>Create class/methods for the “PersonDAO” &amp; “PersonDAOImpl_PGR” &amp; “PersonService”</w:t>
+        <w:t>Create class/methods for the “</w:t>
+      </w:r>
+      <w:proofErr w:type="spellStart"/>
+      <w:r>
+        <w:t>PersonDAO</w:t>
+      </w:r>
+      <w:proofErr w:type="spellEnd"/>
+      <w:r>
+        <w:t>” &amp; “</w:t>
+      </w:r>
+      <w:proofErr w:type="spellStart"/>
+      <w:r>
+        <w:t>PersonDAOImpl_PGR</w:t>
+      </w:r>
+      <w:proofErr w:type="spellEnd"/>
+      <w:r>
+        <w:t>” &amp; “</w:t>
+      </w:r>
+      <w:proofErr w:type="spellStart"/>
+      <w:r>
+        <w:t>PersonService</w:t>
+      </w:r>
+      <w:proofErr w:type="spellEnd"/>
+      <w:r>
+        <w:t>”</w:t>
       </w:r>
     </w:p>
     <w:p>
@@ -3242,9 +3684,11 @@
           <w:numId w:val="5"/>
         </w:numPr>
       </w:pPr>
+      <w:proofErr w:type="spellStart"/>
       <w:r>
         <w:t>UserLogin</w:t>
       </w:r>
+      <w:proofErr w:type="spellEnd"/>
     </w:p>
     <w:p>
       <w:pPr>
@@ -3254,9 +3698,11 @@
           <w:numId w:val="5"/>
         </w:numPr>
       </w:pPr>
+      <w:proofErr w:type="spellStart"/>
       <w:r>
         <w:t>UserRegistration</w:t>
       </w:r>
+      <w:proofErr w:type="spellEnd"/>
     </w:p>
     <w:p>
       <w:pPr>
@@ -3266,9 +3712,11 @@
           <w:numId w:val="5"/>
         </w:numPr>
       </w:pPr>
+      <w:proofErr w:type="spellStart"/>
       <w:r>
         <w:t>UserPortal</w:t>
       </w:r>
+      <w:proofErr w:type="spellEnd"/>
     </w:p>
     <w:p>
       <w:pPr>
@@ -3278,9 +3726,11 @@
           <w:numId w:val="5"/>
         </w:numPr>
       </w:pPr>
+      <w:proofErr w:type="spellStart"/>
       <w:r>
         <w:t>SeasonRegistration</w:t>
       </w:r>
+      <w:proofErr w:type="spellEnd"/>
     </w:p>
     <w:p>
       <w:pPr>
@@ -3315,12 +3765,22 @@
         </w:numPr>
         <w:ind w:left="1080"/>
       </w:pPr>
-      <w:r>
-        <w:t>EnvironmentVariables setup</w:t>
-      </w:r>
-      <w:r>
-        <w:t xml:space="preserve"> into docker</w:t>
-      </w:r>
+      <w:proofErr w:type="spellStart"/>
+      <w:r>
+        <w:t>EnvironmentVariables</w:t>
+      </w:r>
+      <w:proofErr w:type="spellEnd"/>
+      <w:r>
+        <w:t xml:space="preserve"> setup</w:t>
+      </w:r>
+      <w:r>
+        <w:t xml:space="preserve"> into </w:t>
+      </w:r>
+      <w:proofErr w:type="spellStart"/>
+      <w:r>
+        <w:t>docker</w:t>
+      </w:r>
+      <w:proofErr w:type="spellEnd"/>
     </w:p>
     <w:p>
       <w:pPr>
@@ -3337,9 +3797,11 @@
       <w:r>
         <w:t xml:space="preserve">    - </w:t>
       </w:r>
+      <w:proofErr w:type="spellStart"/>
       <w:r>
         <w:t>postgres</w:t>
       </w:r>
+      <w:proofErr w:type="spellEnd"/>
     </w:p>
     <w:p>
       <w:pPr>
@@ -7143,7 +7605,7 @@
 </file>
 
 <file path=customXml/itemProps1.xml><?xml version="1.0" encoding="utf-8"?>
-<ds:datastoreItem xmlns:ds="http://schemas.openxmlformats.org/officeDocument/2006/customXml" ds:itemID="{05BAA747-9065-494F-BA49-2BC8D6A37C63}">
+<ds:datastoreItem xmlns:ds="http://schemas.openxmlformats.org/officeDocument/2006/customXml" ds:itemID="{46F458F4-5D13-478E-A543-588C36B5A8D0}">
   <ds:schemaRefs>
     <ds:schemaRef ds:uri="http://schemas.openxmlformats.org/officeDocument/2006/bibliography"/>
   </ds:schemaRefs>

</xml_diff>

<commit_message>
AdminService/DAO/Tests - Created most functionality for now. Edited few model classes where needed for proper data handling @ functionality level.  Tested/Verified - GOODgit status
</commit_message>
<xml_diff>
--- a/ProjectOne/Project1.docx
+++ b/ProjectOne/Project1.docx
@@ -651,21 +651,7 @@
                 <w:rStyle w:val="Hyperlink"/>
                 <w:noProof/>
               </w:rPr>
-              <w:t>TASKS</w:t>
-            </w:r>
-            <w:r>
-              <w:rPr>
-                <w:rStyle w:val="Hyperlink"/>
-                <w:noProof/>
-              </w:rPr>
-              <w:t xml:space="preserve"> </w:t>
-            </w:r>
-            <w:r>
-              <w:rPr>
-                <w:rStyle w:val="Hyperlink"/>
-                <w:noProof/>
-              </w:rPr>
-              <w:t>LIST</w:t>
+              <w:t>TASKS LIST</w:t>
             </w:r>
             <w:r>
               <w:rPr>
@@ -823,19 +809,8 @@
           <w:sz w:val="20"/>
           <w:szCs w:val="20"/>
         </w:rPr>
-        <w:t>-</w:t>
-      </w:r>
-      <w:proofErr w:type="spellStart"/>
-      <w:r>
-        <w:rPr>
-          <w:rFonts w:ascii="inherit" w:eastAsia="Times New Roman" w:hAnsi="inherit" w:cs="Courier New"/>
-          <w:color w:val="1D1C1D"/>
-          <w:sz w:val="20"/>
-          <w:szCs w:val="20"/>
-        </w:rPr>
-        <w:t>Servlets</w:t>
-      </w:r>
-      <w:proofErr w:type="spellEnd"/>
+        <w:t>-Servlets</w:t>
+      </w:r>
     </w:p>
     <w:p>
       <w:pPr>
@@ -1062,19 +1037,8 @@
           <w:sz w:val="20"/>
           <w:szCs w:val="20"/>
         </w:rPr>
-        <w:t>-</w:t>
-      </w:r>
-      <w:proofErr w:type="spellStart"/>
-      <w:r>
-        <w:rPr>
-          <w:rFonts w:ascii="inherit" w:eastAsia="Times New Roman" w:hAnsi="inherit" w:cs="Courier New"/>
-          <w:color w:val="1D1C1D"/>
-          <w:sz w:val="20"/>
-          <w:szCs w:val="20"/>
-        </w:rPr>
-        <w:t>JUnit</w:t>
-      </w:r>
-      <w:proofErr w:type="spellEnd"/>
+        <w:t>-JUnit</w:t>
+      </w:r>
     </w:p>
     <w:p>
       <w:pPr>
@@ -1218,7 +1182,6 @@
           <w:szCs w:val="20"/>
         </w:rPr>
       </w:pPr>
-      <w:proofErr w:type="spellStart"/>
       <w:r>
         <w:rPr>
           <w:rFonts w:ascii="inherit" w:eastAsia="Times New Roman" w:hAnsi="inherit" w:cs="Courier New"/>
@@ -1228,7 +1191,6 @@
         </w:rPr>
         <w:t>IntelliJ</w:t>
       </w:r>
-      <w:proofErr w:type="spellEnd"/>
     </w:p>
     <w:p>
       <w:pPr>
@@ -1265,19 +1227,8 @@
           <w:sz w:val="20"/>
           <w:szCs w:val="20"/>
         </w:rPr>
-        <w:t>-</w:t>
-      </w:r>
-      <w:proofErr w:type="spellStart"/>
-      <w:r>
-        <w:rPr>
-          <w:rFonts w:ascii="inherit" w:eastAsia="Times New Roman" w:hAnsi="inherit" w:cs="Courier New"/>
-          <w:color w:val="1D1C1D"/>
-          <w:sz w:val="20"/>
-          <w:szCs w:val="20"/>
-        </w:rPr>
-        <w:t>DBeaver</w:t>
-      </w:r>
-      <w:proofErr w:type="spellEnd"/>
+        <w:t>-DBeaver</w:t>
+      </w:r>
     </w:p>
     <w:p>
       <w:pPr>
@@ -1343,19 +1294,8 @@
           <w:sz w:val="20"/>
           <w:szCs w:val="20"/>
         </w:rPr>
-        <w:t xml:space="preserve">CONTAINERIZE – using </w:t>
-      </w:r>
-      <w:proofErr w:type="spellStart"/>
-      <w:r>
-        <w:rPr>
-          <w:rFonts w:ascii="inherit" w:eastAsia="Times New Roman" w:hAnsi="inherit" w:cs="Courier New"/>
-          <w:color w:val="1D1C1D"/>
-          <w:sz w:val="20"/>
-          <w:szCs w:val="20"/>
-        </w:rPr>
-        <w:t>docker</w:t>
-      </w:r>
-      <w:proofErr w:type="spellEnd"/>
+        <w:t>CONTAINERIZE – using docker</w:t>
+      </w:r>
     </w:p>
     <w:p>
       <w:pPr>
@@ -1402,55 +1342,15 @@
         <w:rPr>
           <w:rStyle w:val="Heading1Char"/>
         </w:rPr>
-        <w:t>TOPIC IDEAS</w:t>
-      </w:r>
-      <w:proofErr w:type="gramStart"/>
-      <w:r>
-        <w:rPr>
-          <w:rStyle w:val="Heading1Char"/>
-        </w:rPr>
-        <w:t>:</w:t>
+        <w:t>TOPIC IDEAS:</w:t>
       </w:r>
       <w:bookmarkEnd w:id="1"/>
-      <w:proofErr w:type="gramEnd"/>
       <w:r>
         <w:br/>
-        <w:t>Little League App – an app that houses the leagues(Roster of players &amp; coach), players(contact info, kids age/</w:t>
-      </w:r>
-      <w:proofErr w:type="spellStart"/>
-      <w:r>
-        <w:t>birthdate</w:t>
-      </w:r>
-      <w:proofErr w:type="spellEnd"/>
-      <w:r>
-        <w:t xml:space="preserve">, </w:t>
-      </w:r>
-      <w:proofErr w:type="spellStart"/>
-      <w:r>
-        <w:t>parentsnames</w:t>
-      </w:r>
-      <w:proofErr w:type="spellEnd"/>
-      <w:r>
-        <w:t xml:space="preserve"> &amp; address), Schedule, scores for the league &amp; current league ladder.</w:t>
-      </w:r>
-      <w:r>
-        <w:t xml:space="preserve">  App will allow for both Coaches and Players to </w:t>
-      </w:r>
-      <w:proofErr w:type="spellStart"/>
-      <w:r>
-        <w:t>signup</w:t>
-      </w:r>
-      <w:proofErr w:type="spellEnd"/>
-      <w:r>
-        <w:t xml:space="preserve"> to the </w:t>
-      </w:r>
-      <w:proofErr w:type="gramStart"/>
-      <w:r>
-        <w:t>leagues,</w:t>
-      </w:r>
-      <w:proofErr w:type="gramEnd"/>
-      <w:r>
-        <w:t xml:space="preserve"> split the leagues into appropriate teams – and kick off a league schedule for playing.  Leagues will be able to be renamed after creation</w:t>
+        <w:t>Little League App – an app that houses the leagues(Roster of players &amp; coach), players(contact info, kids age/birthdate, parentsnames &amp; address), Schedule, scores for the league &amp; current league ladder.</w:t>
+      </w:r>
+      <w:r>
+        <w:t xml:space="preserve">  App will allow for both Coaches and Players to signup to the leagues, split the leagues into appropriate teams – and kick off a league schedule for playing.  Leagues will be able to be renamed after creation</w:t>
       </w:r>
     </w:p>
     <w:p/>
@@ -1587,24 +1487,14 @@
           <w:numId w:val="1"/>
         </w:numPr>
       </w:pPr>
-      <w:proofErr w:type="spellStart"/>
       <w:r>
         <w:t>Useraccess</w:t>
       </w:r>
-      <w:proofErr w:type="spellEnd"/>
       <w:r>
         <w:t xml:space="preserve"> (String)</w:t>
       </w:r>
       <w:r>
-        <w:t xml:space="preserve"> THIS SHOULD ONLY BE: admin, coach, player, user(</w:t>
-      </w:r>
-      <w:proofErr w:type="spellStart"/>
-      <w:r>
-        <w:t>defaulttype</w:t>
-      </w:r>
-      <w:proofErr w:type="spellEnd"/>
-      <w:r>
-        <w:t>)</w:t>
+        <w:t xml:space="preserve"> THIS SHOULD ONLY BE: admin, coach, player, user(defaulttype)</w:t>
       </w:r>
     </w:p>
     <w:p>
@@ -1730,21 +1620,8 @@
           <w:numId w:val="1"/>
         </w:numPr>
       </w:pPr>
-      <w:proofErr w:type="spellStart"/>
-      <w:r>
-        <w:t>GameScores</w:t>
-      </w:r>
-      <w:proofErr w:type="spellEnd"/>
-      <w:r>
-        <w:t>[] (</w:t>
-      </w:r>
-      <w:proofErr w:type="spellStart"/>
-      <w:r>
-        <w:t>gameScore</w:t>
-      </w:r>
-      <w:proofErr w:type="spellEnd"/>
-      <w:r>
-        <w:t>)</w:t>
+      <w:r>
+        <w:t>GameScores[] (gameScore)</w:t>
       </w:r>
     </w:p>
     <w:p>
@@ -1779,21 +1656,8 @@
           <w:numId w:val="1"/>
         </w:numPr>
       </w:pPr>
-      <w:proofErr w:type="spellStart"/>
-      <w:r>
-        <w:t>GameDay</w:t>
-      </w:r>
-      <w:proofErr w:type="spellEnd"/>
-      <w:r>
-        <w:t>(</w:t>
-      </w:r>
-      <w:proofErr w:type="spellStart"/>
-      <w:r>
-        <w:t>LocalDate</w:t>
-      </w:r>
-      <w:proofErr w:type="spellEnd"/>
-      <w:r>
-        <w:t>)</w:t>
+      <w:r>
+        <w:t>GameDay(LocalDate)</w:t>
       </w:r>
     </w:p>
     <w:p>
@@ -1804,11 +1668,9 @@
           <w:numId w:val="1"/>
         </w:numPr>
       </w:pPr>
-      <w:proofErr w:type="spellStart"/>
       <w:r>
         <w:t>teamOne</w:t>
       </w:r>
-      <w:proofErr w:type="spellEnd"/>
       <w:r>
         <w:t>(Team)</w:t>
       </w:r>
@@ -1821,13 +1683,8 @@
           <w:numId w:val="1"/>
         </w:numPr>
       </w:pPr>
-      <w:proofErr w:type="spellStart"/>
-      <w:r>
-        <w:t>teamOne</w:t>
-      </w:r>
-      <w:proofErr w:type="spellEnd"/>
-      <w:r>
-        <w:t>(Team)</w:t>
+      <w:r>
+        <w:t>teamOne(Team)</w:t>
       </w:r>
     </w:p>
     <w:p>
@@ -1838,21 +1695,8 @@
           <w:numId w:val="1"/>
         </w:numPr>
       </w:pPr>
-      <w:proofErr w:type="spellStart"/>
-      <w:r>
-        <w:t>ScoreTeamOne</w:t>
-      </w:r>
-      <w:proofErr w:type="spellEnd"/>
-      <w:r>
-        <w:t xml:space="preserve"> (</w:t>
-      </w:r>
-      <w:proofErr w:type="spellStart"/>
-      <w:r>
-        <w:t>int</w:t>
-      </w:r>
-      <w:proofErr w:type="spellEnd"/>
-      <w:r>
-        <w:t>)</w:t>
+      <w:r>
+        <w:t>ScoreTeamOne (int)</w:t>
       </w:r>
     </w:p>
     <w:p>
@@ -1863,21 +1707,8 @@
           <w:numId w:val="1"/>
         </w:numPr>
       </w:pPr>
-      <w:proofErr w:type="spellStart"/>
-      <w:r>
-        <w:t>ScoreTeamTwo</w:t>
-      </w:r>
-      <w:proofErr w:type="spellEnd"/>
-      <w:r>
-        <w:t xml:space="preserve"> (</w:t>
-      </w:r>
-      <w:proofErr w:type="spellStart"/>
-      <w:r>
-        <w:t>int</w:t>
-      </w:r>
-      <w:proofErr w:type="spellEnd"/>
-      <w:r>
-        <w:t>)</w:t>
+      <w:r>
+        <w:t>ScoreTeamTwo (int)</w:t>
       </w:r>
     </w:p>
     <w:p>
@@ -1888,13 +1719,8 @@
           <w:numId w:val="1"/>
         </w:numPr>
       </w:pPr>
-      <w:proofErr w:type="spellStart"/>
-      <w:r>
-        <w:t>Forfiet</w:t>
-      </w:r>
-      <w:proofErr w:type="spellEnd"/>
-      <w:r>
-        <w:t xml:space="preserve"> (String)</w:t>
+      <w:r>
+        <w:t>Forfiet (String)</w:t>
       </w:r>
     </w:p>
     <w:p>
@@ -1947,21 +1773,8 @@
           <w:numId w:val="1"/>
         </w:numPr>
       </w:pPr>
-      <w:proofErr w:type="spellStart"/>
-      <w:r>
-        <w:t>Phonecarrier</w:t>
-      </w:r>
-      <w:proofErr w:type="spellEnd"/>
-      <w:r>
-        <w:t>(</w:t>
-      </w:r>
-      <w:proofErr w:type="spellStart"/>
-      <w:r>
-        <w:t>PhoneCarrier</w:t>
-      </w:r>
-      <w:proofErr w:type="spellEnd"/>
-      <w:r>
-        <w:t>)</w:t>
+      <w:r>
+        <w:t>Phonecarrier(PhoneCarrier)</w:t>
       </w:r>
     </w:p>
     <w:p>
@@ -1972,7 +1785,6 @@
           <w:numId w:val="1"/>
         </w:numPr>
       </w:pPr>
-      <w:proofErr w:type="spellStart"/>
       <w:r>
         <w:t>allow</w:t>
       </w:r>
@@ -1982,7 +1794,6 @@
       <w:r>
         <w:t>MS</w:t>
       </w:r>
-      <w:proofErr w:type="spellEnd"/>
       <w:r>
         <w:t xml:space="preserve"> (Boolean)</w:t>
       </w:r>
@@ -2032,15 +1843,7 @@
         </w:numPr>
       </w:pPr>
       <w:r>
-        <w:t>Age(</w:t>
-      </w:r>
-      <w:proofErr w:type="spellStart"/>
-      <w:r>
-        <w:t>int</w:t>
-      </w:r>
-      <w:proofErr w:type="spellEnd"/>
-      <w:r>
-        <w:t>)</w:t>
+        <w:t>Age(int)</w:t>
       </w:r>
     </w:p>
     <w:p>
@@ -2052,15 +1855,7 @@
         </w:numPr>
       </w:pPr>
       <w:r>
-        <w:t>Position (</w:t>
-      </w:r>
-      <w:proofErr w:type="spellStart"/>
-      <w:r>
-        <w:t>Enum</w:t>
-      </w:r>
-      <w:proofErr w:type="spellEnd"/>
-      <w:r>
-        <w:t>)</w:t>
+        <w:t>Position (Enum)</w:t>
       </w:r>
     </w:p>
     <w:p>
@@ -2072,15 +1867,7 @@
         </w:numPr>
       </w:pPr>
       <w:r>
-        <w:t>Position (</w:t>
-      </w:r>
-      <w:proofErr w:type="spellStart"/>
-      <w:r>
-        <w:t>Enum</w:t>
-      </w:r>
-      <w:proofErr w:type="spellEnd"/>
-      <w:r>
-        <w:t>)</w:t>
+        <w:t>Position (Enum)</w:t>
       </w:r>
     </w:p>
     <w:p>
@@ -2092,53 +1879,8 @@
         </w:numPr>
       </w:pPr>
       <w:r>
-        <w:t xml:space="preserve">Pitcher, Catcher, </w:t>
-      </w:r>
-      <w:proofErr w:type="spellStart"/>
-      <w:r>
-        <w:t>FirstBase</w:t>
-      </w:r>
-      <w:proofErr w:type="spellEnd"/>
-      <w:r>
-        <w:t xml:space="preserve">, </w:t>
-      </w:r>
-      <w:proofErr w:type="spellStart"/>
-      <w:r>
-        <w:t>SecondBase,ShortStop</w:t>
-      </w:r>
-      <w:proofErr w:type="spellEnd"/>
-      <w:r>
-        <w:t xml:space="preserve">, </w:t>
-      </w:r>
-      <w:proofErr w:type="spellStart"/>
-      <w:r>
-        <w:t>ThirdBase</w:t>
-      </w:r>
-      <w:proofErr w:type="spellEnd"/>
-      <w:r>
-        <w:t xml:space="preserve">, </w:t>
-      </w:r>
-      <w:proofErr w:type="spellStart"/>
-      <w:r>
-        <w:t>LeftField</w:t>
-      </w:r>
-      <w:proofErr w:type="spellEnd"/>
-      <w:r>
-        <w:t xml:space="preserve">, </w:t>
-      </w:r>
-      <w:proofErr w:type="spellStart"/>
-      <w:r>
-        <w:t>RightField</w:t>
-      </w:r>
-      <w:proofErr w:type="spellEnd"/>
-      <w:r>
-        <w:t xml:space="preserve">, </w:t>
-      </w:r>
-      <w:proofErr w:type="spellStart"/>
-      <w:r>
-        <w:t>CenterField</w:t>
-      </w:r>
-      <w:proofErr w:type="spellEnd"/>
+        <w:t>Pitcher, Catcher, FirstBase, SecondBase,ShortStop, ThirdBase, LeftField, RightField, CenterField</w:t>
+      </w:r>
     </w:p>
     <w:p>
       <w:pPr>
@@ -2148,21 +1890,8 @@
           <w:numId w:val="1"/>
         </w:numPr>
       </w:pPr>
-      <w:proofErr w:type="spellStart"/>
-      <w:r>
-        <w:t>PhoneCarrier</w:t>
-      </w:r>
-      <w:proofErr w:type="spellEnd"/>
-      <w:r>
-        <w:t>(</w:t>
-      </w:r>
-      <w:proofErr w:type="spellStart"/>
-      <w:r>
-        <w:t>Enum</w:t>
-      </w:r>
-      <w:proofErr w:type="spellEnd"/>
-      <w:r>
-        <w:t>)</w:t>
+      <w:r>
+        <w:t>PhoneCarrier(Enum)</w:t>
       </w:r>
     </w:p>
     <w:p>
@@ -2173,19 +1902,9 @@
           <w:numId w:val="1"/>
         </w:numPr>
       </w:pPr>
-      <w:proofErr w:type="spellStart"/>
-      <w:r>
-        <w:t>TMobile</w:t>
-      </w:r>
-      <w:proofErr w:type="spellEnd"/>
-      <w:r>
-        <w:t xml:space="preserve">, Virgin, Cingular, Sprint, Verizon, </w:t>
-      </w:r>
-      <w:proofErr w:type="spellStart"/>
-      <w:r>
-        <w:t>GoogleFi</w:t>
-      </w:r>
-      <w:proofErr w:type="spellEnd"/>
+      <w:r>
+        <w:t>TMobile, Virgin, Cingular, Sprint, Verizon, GoogleFi</w:t>
+      </w:r>
     </w:p>
     <w:p>
       <w:pPr>
@@ -2195,11 +1914,9 @@
           <w:numId w:val="1"/>
         </w:numPr>
       </w:pPr>
-      <w:proofErr w:type="spellStart"/>
       <w:r>
         <w:t>GameScore</w:t>
       </w:r>
-      <w:proofErr w:type="spellEnd"/>
     </w:p>
     <w:p>
       <w:pPr>
@@ -2210,15 +1927,7 @@
         </w:numPr>
       </w:pPr>
       <w:r>
-        <w:t>Score(</w:t>
-      </w:r>
-      <w:proofErr w:type="spellStart"/>
-      <w:r>
-        <w:t>int</w:t>
-      </w:r>
-      <w:proofErr w:type="spellEnd"/>
-      <w:r>
-        <w:t>)</w:t>
+        <w:t>Score(int)</w:t>
       </w:r>
     </w:p>
     <w:p>
@@ -2241,13 +1950,8 @@
           <w:numId w:val="1"/>
         </w:numPr>
       </w:pPr>
-      <w:proofErr w:type="spellStart"/>
-      <w:r>
-        <w:t>DayPlayed</w:t>
-      </w:r>
-      <w:proofErr w:type="spellEnd"/>
-      <w:r>
-        <w:t>(string)</w:t>
+      <w:r>
+        <w:t>DayPlayed(string)</w:t>
       </w:r>
     </w:p>
     <w:p>
@@ -2353,11 +2057,9 @@
           <w:numId w:val="2"/>
         </w:numPr>
       </w:pPr>
-      <w:proofErr w:type="spellStart"/>
       <w:r>
         <w:t>RenameTeam</w:t>
       </w:r>
-      <w:proofErr w:type="spellEnd"/>
     </w:p>
     <w:p>
       <w:pPr>
@@ -2367,13 +2069,8 @@
           <w:numId w:val="2"/>
         </w:numPr>
       </w:pPr>
-      <w:proofErr w:type="spellStart"/>
-      <w:r>
-        <w:t>RecordScoreOnDay</w:t>
-      </w:r>
-      <w:proofErr w:type="spellEnd"/>
-      <w:r>
-        <w:t xml:space="preserve"> – record the score from a game on a particular day</w:t>
+      <w:r>
+        <w:t>RecordScoreOnDay – record the score from a game on a particular day</w:t>
       </w:r>
       <w:r>
         <w:t xml:space="preserve"> and mark as a win or loss</w:t>
@@ -2387,13 +2084,8 @@
           <w:numId w:val="2"/>
         </w:numPr>
       </w:pPr>
-      <w:proofErr w:type="spellStart"/>
-      <w:r>
-        <w:t>AddSponsor</w:t>
-      </w:r>
-      <w:proofErr w:type="spellEnd"/>
-      <w:r>
-        <w:t xml:space="preserve"> </w:t>
+      <w:r>
+        <w:t xml:space="preserve">AddSponsor </w:t>
       </w:r>
     </w:p>
     <w:p/>
@@ -2439,7 +2131,25 @@
         </w:numPr>
       </w:pPr>
       <w:r>
-        <w:t>Software will check to see if enough players have registered for this season to fulfill at least 3 teams (min 27 players) &amp; enough coaches (min 3)</w:t>
+        <w:t xml:space="preserve">Software will check to see if enough players have registered for this season to fulfill at least </w:t>
+      </w:r>
+      <w:r>
+        <w:t>2</w:t>
+      </w:r>
+      <w:r>
+        <w:t xml:space="preserve"> teams (min </w:t>
+      </w:r>
+      <w:r>
+        <w:t>18</w:t>
+      </w:r>
+      <w:r>
+        <w:t xml:space="preserve"> players) &amp; enough coaches (min </w:t>
+      </w:r>
+      <w:r>
+        <w:t>2</w:t>
+      </w:r>
+      <w:r>
+        <w:t>)</w:t>
       </w:r>
     </w:p>
     <w:p>
@@ -2514,23 +2224,7 @@
         </w:numPr>
       </w:pPr>
       <w:r>
-        <w:t xml:space="preserve">Different </w:t>
-      </w:r>
-      <w:proofErr w:type="spellStart"/>
-      <w:r>
-        <w:t>playdays</w:t>
-      </w:r>
-      <w:proofErr w:type="spellEnd"/>
-      <w:r>
-        <w:t xml:space="preserve"> pitting 2 teams together so that everyone plays </w:t>
-      </w:r>
-      <w:proofErr w:type="spellStart"/>
-      <w:r>
-        <w:t>eachother</w:t>
-      </w:r>
-      <w:proofErr w:type="spellEnd"/>
-      <w:r>
-        <w:t xml:space="preserve"> a fair/even amount of times each week changes</w:t>
+        <w:t>Different playdays pitting 2 teams together so that everyone plays eachother a fair/even amount of times each week changes</w:t>
       </w:r>
     </w:p>
     <w:p>
@@ -2566,15 +2260,7 @@
         </w:numPr>
       </w:pPr>
       <w:r>
-        <w:t>User navigates to the registration.html(.</w:t>
-      </w:r>
-      <w:proofErr w:type="spellStart"/>
-      <w:r>
-        <w:t>jsp</w:t>
-      </w:r>
-      <w:proofErr w:type="spellEnd"/>
-      <w:r>
-        <w:t>??) and registers for the year season</w:t>
+        <w:t>User navigates to the registration.html(.jsp??) and registers for the year season</w:t>
       </w:r>
     </w:p>
     <w:p>
@@ -2669,15 +2355,7 @@
         </w:numPr>
       </w:pPr>
       <w:r>
-        <w:t>A Coach is notified through email/</w:t>
-      </w:r>
-      <w:proofErr w:type="spellStart"/>
-      <w:r>
-        <w:t>sms</w:t>
-      </w:r>
-      <w:proofErr w:type="spellEnd"/>
-      <w:r>
-        <w:t xml:space="preserve"> that their team is assigned</w:t>
+        <w:t>A Coach is notified through email/sms that their team is assigned</w:t>
       </w:r>
     </w:p>
     <w:p>
@@ -2835,13 +2513,8 @@
           <w:numId w:val="4"/>
         </w:numPr>
       </w:pPr>
-      <w:proofErr w:type="spellStart"/>
-      <w:r>
-        <w:t>PracticeDay</w:t>
-      </w:r>
-      <w:proofErr w:type="spellEnd"/>
-      <w:r>
-        <w:t xml:space="preserve"> field is set to ‘unassigned’ with a + button to schedule</w:t>
+      <w:r>
+        <w:t>PracticeDay field is set to ‘unassigned’ with a + button to schedule</w:t>
       </w:r>
     </w:p>
     <w:p>
@@ -2889,15 +2562,7 @@
         </w:numPr>
       </w:pPr>
       <w:r>
-        <w:t xml:space="preserve">A Game has been played and scores </w:t>
-      </w:r>
-      <w:proofErr w:type="spellStart"/>
-      <w:r>
-        <w:t>neeed</w:t>
-      </w:r>
-      <w:proofErr w:type="spellEnd"/>
-      <w:r>
-        <w:t xml:space="preserve"> to be input</w:t>
+        <w:t>A Game has been played and scores neeed to be input</w:t>
       </w:r>
     </w:p>
     <w:p>
@@ -3110,13 +2775,8 @@
         </w:numPr>
       </w:pPr>
       <w:r>
-        <w:t xml:space="preserve">Create/Define </w:t>
-      </w:r>
-      <w:proofErr w:type="spellStart"/>
-      <w:r>
-        <w:t>Userstories</w:t>
-      </w:r>
-      <w:proofErr w:type="spellEnd"/>
+        <w:t>Create/Define Userstories</w:t>
+      </w:r>
     </w:p>
     <w:p>
       <w:pPr>
@@ -3127,13 +2787,8 @@
         </w:numPr>
       </w:pPr>
       <w:r>
-        <w:t xml:space="preserve">Generate Tasks from </w:t>
-      </w:r>
-      <w:proofErr w:type="spellStart"/>
-      <w:r>
-        <w:t>UserStories</w:t>
-      </w:r>
-      <w:proofErr w:type="spellEnd"/>
+        <w:t>Generate Tasks from UserStories</w:t>
+      </w:r>
     </w:p>
     <w:p>
       <w:pPr>
@@ -3185,21 +2840,8 @@
         </w:numPr>
       </w:pPr>
       <w:r>
-        <w:t xml:space="preserve">Create </w:t>
-      </w:r>
-      <w:proofErr w:type="spellStart"/>
-      <w:r>
-        <w:t>UserRegistration</w:t>
-      </w:r>
-      <w:proofErr w:type="spellEnd"/>
-      <w:r>
-        <w:t xml:space="preserve"> </w:t>
-      </w:r>
-      <w:proofErr w:type="spellStart"/>
-      <w:r>
-        <w:t>servlet</w:t>
-      </w:r>
-      <w:proofErr w:type="spellEnd"/>
+        <w:t>Create UserRegistration servlet</w:t>
+      </w:r>
     </w:p>
     <w:p>
       <w:pPr>
@@ -3210,23 +2852,7 @@
         </w:numPr>
       </w:pPr>
       <w:r>
-        <w:t xml:space="preserve">Implement </w:t>
-      </w:r>
-      <w:proofErr w:type="spellStart"/>
-      <w:r>
-        <w:t>UserRegistration</w:t>
-      </w:r>
-      <w:proofErr w:type="spellEnd"/>
-      <w:r>
-        <w:t xml:space="preserve"> from </w:t>
-      </w:r>
-      <w:proofErr w:type="spellStart"/>
-      <w:r>
-        <w:t>newuseregistration</w:t>
-      </w:r>
-      <w:proofErr w:type="spellEnd"/>
-      <w:r>
-        <w:t xml:space="preserve"> form submission</w:t>
+        <w:t>Implement UserRegistration from newuseregistration form submission</w:t>
       </w:r>
     </w:p>
     <w:p>
@@ -3408,13 +3034,8 @@
         <w:ind w:left="1440"/>
       </w:pPr>
       <w:r>
-        <w:t xml:space="preserve">Redirect to 3 separate pages depending on </w:t>
-      </w:r>
-      <w:proofErr w:type="spellStart"/>
-      <w:r>
-        <w:t>loginobject:useraccess</w:t>
-      </w:r>
-      <w:proofErr w:type="spellEnd"/>
+        <w:t>Redirect to 3 separate pages depending on loginobject:useraccess</w:t>
+      </w:r>
     </w:p>
     <w:p>
       <w:pPr>
@@ -3426,13 +3047,8 @@
         <w:ind w:left="2160"/>
       </w:pPr>
       <w:r>
-        <w:t xml:space="preserve">Login notification if not currently </w:t>
-      </w:r>
-      <w:proofErr w:type="spellStart"/>
-      <w:r>
-        <w:t>loggedin</w:t>
-      </w:r>
-      <w:proofErr w:type="spellEnd"/>
+        <w:t>Login notification if not currently loggedin</w:t>
+      </w:r>
     </w:p>
     <w:p>
       <w:pPr>
@@ -3519,23 +3135,7 @@
       </w:pPr>
       <w:r>
         <w:lastRenderedPageBreak/>
-        <w:t xml:space="preserve">Create </w:t>
-      </w:r>
-      <w:proofErr w:type="spellStart"/>
-      <w:r>
-        <w:t>Servlet</w:t>
-      </w:r>
-      <w:proofErr w:type="spellEnd"/>
-      <w:r>
-        <w:t xml:space="preserve"> “</w:t>
-      </w:r>
-      <w:proofErr w:type="spellStart"/>
-      <w:r>
-        <w:t>PersonRegistration</w:t>
-      </w:r>
-      <w:proofErr w:type="spellEnd"/>
-      <w:r>
-        <w:t>”</w:t>
+        <w:t>Create Servlet “PersonRegistration”</w:t>
       </w:r>
     </w:p>
     <w:p>
@@ -3559,31 +3159,7 @@
         </w:numPr>
       </w:pPr>
       <w:r>
-        <w:t>Create class/methods for the “</w:t>
-      </w:r>
-      <w:proofErr w:type="spellStart"/>
-      <w:r>
-        <w:t>PersonDAO</w:t>
-      </w:r>
-      <w:proofErr w:type="spellEnd"/>
-      <w:r>
-        <w:t>” &amp; “</w:t>
-      </w:r>
-      <w:proofErr w:type="spellStart"/>
-      <w:r>
-        <w:t>PersonDAOImpl_PGR</w:t>
-      </w:r>
-      <w:proofErr w:type="spellEnd"/>
-      <w:r>
-        <w:t>” &amp; “</w:t>
-      </w:r>
-      <w:proofErr w:type="spellStart"/>
-      <w:r>
-        <w:t>PersonService</w:t>
-      </w:r>
-      <w:proofErr w:type="spellEnd"/>
-      <w:r>
-        <w:t>”</w:t>
+        <w:t>Create class/methods for the “PersonDAO” &amp; “PersonDAOImpl_PGR” &amp; “PersonService”</w:t>
       </w:r>
     </w:p>
     <w:p>
@@ -3684,11 +3260,9 @@
           <w:numId w:val="5"/>
         </w:numPr>
       </w:pPr>
-      <w:proofErr w:type="spellStart"/>
       <w:r>
         <w:t>UserLogin</w:t>
       </w:r>
-      <w:proofErr w:type="spellEnd"/>
     </w:p>
     <w:p>
       <w:pPr>
@@ -3698,11 +3272,9 @@
           <w:numId w:val="5"/>
         </w:numPr>
       </w:pPr>
-      <w:proofErr w:type="spellStart"/>
       <w:r>
         <w:t>UserRegistration</w:t>
       </w:r>
-      <w:proofErr w:type="spellEnd"/>
     </w:p>
     <w:p>
       <w:pPr>
@@ -3712,11 +3284,9 @@
           <w:numId w:val="5"/>
         </w:numPr>
       </w:pPr>
-      <w:proofErr w:type="spellStart"/>
       <w:r>
         <w:t>UserPortal</w:t>
       </w:r>
-      <w:proofErr w:type="spellEnd"/>
     </w:p>
     <w:p>
       <w:pPr>
@@ -3726,11 +3296,9 @@
           <w:numId w:val="5"/>
         </w:numPr>
       </w:pPr>
-      <w:proofErr w:type="spellStart"/>
       <w:r>
         <w:t>SeasonRegistration</w:t>
       </w:r>
-      <w:proofErr w:type="spellEnd"/>
     </w:p>
     <w:p>
       <w:pPr>
@@ -3765,22 +3333,12 @@
         </w:numPr>
         <w:ind w:left="1080"/>
       </w:pPr>
-      <w:proofErr w:type="spellStart"/>
-      <w:r>
-        <w:t>EnvironmentVariables</w:t>
-      </w:r>
-      <w:proofErr w:type="spellEnd"/>
-      <w:r>
-        <w:t xml:space="preserve"> setup</w:t>
-      </w:r>
-      <w:r>
-        <w:t xml:space="preserve"> into </w:t>
-      </w:r>
-      <w:proofErr w:type="spellStart"/>
-      <w:r>
-        <w:t>docker</w:t>
-      </w:r>
-      <w:proofErr w:type="spellEnd"/>
+      <w:r>
+        <w:t>EnvironmentVariables setup</w:t>
+      </w:r>
+      <w:r>
+        <w:t xml:space="preserve"> into docker</w:t>
+      </w:r>
     </w:p>
     <w:p>
       <w:pPr>
@@ -3797,11 +3355,9 @@
       <w:r>
         <w:t xml:space="preserve">    - </w:t>
       </w:r>
-      <w:proofErr w:type="spellStart"/>
       <w:r>
         <w:t>postgres</w:t>
       </w:r>
-      <w:proofErr w:type="spellEnd"/>
     </w:p>
     <w:p>
       <w:pPr>
@@ -7605,7 +7161,7 @@
 </file>
 
 <file path=customXml/itemProps1.xml><?xml version="1.0" encoding="utf-8"?>
-<ds:datastoreItem xmlns:ds="http://schemas.openxmlformats.org/officeDocument/2006/customXml" ds:itemID="{46F458F4-5D13-478E-A543-588C36B5A8D0}">
+<ds:datastoreItem xmlns:ds="http://schemas.openxmlformats.org/officeDocument/2006/customXml" ds:itemID="{4458EB79-D102-47EB-AE52-4A9C5594FBB4}">
   <ds:schemaRefs>
     <ds:schemaRef ds:uri="http://schemas.openxmlformats.org/officeDocument/2006/bibliography"/>
   </ds:schemaRefs>

</xml_diff>

<commit_message>
Sponsor - Service/DAO/Test - added functionality & tested/Verified
</commit_message>
<xml_diff>
--- a/ProjectOne/Project1.docx
+++ b/ProjectOne/Project1.docx
@@ -809,8 +809,19 @@
           <w:sz w:val="20"/>
           <w:szCs w:val="20"/>
         </w:rPr>
-        <w:t>-Servlets</w:t>
-      </w:r>
+        <w:t>-</w:t>
+      </w:r>
+      <w:proofErr w:type="spellStart"/>
+      <w:r>
+        <w:rPr>
+          <w:rFonts w:ascii="inherit" w:eastAsia="Times New Roman" w:hAnsi="inherit" w:cs="Courier New"/>
+          <w:color w:val="1D1C1D"/>
+          <w:sz w:val="20"/>
+          <w:szCs w:val="20"/>
+        </w:rPr>
+        <w:t>Servlets</w:t>
+      </w:r>
+      <w:proofErr w:type="spellEnd"/>
     </w:p>
     <w:p>
       <w:pPr>
@@ -1037,8 +1048,19 @@
           <w:sz w:val="20"/>
           <w:szCs w:val="20"/>
         </w:rPr>
-        <w:t>-JUnit</w:t>
-      </w:r>
+        <w:t>-</w:t>
+      </w:r>
+      <w:proofErr w:type="spellStart"/>
+      <w:r>
+        <w:rPr>
+          <w:rFonts w:ascii="inherit" w:eastAsia="Times New Roman" w:hAnsi="inherit" w:cs="Courier New"/>
+          <w:color w:val="1D1C1D"/>
+          <w:sz w:val="20"/>
+          <w:szCs w:val="20"/>
+        </w:rPr>
+        <w:t>JUnit</w:t>
+      </w:r>
+      <w:proofErr w:type="spellEnd"/>
     </w:p>
     <w:p>
       <w:pPr>
@@ -1182,6 +1204,7 @@
           <w:szCs w:val="20"/>
         </w:rPr>
       </w:pPr>
+      <w:proofErr w:type="spellStart"/>
       <w:r>
         <w:rPr>
           <w:rFonts w:ascii="inherit" w:eastAsia="Times New Roman" w:hAnsi="inherit" w:cs="Courier New"/>
@@ -1191,6 +1214,7 @@
         </w:rPr>
         <w:t>IntelliJ</w:t>
       </w:r>
+      <w:proofErr w:type="spellEnd"/>
     </w:p>
     <w:p>
       <w:pPr>
@@ -1227,8 +1251,19 @@
           <w:sz w:val="20"/>
           <w:szCs w:val="20"/>
         </w:rPr>
-        <w:t>-DBeaver</w:t>
-      </w:r>
+        <w:t>-</w:t>
+      </w:r>
+      <w:proofErr w:type="spellStart"/>
+      <w:r>
+        <w:rPr>
+          <w:rFonts w:ascii="inherit" w:eastAsia="Times New Roman" w:hAnsi="inherit" w:cs="Courier New"/>
+          <w:color w:val="1D1C1D"/>
+          <w:sz w:val="20"/>
+          <w:szCs w:val="20"/>
+        </w:rPr>
+        <w:t>DBeaver</w:t>
+      </w:r>
+      <w:proofErr w:type="spellEnd"/>
     </w:p>
     <w:p>
       <w:pPr>
@@ -1294,8 +1329,19 @@
           <w:sz w:val="20"/>
           <w:szCs w:val="20"/>
         </w:rPr>
-        <w:t>CONTAINERIZE – using docker</w:t>
-      </w:r>
+        <w:t xml:space="preserve">CONTAINERIZE – using </w:t>
+      </w:r>
+      <w:proofErr w:type="spellStart"/>
+      <w:r>
+        <w:rPr>
+          <w:rFonts w:ascii="inherit" w:eastAsia="Times New Roman" w:hAnsi="inherit" w:cs="Courier New"/>
+          <w:color w:val="1D1C1D"/>
+          <w:sz w:val="20"/>
+          <w:szCs w:val="20"/>
+        </w:rPr>
+        <w:t>docker</w:t>
+      </w:r>
+      <w:proofErr w:type="spellEnd"/>
     </w:p>
     <w:p>
       <w:pPr>
@@ -1342,15 +1388,55 @@
         <w:rPr>
           <w:rStyle w:val="Heading1Char"/>
         </w:rPr>
-        <w:t>TOPIC IDEAS:</w:t>
+        <w:t>TOPIC IDEAS</w:t>
+      </w:r>
+      <w:proofErr w:type="gramStart"/>
+      <w:r>
+        <w:rPr>
+          <w:rStyle w:val="Heading1Char"/>
+        </w:rPr>
+        <w:t>:</w:t>
       </w:r>
       <w:bookmarkEnd w:id="1"/>
+      <w:proofErr w:type="gramEnd"/>
       <w:r>
         <w:br/>
-        <w:t>Little League App – an app that houses the leagues(Roster of players &amp; coach), players(contact info, kids age/birthdate, parentsnames &amp; address), Schedule, scores for the league &amp; current league ladder.</w:t>
-      </w:r>
-      <w:r>
-        <w:t xml:space="preserve">  App will allow for both Coaches and Players to signup to the leagues, split the leagues into appropriate teams – and kick off a league schedule for playing.  Leagues will be able to be renamed after creation</w:t>
+        <w:t>Little League App – an app that houses the leagues(Roster of players &amp; coach), players(contact info, kids age/</w:t>
+      </w:r>
+      <w:proofErr w:type="spellStart"/>
+      <w:r>
+        <w:t>birthdate</w:t>
+      </w:r>
+      <w:proofErr w:type="spellEnd"/>
+      <w:r>
+        <w:t xml:space="preserve">, </w:t>
+      </w:r>
+      <w:proofErr w:type="spellStart"/>
+      <w:r>
+        <w:t>parentsnames</w:t>
+      </w:r>
+      <w:proofErr w:type="spellEnd"/>
+      <w:r>
+        <w:t xml:space="preserve"> &amp; address), Schedule, scores for the league &amp; current league ladder.</w:t>
+      </w:r>
+      <w:r>
+        <w:t xml:space="preserve">  App will allow for both Coaches and Players to </w:t>
+      </w:r>
+      <w:proofErr w:type="spellStart"/>
+      <w:r>
+        <w:t>signup</w:t>
+      </w:r>
+      <w:proofErr w:type="spellEnd"/>
+      <w:r>
+        <w:t xml:space="preserve"> to the </w:t>
+      </w:r>
+      <w:proofErr w:type="gramStart"/>
+      <w:r>
+        <w:t>leagues,</w:t>
+      </w:r>
+      <w:proofErr w:type="gramEnd"/>
+      <w:r>
+        <w:t xml:space="preserve"> split the leagues into appropriate teams – and kick off a league schedule for playing.  Leagues will be able to be renamed after creation</w:t>
       </w:r>
     </w:p>
     <w:p/>
@@ -1487,14 +1573,24 @@
           <w:numId w:val="1"/>
         </w:numPr>
       </w:pPr>
+      <w:proofErr w:type="spellStart"/>
       <w:r>
         <w:t>Useraccess</w:t>
       </w:r>
+      <w:proofErr w:type="spellEnd"/>
       <w:r>
         <w:t xml:space="preserve"> (String)</w:t>
       </w:r>
       <w:r>
-        <w:t xml:space="preserve"> THIS SHOULD ONLY BE: admin, coach, player, user(defaulttype)</w:t>
+        <w:t xml:space="preserve"> THIS SHOULD ONLY BE: admin, coach, player, user(</w:t>
+      </w:r>
+      <w:proofErr w:type="spellStart"/>
+      <w:r>
+        <w:t>defaulttype</w:t>
+      </w:r>
+      <w:proofErr w:type="spellEnd"/>
+      <w:r>
+        <w:t>)</w:t>
       </w:r>
     </w:p>
     <w:p>
@@ -1620,8 +1716,21 @@
           <w:numId w:val="1"/>
         </w:numPr>
       </w:pPr>
-      <w:r>
-        <w:t>GameScores[] (gameScore)</w:t>
+      <w:proofErr w:type="spellStart"/>
+      <w:r>
+        <w:t>GameScores</w:t>
+      </w:r>
+      <w:proofErr w:type="spellEnd"/>
+      <w:r>
+        <w:t>[] (</w:t>
+      </w:r>
+      <w:proofErr w:type="spellStart"/>
+      <w:r>
+        <w:t>gameScore</w:t>
+      </w:r>
+      <w:proofErr w:type="spellEnd"/>
+      <w:r>
+        <w:t>)</w:t>
       </w:r>
     </w:p>
     <w:p>
@@ -1656,8 +1765,21 @@
           <w:numId w:val="1"/>
         </w:numPr>
       </w:pPr>
-      <w:r>
-        <w:t>GameDay(LocalDate)</w:t>
+      <w:proofErr w:type="spellStart"/>
+      <w:r>
+        <w:t>GameDay</w:t>
+      </w:r>
+      <w:proofErr w:type="spellEnd"/>
+      <w:r>
+        <w:t>(</w:t>
+      </w:r>
+      <w:proofErr w:type="spellStart"/>
+      <w:r>
+        <w:t>LocalDate</w:t>
+      </w:r>
+      <w:proofErr w:type="spellEnd"/>
+      <w:r>
+        <w:t>)</w:t>
       </w:r>
     </w:p>
     <w:p>
@@ -1668,9 +1790,11 @@
           <w:numId w:val="1"/>
         </w:numPr>
       </w:pPr>
+      <w:proofErr w:type="spellStart"/>
       <w:r>
         <w:t>teamOne</w:t>
       </w:r>
+      <w:proofErr w:type="spellEnd"/>
       <w:r>
         <w:t>(Team)</w:t>
       </w:r>
@@ -1683,8 +1807,13 @@
           <w:numId w:val="1"/>
         </w:numPr>
       </w:pPr>
-      <w:r>
-        <w:t>teamOne(Team)</w:t>
+      <w:proofErr w:type="spellStart"/>
+      <w:r>
+        <w:t>teamOne</w:t>
+      </w:r>
+      <w:proofErr w:type="spellEnd"/>
+      <w:r>
+        <w:t>(Team)</w:t>
       </w:r>
     </w:p>
     <w:p>
@@ -1695,8 +1824,21 @@
           <w:numId w:val="1"/>
         </w:numPr>
       </w:pPr>
-      <w:r>
-        <w:t>ScoreTeamOne (int)</w:t>
+      <w:proofErr w:type="spellStart"/>
+      <w:r>
+        <w:t>ScoreTeamOne</w:t>
+      </w:r>
+      <w:proofErr w:type="spellEnd"/>
+      <w:r>
+        <w:t xml:space="preserve"> (</w:t>
+      </w:r>
+      <w:proofErr w:type="spellStart"/>
+      <w:r>
+        <w:t>int</w:t>
+      </w:r>
+      <w:proofErr w:type="spellEnd"/>
+      <w:r>
+        <w:t>)</w:t>
       </w:r>
     </w:p>
     <w:p>
@@ -1707,8 +1849,21 @@
           <w:numId w:val="1"/>
         </w:numPr>
       </w:pPr>
-      <w:r>
-        <w:t>ScoreTeamTwo (int)</w:t>
+      <w:proofErr w:type="spellStart"/>
+      <w:r>
+        <w:t>ScoreTeamTwo</w:t>
+      </w:r>
+      <w:proofErr w:type="spellEnd"/>
+      <w:r>
+        <w:t xml:space="preserve"> (</w:t>
+      </w:r>
+      <w:proofErr w:type="spellStart"/>
+      <w:r>
+        <w:t>int</w:t>
+      </w:r>
+      <w:proofErr w:type="spellEnd"/>
+      <w:r>
+        <w:t>)</w:t>
       </w:r>
     </w:p>
     <w:p>
@@ -1719,8 +1874,13 @@
           <w:numId w:val="1"/>
         </w:numPr>
       </w:pPr>
-      <w:r>
-        <w:t>Forfiet (String)</w:t>
+      <w:proofErr w:type="spellStart"/>
+      <w:r>
+        <w:t>Forfiet</w:t>
+      </w:r>
+      <w:proofErr w:type="spellEnd"/>
+      <w:r>
+        <w:t xml:space="preserve"> (String)</w:t>
       </w:r>
     </w:p>
     <w:p>
@@ -1773,8 +1933,21 @@
           <w:numId w:val="1"/>
         </w:numPr>
       </w:pPr>
-      <w:r>
-        <w:t>Phonecarrier(PhoneCarrier)</w:t>
+      <w:proofErr w:type="spellStart"/>
+      <w:r>
+        <w:t>Phonecarrier</w:t>
+      </w:r>
+      <w:proofErr w:type="spellEnd"/>
+      <w:r>
+        <w:t>(</w:t>
+      </w:r>
+      <w:proofErr w:type="spellStart"/>
+      <w:r>
+        <w:t>PhoneCarrier</w:t>
+      </w:r>
+      <w:proofErr w:type="spellEnd"/>
+      <w:r>
+        <w:t>)</w:t>
       </w:r>
     </w:p>
     <w:p>
@@ -1785,6 +1958,7 @@
           <w:numId w:val="1"/>
         </w:numPr>
       </w:pPr>
+      <w:proofErr w:type="spellStart"/>
       <w:r>
         <w:t>allow</w:t>
       </w:r>
@@ -1794,6 +1968,7 @@
       <w:r>
         <w:t>MS</w:t>
       </w:r>
+      <w:proofErr w:type="spellEnd"/>
       <w:r>
         <w:t xml:space="preserve"> (Boolean)</w:t>
       </w:r>
@@ -1843,7 +2018,15 @@
         </w:numPr>
       </w:pPr>
       <w:r>
-        <w:t>Age(int)</w:t>
+        <w:t>Age(</w:t>
+      </w:r>
+      <w:proofErr w:type="spellStart"/>
+      <w:r>
+        <w:t>int</w:t>
+      </w:r>
+      <w:proofErr w:type="spellEnd"/>
+      <w:r>
+        <w:t>)</w:t>
       </w:r>
     </w:p>
     <w:p>
@@ -1855,7 +2038,15 @@
         </w:numPr>
       </w:pPr>
       <w:r>
-        <w:t>Position (Enum)</w:t>
+        <w:t>Position (</w:t>
+      </w:r>
+      <w:proofErr w:type="spellStart"/>
+      <w:r>
+        <w:t>Enum</w:t>
+      </w:r>
+      <w:proofErr w:type="spellEnd"/>
+      <w:r>
+        <w:t>)</w:t>
       </w:r>
     </w:p>
     <w:p>
@@ -1867,7 +2058,15 @@
         </w:numPr>
       </w:pPr>
       <w:r>
-        <w:t>Position (Enum)</w:t>
+        <w:t>Position (</w:t>
+      </w:r>
+      <w:proofErr w:type="spellStart"/>
+      <w:r>
+        <w:t>Enum</w:t>
+      </w:r>
+      <w:proofErr w:type="spellEnd"/>
+      <w:r>
+        <w:t>)</w:t>
       </w:r>
     </w:p>
     <w:p>
@@ -1879,8 +2078,53 @@
         </w:numPr>
       </w:pPr>
       <w:r>
-        <w:t>Pitcher, Catcher, FirstBase, SecondBase,ShortStop, ThirdBase, LeftField, RightField, CenterField</w:t>
-      </w:r>
+        <w:t xml:space="preserve">Pitcher, Catcher, </w:t>
+      </w:r>
+      <w:proofErr w:type="spellStart"/>
+      <w:r>
+        <w:t>FirstBase</w:t>
+      </w:r>
+      <w:proofErr w:type="spellEnd"/>
+      <w:r>
+        <w:t xml:space="preserve">, </w:t>
+      </w:r>
+      <w:proofErr w:type="spellStart"/>
+      <w:r>
+        <w:t>SecondBase,ShortStop</w:t>
+      </w:r>
+      <w:proofErr w:type="spellEnd"/>
+      <w:r>
+        <w:t xml:space="preserve">, </w:t>
+      </w:r>
+      <w:proofErr w:type="spellStart"/>
+      <w:r>
+        <w:t>ThirdBase</w:t>
+      </w:r>
+      <w:proofErr w:type="spellEnd"/>
+      <w:r>
+        <w:t xml:space="preserve">, </w:t>
+      </w:r>
+      <w:proofErr w:type="spellStart"/>
+      <w:r>
+        <w:t>LeftField</w:t>
+      </w:r>
+      <w:proofErr w:type="spellEnd"/>
+      <w:r>
+        <w:t xml:space="preserve">, </w:t>
+      </w:r>
+      <w:proofErr w:type="spellStart"/>
+      <w:r>
+        <w:t>RightField</w:t>
+      </w:r>
+      <w:proofErr w:type="spellEnd"/>
+      <w:r>
+        <w:t xml:space="preserve">, </w:t>
+      </w:r>
+      <w:proofErr w:type="spellStart"/>
+      <w:r>
+        <w:t>CenterField</w:t>
+      </w:r>
+      <w:proofErr w:type="spellEnd"/>
     </w:p>
     <w:p>
       <w:pPr>
@@ -1890,8 +2134,21 @@
           <w:numId w:val="1"/>
         </w:numPr>
       </w:pPr>
-      <w:r>
-        <w:t>PhoneCarrier(Enum)</w:t>
+      <w:proofErr w:type="spellStart"/>
+      <w:r>
+        <w:t>PhoneCarrier</w:t>
+      </w:r>
+      <w:proofErr w:type="spellEnd"/>
+      <w:r>
+        <w:t>(</w:t>
+      </w:r>
+      <w:proofErr w:type="spellStart"/>
+      <w:r>
+        <w:t>Enum</w:t>
+      </w:r>
+      <w:proofErr w:type="spellEnd"/>
+      <w:r>
+        <w:t>)</w:t>
       </w:r>
     </w:p>
     <w:p>
@@ -1902,9 +2159,19 @@
           <w:numId w:val="1"/>
         </w:numPr>
       </w:pPr>
-      <w:r>
-        <w:t>TMobile, Virgin, Cingular, Sprint, Verizon, GoogleFi</w:t>
-      </w:r>
+      <w:proofErr w:type="spellStart"/>
+      <w:r>
+        <w:t>TMobile</w:t>
+      </w:r>
+      <w:proofErr w:type="spellEnd"/>
+      <w:r>
+        <w:t xml:space="preserve">, Virgin, Cingular, Sprint, Verizon, </w:t>
+      </w:r>
+      <w:proofErr w:type="spellStart"/>
+      <w:r>
+        <w:t>GoogleFi</w:t>
+      </w:r>
+      <w:proofErr w:type="spellEnd"/>
     </w:p>
     <w:p>
       <w:pPr>
@@ -1914,9 +2181,11 @@
           <w:numId w:val="1"/>
         </w:numPr>
       </w:pPr>
+      <w:proofErr w:type="spellStart"/>
       <w:r>
         <w:t>GameScore</w:t>
       </w:r>
+      <w:proofErr w:type="spellEnd"/>
     </w:p>
     <w:p>
       <w:pPr>
@@ -1927,7 +2196,15 @@
         </w:numPr>
       </w:pPr>
       <w:r>
-        <w:t>Score(int)</w:t>
+        <w:t>Score(</w:t>
+      </w:r>
+      <w:proofErr w:type="spellStart"/>
+      <w:r>
+        <w:t>int</w:t>
+      </w:r>
+      <w:proofErr w:type="spellEnd"/>
+      <w:r>
+        <w:t>)</w:t>
       </w:r>
     </w:p>
     <w:p>
@@ -1950,8 +2227,13 @@
           <w:numId w:val="1"/>
         </w:numPr>
       </w:pPr>
-      <w:r>
-        <w:t>DayPlayed(string)</w:t>
+      <w:proofErr w:type="spellStart"/>
+      <w:r>
+        <w:t>DayPlayed</w:t>
+      </w:r>
+      <w:proofErr w:type="spellEnd"/>
+      <w:r>
+        <w:t>(string)</w:t>
       </w:r>
     </w:p>
     <w:p>
@@ -2057,9 +2339,11 @@
           <w:numId w:val="2"/>
         </w:numPr>
       </w:pPr>
+      <w:proofErr w:type="spellStart"/>
       <w:r>
         <w:t>RenameTeam</w:t>
       </w:r>
+      <w:proofErr w:type="spellEnd"/>
     </w:p>
     <w:p>
       <w:pPr>
@@ -2069,8 +2353,13 @@
           <w:numId w:val="2"/>
         </w:numPr>
       </w:pPr>
-      <w:r>
-        <w:t>RecordScoreOnDay – record the score from a game on a particular day</w:t>
+      <w:proofErr w:type="spellStart"/>
+      <w:r>
+        <w:t>RecordScoreOnDay</w:t>
+      </w:r>
+      <w:proofErr w:type="spellEnd"/>
+      <w:r>
+        <w:t xml:space="preserve"> – record the score from a game on a particular day</w:t>
       </w:r>
       <w:r>
         <w:t xml:space="preserve"> and mark as a win or loss</w:t>
@@ -2084,8 +2373,13 @@
           <w:numId w:val="2"/>
         </w:numPr>
       </w:pPr>
-      <w:r>
-        <w:t xml:space="preserve">AddSponsor </w:t>
+      <w:proofErr w:type="spellStart"/>
+      <w:r>
+        <w:t>AddSponsor</w:t>
+      </w:r>
+      <w:proofErr w:type="spellEnd"/>
+      <w:r>
+        <w:t xml:space="preserve"> </w:t>
       </w:r>
     </w:p>
     <w:p/>
@@ -2224,7 +2518,23 @@
         </w:numPr>
       </w:pPr>
       <w:r>
-        <w:t>Different playdays pitting 2 teams together so that everyone plays eachother a fair/even amount of times each week changes</w:t>
+        <w:t xml:space="preserve">Different </w:t>
+      </w:r>
+      <w:proofErr w:type="spellStart"/>
+      <w:r>
+        <w:t>playdays</w:t>
+      </w:r>
+      <w:proofErr w:type="spellEnd"/>
+      <w:r>
+        <w:t xml:space="preserve"> pitting 2 teams together so that everyone plays </w:t>
+      </w:r>
+      <w:proofErr w:type="spellStart"/>
+      <w:r>
+        <w:t>eachother</w:t>
+      </w:r>
+      <w:proofErr w:type="spellEnd"/>
+      <w:r>
+        <w:t xml:space="preserve"> a fair/even amount of times each week changes</w:t>
       </w:r>
     </w:p>
     <w:p>
@@ -2260,7 +2570,15 @@
         </w:numPr>
       </w:pPr>
       <w:r>
-        <w:t>User navigates to the registration.html(.jsp??) and registers for the year season</w:t>
+        <w:t>User navigates to the registration.html(.</w:t>
+      </w:r>
+      <w:proofErr w:type="spellStart"/>
+      <w:r>
+        <w:t>jsp</w:t>
+      </w:r>
+      <w:proofErr w:type="spellEnd"/>
+      <w:r>
+        <w:t>??) and registers for the year season</w:t>
       </w:r>
     </w:p>
     <w:p>
@@ -2355,7 +2673,15 @@
         </w:numPr>
       </w:pPr>
       <w:r>
-        <w:t>A Coach is notified through email/sms that their team is assigned</w:t>
+        <w:t>A Coach is notified through email/</w:t>
+      </w:r>
+      <w:proofErr w:type="spellStart"/>
+      <w:r>
+        <w:t>sms</w:t>
+      </w:r>
+      <w:proofErr w:type="spellEnd"/>
+      <w:r>
+        <w:t xml:space="preserve"> that their team is assigned</w:t>
       </w:r>
     </w:p>
     <w:p>
@@ -2513,8 +2839,13 @@
           <w:numId w:val="4"/>
         </w:numPr>
       </w:pPr>
-      <w:r>
-        <w:t>PracticeDay field is set to ‘unassigned’ with a + button to schedule</w:t>
+      <w:proofErr w:type="spellStart"/>
+      <w:r>
+        <w:t>PracticeDay</w:t>
+      </w:r>
+      <w:proofErr w:type="spellEnd"/>
+      <w:r>
+        <w:t xml:space="preserve"> field is set to ‘unassigned’ with a + button to schedule</w:t>
       </w:r>
     </w:p>
     <w:p>
@@ -2562,7 +2893,15 @@
         </w:numPr>
       </w:pPr>
       <w:r>
-        <w:t>A Game has been played and scores neeed to be input</w:t>
+        <w:t xml:space="preserve">A Game has been played and scores </w:t>
+      </w:r>
+      <w:proofErr w:type="spellStart"/>
+      <w:r>
+        <w:t>neeed</w:t>
+      </w:r>
+      <w:proofErr w:type="spellEnd"/>
+      <w:r>
+        <w:t xml:space="preserve"> to be input</w:t>
       </w:r>
     </w:p>
     <w:p>
@@ -2775,8 +3114,13 @@
         </w:numPr>
       </w:pPr>
       <w:r>
-        <w:t>Create/Define Userstories</w:t>
-      </w:r>
+        <w:t xml:space="preserve">Create/Define </w:t>
+      </w:r>
+      <w:proofErr w:type="spellStart"/>
+      <w:r>
+        <w:t>Userstories</w:t>
+      </w:r>
+      <w:proofErr w:type="spellEnd"/>
     </w:p>
     <w:p>
       <w:pPr>
@@ -2787,8 +3131,13 @@
         </w:numPr>
       </w:pPr>
       <w:r>
-        <w:t>Generate Tasks from UserStories</w:t>
-      </w:r>
+        <w:t xml:space="preserve">Generate Tasks from </w:t>
+      </w:r>
+      <w:proofErr w:type="spellStart"/>
+      <w:r>
+        <w:t>UserStories</w:t>
+      </w:r>
+      <w:proofErr w:type="spellEnd"/>
     </w:p>
     <w:p>
       <w:pPr>
@@ -2840,8 +3189,21 @@
         </w:numPr>
       </w:pPr>
       <w:r>
-        <w:t>Create UserRegistration servlet</w:t>
-      </w:r>
+        <w:t xml:space="preserve">Create </w:t>
+      </w:r>
+      <w:proofErr w:type="spellStart"/>
+      <w:r>
+        <w:t>UserRegistration</w:t>
+      </w:r>
+      <w:proofErr w:type="spellEnd"/>
+      <w:r>
+        <w:t xml:space="preserve"> </w:t>
+      </w:r>
+      <w:proofErr w:type="spellStart"/>
+      <w:r>
+        <w:t>servlet</w:t>
+      </w:r>
+      <w:proofErr w:type="spellEnd"/>
     </w:p>
     <w:p>
       <w:pPr>
@@ -2852,7 +3214,23 @@
         </w:numPr>
       </w:pPr>
       <w:r>
-        <w:t>Implement UserRegistration from newuseregistration form submission</w:t>
+        <w:t xml:space="preserve">Implement </w:t>
+      </w:r>
+      <w:proofErr w:type="spellStart"/>
+      <w:r>
+        <w:t>UserRegistration</w:t>
+      </w:r>
+      <w:proofErr w:type="spellEnd"/>
+      <w:r>
+        <w:t xml:space="preserve"> from </w:t>
+      </w:r>
+      <w:proofErr w:type="spellStart"/>
+      <w:r>
+        <w:t>newuseregistration</w:t>
+      </w:r>
+      <w:proofErr w:type="spellEnd"/>
+      <w:r>
+        <w:t xml:space="preserve"> form submission</w:t>
       </w:r>
     </w:p>
     <w:p>
@@ -2877,7 +3255,7 @@
         <w:ind w:left="720"/>
       </w:pPr>
       <w:r>
-        <w:t>WEB PAGES</w:t>
+        <w:t>BACKEND FUNCITONALITY</w:t>
       </w:r>
     </w:p>
     <w:p>
@@ -2896,6 +3274,52 @@
         <w:rPr>
           <w:color w:val="4F81BD" w:themeColor="accent1"/>
         </w:rPr>
+        <w:t xml:space="preserve">ADMIN - </w:t>
+      </w:r>
+      <w:proofErr w:type="spellStart"/>
+      <w:r>
+        <w:rPr>
+          <w:color w:val="4F81BD" w:themeColor="accent1"/>
+        </w:rPr>
+        <w:t>CreateSeason</w:t>
+      </w:r>
+      <w:proofErr w:type="spellEnd"/>
+      <w:r>
+        <w:rPr>
+          <w:color w:val="4F81BD" w:themeColor="accent1"/>
+        </w:rPr>
+        <w:t xml:space="preserve">   (DAN)</w:t>
+      </w:r>
+    </w:p>
+    <w:p>
+      <w:pPr>
+        <w:pStyle w:val="ListParagraph"/>
+        <w:numPr>
+          <w:ilvl w:val="1"/>
+          <w:numId w:val="5"/>
+        </w:numPr>
+        <w:ind w:left="720"/>
+      </w:pPr>
+      <w:r>
+        <w:t>WEB PAGES</w:t>
+      </w:r>
+    </w:p>
+    <w:p>
+      <w:pPr>
+        <w:pStyle w:val="ListParagraph"/>
+        <w:numPr>
+          <w:ilvl w:val="1"/>
+          <w:numId w:val="8"/>
+        </w:numPr>
+        <w:ind w:left="1080"/>
+        <w:rPr>
+          <w:color w:val="4F81BD" w:themeColor="accent1"/>
+        </w:rPr>
+      </w:pPr>
+      <w:r>
+        <w:rPr>
+          <w:color w:val="4F81BD" w:themeColor="accent1"/>
+        </w:rPr>
         <w:t xml:space="preserve">Add “new user registration” link to homepage header </w:t>
       </w:r>
     </w:p>
@@ -3034,8 +3458,13 @@
         <w:ind w:left="1440"/>
       </w:pPr>
       <w:r>
-        <w:t>Redirect to 3 separate pages depending on loginobject:useraccess</w:t>
-      </w:r>
+        <w:t xml:space="preserve">Redirect to 3 separate pages depending on </w:t>
+      </w:r>
+      <w:proofErr w:type="spellStart"/>
+      <w:r>
+        <w:t>loginobject:useraccess</w:t>
+      </w:r>
+      <w:proofErr w:type="spellEnd"/>
     </w:p>
     <w:p>
       <w:pPr>
@@ -3047,8 +3476,13 @@
         <w:ind w:left="2160"/>
       </w:pPr>
       <w:r>
-        <w:t>Login notification if not currently loggedin</w:t>
-      </w:r>
+        <w:t xml:space="preserve">Login notification if not currently </w:t>
+      </w:r>
+      <w:proofErr w:type="spellStart"/>
+      <w:r>
+        <w:t>loggedin</w:t>
+      </w:r>
+      <w:proofErr w:type="spellEnd"/>
     </w:p>
     <w:p>
       <w:pPr>
@@ -3104,6 +3538,7 @@
         <w:rPr>
           <w:color w:val="00B050"/>
         </w:rPr>
+        <w:lastRenderedPageBreak/>
         <w:t>Registration.jsp</w:t>
       </w:r>
       <w:r>
@@ -3134,8 +3569,23 @@
         </w:numPr>
       </w:pPr>
       <w:r>
-        <w:lastRenderedPageBreak/>
-        <w:t>Create Servlet “PersonRegistration”</w:t>
+        <w:t xml:space="preserve">Create </w:t>
+      </w:r>
+      <w:proofErr w:type="spellStart"/>
+      <w:r>
+        <w:t>Servlet</w:t>
+      </w:r>
+      <w:proofErr w:type="spellEnd"/>
+      <w:r>
+        <w:t xml:space="preserve"> “</w:t>
+      </w:r>
+      <w:proofErr w:type="spellStart"/>
+      <w:r>
+        <w:t>PersonRegistration</w:t>
+      </w:r>
+      <w:proofErr w:type="spellEnd"/>
+      <w:r>
+        <w:t>”</w:t>
       </w:r>
     </w:p>
     <w:p>
@@ -3159,7 +3609,31 @@
         </w:numPr>
       </w:pPr>
       <w:r>
-        <w:t>Create class/methods for the “PersonDAO” &amp; “PersonDAOImpl_PGR” &amp; “PersonService”</w:t>
+        <w:t>Create class/methods for the “</w:t>
+      </w:r>
+      <w:proofErr w:type="spellStart"/>
+      <w:r>
+        <w:t>PersonDAO</w:t>
+      </w:r>
+      <w:proofErr w:type="spellEnd"/>
+      <w:r>
+        <w:t>” &amp; “</w:t>
+      </w:r>
+      <w:proofErr w:type="spellStart"/>
+      <w:r>
+        <w:t>PersonDAOImpl_PGR</w:t>
+      </w:r>
+      <w:proofErr w:type="spellEnd"/>
+      <w:r>
+        <w:t>” &amp; “</w:t>
+      </w:r>
+      <w:proofErr w:type="spellStart"/>
+      <w:r>
+        <w:t>PersonService</w:t>
+      </w:r>
+      <w:proofErr w:type="spellEnd"/>
+      <w:r>
+        <w:t>”</w:t>
       </w:r>
     </w:p>
     <w:p>
@@ -3249,7 +3723,7 @@
         </w:numPr>
       </w:pPr>
       <w:r>
-        <w:t>SERVLET</w:t>
+        <w:t>DATA VALIDATION</w:t>
       </w:r>
     </w:p>
     <w:p>
@@ -3261,55 +3735,7 @@
         </w:numPr>
       </w:pPr>
       <w:r>
-        <w:t>UserLogin</w:t>
-      </w:r>
-    </w:p>
-    <w:p>
-      <w:pPr>
-        <w:pStyle w:val="ListParagraph"/>
-        <w:numPr>
-          <w:ilvl w:val="1"/>
-          <w:numId w:val="5"/>
-        </w:numPr>
-      </w:pPr>
-      <w:r>
-        <w:t>UserRegistration</w:t>
-      </w:r>
-    </w:p>
-    <w:p>
-      <w:pPr>
-        <w:pStyle w:val="ListParagraph"/>
-        <w:numPr>
-          <w:ilvl w:val="1"/>
-          <w:numId w:val="5"/>
-        </w:numPr>
-      </w:pPr>
-      <w:r>
-        <w:t>UserPortal</w:t>
-      </w:r>
-    </w:p>
-    <w:p>
-      <w:pPr>
-        <w:pStyle w:val="ListParagraph"/>
-        <w:numPr>
-          <w:ilvl w:val="1"/>
-          <w:numId w:val="5"/>
-        </w:numPr>
-      </w:pPr>
-      <w:r>
-        <w:t>SeasonRegistration</w:t>
-      </w:r>
-    </w:p>
-    <w:p>
-      <w:pPr>
-        <w:pStyle w:val="ListParagraph"/>
-        <w:numPr>
-          <w:ilvl w:val="1"/>
-          <w:numId w:val="5"/>
-        </w:numPr>
-      </w:pPr>
-      <w:r>
-        <w:t>Sponsorship</w:t>
+        <w:t>Look through forms &amp; provide data validation functionality.</w:t>
       </w:r>
     </w:p>
     <w:p>
@@ -3321,6 +3747,131 @@
         </w:numPr>
       </w:pPr>
       <w:r>
+        <w:t>SERVLET</w:t>
+      </w:r>
+    </w:p>
+    <w:p>
+      <w:pPr>
+        <w:pStyle w:val="ListParagraph"/>
+        <w:numPr>
+          <w:ilvl w:val="1"/>
+          <w:numId w:val="26"/>
+        </w:numPr>
+        <w:rPr>
+          <w:color w:val="4F81BD" w:themeColor="accent1"/>
+        </w:rPr>
+      </w:pPr>
+      <w:proofErr w:type="spellStart"/>
+      <w:r>
+        <w:rPr>
+          <w:color w:val="4F81BD" w:themeColor="accent1"/>
+        </w:rPr>
+        <w:t>UserLogin</w:t>
+      </w:r>
+      <w:proofErr w:type="spellEnd"/>
+      <w:r>
+        <w:rPr>
+          <w:color w:val="4F81BD" w:themeColor="accent1"/>
+        </w:rPr>
+        <w:t xml:space="preserve">   (DAN)</w:t>
+      </w:r>
+    </w:p>
+    <w:p>
+      <w:pPr>
+        <w:pStyle w:val="ListParagraph"/>
+        <w:numPr>
+          <w:ilvl w:val="1"/>
+          <w:numId w:val="27"/>
+        </w:numPr>
+        <w:rPr>
+          <w:color w:val="4F81BD" w:themeColor="accent1"/>
+        </w:rPr>
+      </w:pPr>
+      <w:proofErr w:type="spellStart"/>
+      <w:r>
+        <w:rPr>
+          <w:color w:val="4F81BD" w:themeColor="accent1"/>
+        </w:rPr>
+        <w:t>UserRegistration</w:t>
+      </w:r>
+      <w:proofErr w:type="spellEnd"/>
+      <w:r>
+        <w:rPr>
+          <w:color w:val="4F81BD" w:themeColor="accent1"/>
+        </w:rPr>
+        <w:t xml:space="preserve">   (GREG)</w:t>
+      </w:r>
+    </w:p>
+    <w:p>
+      <w:pPr>
+        <w:pStyle w:val="ListParagraph"/>
+        <w:numPr>
+          <w:ilvl w:val="1"/>
+          <w:numId w:val="28"/>
+        </w:numPr>
+        <w:rPr>
+          <w:color w:val="00B050"/>
+        </w:rPr>
+      </w:pPr>
+      <w:proofErr w:type="spellStart"/>
+      <w:r>
+        <w:rPr>
+          <w:color w:val="00B050"/>
+        </w:rPr>
+        <w:t>UserPortal</w:t>
+      </w:r>
+      <w:proofErr w:type="spellEnd"/>
+      <w:r>
+        <w:rPr>
+          <w:color w:val="00B050"/>
+        </w:rPr>
+        <w:t xml:space="preserve">   (DAN)</w:t>
+      </w:r>
+    </w:p>
+    <w:p>
+      <w:pPr>
+        <w:pStyle w:val="ListParagraph"/>
+        <w:numPr>
+          <w:ilvl w:val="1"/>
+          <w:numId w:val="28"/>
+        </w:numPr>
+      </w:pPr>
+      <w:proofErr w:type="spellStart"/>
+      <w:r>
+        <w:rPr>
+          <w:color w:val="00B050"/>
+        </w:rPr>
+        <w:t>SeasonRegistration</w:t>
+      </w:r>
+      <w:proofErr w:type="spellEnd"/>
+      <w:r>
+        <w:rPr>
+          <w:color w:val="00B050"/>
+        </w:rPr>
+        <w:t xml:space="preserve">   (GREG)</w:t>
+      </w:r>
+    </w:p>
+    <w:p>
+      <w:pPr>
+        <w:pStyle w:val="ListParagraph"/>
+        <w:numPr>
+          <w:ilvl w:val="1"/>
+          <w:numId w:val="5"/>
+        </w:numPr>
+      </w:pPr>
+      <w:r>
+        <w:t>Sponsorship</w:t>
+      </w:r>
+    </w:p>
+    <w:p>
+      <w:pPr>
+        <w:pStyle w:val="ListParagraph"/>
+        <w:numPr>
+          <w:ilvl w:val="0"/>
+          <w:numId w:val="5"/>
+        </w:numPr>
+      </w:pPr>
+      <w:r>
         <w:t>DOCKER</w:t>
       </w:r>
     </w:p>
@@ -3333,12 +3884,22 @@
         </w:numPr>
         <w:ind w:left="1080"/>
       </w:pPr>
-      <w:r>
-        <w:t>EnvironmentVariables setup</w:t>
-      </w:r>
-      <w:r>
-        <w:t xml:space="preserve"> into docker</w:t>
-      </w:r>
+      <w:proofErr w:type="spellStart"/>
+      <w:r>
+        <w:t>EnvironmentVariables</w:t>
+      </w:r>
+      <w:proofErr w:type="spellEnd"/>
+      <w:r>
+        <w:t xml:space="preserve"> setup</w:t>
+      </w:r>
+      <w:r>
+        <w:t xml:space="preserve"> into </w:t>
+      </w:r>
+      <w:proofErr w:type="spellStart"/>
+      <w:r>
+        <w:t>docker</w:t>
+      </w:r>
+      <w:proofErr w:type="spellEnd"/>
     </w:p>
     <w:p>
       <w:pPr>
@@ -3355,9 +3916,11 @@
       <w:r>
         <w:t xml:space="preserve">    - </w:t>
       </w:r>
+      <w:proofErr w:type="spellStart"/>
       <w:r>
         <w:t>postgres</w:t>
       </w:r>
+      <w:proofErr w:type="spellEnd"/>
     </w:p>
     <w:p>
       <w:pPr>
@@ -4396,6 +4959,119 @@
     </w:lvl>
   </w:abstractNum>
   <w:abstractNum w:abstractNumId="8">
+    <w:nsid w:val="21E03787"/>
+    <w:multiLevelType w:val="hybridMultilevel"/>
+    <w:tmpl w:val="0A362D72"/>
+    <w:lvl w:ilvl="0" w:tplc="04090009">
+      <w:start w:val="1"/>
+      <w:numFmt w:val="bullet"/>
+      <w:lvlText w:val=""/>
+      <w:lvlJc w:val="left"/>
+      <w:pPr>
+        <w:ind w:left="720" w:hanging="360"/>
+      </w:pPr>
+      <w:rPr>
+        <w:rFonts w:ascii="Wingdings" w:hAnsi="Wingdings" w:hint="default"/>
+      </w:rPr>
+    </w:lvl>
+    <w:lvl w:ilvl="1" w:tplc="0409000B">
+      <w:start w:val="1"/>
+      <w:numFmt w:val="bullet"/>
+      <w:lvlText w:val=""/>
+      <w:lvlJc w:val="left"/>
+      <w:pPr>
+        <w:ind w:left="1440" w:hanging="360"/>
+      </w:pPr>
+      <w:rPr>
+        <w:rFonts w:ascii="Wingdings" w:hAnsi="Wingdings" w:hint="default"/>
+      </w:rPr>
+    </w:lvl>
+    <w:lvl w:ilvl="2" w:tplc="04090005">
+      <w:start w:val="1"/>
+      <w:numFmt w:val="bullet"/>
+      <w:lvlText w:val=""/>
+      <w:lvlJc w:val="left"/>
+      <w:pPr>
+        <w:ind w:left="2160" w:hanging="360"/>
+      </w:pPr>
+      <w:rPr>
+        <w:rFonts w:ascii="Wingdings" w:hAnsi="Wingdings" w:hint="default"/>
+      </w:rPr>
+    </w:lvl>
+    <w:lvl w:ilvl="3" w:tplc="04090001">
+      <w:start w:val="1"/>
+      <w:numFmt w:val="bullet"/>
+      <w:lvlText w:val=""/>
+      <w:lvlJc w:val="left"/>
+      <w:pPr>
+        <w:ind w:left="2880" w:hanging="360"/>
+      </w:pPr>
+      <w:rPr>
+        <w:rFonts w:ascii="Symbol" w:hAnsi="Symbol" w:hint="default"/>
+      </w:rPr>
+    </w:lvl>
+    <w:lvl w:ilvl="4" w:tplc="04090003" w:tentative="1">
+      <w:start w:val="1"/>
+      <w:numFmt w:val="bullet"/>
+      <w:lvlText w:val="o"/>
+      <w:lvlJc w:val="left"/>
+      <w:pPr>
+        <w:ind w:left="3600" w:hanging="360"/>
+      </w:pPr>
+      <w:rPr>
+        <w:rFonts w:ascii="Courier New" w:hAnsi="Courier New" w:cs="Courier New" w:hint="default"/>
+      </w:rPr>
+    </w:lvl>
+    <w:lvl w:ilvl="5" w:tplc="04090005" w:tentative="1">
+      <w:start w:val="1"/>
+      <w:numFmt w:val="bullet"/>
+      <w:lvlText w:val=""/>
+      <w:lvlJc w:val="left"/>
+      <w:pPr>
+        <w:ind w:left="4320" w:hanging="360"/>
+      </w:pPr>
+      <w:rPr>
+        <w:rFonts w:ascii="Wingdings" w:hAnsi="Wingdings" w:hint="default"/>
+      </w:rPr>
+    </w:lvl>
+    <w:lvl w:ilvl="6" w:tplc="04090001" w:tentative="1">
+      <w:start w:val="1"/>
+      <w:numFmt w:val="bullet"/>
+      <w:lvlText w:val=""/>
+      <w:lvlJc w:val="left"/>
+      <w:pPr>
+        <w:ind w:left="5040" w:hanging="360"/>
+      </w:pPr>
+      <w:rPr>
+        <w:rFonts w:ascii="Symbol" w:hAnsi="Symbol" w:hint="default"/>
+      </w:rPr>
+    </w:lvl>
+    <w:lvl w:ilvl="7" w:tplc="04090003" w:tentative="1">
+      <w:start w:val="1"/>
+      <w:numFmt w:val="bullet"/>
+      <w:lvlText w:val="o"/>
+      <w:lvlJc w:val="left"/>
+      <w:pPr>
+        <w:ind w:left="5760" w:hanging="360"/>
+      </w:pPr>
+      <w:rPr>
+        <w:rFonts w:ascii="Courier New" w:hAnsi="Courier New" w:cs="Courier New" w:hint="default"/>
+      </w:rPr>
+    </w:lvl>
+    <w:lvl w:ilvl="8" w:tplc="04090005" w:tentative="1">
+      <w:start w:val="1"/>
+      <w:numFmt w:val="bullet"/>
+      <w:lvlText w:val=""/>
+      <w:lvlJc w:val="left"/>
+      <w:pPr>
+        <w:ind w:left="6480" w:hanging="360"/>
+      </w:pPr>
+      <w:rPr>
+        <w:rFonts w:ascii="Wingdings" w:hAnsi="Wingdings" w:hint="default"/>
+      </w:rPr>
+    </w:lvl>
+  </w:abstractNum>
+  <w:abstractNum w:abstractNumId="9">
     <w:nsid w:val="22AC5238"/>
     <w:multiLevelType w:val="hybridMultilevel"/>
     <w:tmpl w:val="0CAC636A"/>
@@ -4508,7 +5184,7 @@
       </w:rPr>
     </w:lvl>
   </w:abstractNum>
-  <w:abstractNum w:abstractNumId="9">
+  <w:abstractNum w:abstractNumId="10">
     <w:nsid w:val="24B907D3"/>
     <w:multiLevelType w:val="hybridMultilevel"/>
     <w:tmpl w:val="C5BEB23A"/>
@@ -4621,7 +5297,120 @@
       </w:rPr>
     </w:lvl>
   </w:abstractNum>
-  <w:abstractNum w:abstractNumId="10">
+  <w:abstractNum w:abstractNumId="11">
+    <w:nsid w:val="264676A8"/>
+    <w:multiLevelType w:val="hybridMultilevel"/>
+    <w:tmpl w:val="B00EB3B8"/>
+    <w:lvl w:ilvl="0" w:tplc="04090009">
+      <w:start w:val="1"/>
+      <w:numFmt w:val="bullet"/>
+      <w:lvlText w:val=""/>
+      <w:lvlJc w:val="left"/>
+      <w:pPr>
+        <w:ind w:left="720" w:hanging="360"/>
+      </w:pPr>
+      <w:rPr>
+        <w:rFonts w:ascii="Wingdings" w:hAnsi="Wingdings" w:hint="default"/>
+      </w:rPr>
+    </w:lvl>
+    <w:lvl w:ilvl="1" w:tplc="0409000D">
+      <w:start w:val="1"/>
+      <w:numFmt w:val="bullet"/>
+      <w:lvlText w:val=""/>
+      <w:lvlJc w:val="left"/>
+      <w:pPr>
+        <w:ind w:left="1440" w:hanging="360"/>
+      </w:pPr>
+      <w:rPr>
+        <w:rFonts w:ascii="Wingdings" w:hAnsi="Wingdings" w:hint="default"/>
+      </w:rPr>
+    </w:lvl>
+    <w:lvl w:ilvl="2" w:tplc="04090005">
+      <w:start w:val="1"/>
+      <w:numFmt w:val="bullet"/>
+      <w:lvlText w:val=""/>
+      <w:lvlJc w:val="left"/>
+      <w:pPr>
+        <w:ind w:left="2160" w:hanging="360"/>
+      </w:pPr>
+      <w:rPr>
+        <w:rFonts w:ascii="Wingdings" w:hAnsi="Wingdings" w:hint="default"/>
+      </w:rPr>
+    </w:lvl>
+    <w:lvl w:ilvl="3" w:tplc="04090001">
+      <w:start w:val="1"/>
+      <w:numFmt w:val="bullet"/>
+      <w:lvlText w:val=""/>
+      <w:lvlJc w:val="left"/>
+      <w:pPr>
+        <w:ind w:left="2880" w:hanging="360"/>
+      </w:pPr>
+      <w:rPr>
+        <w:rFonts w:ascii="Symbol" w:hAnsi="Symbol" w:hint="default"/>
+      </w:rPr>
+    </w:lvl>
+    <w:lvl w:ilvl="4" w:tplc="04090003" w:tentative="1">
+      <w:start w:val="1"/>
+      <w:numFmt w:val="bullet"/>
+      <w:lvlText w:val="o"/>
+      <w:lvlJc w:val="left"/>
+      <w:pPr>
+        <w:ind w:left="3600" w:hanging="360"/>
+      </w:pPr>
+      <w:rPr>
+        <w:rFonts w:ascii="Courier New" w:hAnsi="Courier New" w:cs="Courier New" w:hint="default"/>
+      </w:rPr>
+    </w:lvl>
+    <w:lvl w:ilvl="5" w:tplc="04090005" w:tentative="1">
+      <w:start w:val="1"/>
+      <w:numFmt w:val="bullet"/>
+      <w:lvlText w:val=""/>
+      <w:lvlJc w:val="left"/>
+      <w:pPr>
+        <w:ind w:left="4320" w:hanging="360"/>
+      </w:pPr>
+      <w:rPr>
+        <w:rFonts w:ascii="Wingdings" w:hAnsi="Wingdings" w:hint="default"/>
+      </w:rPr>
+    </w:lvl>
+    <w:lvl w:ilvl="6" w:tplc="04090001" w:tentative="1">
+      <w:start w:val="1"/>
+      <w:numFmt w:val="bullet"/>
+      <w:lvlText w:val=""/>
+      <w:lvlJc w:val="left"/>
+      <w:pPr>
+        <w:ind w:left="5040" w:hanging="360"/>
+      </w:pPr>
+      <w:rPr>
+        <w:rFonts w:ascii="Symbol" w:hAnsi="Symbol" w:hint="default"/>
+      </w:rPr>
+    </w:lvl>
+    <w:lvl w:ilvl="7" w:tplc="04090003" w:tentative="1">
+      <w:start w:val="1"/>
+      <w:numFmt w:val="bullet"/>
+      <w:lvlText w:val="o"/>
+      <w:lvlJc w:val="left"/>
+      <w:pPr>
+        <w:ind w:left="5760" w:hanging="360"/>
+      </w:pPr>
+      <w:rPr>
+        <w:rFonts w:ascii="Courier New" w:hAnsi="Courier New" w:cs="Courier New" w:hint="default"/>
+      </w:rPr>
+    </w:lvl>
+    <w:lvl w:ilvl="8" w:tplc="04090005" w:tentative="1">
+      <w:start w:val="1"/>
+      <w:numFmt w:val="bullet"/>
+      <w:lvlText w:val=""/>
+      <w:lvlJc w:val="left"/>
+      <w:pPr>
+        <w:ind w:left="6480" w:hanging="360"/>
+      </w:pPr>
+      <w:rPr>
+        <w:rFonts w:ascii="Wingdings" w:hAnsi="Wingdings" w:hint="default"/>
+      </w:rPr>
+    </w:lvl>
+  </w:abstractNum>
+  <w:abstractNum w:abstractNumId="12">
     <w:nsid w:val="285045A2"/>
     <w:multiLevelType w:val="hybridMultilevel"/>
     <w:tmpl w:val="2FE4B7EA"/>
@@ -4734,7 +5523,7 @@
       </w:rPr>
     </w:lvl>
   </w:abstractNum>
-  <w:abstractNum w:abstractNumId="11">
+  <w:abstractNum w:abstractNumId="13">
     <w:nsid w:val="29EB5D27"/>
     <w:multiLevelType w:val="hybridMultilevel"/>
     <w:tmpl w:val="D8561320"/>
@@ -4847,7 +5636,7 @@
       </w:rPr>
     </w:lvl>
   </w:abstractNum>
-  <w:abstractNum w:abstractNumId="12">
+  <w:abstractNum w:abstractNumId="14">
     <w:nsid w:val="2B593B08"/>
     <w:multiLevelType w:val="hybridMultilevel"/>
     <w:tmpl w:val="DBA4A534"/>
@@ -4960,7 +5749,7 @@
       </w:rPr>
     </w:lvl>
   </w:abstractNum>
-  <w:abstractNum w:abstractNumId="13">
+  <w:abstractNum w:abstractNumId="15">
     <w:nsid w:val="2CA32201"/>
     <w:multiLevelType w:val="hybridMultilevel"/>
     <w:tmpl w:val="5552BAFE"/>
@@ -5073,7 +5862,120 @@
       </w:rPr>
     </w:lvl>
   </w:abstractNum>
-  <w:abstractNum w:abstractNumId="14">
+  <w:abstractNum w:abstractNumId="16">
+    <w:nsid w:val="34B94E1A"/>
+    <w:multiLevelType w:val="hybridMultilevel"/>
+    <w:tmpl w:val="FB5EEB2A"/>
+    <w:lvl w:ilvl="0" w:tplc="04090009">
+      <w:start w:val="1"/>
+      <w:numFmt w:val="bullet"/>
+      <w:lvlText w:val=""/>
+      <w:lvlJc w:val="left"/>
+      <w:pPr>
+        <w:ind w:left="720" w:hanging="360"/>
+      </w:pPr>
+      <w:rPr>
+        <w:rFonts w:ascii="Wingdings" w:hAnsi="Wingdings" w:hint="default"/>
+      </w:rPr>
+    </w:lvl>
+    <w:lvl w:ilvl="1" w:tplc="0409000D">
+      <w:start w:val="1"/>
+      <w:numFmt w:val="bullet"/>
+      <w:lvlText w:val=""/>
+      <w:lvlJc w:val="left"/>
+      <w:pPr>
+        <w:ind w:left="1440" w:hanging="360"/>
+      </w:pPr>
+      <w:rPr>
+        <w:rFonts w:ascii="Wingdings" w:hAnsi="Wingdings" w:hint="default"/>
+      </w:rPr>
+    </w:lvl>
+    <w:lvl w:ilvl="2" w:tplc="04090005">
+      <w:start w:val="1"/>
+      <w:numFmt w:val="bullet"/>
+      <w:lvlText w:val=""/>
+      <w:lvlJc w:val="left"/>
+      <w:pPr>
+        <w:ind w:left="2160" w:hanging="360"/>
+      </w:pPr>
+      <w:rPr>
+        <w:rFonts w:ascii="Wingdings" w:hAnsi="Wingdings" w:hint="default"/>
+      </w:rPr>
+    </w:lvl>
+    <w:lvl w:ilvl="3" w:tplc="04090001">
+      <w:start w:val="1"/>
+      <w:numFmt w:val="bullet"/>
+      <w:lvlText w:val=""/>
+      <w:lvlJc w:val="left"/>
+      <w:pPr>
+        <w:ind w:left="2880" w:hanging="360"/>
+      </w:pPr>
+      <w:rPr>
+        <w:rFonts w:ascii="Symbol" w:hAnsi="Symbol" w:hint="default"/>
+      </w:rPr>
+    </w:lvl>
+    <w:lvl w:ilvl="4" w:tplc="04090003" w:tentative="1">
+      <w:start w:val="1"/>
+      <w:numFmt w:val="bullet"/>
+      <w:lvlText w:val="o"/>
+      <w:lvlJc w:val="left"/>
+      <w:pPr>
+        <w:ind w:left="3600" w:hanging="360"/>
+      </w:pPr>
+      <w:rPr>
+        <w:rFonts w:ascii="Courier New" w:hAnsi="Courier New" w:cs="Courier New" w:hint="default"/>
+      </w:rPr>
+    </w:lvl>
+    <w:lvl w:ilvl="5" w:tplc="04090005" w:tentative="1">
+      <w:start w:val="1"/>
+      <w:numFmt w:val="bullet"/>
+      <w:lvlText w:val=""/>
+      <w:lvlJc w:val="left"/>
+      <w:pPr>
+        <w:ind w:left="4320" w:hanging="360"/>
+      </w:pPr>
+      <w:rPr>
+        <w:rFonts w:ascii="Wingdings" w:hAnsi="Wingdings" w:hint="default"/>
+      </w:rPr>
+    </w:lvl>
+    <w:lvl w:ilvl="6" w:tplc="04090001" w:tentative="1">
+      <w:start w:val="1"/>
+      <w:numFmt w:val="bullet"/>
+      <w:lvlText w:val=""/>
+      <w:lvlJc w:val="left"/>
+      <w:pPr>
+        <w:ind w:left="5040" w:hanging="360"/>
+      </w:pPr>
+      <w:rPr>
+        <w:rFonts w:ascii="Symbol" w:hAnsi="Symbol" w:hint="default"/>
+      </w:rPr>
+    </w:lvl>
+    <w:lvl w:ilvl="7" w:tplc="04090003" w:tentative="1">
+      <w:start w:val="1"/>
+      <w:numFmt w:val="bullet"/>
+      <w:lvlText w:val="o"/>
+      <w:lvlJc w:val="left"/>
+      <w:pPr>
+        <w:ind w:left="5760" w:hanging="360"/>
+      </w:pPr>
+      <w:rPr>
+        <w:rFonts w:ascii="Courier New" w:hAnsi="Courier New" w:cs="Courier New" w:hint="default"/>
+      </w:rPr>
+    </w:lvl>
+    <w:lvl w:ilvl="8" w:tplc="04090005" w:tentative="1">
+      <w:start w:val="1"/>
+      <w:numFmt w:val="bullet"/>
+      <w:lvlText w:val=""/>
+      <w:lvlJc w:val="left"/>
+      <w:pPr>
+        <w:ind w:left="6480" w:hanging="360"/>
+      </w:pPr>
+      <w:rPr>
+        <w:rFonts w:ascii="Wingdings" w:hAnsi="Wingdings" w:hint="default"/>
+      </w:rPr>
+    </w:lvl>
+  </w:abstractNum>
+  <w:abstractNum w:abstractNumId="17">
     <w:nsid w:val="3C362135"/>
     <w:multiLevelType w:val="hybridMultilevel"/>
     <w:tmpl w:val="676E6FD8"/>
@@ -5186,7 +6088,7 @@
       </w:rPr>
     </w:lvl>
   </w:abstractNum>
-  <w:abstractNum w:abstractNumId="15">
+  <w:abstractNum w:abstractNumId="18">
     <w:nsid w:val="48482C72"/>
     <w:multiLevelType w:val="hybridMultilevel"/>
     <w:tmpl w:val="9816094E"/>
@@ -5299,7 +6201,7 @@
       </w:rPr>
     </w:lvl>
   </w:abstractNum>
-  <w:abstractNum w:abstractNumId="16">
+  <w:abstractNum w:abstractNumId="19">
     <w:nsid w:val="53B16944"/>
     <w:multiLevelType w:val="hybridMultilevel"/>
     <w:tmpl w:val="660088D2"/>
@@ -5412,7 +6314,7 @@
       </w:rPr>
     </w:lvl>
   </w:abstractNum>
-  <w:abstractNum w:abstractNumId="17">
+  <w:abstractNum w:abstractNumId="20">
     <w:nsid w:val="5F395E40"/>
     <w:multiLevelType w:val="hybridMultilevel"/>
     <w:tmpl w:val="21365820"/>
@@ -5525,7 +6427,7 @@
       </w:rPr>
     </w:lvl>
   </w:abstractNum>
-  <w:abstractNum w:abstractNumId="18">
+  <w:abstractNum w:abstractNumId="21">
     <w:nsid w:val="67196767"/>
     <w:multiLevelType w:val="hybridMultilevel"/>
     <w:tmpl w:val="5532C0A6"/>
@@ -5638,7 +6540,7 @@
       </w:rPr>
     </w:lvl>
   </w:abstractNum>
-  <w:abstractNum w:abstractNumId="19">
+  <w:abstractNum w:abstractNumId="22">
     <w:nsid w:val="679F1F0B"/>
     <w:multiLevelType w:val="hybridMultilevel"/>
     <w:tmpl w:val="488EE6B8"/>
@@ -5751,7 +6653,7 @@
       </w:rPr>
     </w:lvl>
   </w:abstractNum>
-  <w:abstractNum w:abstractNumId="20">
+  <w:abstractNum w:abstractNumId="23">
     <w:nsid w:val="69DF6BE1"/>
     <w:multiLevelType w:val="hybridMultilevel"/>
     <w:tmpl w:val="A63495DC"/>
@@ -5864,7 +6766,7 @@
       </w:rPr>
     </w:lvl>
   </w:abstractNum>
-  <w:abstractNum w:abstractNumId="21">
+  <w:abstractNum w:abstractNumId="24">
     <w:nsid w:val="6CD2109D"/>
     <w:multiLevelType w:val="hybridMultilevel"/>
     <w:tmpl w:val="B1DCDDBA"/>
@@ -5977,7 +6879,7 @@
       </w:rPr>
     </w:lvl>
   </w:abstractNum>
-  <w:abstractNum w:abstractNumId="22">
+  <w:abstractNum w:abstractNumId="25">
     <w:nsid w:val="730715C7"/>
     <w:multiLevelType w:val="hybridMultilevel"/>
     <w:tmpl w:val="47AE35D6"/>
@@ -6090,7 +6992,7 @@
       </w:rPr>
     </w:lvl>
   </w:abstractNum>
-  <w:abstractNum w:abstractNumId="23">
+  <w:abstractNum w:abstractNumId="26">
     <w:nsid w:val="758708CF"/>
     <w:multiLevelType w:val="hybridMultilevel"/>
     <w:tmpl w:val="417A39AA"/>
@@ -6203,7 +7105,7 @@
       </w:rPr>
     </w:lvl>
   </w:abstractNum>
-  <w:abstractNum w:abstractNumId="24">
+  <w:abstractNum w:abstractNumId="27">
     <w:nsid w:val="7B1A689E"/>
     <w:multiLevelType w:val="hybridMultilevel"/>
     <w:tmpl w:val="893E9EBC"/>
@@ -6316,11 +7218,124 @@
       </w:rPr>
     </w:lvl>
   </w:abstractNum>
+  <w:abstractNum w:abstractNumId="28">
+    <w:nsid w:val="7BF52BF3"/>
+    <w:multiLevelType w:val="hybridMultilevel"/>
+    <w:tmpl w:val="797AB56A"/>
+    <w:lvl w:ilvl="0" w:tplc="04090009">
+      <w:start w:val="1"/>
+      <w:numFmt w:val="bullet"/>
+      <w:lvlText w:val=""/>
+      <w:lvlJc w:val="left"/>
+      <w:pPr>
+        <w:ind w:left="720" w:hanging="360"/>
+      </w:pPr>
+      <w:rPr>
+        <w:rFonts w:ascii="Wingdings" w:hAnsi="Wingdings" w:hint="default"/>
+      </w:rPr>
+    </w:lvl>
+    <w:lvl w:ilvl="1" w:tplc="0409000B">
+      <w:start w:val="1"/>
+      <w:numFmt w:val="bullet"/>
+      <w:lvlText w:val=""/>
+      <w:lvlJc w:val="left"/>
+      <w:pPr>
+        <w:ind w:left="1440" w:hanging="360"/>
+      </w:pPr>
+      <w:rPr>
+        <w:rFonts w:ascii="Wingdings" w:hAnsi="Wingdings" w:hint="default"/>
+      </w:rPr>
+    </w:lvl>
+    <w:lvl w:ilvl="2" w:tplc="04090005">
+      <w:start w:val="1"/>
+      <w:numFmt w:val="bullet"/>
+      <w:lvlText w:val=""/>
+      <w:lvlJc w:val="left"/>
+      <w:pPr>
+        <w:ind w:left="2160" w:hanging="360"/>
+      </w:pPr>
+      <w:rPr>
+        <w:rFonts w:ascii="Wingdings" w:hAnsi="Wingdings" w:hint="default"/>
+      </w:rPr>
+    </w:lvl>
+    <w:lvl w:ilvl="3" w:tplc="04090001">
+      <w:start w:val="1"/>
+      <w:numFmt w:val="bullet"/>
+      <w:lvlText w:val=""/>
+      <w:lvlJc w:val="left"/>
+      <w:pPr>
+        <w:ind w:left="2880" w:hanging="360"/>
+      </w:pPr>
+      <w:rPr>
+        <w:rFonts w:ascii="Symbol" w:hAnsi="Symbol" w:hint="default"/>
+      </w:rPr>
+    </w:lvl>
+    <w:lvl w:ilvl="4" w:tplc="04090003" w:tentative="1">
+      <w:start w:val="1"/>
+      <w:numFmt w:val="bullet"/>
+      <w:lvlText w:val="o"/>
+      <w:lvlJc w:val="left"/>
+      <w:pPr>
+        <w:ind w:left="3600" w:hanging="360"/>
+      </w:pPr>
+      <w:rPr>
+        <w:rFonts w:ascii="Courier New" w:hAnsi="Courier New" w:cs="Courier New" w:hint="default"/>
+      </w:rPr>
+    </w:lvl>
+    <w:lvl w:ilvl="5" w:tplc="04090005" w:tentative="1">
+      <w:start w:val="1"/>
+      <w:numFmt w:val="bullet"/>
+      <w:lvlText w:val=""/>
+      <w:lvlJc w:val="left"/>
+      <w:pPr>
+        <w:ind w:left="4320" w:hanging="360"/>
+      </w:pPr>
+      <w:rPr>
+        <w:rFonts w:ascii="Wingdings" w:hAnsi="Wingdings" w:hint="default"/>
+      </w:rPr>
+    </w:lvl>
+    <w:lvl w:ilvl="6" w:tplc="04090001" w:tentative="1">
+      <w:start w:val="1"/>
+      <w:numFmt w:val="bullet"/>
+      <w:lvlText w:val=""/>
+      <w:lvlJc w:val="left"/>
+      <w:pPr>
+        <w:ind w:left="5040" w:hanging="360"/>
+      </w:pPr>
+      <w:rPr>
+        <w:rFonts w:ascii="Symbol" w:hAnsi="Symbol" w:hint="default"/>
+      </w:rPr>
+    </w:lvl>
+    <w:lvl w:ilvl="7" w:tplc="04090003" w:tentative="1">
+      <w:start w:val="1"/>
+      <w:numFmt w:val="bullet"/>
+      <w:lvlText w:val="o"/>
+      <w:lvlJc w:val="left"/>
+      <w:pPr>
+        <w:ind w:left="5760" w:hanging="360"/>
+      </w:pPr>
+      <w:rPr>
+        <w:rFonts w:ascii="Courier New" w:hAnsi="Courier New" w:cs="Courier New" w:hint="default"/>
+      </w:rPr>
+    </w:lvl>
+    <w:lvl w:ilvl="8" w:tplc="04090005" w:tentative="1">
+      <w:start w:val="1"/>
+      <w:numFmt w:val="bullet"/>
+      <w:lvlText w:val=""/>
+      <w:lvlJc w:val="left"/>
+      <w:pPr>
+        <w:ind w:left="6480" w:hanging="360"/>
+      </w:pPr>
+      <w:rPr>
+        <w:rFonts w:ascii="Wingdings" w:hAnsi="Wingdings" w:hint="default"/>
+      </w:rPr>
+    </w:lvl>
+  </w:abstractNum>
   <w:num w:numId="1">
-    <w:abstractNumId w:val="16"/>
+    <w:abstractNumId w:val="19"/>
   </w:num>
   <w:num w:numId="2">
-    <w:abstractNumId w:val="22"/>
+    <w:abstractNumId w:val="25"/>
   </w:num>
   <w:num w:numId="3">
     <w:abstractNumId w:val="3"/>
@@ -6332,13 +7347,13 @@
     <w:abstractNumId w:val="6"/>
   </w:num>
   <w:num w:numId="6">
-    <w:abstractNumId w:val="15"/>
+    <w:abstractNumId w:val="18"/>
   </w:num>
   <w:num w:numId="7">
     <w:abstractNumId w:val="0"/>
   </w:num>
   <w:num w:numId="8">
-    <w:abstractNumId w:val="11"/>
+    <w:abstractNumId w:val="13"/>
   </w:num>
   <w:num w:numId="9">
     <w:abstractNumId w:val="5"/>
@@ -6347,49 +7362,61 @@
     <w:abstractNumId w:val="1"/>
   </w:num>
   <w:num w:numId="11">
-    <w:abstractNumId w:val="8"/>
+    <w:abstractNumId w:val="9"/>
   </w:num>
   <w:num w:numId="12">
-    <w:abstractNumId w:val="14"/>
+    <w:abstractNumId w:val="17"/>
   </w:num>
   <w:num w:numId="13">
-    <w:abstractNumId w:val="10"/>
+    <w:abstractNumId w:val="12"/>
   </w:num>
   <w:num w:numId="14">
-    <w:abstractNumId w:val="21"/>
+    <w:abstractNumId w:val="24"/>
   </w:num>
   <w:num w:numId="15">
-    <w:abstractNumId w:val="13"/>
+    <w:abstractNumId w:val="15"/>
   </w:num>
   <w:num w:numId="16">
     <w:abstractNumId w:val="2"/>
   </w:num>
   <w:num w:numId="17">
-    <w:abstractNumId w:val="12"/>
+    <w:abstractNumId w:val="14"/>
   </w:num>
   <w:num w:numId="18">
-    <w:abstractNumId w:val="24"/>
+    <w:abstractNumId w:val="27"/>
   </w:num>
   <w:num w:numId="19">
     <w:abstractNumId w:val="4"/>
   </w:num>
   <w:num w:numId="20">
+    <w:abstractNumId w:val="26"/>
+  </w:num>
+  <w:num w:numId="21">
+    <w:abstractNumId w:val="20"/>
+  </w:num>
+  <w:num w:numId="22">
     <w:abstractNumId w:val="23"/>
   </w:num>
-  <w:num w:numId="21">
-    <w:abstractNumId w:val="17"/>
-  </w:num>
-  <w:num w:numId="22">
-    <w:abstractNumId w:val="20"/>
-  </w:num>
   <w:num w:numId="23">
-    <w:abstractNumId w:val="18"/>
+    <w:abstractNumId w:val="21"/>
   </w:num>
   <w:num w:numId="24">
-    <w:abstractNumId w:val="9"/>
+    <w:abstractNumId w:val="10"/>
   </w:num>
   <w:num w:numId="25">
-    <w:abstractNumId w:val="19"/>
+    <w:abstractNumId w:val="22"/>
+  </w:num>
+  <w:num w:numId="26">
+    <w:abstractNumId w:val="16"/>
+  </w:num>
+  <w:num w:numId="27">
+    <w:abstractNumId w:val="11"/>
+  </w:num>
+  <w:num w:numId="28">
+    <w:abstractNumId w:val="28"/>
+  </w:num>
+  <w:num w:numId="29">
+    <w:abstractNumId w:val="8"/>
   </w:num>
 </w:numbering>
 </file>
@@ -7161,7 +8188,7 @@
 </file>
 
 <file path=customXml/itemProps1.xml><?xml version="1.0" encoding="utf-8"?>
-<ds:datastoreItem xmlns:ds="http://schemas.openxmlformats.org/officeDocument/2006/customXml" ds:itemID="{4458EB79-D102-47EB-AE52-4A9C5594FBB4}">
+<ds:datastoreItem xmlns:ds="http://schemas.openxmlformats.org/officeDocument/2006/customXml" ds:itemID="{6F0EEB6B-5B4D-4F45-9978-9D3B2669DA26}">
   <ds:schemaRefs>
     <ds:schemaRef ds:uri="http://schemas.openxmlformats.org/officeDocument/2006/bibliography"/>
   </ds:schemaRefs>

</xml_diff>

<commit_message>
Minor tweak to add functionality for coachtests.java
</commit_message>
<xml_diff>
--- a/ProjectOne/Project1.docx
+++ b/ProjectOne/Project1.docx
@@ -2411,10 +2411,22 @@
           <w:ilvl w:val="0"/>
           <w:numId w:val="3"/>
         </w:numPr>
-      </w:pPr>
-      <w:r>
+        <w:rPr>
+          <w:color w:val="4BACC6" w:themeColor="accent5"/>
+        </w:rPr>
+      </w:pPr>
+      <w:r>
+        <w:rPr>
+          <w:color w:val="4BACC6" w:themeColor="accent5"/>
+        </w:rPr>
         <w:t>A league administrator needs to start a league season</w:t>
       </w:r>
+      <w:r>
+        <w:rPr>
+          <w:color w:val="4BACC6" w:themeColor="accent5"/>
+        </w:rPr>
+        <w:t xml:space="preserve">   (DAN)</w:t>
+      </w:r>
     </w:p>
     <w:p>
       <w:pPr>
@@ -2423,26 +2435,50 @@
           <w:ilvl w:val="1"/>
           <w:numId w:val="3"/>
         </w:numPr>
-      </w:pPr>
-      <w:r>
+        <w:rPr>
+          <w:color w:val="4BACC6" w:themeColor="accent5"/>
+        </w:rPr>
+      </w:pPr>
+      <w:r>
+        <w:rPr>
+          <w:color w:val="4BACC6" w:themeColor="accent5"/>
+        </w:rPr>
         <w:t xml:space="preserve">Software will check to see if enough players have registered for this season to fulfill at least </w:t>
       </w:r>
       <w:r>
+        <w:rPr>
+          <w:color w:val="4BACC6" w:themeColor="accent5"/>
+        </w:rPr>
         <w:t>2</w:t>
       </w:r>
       <w:r>
+        <w:rPr>
+          <w:color w:val="4BACC6" w:themeColor="accent5"/>
+        </w:rPr>
         <w:t xml:space="preserve"> teams (min </w:t>
       </w:r>
       <w:r>
+        <w:rPr>
+          <w:color w:val="4BACC6" w:themeColor="accent5"/>
+        </w:rPr>
         <w:t>18</w:t>
       </w:r>
       <w:r>
+        <w:rPr>
+          <w:color w:val="4BACC6" w:themeColor="accent5"/>
+        </w:rPr>
         <w:t xml:space="preserve"> players) &amp; enough coaches (min </w:t>
       </w:r>
       <w:r>
+        <w:rPr>
+          <w:color w:val="4BACC6" w:themeColor="accent5"/>
+        </w:rPr>
         <w:t>2</w:t>
       </w:r>
       <w:r>
+        <w:rPr>
+          <w:color w:val="4BACC6" w:themeColor="accent5"/>
+        </w:rPr>
         <w:t>)</w:t>
       </w:r>
     </w:p>
@@ -2453,8 +2489,14 @@
           <w:ilvl w:val="1"/>
           <w:numId w:val="3"/>
         </w:numPr>
-      </w:pPr>
-      <w:r>
+        <w:rPr>
+          <w:color w:val="4BACC6" w:themeColor="accent5"/>
+        </w:rPr>
+      </w:pPr>
+      <w:r>
+        <w:rPr>
+          <w:color w:val="4BACC6" w:themeColor="accent5"/>
+        </w:rPr>
         <w:t>Software splits players into even distribution (random selection) into however many coaches are registered for the season.</w:t>
       </w:r>
     </w:p>
@@ -2465,11 +2507,20 @@
           <w:ilvl w:val="1"/>
           <w:numId w:val="3"/>
         </w:numPr>
-      </w:pPr>
-      <w:r>
+        <w:rPr>
+          <w:color w:val="4BACC6" w:themeColor="accent5"/>
+        </w:rPr>
+      </w:pPr>
+      <w:r>
+        <w:rPr>
+          <w:color w:val="4BACC6" w:themeColor="accent5"/>
+        </w:rPr>
         <w:t>Teams are established (Coach + roster) and a default team name is given.</w:t>
       </w:r>
       <w:r>
+        <w:rPr>
+          <w:color w:val="4BACC6" w:themeColor="accent5"/>
+        </w:rPr>
         <w:t xml:space="preserve">  An SMS message is sent to the coach and each player that a season has been setup with a date to confirm to the coach for final roster.</w:t>
       </w:r>
     </w:p>
@@ -2480,8 +2531,14 @@
           <w:ilvl w:val="2"/>
           <w:numId w:val="3"/>
         </w:numPr>
-      </w:pPr>
-      <w:r>
+        <w:rPr>
+          <w:color w:val="4BACC6" w:themeColor="accent5"/>
+        </w:rPr>
+      </w:pPr>
+      <w:r>
+        <w:rPr>
+          <w:color w:val="4BACC6" w:themeColor="accent5"/>
+        </w:rPr>
         <w:t>Manual/automatic reminder via admin portal to coaches</w:t>
       </w:r>
     </w:p>
@@ -2492,8 +2549,14 @@
           <w:ilvl w:val="1"/>
           <w:numId w:val="3"/>
         </w:numPr>
-      </w:pPr>
-      <w:r>
+        <w:rPr>
+          <w:color w:val="4BACC6" w:themeColor="accent5"/>
+        </w:rPr>
+      </w:pPr>
+      <w:r>
+        <w:rPr>
+          <w:color w:val="4BACC6" w:themeColor="accent5"/>
+        </w:rPr>
         <w:t>backend creates a schedule for the season</w:t>
       </w:r>
     </w:p>
@@ -2504,8 +2567,14 @@
           <w:ilvl w:val="2"/>
           <w:numId w:val="3"/>
         </w:numPr>
-      </w:pPr>
-      <w:r>
+        <w:rPr>
+          <w:color w:val="4BACC6" w:themeColor="accent5"/>
+        </w:rPr>
+      </w:pPr>
+      <w:r>
+        <w:rPr>
+          <w:color w:val="4BACC6" w:themeColor="accent5"/>
+        </w:rPr>
         <w:t xml:space="preserve">11 weeks </w:t>
       </w:r>
     </w:p>
@@ -2516,24 +2585,42 @@
           <w:ilvl w:val="2"/>
           <w:numId w:val="3"/>
         </w:numPr>
-      </w:pPr>
-      <w:r>
+        <w:rPr>
+          <w:color w:val="4BACC6" w:themeColor="accent5"/>
+        </w:rPr>
+      </w:pPr>
+      <w:r>
+        <w:rPr>
+          <w:color w:val="4BACC6" w:themeColor="accent5"/>
+        </w:rPr>
         <w:t xml:space="preserve">Different </w:t>
       </w:r>
       <w:proofErr w:type="spellStart"/>
       <w:r>
+        <w:rPr>
+          <w:color w:val="4BACC6" w:themeColor="accent5"/>
+        </w:rPr>
         <w:t>playdays</w:t>
       </w:r>
       <w:proofErr w:type="spellEnd"/>
       <w:r>
+        <w:rPr>
+          <w:color w:val="4BACC6" w:themeColor="accent5"/>
+        </w:rPr>
         <w:t xml:space="preserve"> pitting 2 teams together so that everyone plays </w:t>
       </w:r>
       <w:proofErr w:type="spellStart"/>
       <w:r>
+        <w:rPr>
+          <w:color w:val="4BACC6" w:themeColor="accent5"/>
+        </w:rPr>
         <w:t>eachother</w:t>
       </w:r>
       <w:proofErr w:type="spellEnd"/>
       <w:r>
+        <w:rPr>
+          <w:color w:val="4BACC6" w:themeColor="accent5"/>
+        </w:rPr>
         <w:t xml:space="preserve"> a fair/even amount of times each week changes</w:t>
       </w:r>
     </w:p>
@@ -2544,10 +2631,22 @@
           <w:ilvl w:val="0"/>
           <w:numId w:val="3"/>
         </w:numPr>
-      </w:pPr>
-      <w:r>
+        <w:rPr>
+          <w:color w:val="00B050"/>
+        </w:rPr>
+      </w:pPr>
+      <w:r>
+        <w:rPr>
+          <w:color w:val="00B050"/>
+        </w:rPr>
         <w:t>A person in the world needs to register for a little league season</w:t>
       </w:r>
+      <w:r>
+        <w:rPr>
+          <w:color w:val="00B050"/>
+        </w:rPr>
+        <w:t xml:space="preserve">   (GREG)</w:t>
+      </w:r>
     </w:p>
     <w:p>
       <w:pPr>
@@ -2556,8 +2655,14 @@
           <w:ilvl w:val="1"/>
           <w:numId w:val="3"/>
         </w:numPr>
-      </w:pPr>
-      <w:r>
+        <w:rPr>
+          <w:color w:val="00B050"/>
+        </w:rPr>
+      </w:pPr>
+      <w:r>
+        <w:rPr>
+          <w:color w:val="00B050"/>
+        </w:rPr>
         <w:t>User logs into the portal</w:t>
       </w:r>
     </w:p>
@@ -2568,16 +2673,28 @@
           <w:ilvl w:val="1"/>
           <w:numId w:val="3"/>
         </w:numPr>
-      </w:pPr>
-      <w:r>
+        <w:rPr>
+          <w:color w:val="00B050"/>
+        </w:rPr>
+      </w:pPr>
+      <w:r>
+        <w:rPr>
+          <w:color w:val="00B050"/>
+        </w:rPr>
         <w:t>User navigates to the registration.html(.</w:t>
       </w:r>
       <w:proofErr w:type="spellStart"/>
       <w:r>
+        <w:rPr>
+          <w:color w:val="00B050"/>
+        </w:rPr>
         <w:t>jsp</w:t>
       </w:r>
       <w:proofErr w:type="spellEnd"/>
       <w:r>
+        <w:rPr>
+          <w:color w:val="00B050"/>
+        </w:rPr>
         <w:t>??) and registers for the year season</w:t>
       </w:r>
     </w:p>
@@ -2588,8 +2705,14 @@
           <w:ilvl w:val="1"/>
           <w:numId w:val="3"/>
         </w:numPr>
-      </w:pPr>
-      <w:r>
+        <w:rPr>
+          <w:color w:val="00B050"/>
+        </w:rPr>
+      </w:pPr>
+      <w:r>
+        <w:rPr>
+          <w:color w:val="00B050"/>
+        </w:rPr>
         <w:t>Upon successful registration user receives an email(SMS if available) that they are registered and awaiting team assignment</w:t>
       </w:r>
     </w:p>
@@ -2600,8 +2723,14 @@
           <w:ilvl w:val="0"/>
           <w:numId w:val="3"/>
         </w:numPr>
-      </w:pPr>
-      <w:r>
+        <w:rPr>
+          <w:color w:val="00B050"/>
+        </w:rPr>
+      </w:pPr>
+      <w:r>
+        <w:rPr>
+          <w:color w:val="00B050"/>
+        </w:rPr>
         <w:lastRenderedPageBreak/>
         <w:t>A Sponsor needs to register as a team sponsor in the league</w:t>
       </w:r>
@@ -2613,8 +2742,14 @@
           <w:ilvl w:val="1"/>
           <w:numId w:val="3"/>
         </w:numPr>
-      </w:pPr>
-      <w:r>
+        <w:rPr>
+          <w:color w:val="00B050"/>
+        </w:rPr>
+      </w:pPr>
+      <w:r>
+        <w:rPr>
+          <w:color w:val="00B050"/>
+        </w:rPr>
         <w:t>User logs into their portal</w:t>
       </w:r>
     </w:p>
@@ -2625,8 +2760,14 @@
           <w:ilvl w:val="1"/>
           <w:numId w:val="3"/>
         </w:numPr>
-      </w:pPr>
-      <w:r>
+        <w:rPr>
+          <w:color w:val="00B050"/>
+        </w:rPr>
+      </w:pPr>
+      <w:r>
+        <w:rPr>
+          <w:color w:val="00B050"/>
+        </w:rPr>
         <w:t>User navigates to the Sponsor section and clicks on Registration (sponsorregistration.html) and registers</w:t>
       </w:r>
     </w:p>
@@ -2637,8 +2778,18 @@
           <w:ilvl w:val="0"/>
           <w:numId w:val="3"/>
         </w:numPr>
-      </w:pPr>
-      <w:r>
+        <w:rPr>
+          <w:b/>
+          <w:strike/>
+          <w:color w:val="C0504D" w:themeColor="accent2"/>
+        </w:rPr>
+      </w:pPr>
+      <w:r>
+        <w:rPr>
+          <w:b/>
+          <w:strike/>
+          <w:color w:val="C0504D" w:themeColor="accent2"/>
+        </w:rPr>
         <w:t>A User needs to modify/update their information</w:t>
       </w:r>
     </w:p>
@@ -2649,8 +2800,18 @@
           <w:ilvl w:val="1"/>
           <w:numId w:val="3"/>
         </w:numPr>
-      </w:pPr>
-      <w:r>
+        <w:rPr>
+          <w:b/>
+          <w:strike/>
+          <w:color w:val="C0504D" w:themeColor="accent2"/>
+        </w:rPr>
+      </w:pPr>
+      <w:r>
+        <w:rPr>
+          <w:b/>
+          <w:strike/>
+          <w:color w:val="C0504D" w:themeColor="accent2"/>
+        </w:rPr>
         <w:t>User logs into portal and clicks UPDATE on their account tab</w:t>
       </w:r>
     </w:p>
@@ -2671,16 +2832,36 @@
           <w:ilvl w:val="0"/>
           <w:numId w:val="4"/>
         </w:numPr>
-      </w:pPr>
-      <w:r>
+        <w:rPr>
+          <w:b/>
+          <w:strike/>
+          <w:color w:val="C00000"/>
+        </w:rPr>
+      </w:pPr>
+      <w:r>
+        <w:rPr>
+          <w:b/>
+          <w:strike/>
+          <w:color w:val="C00000"/>
+        </w:rPr>
         <w:t>A Coach is notified through email/</w:t>
       </w:r>
       <w:proofErr w:type="spellStart"/>
       <w:r>
+        <w:rPr>
+          <w:b/>
+          <w:strike/>
+          <w:color w:val="C00000"/>
+        </w:rPr>
         <w:t>sms</w:t>
       </w:r>
       <w:proofErr w:type="spellEnd"/>
       <w:r>
+        <w:rPr>
+          <w:b/>
+          <w:strike/>
+          <w:color w:val="C00000"/>
+        </w:rPr>
         <w:t xml:space="preserve"> that their team is assigned</w:t>
       </w:r>
     </w:p>
@@ -2691,8 +2872,18 @@
           <w:ilvl w:val="1"/>
           <w:numId w:val="4"/>
         </w:numPr>
-      </w:pPr>
-      <w:r>
+        <w:rPr>
+          <w:b/>
+          <w:strike/>
+          <w:color w:val="C00000"/>
+        </w:rPr>
+      </w:pPr>
+      <w:r>
+        <w:rPr>
+          <w:b/>
+          <w:strike/>
+          <w:color w:val="C00000"/>
+        </w:rPr>
         <w:t>Coach needs to log into the portal &amp; verify/confirm each member of their team</w:t>
       </w:r>
     </w:p>
@@ -2703,8 +2894,18 @@
           <w:ilvl w:val="1"/>
           <w:numId w:val="4"/>
         </w:numPr>
-      </w:pPr>
-      <w:r>
+        <w:rPr>
+          <w:b/>
+          <w:strike/>
+          <w:color w:val="C00000"/>
+        </w:rPr>
+      </w:pPr>
+      <w:r>
+        <w:rPr>
+          <w:b/>
+          <w:strike/>
+          <w:color w:val="C00000"/>
+        </w:rPr>
         <w:t>Coach can drop people that reply as non-participants as well manually add people from an available list of registered (but non-teamed) people in the dbase</w:t>
       </w:r>
     </w:p>
@@ -2715,11 +2916,26 @@
           <w:ilvl w:val="2"/>
           <w:numId w:val="4"/>
         </w:numPr>
-      </w:pPr>
-      <w:r>
+        <w:rPr>
+          <w:b/>
+          <w:strike/>
+          <w:color w:val="C00000"/>
+        </w:rPr>
+      </w:pPr>
+      <w:r>
+        <w:rPr>
+          <w:b/>
+          <w:strike/>
+          <w:color w:val="C00000"/>
+        </w:rPr>
         <w:t>Dropped people are removed from registered players</w:t>
       </w:r>
       <w:r>
+        <w:rPr>
+          <w:b/>
+          <w:strike/>
+          <w:color w:val="C00000"/>
+        </w:rPr>
         <w:t xml:space="preserve"> table</w:t>
       </w:r>
     </w:p>
@@ -2730,8 +2946,18 @@
           <w:ilvl w:val="1"/>
           <w:numId w:val="4"/>
         </w:numPr>
-      </w:pPr>
-      <w:r>
+        <w:rPr>
+          <w:b/>
+          <w:strike/>
+          <w:color w:val="C00000"/>
+        </w:rPr>
+      </w:pPr>
+      <w:r>
+        <w:rPr>
+          <w:b/>
+          <w:strike/>
+          <w:color w:val="C00000"/>
+        </w:rPr>
         <w:t>Coach can at this time rename the team</w:t>
       </w:r>
     </w:p>
@@ -2742,10 +2968,22 @@
           <w:ilvl w:val="0"/>
           <w:numId w:val="4"/>
         </w:numPr>
-      </w:pPr>
-      <w:r>
+        <w:rPr>
+          <w:color w:val="0070C0"/>
+        </w:rPr>
+      </w:pPr>
+      <w:r>
+        <w:rPr>
+          <w:color w:val="0070C0"/>
+        </w:rPr>
         <w:t>A Coach needs to add a sponsor to their team</w:t>
       </w:r>
+      <w:r>
+        <w:rPr>
+          <w:color w:val="0070C0"/>
+        </w:rPr>
+        <w:t xml:space="preserve">   (DAN)</w:t>
+      </w:r>
     </w:p>
     <w:p>
       <w:pPr>
@@ -2754,8 +2992,14 @@
           <w:ilvl w:val="1"/>
           <w:numId w:val="4"/>
         </w:numPr>
-      </w:pPr>
-      <w:r>
+        <w:rPr>
+          <w:color w:val="0070C0"/>
+        </w:rPr>
+      </w:pPr>
+      <w:r>
+        <w:rPr>
+          <w:color w:val="0070C0"/>
+        </w:rPr>
         <w:t>Coach logs into the portal and goes to their team page</w:t>
       </w:r>
     </w:p>
@@ -2766,8 +3010,14 @@
           <w:ilvl w:val="1"/>
           <w:numId w:val="4"/>
         </w:numPr>
-      </w:pPr>
-      <w:r>
+        <w:rPr>
+          <w:color w:val="0070C0"/>
+        </w:rPr>
+      </w:pPr>
+      <w:r>
+        <w:rPr>
+          <w:color w:val="0070C0"/>
+        </w:rPr>
         <w:t>Sponsor will show up as unassigned – with a + button to add</w:t>
       </w:r>
     </w:p>
@@ -2778,8 +3028,14 @@
           <w:ilvl w:val="2"/>
           <w:numId w:val="4"/>
         </w:numPr>
-      </w:pPr>
-      <w:r>
+        <w:rPr>
+          <w:color w:val="0070C0"/>
+        </w:rPr>
+      </w:pPr>
+      <w:r>
+        <w:rPr>
+          <w:color w:val="0070C0"/>
+        </w:rPr>
         <w:t>A list of available sponsors in the database will be listed for selection.</w:t>
       </w:r>
     </w:p>
@@ -2790,8 +3046,14 @@
           <w:ilvl w:val="3"/>
           <w:numId w:val="4"/>
         </w:numPr>
-      </w:pPr>
-      <w:r>
+        <w:rPr>
+          <w:color w:val="0070C0"/>
+        </w:rPr>
+      </w:pPr>
+      <w:r>
+        <w:rPr>
+          <w:color w:val="0070C0"/>
+        </w:rPr>
         <w:t>Selecting a sponsor will assign that sponsor to the team appropriately</w:t>
       </w:r>
     </w:p>
@@ -2802,8 +3064,14 @@
           <w:ilvl w:val="3"/>
           <w:numId w:val="4"/>
         </w:numPr>
-      </w:pPr>
-      <w:r>
+        <w:rPr>
+          <w:color w:val="0070C0"/>
+        </w:rPr>
+      </w:pPr>
+      <w:r>
+        <w:rPr>
+          <w:color w:val="0070C0"/>
+        </w:rPr>
         <w:t xml:space="preserve">Sponsors table will be updated for the appropriate sponsor with the selected team </w:t>
       </w:r>
     </w:p>
@@ -2814,10 +3082,22 @@
           <w:ilvl w:val="0"/>
           <w:numId w:val="4"/>
         </w:numPr>
-      </w:pPr>
-      <w:r>
+        <w:rPr>
+          <w:color w:val="0070C0"/>
+        </w:rPr>
+      </w:pPr>
+      <w:r>
+        <w:rPr>
+          <w:color w:val="0070C0"/>
+        </w:rPr>
         <w:t>A Coach needs to setup a practice schedule for their team</w:t>
       </w:r>
+      <w:r>
+        <w:rPr>
+          <w:color w:val="0070C0"/>
+        </w:rPr>
+        <w:t xml:space="preserve">   (DAN)</w:t>
+      </w:r>
     </w:p>
     <w:p>
       <w:pPr>
@@ -2826,8 +3106,14 @@
           <w:ilvl w:val="1"/>
           <w:numId w:val="4"/>
         </w:numPr>
-      </w:pPr>
-      <w:r>
+        <w:rPr>
+          <w:color w:val="0070C0"/>
+        </w:rPr>
+      </w:pPr>
+      <w:r>
+        <w:rPr>
+          <w:color w:val="0070C0"/>
+        </w:rPr>
         <w:t>Coach logs into the portal and goes to their team page</w:t>
       </w:r>
     </w:p>
@@ -2838,13 +3124,22 @@
           <w:ilvl w:val="1"/>
           <w:numId w:val="4"/>
         </w:numPr>
+        <w:rPr>
+          <w:color w:val="0070C0"/>
+        </w:rPr>
       </w:pPr>
       <w:proofErr w:type="spellStart"/>
       <w:r>
+        <w:rPr>
+          <w:color w:val="0070C0"/>
+        </w:rPr>
         <w:t>PracticeDay</w:t>
       </w:r>
       <w:proofErr w:type="spellEnd"/>
       <w:r>
+        <w:rPr>
+          <w:color w:val="0070C0"/>
+        </w:rPr>
         <w:t xml:space="preserve"> field is set to ‘unassigned’ with a + button to schedule</w:t>
       </w:r>
     </w:p>
@@ -2855,8 +3150,14 @@
           <w:ilvl w:val="2"/>
           <w:numId w:val="4"/>
         </w:numPr>
-      </w:pPr>
-      <w:r>
+        <w:rPr>
+          <w:color w:val="0070C0"/>
+        </w:rPr>
+      </w:pPr>
+      <w:r>
+        <w:rPr>
+          <w:color w:val="0070C0"/>
+        </w:rPr>
         <w:t>A list of daytimes will populate from the dbase for available date/time to schedule a 1.5 hour practice.</w:t>
       </w:r>
     </w:p>
@@ -2867,8 +3168,14 @@
           <w:ilvl w:val="3"/>
           <w:numId w:val="4"/>
         </w:numPr>
-      </w:pPr>
-      <w:r>
+        <w:rPr>
+          <w:color w:val="0070C0"/>
+        </w:rPr>
+      </w:pPr>
+      <w:r>
+        <w:rPr>
+          <w:color w:val="0070C0"/>
+        </w:rPr>
         <w:t>Selecting the timeslot will secure that team for the timeslot selected in the Practices table</w:t>
       </w:r>
     </w:p>
@@ -2879,8 +3186,14 @@
           <w:ilvl w:val="3"/>
           <w:numId w:val="4"/>
         </w:numPr>
-      </w:pPr>
-      <w:r>
+        <w:rPr>
+          <w:color w:val="0070C0"/>
+        </w:rPr>
+      </w:pPr>
+      <w:r>
+        <w:rPr>
+          <w:color w:val="0070C0"/>
+        </w:rPr>
         <w:t>Once schedule is setup – an SMS/Email is sent to each member of the TEAM to notify</w:t>
       </w:r>
     </w:p>
@@ -2891,18 +3204,36 @@
           <w:ilvl w:val="0"/>
           <w:numId w:val="4"/>
         </w:numPr>
-      </w:pPr>
-      <w:r>
+        <w:rPr>
+          <w:color w:val="0070C0"/>
+        </w:rPr>
+      </w:pPr>
+      <w:r>
+        <w:rPr>
+          <w:color w:val="0070C0"/>
+        </w:rPr>
         <w:t xml:space="preserve">A Game has been played and scores </w:t>
       </w:r>
       <w:proofErr w:type="spellStart"/>
       <w:r>
+        <w:rPr>
+          <w:color w:val="0070C0"/>
+        </w:rPr>
         <w:t>neeed</w:t>
       </w:r>
       <w:proofErr w:type="spellEnd"/>
       <w:r>
+        <w:rPr>
+          <w:color w:val="0070C0"/>
+        </w:rPr>
         <w:t xml:space="preserve"> to be input</w:t>
       </w:r>
+      <w:r>
+        <w:rPr>
+          <w:color w:val="0070C0"/>
+        </w:rPr>
+        <w:t xml:space="preserve">   (DAN)</w:t>
+      </w:r>
     </w:p>
     <w:p>
       <w:pPr>
@@ -2911,8 +3242,14 @@
           <w:ilvl w:val="1"/>
           <w:numId w:val="4"/>
         </w:numPr>
-      </w:pPr>
-      <w:r>
+        <w:rPr>
+          <w:color w:val="0070C0"/>
+        </w:rPr>
+      </w:pPr>
+      <w:r>
+        <w:rPr>
+          <w:color w:val="0070C0"/>
+        </w:rPr>
         <w:t>Coach logs into portal and goes to the schedule</w:t>
       </w:r>
     </w:p>
@@ -2923,8 +3260,14 @@
           <w:ilvl w:val="1"/>
           <w:numId w:val="4"/>
         </w:numPr>
-      </w:pPr>
-      <w:r>
+        <w:rPr>
+          <w:color w:val="0070C0"/>
+        </w:rPr>
+      </w:pPr>
+      <w:r>
+        <w:rPr>
+          <w:color w:val="0070C0"/>
+        </w:rPr>
         <w:t>Coach clicks scheduled game and is able to enter scores</w:t>
       </w:r>
     </w:p>
@@ -2935,8 +3278,14 @@
           <w:ilvl w:val="1"/>
           <w:numId w:val="4"/>
         </w:numPr>
-      </w:pPr>
-      <w:r>
+        <w:rPr>
+          <w:color w:val="0070C0"/>
+        </w:rPr>
+      </w:pPr>
+      <w:r>
+        <w:rPr>
+          <w:color w:val="0070C0"/>
+        </w:rPr>
         <w:t>Scores are stored in SCHEDULES table for the appropriate fields</w:t>
       </w:r>
     </w:p>
@@ -2947,16 +3296,34 @@
           <w:ilvl w:val="0"/>
           <w:numId w:val="4"/>
         </w:numPr>
-      </w:pPr>
-      <w:r>
+        <w:rPr>
+          <w:color w:val="0070C0"/>
+        </w:rPr>
+      </w:pPr>
+      <w:r>
+        <w:rPr>
+          <w:color w:val="0070C0"/>
+        </w:rPr>
         <w:t>A Game is schedule</w:t>
       </w:r>
       <w:r>
+        <w:rPr>
+          <w:color w:val="0070C0"/>
+        </w:rPr>
         <w:t>d</w:t>
       </w:r>
       <w:r>
+        <w:rPr>
+          <w:color w:val="0070C0"/>
+        </w:rPr>
         <w:t xml:space="preserve"> – but one team needs to forfeit for any reason</w:t>
       </w:r>
+      <w:r>
+        <w:rPr>
+          <w:color w:val="0070C0"/>
+        </w:rPr>
+        <w:t xml:space="preserve">   (DAN)</w:t>
+      </w:r>
     </w:p>
     <w:p>
       <w:pPr>
@@ -2965,8 +3332,14 @@
           <w:ilvl w:val="1"/>
           <w:numId w:val="4"/>
         </w:numPr>
-      </w:pPr>
-      <w:r>
+        <w:rPr>
+          <w:color w:val="0070C0"/>
+        </w:rPr>
+      </w:pPr>
+      <w:r>
+        <w:rPr>
+          <w:color w:val="0070C0"/>
+        </w:rPr>
         <w:t>Coaches log into each respective portal and enter scores</w:t>
       </w:r>
     </w:p>
@@ -2977,8 +3350,14 @@
           <w:ilvl w:val="1"/>
           <w:numId w:val="4"/>
         </w:numPr>
-      </w:pPr>
-      <w:r>
+        <w:rPr>
+          <w:color w:val="0070C0"/>
+        </w:rPr>
+      </w:pPr>
+      <w:r>
+        <w:rPr>
+          <w:color w:val="0070C0"/>
+        </w:rPr>
         <w:t>Forfeit team enters 0 and clicks check/radio for FORFEIT</w:t>
       </w:r>
     </w:p>
@@ -2989,8 +3368,14 @@
           <w:ilvl w:val="1"/>
           <w:numId w:val="4"/>
         </w:numPr>
-      </w:pPr>
-      <w:r>
+        <w:rPr>
+          <w:color w:val="0070C0"/>
+        </w:rPr>
+      </w:pPr>
+      <w:r>
+        <w:rPr>
+          <w:color w:val="0070C0"/>
+        </w:rPr>
         <w:t>Submit button writes to SCHEDULE for pertinent transaction</w:t>
       </w:r>
     </w:p>
@@ -3001,10 +3386,22 @@
           <w:ilvl w:val="0"/>
           <w:numId w:val="4"/>
         </w:numPr>
-      </w:pPr>
-      <w:r>
+        <w:rPr>
+          <w:color w:val="0070C0"/>
+        </w:rPr>
+      </w:pPr>
+      <w:r>
+        <w:rPr>
+          <w:color w:val="0070C0"/>
+        </w:rPr>
         <w:t>A Coach needs to modify positions on a team</w:t>
       </w:r>
+      <w:r>
+        <w:rPr>
+          <w:color w:val="0070C0"/>
+        </w:rPr>
+        <w:t xml:space="preserve">   (DAN)</w:t>
+      </w:r>
     </w:p>
     <w:p>
       <w:pPr>
@@ -3013,8 +3410,14 @@
           <w:ilvl w:val="1"/>
           <w:numId w:val="4"/>
         </w:numPr>
-      </w:pPr>
-      <w:r>
+        <w:rPr>
+          <w:color w:val="0070C0"/>
+        </w:rPr>
+      </w:pPr>
+      <w:r>
+        <w:rPr>
+          <w:color w:val="0070C0"/>
+        </w:rPr>
         <w:t>Coach logs into portal and goes to team setup – and selects positions</w:t>
       </w:r>
     </w:p>
@@ -3025,8 +3428,14 @@
           <w:ilvl w:val="1"/>
           <w:numId w:val="4"/>
         </w:numPr>
-      </w:pPr>
-      <w:r>
+        <w:rPr>
+          <w:color w:val="0070C0"/>
+        </w:rPr>
+      </w:pPr>
+      <w:r>
+        <w:rPr>
+          <w:color w:val="0070C0"/>
+        </w:rPr>
         <w:t>Coach is able to go to each position (diagram) and drops down and selects player from list to slot to that position</w:t>
       </w:r>
     </w:p>
@@ -3037,8 +3446,14 @@
           <w:ilvl w:val="2"/>
           <w:numId w:val="4"/>
         </w:numPr>
-      </w:pPr>
-      <w:r>
+        <w:rPr>
+          <w:color w:val="0070C0"/>
+        </w:rPr>
+      </w:pPr>
+      <w:r>
+        <w:rPr>
+          <w:color w:val="0070C0"/>
+        </w:rPr>
         <w:lastRenderedPageBreak/>
         <w:t>Updates both page and database for position assignment</w:t>
       </w:r>
@@ -3050,8 +3465,14 @@
           <w:ilvl w:val="2"/>
           <w:numId w:val="4"/>
         </w:numPr>
-      </w:pPr>
-      <w:r>
+        <w:rPr>
+          <w:color w:val="0070C0"/>
+        </w:rPr>
+      </w:pPr>
+      <w:r>
+        <w:rPr>
+          <w:color w:val="0070C0"/>
+        </w:rPr>
         <w:t>SMS/email given for update change to team roster (OPTIONAL)</w:t>
       </w:r>
     </w:p>
@@ -3296,6 +3717,44 @@
         <w:pStyle w:val="ListParagraph"/>
         <w:numPr>
           <w:ilvl w:val="1"/>
+          <w:numId w:val="8"/>
+        </w:numPr>
+        <w:ind w:left="1080"/>
+        <w:rPr>
+          <w:color w:val="4F81BD" w:themeColor="accent1"/>
+        </w:rPr>
+      </w:pPr>
+      <w:r>
+        <w:rPr>
+          <w:color w:val="4F81BD" w:themeColor="accent1"/>
+        </w:rPr>
+        <w:t>SPONSOR - DAO/Functions   (DAN)</w:t>
+      </w:r>
+    </w:p>
+    <w:p>
+      <w:pPr>
+        <w:pStyle w:val="ListParagraph"/>
+        <w:numPr>
+          <w:ilvl w:val="1"/>
+          <w:numId w:val="8"/>
+        </w:numPr>
+        <w:ind w:left="1080"/>
+        <w:rPr>
+          <w:color w:val="4F81BD" w:themeColor="accent1"/>
+        </w:rPr>
+      </w:pPr>
+      <w:r>
+        <w:rPr>
+          <w:color w:val="4F81BD" w:themeColor="accent1"/>
+        </w:rPr>
+        <w:t>COACH - DAO/FUNCTIONS (DAN)</w:t>
+      </w:r>
+    </w:p>
+    <w:p>
+      <w:pPr>
+        <w:pStyle w:val="ListParagraph"/>
+        <w:numPr>
+          <w:ilvl w:val="1"/>
           <w:numId w:val="5"/>
         </w:numPr>
         <w:ind w:left="720"/>
@@ -3507,6 +3966,7 @@
         <w:ind w:left="1440"/>
       </w:pPr>
       <w:r>
+        <w:lastRenderedPageBreak/>
         <w:t>Shows list of current sponsors</w:t>
       </w:r>
     </w:p>
@@ -3538,7 +3998,6 @@
         <w:rPr>
           <w:color w:val="00B050"/>
         </w:rPr>
-        <w:lastRenderedPageBreak/>
         <w:t>Registration.jsp</w:t>
       </w:r>
       <w:r>
@@ -8188,7 +8647,7 @@
 </file>
 
 <file path=customXml/itemProps1.xml><?xml version="1.0" encoding="utf-8"?>
-<ds:datastoreItem xmlns:ds="http://schemas.openxmlformats.org/officeDocument/2006/customXml" ds:itemID="{6F0EEB6B-5B4D-4F45-9978-9D3B2669DA26}">
+<ds:datastoreItem xmlns:ds="http://schemas.openxmlformats.org/officeDocument/2006/customXml" ds:itemID="{20E52CDE-AE3B-4962-B641-71603F3E0EE6}">
   <ds:schemaRefs>
     <ds:schemaRef ds:uri="http://schemas.openxmlformats.org/officeDocument/2006/bibliography"/>
   </ds:schemaRefs>

</xml_diff>

<commit_message>
AdminPortal - ResetPassword - html page & code/functionality tested/Verified
</commit_message>
<xml_diff>
--- a/ProjectOne/Project1.docx
+++ b/ProjectOne/Project1.docx
@@ -3781,6 +3781,12 @@
         </w:rPr>
         <w:t xml:space="preserve">Add “new user registration” link to homepage header </w:t>
       </w:r>
+      <w:r>
+        <w:rPr>
+          <w:color w:val="0070C0"/>
+        </w:rPr>
+        <w:t xml:space="preserve">   (DAN)</w:t>
+      </w:r>
     </w:p>
     <w:p>
       <w:pPr>
@@ -3817,6 +3823,12 @@
         </w:rPr>
         <w:t>and most all other pages</w:t>
       </w:r>
+      <w:r>
+        <w:rPr>
+          <w:color w:val="0070C0"/>
+        </w:rPr>
+        <w:t xml:space="preserve">   (DAN)</w:t>
+      </w:r>
     </w:p>
     <w:p>
       <w:pPr>
@@ -4329,9 +4341,21 @@
           <w:ilvl w:val="0"/>
           <w:numId w:val="5"/>
         </w:numPr>
-      </w:pPr>
-      <w:r>
+        <w:rPr>
+          <w:color w:val="00B050"/>
+        </w:rPr>
+      </w:pPr>
+      <w:r>
+        <w:rPr>
+          <w:color w:val="00B050"/>
+        </w:rPr>
         <w:t>DOCKER</w:t>
+      </w:r>
+      <w:r>
+        <w:rPr>
+          <w:color w:val="00B050"/>
+        </w:rPr>
+        <w:t xml:space="preserve">    (GREG)</w:t>
       </w:r>
     </w:p>
     <w:p>
@@ -4342,20 +4366,35 @@
           <w:numId w:val="18"/>
         </w:numPr>
         <w:ind w:left="1080"/>
+        <w:rPr>
+          <w:color w:val="00B050"/>
+        </w:rPr>
       </w:pPr>
       <w:proofErr w:type="spellStart"/>
       <w:r>
+        <w:rPr>
+          <w:color w:val="00B050"/>
+        </w:rPr>
         <w:t>EnvironmentVariables</w:t>
       </w:r>
       <w:proofErr w:type="spellEnd"/>
       <w:r>
+        <w:rPr>
+          <w:color w:val="00B050"/>
+        </w:rPr>
         <w:t xml:space="preserve"> setup</w:t>
       </w:r>
       <w:r>
+        <w:rPr>
+          <w:color w:val="00B050"/>
+        </w:rPr>
         <w:t xml:space="preserve"> into </w:t>
       </w:r>
       <w:proofErr w:type="spellStart"/>
       <w:r>
+        <w:rPr>
+          <w:color w:val="00B050"/>
+        </w:rPr>
         <w:t>docker</w:t>
       </w:r>
       <w:proofErr w:type="spellEnd"/>
@@ -4368,15 +4407,21 @@
           <w:numId w:val="19"/>
         </w:numPr>
         <w:ind w:left="1440"/>
-      </w:pPr>
-      <w:r>
-        <w:t>Project1_UName</w:t>
-      </w:r>
-      <w:r>
-        <w:t xml:space="preserve">    - </w:t>
+        <w:rPr>
+          <w:color w:val="00B050"/>
+        </w:rPr>
+      </w:pPr>
+      <w:r>
+        <w:rPr>
+          <w:color w:val="00B050"/>
+        </w:rPr>
+        <w:t xml:space="preserve">Project1_UName    - </w:t>
       </w:r>
       <w:proofErr w:type="spellStart"/>
       <w:r>
+        <w:rPr>
+          <w:color w:val="00B050"/>
+        </w:rPr>
         <w:t>postgres</w:t>
       </w:r>
       <w:proofErr w:type="spellEnd"/>
@@ -4389,15 +4434,15 @@
           <w:numId w:val="19"/>
         </w:numPr>
         <w:ind w:left="1440"/>
-      </w:pPr>
-      <w:r>
-        <w:t>Project1_UPassword</w:t>
-      </w:r>
-      <w:r>
-        <w:t xml:space="preserve"> - </w:t>
-      </w:r>
-      <w:r>
-        <w:t>Cavalier93!</w:t>
+        <w:rPr>
+          <w:color w:val="00B050"/>
+        </w:rPr>
+      </w:pPr>
+      <w:r>
+        <w:rPr>
+          <w:color w:val="00B050"/>
+        </w:rPr>
+        <w:t>Project1_UPassword - Cavalier93!</w:t>
       </w:r>
     </w:p>
     <w:p>
@@ -4408,15 +4453,15 @@
           <w:numId w:val="19"/>
         </w:numPr>
         <w:ind w:left="1440"/>
-      </w:pPr>
-      <w:r>
-        <w:t>Project1_URL</w:t>
-      </w:r>
-      <w:r>
-        <w:t xml:space="preserve"> - </w:t>
-      </w:r>
-      <w:r>
-        <w:t>jdbc:postgresql://database-1.cdr3hmlqxdcv.us-east-2.rds.amazonaws.com:5432/project1</w:t>
+        <w:rPr>
+          <w:color w:val="00B050"/>
+        </w:rPr>
+      </w:pPr>
+      <w:r>
+        <w:rPr>
+          <w:color w:val="00B050"/>
+        </w:rPr>
+        <w:t>Project1_URL - jdbc:postgresql://database-1.cdr3hmlqxdcv.us-east-2.rds.amazonaws.com:5432/project1</w:t>
       </w:r>
     </w:p>
     <w:p/>
@@ -8647,7 +8692,7 @@
 </file>
 
 <file path=customXml/itemProps1.xml><?xml version="1.0" encoding="utf-8"?>
-<ds:datastoreItem xmlns:ds="http://schemas.openxmlformats.org/officeDocument/2006/customXml" ds:itemID="{20E52CDE-AE3B-4962-B641-71603F3E0EE6}">
+<ds:datastoreItem xmlns:ds="http://schemas.openxmlformats.org/officeDocument/2006/customXml" ds:itemID="{7871CF80-8FC9-4363-AF5B-08C9395FBF32}">
   <ds:schemaRefs>
     <ds:schemaRef ds:uri="http://schemas.openxmlformats.org/officeDocument/2006/bibliography"/>
   </ds:schemaRefs>

</xml_diff>

<commit_message>
Admin::ResetSeason() - Added helper function to clear up in case we need to in presentation
</commit_message>
<xml_diff>
--- a/ProjectOne/Project1.docx
+++ b/ProjectOne/Project1.docx
@@ -3834,6 +3834,24 @@
       <w:pPr>
         <w:pStyle w:val="ListParagraph"/>
         <w:numPr>
+          <w:ilvl w:val="0"/>
+          <w:numId w:val="30"/>
+        </w:numPr>
+        <w:rPr>
+          <w:color w:val="FF0000"/>
+        </w:rPr>
+      </w:pPr>
+      <w:r>
+        <w:rPr>
+          <w:color w:val="FF0000"/>
+        </w:rPr>
+        <w:t>LOGIN METHOD - IF FAILS NEEDS TO NOT INVIS THE LOGIN FORM</w:t>
+      </w:r>
+    </w:p>
+    <w:p>
+      <w:pPr>
+        <w:pStyle w:val="ListParagraph"/>
+        <w:numPr>
           <w:ilvl w:val="1"/>
           <w:numId w:val="14"/>
         </w:numPr>
@@ -3965,6 +3983,7 @@
         <w:ind w:left="1080"/>
       </w:pPr>
       <w:r>
+        <w:lastRenderedPageBreak/>
         <w:t>Sponsorship.jsp</w:t>
       </w:r>
     </w:p>
@@ -3978,7 +3997,6 @@
         <w:ind w:left="1440"/>
       </w:pPr>
       <w:r>
-        <w:lastRenderedPageBreak/>
         <w:t>Shows list of current sponsors</w:t>
       </w:r>
     </w:p>
@@ -5377,6 +5395,119 @@
     </w:lvl>
   </w:abstractNum>
   <w:abstractNum w:abstractNumId="7">
+    <w:nsid w:val="1F5B2E61"/>
+    <w:multiLevelType w:val="hybridMultilevel"/>
+    <w:tmpl w:val="D65E93CC"/>
+    <w:lvl w:ilvl="0" w:tplc="04090009">
+      <w:start w:val="1"/>
+      <w:numFmt w:val="bullet"/>
+      <w:lvlText w:val=""/>
+      <w:lvlJc w:val="left"/>
+      <w:pPr>
+        <w:ind w:left="1080" w:hanging="360"/>
+      </w:pPr>
+      <w:rPr>
+        <w:rFonts w:ascii="Wingdings" w:hAnsi="Wingdings" w:hint="default"/>
+      </w:rPr>
+    </w:lvl>
+    <w:lvl w:ilvl="1" w:tplc="0409000D">
+      <w:start w:val="1"/>
+      <w:numFmt w:val="bullet"/>
+      <w:lvlText w:val=""/>
+      <w:lvlJc w:val="left"/>
+      <w:pPr>
+        <w:ind w:left="1800" w:hanging="360"/>
+      </w:pPr>
+      <w:rPr>
+        <w:rFonts w:ascii="Wingdings" w:hAnsi="Wingdings" w:hint="default"/>
+      </w:rPr>
+    </w:lvl>
+    <w:lvl w:ilvl="2" w:tplc="04090005">
+      <w:start w:val="1"/>
+      <w:numFmt w:val="bullet"/>
+      <w:lvlText w:val=""/>
+      <w:lvlJc w:val="left"/>
+      <w:pPr>
+        <w:ind w:left="2520" w:hanging="360"/>
+      </w:pPr>
+      <w:rPr>
+        <w:rFonts w:ascii="Wingdings" w:hAnsi="Wingdings" w:hint="default"/>
+      </w:rPr>
+    </w:lvl>
+    <w:lvl w:ilvl="3" w:tplc="04090003">
+      <w:start w:val="1"/>
+      <w:numFmt w:val="bullet"/>
+      <w:lvlText w:val="o"/>
+      <w:lvlJc w:val="left"/>
+      <w:pPr>
+        <w:ind w:left="3240" w:hanging="360"/>
+      </w:pPr>
+      <w:rPr>
+        <w:rFonts w:ascii="Courier New" w:hAnsi="Courier New" w:cs="Courier New" w:hint="default"/>
+      </w:rPr>
+    </w:lvl>
+    <w:lvl w:ilvl="4" w:tplc="04090003" w:tentative="1">
+      <w:start w:val="1"/>
+      <w:numFmt w:val="bullet"/>
+      <w:lvlText w:val="o"/>
+      <w:lvlJc w:val="left"/>
+      <w:pPr>
+        <w:ind w:left="3960" w:hanging="360"/>
+      </w:pPr>
+      <w:rPr>
+        <w:rFonts w:ascii="Courier New" w:hAnsi="Courier New" w:cs="Courier New" w:hint="default"/>
+      </w:rPr>
+    </w:lvl>
+    <w:lvl w:ilvl="5" w:tplc="04090005" w:tentative="1">
+      <w:start w:val="1"/>
+      <w:numFmt w:val="bullet"/>
+      <w:lvlText w:val=""/>
+      <w:lvlJc w:val="left"/>
+      <w:pPr>
+        <w:ind w:left="4680" w:hanging="360"/>
+      </w:pPr>
+      <w:rPr>
+        <w:rFonts w:ascii="Wingdings" w:hAnsi="Wingdings" w:hint="default"/>
+      </w:rPr>
+    </w:lvl>
+    <w:lvl w:ilvl="6" w:tplc="04090001" w:tentative="1">
+      <w:start w:val="1"/>
+      <w:numFmt w:val="bullet"/>
+      <w:lvlText w:val=""/>
+      <w:lvlJc w:val="left"/>
+      <w:pPr>
+        <w:ind w:left="5400" w:hanging="360"/>
+      </w:pPr>
+      <w:rPr>
+        <w:rFonts w:ascii="Symbol" w:hAnsi="Symbol" w:hint="default"/>
+      </w:rPr>
+    </w:lvl>
+    <w:lvl w:ilvl="7" w:tplc="04090003" w:tentative="1">
+      <w:start w:val="1"/>
+      <w:numFmt w:val="bullet"/>
+      <w:lvlText w:val="o"/>
+      <w:lvlJc w:val="left"/>
+      <w:pPr>
+        <w:ind w:left="6120" w:hanging="360"/>
+      </w:pPr>
+      <w:rPr>
+        <w:rFonts w:ascii="Courier New" w:hAnsi="Courier New" w:cs="Courier New" w:hint="default"/>
+      </w:rPr>
+    </w:lvl>
+    <w:lvl w:ilvl="8" w:tplc="04090005" w:tentative="1">
+      <w:start w:val="1"/>
+      <w:numFmt w:val="bullet"/>
+      <w:lvlText w:val=""/>
+      <w:lvlJc w:val="left"/>
+      <w:pPr>
+        <w:ind w:left="6840" w:hanging="360"/>
+      </w:pPr>
+      <w:rPr>
+        <w:rFonts w:ascii="Wingdings" w:hAnsi="Wingdings" w:hint="default"/>
+      </w:rPr>
+    </w:lvl>
+  </w:abstractNum>
+  <w:abstractNum w:abstractNumId="8">
     <w:nsid w:val="206E4E91"/>
     <w:multiLevelType w:val="hybridMultilevel"/>
     <w:tmpl w:val="C826CF44"/>
@@ -5462,7 +5593,7 @@
       </w:pPr>
     </w:lvl>
   </w:abstractNum>
-  <w:abstractNum w:abstractNumId="8">
+  <w:abstractNum w:abstractNumId="9">
     <w:nsid w:val="21E03787"/>
     <w:multiLevelType w:val="hybridMultilevel"/>
     <w:tmpl w:val="0A362D72"/>
@@ -5575,7 +5706,7 @@
       </w:rPr>
     </w:lvl>
   </w:abstractNum>
-  <w:abstractNum w:abstractNumId="9">
+  <w:abstractNum w:abstractNumId="10">
     <w:nsid w:val="22AC5238"/>
     <w:multiLevelType w:val="hybridMultilevel"/>
     <w:tmpl w:val="0CAC636A"/>
@@ -5688,7 +5819,7 @@
       </w:rPr>
     </w:lvl>
   </w:abstractNum>
-  <w:abstractNum w:abstractNumId="10">
+  <w:abstractNum w:abstractNumId="11">
     <w:nsid w:val="24B907D3"/>
     <w:multiLevelType w:val="hybridMultilevel"/>
     <w:tmpl w:val="C5BEB23A"/>
@@ -5801,7 +5932,7 @@
       </w:rPr>
     </w:lvl>
   </w:abstractNum>
-  <w:abstractNum w:abstractNumId="11">
+  <w:abstractNum w:abstractNumId="12">
     <w:nsid w:val="264676A8"/>
     <w:multiLevelType w:val="hybridMultilevel"/>
     <w:tmpl w:val="B00EB3B8"/>
@@ -5914,7 +6045,7 @@
       </w:rPr>
     </w:lvl>
   </w:abstractNum>
-  <w:abstractNum w:abstractNumId="12">
+  <w:abstractNum w:abstractNumId="13">
     <w:nsid w:val="285045A2"/>
     <w:multiLevelType w:val="hybridMultilevel"/>
     <w:tmpl w:val="2FE4B7EA"/>
@@ -6027,7 +6158,7 @@
       </w:rPr>
     </w:lvl>
   </w:abstractNum>
-  <w:abstractNum w:abstractNumId="13">
+  <w:abstractNum w:abstractNumId="14">
     <w:nsid w:val="29EB5D27"/>
     <w:multiLevelType w:val="hybridMultilevel"/>
     <w:tmpl w:val="D8561320"/>
@@ -6140,7 +6271,7 @@
       </w:rPr>
     </w:lvl>
   </w:abstractNum>
-  <w:abstractNum w:abstractNumId="14">
+  <w:abstractNum w:abstractNumId="15">
     <w:nsid w:val="2B593B08"/>
     <w:multiLevelType w:val="hybridMultilevel"/>
     <w:tmpl w:val="DBA4A534"/>
@@ -6253,7 +6384,7 @@
       </w:rPr>
     </w:lvl>
   </w:abstractNum>
-  <w:abstractNum w:abstractNumId="15">
+  <w:abstractNum w:abstractNumId="16">
     <w:nsid w:val="2CA32201"/>
     <w:multiLevelType w:val="hybridMultilevel"/>
     <w:tmpl w:val="5552BAFE"/>
@@ -6366,7 +6497,7 @@
       </w:rPr>
     </w:lvl>
   </w:abstractNum>
-  <w:abstractNum w:abstractNumId="16">
+  <w:abstractNum w:abstractNumId="17">
     <w:nsid w:val="34B94E1A"/>
     <w:multiLevelType w:val="hybridMultilevel"/>
     <w:tmpl w:val="FB5EEB2A"/>
@@ -6479,7 +6610,7 @@
       </w:rPr>
     </w:lvl>
   </w:abstractNum>
-  <w:abstractNum w:abstractNumId="17">
+  <w:abstractNum w:abstractNumId="18">
     <w:nsid w:val="3C362135"/>
     <w:multiLevelType w:val="hybridMultilevel"/>
     <w:tmpl w:val="676E6FD8"/>
@@ -6592,7 +6723,7 @@
       </w:rPr>
     </w:lvl>
   </w:abstractNum>
-  <w:abstractNum w:abstractNumId="18">
+  <w:abstractNum w:abstractNumId="19">
     <w:nsid w:val="48482C72"/>
     <w:multiLevelType w:val="hybridMultilevel"/>
     <w:tmpl w:val="9816094E"/>
@@ -6705,7 +6836,7 @@
       </w:rPr>
     </w:lvl>
   </w:abstractNum>
-  <w:abstractNum w:abstractNumId="19">
+  <w:abstractNum w:abstractNumId="20">
     <w:nsid w:val="53B16944"/>
     <w:multiLevelType w:val="hybridMultilevel"/>
     <w:tmpl w:val="660088D2"/>
@@ -6818,7 +6949,7 @@
       </w:rPr>
     </w:lvl>
   </w:abstractNum>
-  <w:abstractNum w:abstractNumId="20">
+  <w:abstractNum w:abstractNumId="21">
     <w:nsid w:val="5F395E40"/>
     <w:multiLevelType w:val="hybridMultilevel"/>
     <w:tmpl w:val="21365820"/>
@@ -6931,7 +7062,7 @@
       </w:rPr>
     </w:lvl>
   </w:abstractNum>
-  <w:abstractNum w:abstractNumId="21">
+  <w:abstractNum w:abstractNumId="22">
     <w:nsid w:val="67196767"/>
     <w:multiLevelType w:val="hybridMultilevel"/>
     <w:tmpl w:val="5532C0A6"/>
@@ -7044,7 +7175,7 @@
       </w:rPr>
     </w:lvl>
   </w:abstractNum>
-  <w:abstractNum w:abstractNumId="22">
+  <w:abstractNum w:abstractNumId="23">
     <w:nsid w:val="679F1F0B"/>
     <w:multiLevelType w:val="hybridMultilevel"/>
     <w:tmpl w:val="488EE6B8"/>
@@ -7157,7 +7288,7 @@
       </w:rPr>
     </w:lvl>
   </w:abstractNum>
-  <w:abstractNum w:abstractNumId="23">
+  <w:abstractNum w:abstractNumId="24">
     <w:nsid w:val="69DF6BE1"/>
     <w:multiLevelType w:val="hybridMultilevel"/>
     <w:tmpl w:val="A63495DC"/>
@@ -7270,7 +7401,7 @@
       </w:rPr>
     </w:lvl>
   </w:abstractNum>
-  <w:abstractNum w:abstractNumId="24">
+  <w:abstractNum w:abstractNumId="25">
     <w:nsid w:val="6CD2109D"/>
     <w:multiLevelType w:val="hybridMultilevel"/>
     <w:tmpl w:val="B1DCDDBA"/>
@@ -7383,7 +7514,7 @@
       </w:rPr>
     </w:lvl>
   </w:abstractNum>
-  <w:abstractNum w:abstractNumId="25">
+  <w:abstractNum w:abstractNumId="26">
     <w:nsid w:val="730715C7"/>
     <w:multiLevelType w:val="hybridMultilevel"/>
     <w:tmpl w:val="47AE35D6"/>
@@ -7496,7 +7627,7 @@
       </w:rPr>
     </w:lvl>
   </w:abstractNum>
-  <w:abstractNum w:abstractNumId="26">
+  <w:abstractNum w:abstractNumId="27">
     <w:nsid w:val="758708CF"/>
     <w:multiLevelType w:val="hybridMultilevel"/>
     <w:tmpl w:val="417A39AA"/>
@@ -7609,7 +7740,7 @@
       </w:rPr>
     </w:lvl>
   </w:abstractNum>
-  <w:abstractNum w:abstractNumId="27">
+  <w:abstractNum w:abstractNumId="28">
     <w:nsid w:val="7B1A689E"/>
     <w:multiLevelType w:val="hybridMultilevel"/>
     <w:tmpl w:val="893E9EBC"/>
@@ -7722,7 +7853,7 @@
       </w:rPr>
     </w:lvl>
   </w:abstractNum>
-  <w:abstractNum w:abstractNumId="28">
+  <w:abstractNum w:abstractNumId="29">
     <w:nsid w:val="7BF52BF3"/>
     <w:multiLevelType w:val="hybridMultilevel"/>
     <w:tmpl w:val="797AB56A"/>
@@ -7836,28 +7967,28 @@
     </w:lvl>
   </w:abstractNum>
   <w:num w:numId="1">
-    <w:abstractNumId w:val="19"/>
+    <w:abstractNumId w:val="20"/>
   </w:num>
   <w:num w:numId="2">
-    <w:abstractNumId w:val="25"/>
+    <w:abstractNumId w:val="26"/>
   </w:num>
   <w:num w:numId="3">
     <w:abstractNumId w:val="3"/>
   </w:num>
   <w:num w:numId="4">
-    <w:abstractNumId w:val="7"/>
+    <w:abstractNumId w:val="8"/>
   </w:num>
   <w:num w:numId="5">
     <w:abstractNumId w:val="6"/>
   </w:num>
   <w:num w:numId="6">
-    <w:abstractNumId w:val="18"/>
+    <w:abstractNumId w:val="19"/>
   </w:num>
   <w:num w:numId="7">
     <w:abstractNumId w:val="0"/>
   </w:num>
   <w:num w:numId="8">
-    <w:abstractNumId w:val="13"/>
+    <w:abstractNumId w:val="14"/>
   </w:num>
   <w:num w:numId="9">
     <w:abstractNumId w:val="5"/>
@@ -7866,61 +7997,64 @@
     <w:abstractNumId w:val="1"/>
   </w:num>
   <w:num w:numId="11">
-    <w:abstractNumId w:val="9"/>
+    <w:abstractNumId w:val="10"/>
   </w:num>
   <w:num w:numId="12">
-    <w:abstractNumId w:val="17"/>
+    <w:abstractNumId w:val="18"/>
   </w:num>
   <w:num w:numId="13">
-    <w:abstractNumId w:val="12"/>
+    <w:abstractNumId w:val="13"/>
   </w:num>
   <w:num w:numId="14">
-    <w:abstractNumId w:val="24"/>
+    <w:abstractNumId w:val="25"/>
   </w:num>
   <w:num w:numId="15">
-    <w:abstractNumId w:val="15"/>
+    <w:abstractNumId w:val="16"/>
   </w:num>
   <w:num w:numId="16">
     <w:abstractNumId w:val="2"/>
   </w:num>
   <w:num w:numId="17">
-    <w:abstractNumId w:val="14"/>
+    <w:abstractNumId w:val="15"/>
   </w:num>
   <w:num w:numId="18">
-    <w:abstractNumId w:val="27"/>
+    <w:abstractNumId w:val="28"/>
   </w:num>
   <w:num w:numId="19">
     <w:abstractNumId w:val="4"/>
   </w:num>
   <w:num w:numId="20">
-    <w:abstractNumId w:val="26"/>
+    <w:abstractNumId w:val="27"/>
   </w:num>
   <w:num w:numId="21">
-    <w:abstractNumId w:val="20"/>
+    <w:abstractNumId w:val="21"/>
   </w:num>
   <w:num w:numId="22">
+    <w:abstractNumId w:val="24"/>
+  </w:num>
+  <w:num w:numId="23">
+    <w:abstractNumId w:val="22"/>
+  </w:num>
+  <w:num w:numId="24">
+    <w:abstractNumId w:val="11"/>
+  </w:num>
+  <w:num w:numId="25">
     <w:abstractNumId w:val="23"/>
   </w:num>
-  <w:num w:numId="23">
-    <w:abstractNumId w:val="21"/>
-  </w:num>
-  <w:num w:numId="24">
-    <w:abstractNumId w:val="10"/>
-  </w:num>
-  <w:num w:numId="25">
-    <w:abstractNumId w:val="22"/>
-  </w:num>
   <w:num w:numId="26">
-    <w:abstractNumId w:val="16"/>
+    <w:abstractNumId w:val="17"/>
   </w:num>
   <w:num w:numId="27">
-    <w:abstractNumId w:val="11"/>
+    <w:abstractNumId w:val="12"/>
   </w:num>
   <w:num w:numId="28">
-    <w:abstractNumId w:val="28"/>
+    <w:abstractNumId w:val="29"/>
   </w:num>
   <w:num w:numId="29">
-    <w:abstractNumId w:val="8"/>
+    <w:abstractNumId w:val="9"/>
+  </w:num>
+  <w:num w:numId="30">
+    <w:abstractNumId w:val="7"/>
   </w:num>
 </w:numbering>
 </file>
@@ -8692,7 +8826,7 @@
 </file>
 
 <file path=customXml/itemProps1.xml><?xml version="1.0" encoding="utf-8"?>
-<ds:datastoreItem xmlns:ds="http://schemas.openxmlformats.org/officeDocument/2006/customXml" ds:itemID="{7871CF80-8FC9-4363-AF5B-08C9395FBF32}">
+<ds:datastoreItem xmlns:ds="http://schemas.openxmlformats.org/officeDocument/2006/customXml" ds:itemID="{22BA42D9-FB83-43C0-8718-CFB4B94F00CF}">
   <ds:schemaRefs>
     <ds:schemaRef ds:uri="http://schemas.openxmlformats.org/officeDocument/2006/bibliography"/>
   </ds:schemaRefs>

</xml_diff>